<commit_message>
thong ke so luong thanh vien
</commit_message>
<xml_diff>
--- a/docs/Báo cáo QTDA.docx
+++ b/docs/Báo cáo QTDA.docx
@@ -8028,7 +8028,7 @@
             <w10:borderbottom type="single" width="4"/>
             <w10:borderright type="single" width="4"/>
           </v:shape>
-          <o:OLEObject Type="Embed" ProgID="Word.OpenDocumentText.12" ShapeID="_x0000_i1025" DrawAspect="Content" ObjectID="_1669054681" r:id="rId15"/>
+          <o:OLEObject Type="Embed" ProgID="Word.OpenDocumentText.12" ShapeID="_x0000_i1025" DrawAspect="Content" ObjectID="_1669054840" r:id="rId15"/>
         </w:object>
       </w:r>
     </w:p>
@@ -8172,7 +8172,7 @@
           <v:shape id="_x0000_i1034" type="#_x0000_t75" style="width:451.5pt;height:141pt" o:ole="">
             <v:imagedata r:id="rId16" o:title=""/>
           </v:shape>
-          <o:OLEObject Type="Embed" ProgID="Word.OpenDocumentText.12" ShapeID="_x0000_i1034" DrawAspect="Content" ObjectID="_1669054682" r:id="rId17"/>
+          <o:OLEObject Type="Embed" ProgID="Word.OpenDocumentText.12" ShapeID="_x0000_i1034" DrawAspect="Content" ObjectID="_1669054841" r:id="rId17"/>
         </w:object>
       </w:r>
     </w:p>
@@ -8194,7 +8194,7 @@
           <v:shape id="_x0000_i1027" type="#_x0000_t75" style="width:451.5pt;height:123.75pt" o:ole="">
             <v:imagedata r:id="rId18" o:title=""/>
           </v:shape>
-          <o:OLEObject Type="Embed" ProgID="Word.OpenDocumentText.12" ShapeID="_x0000_i1027" DrawAspect="Content" ObjectID="_1669054683" r:id="rId19"/>
+          <o:OLEObject Type="Embed" ProgID="Word.OpenDocumentText.12" ShapeID="_x0000_i1027" DrawAspect="Content" ObjectID="_1669054842" r:id="rId19"/>
         </w:object>
       </w:r>
     </w:p>
@@ -8216,7 +8216,7 @@
           <v:shape id="_x0000_i1028" type="#_x0000_t75" style="width:438.75pt;height:120.75pt" o:ole="">
             <v:imagedata r:id="rId20" o:title=""/>
           </v:shape>
-          <o:OLEObject Type="Embed" ProgID="Word.OpenDocumentText.12" ShapeID="_x0000_i1028" DrawAspect="Content" ObjectID="_1669054684" r:id="rId21"/>
+          <o:OLEObject Type="Embed" ProgID="Word.OpenDocumentText.12" ShapeID="_x0000_i1028" DrawAspect="Content" ObjectID="_1669054843" r:id="rId21"/>
         </w:object>
       </w:r>
     </w:p>
@@ -8238,7 +8238,7 @@
           <v:shape id="_x0000_i1029" type="#_x0000_t75" style="width:438.75pt;height:120.75pt" o:ole="">
             <v:imagedata r:id="rId22" o:title=""/>
           </v:shape>
-          <o:OLEObject Type="Embed" ProgID="Word.OpenDocumentText.12" ShapeID="_x0000_i1029" DrawAspect="Content" ObjectID="_1669054685" r:id="rId23"/>
+          <o:OLEObject Type="Embed" ProgID="Word.OpenDocumentText.12" ShapeID="_x0000_i1029" DrawAspect="Content" ObjectID="_1669054844" r:id="rId23"/>
         </w:object>
       </w:r>
     </w:p>
@@ -8412,6 +8412,150 @@
           <w:iCs/>
         </w:rPr>
       </w:pPr>
+      <w:proofErr w:type="spellStart"/>
+      <w:r>
+        <w:rPr>
+          <w:i/>
+          <w:iCs/>
+        </w:rPr>
+        <w:t>Số</w:t>
+      </w:r>
+      <w:proofErr w:type="spellEnd"/>
+      <w:r>
+        <w:rPr>
+          <w:i/>
+          <w:iCs/>
+        </w:rPr>
+        <w:t xml:space="preserve"> </w:t>
+      </w:r>
+      <w:proofErr w:type="spellStart"/>
+      <w:r>
+        <w:rPr>
+          <w:i/>
+          <w:iCs/>
+        </w:rPr>
+        <w:t>lượng</w:t>
+      </w:r>
+      <w:proofErr w:type="spellEnd"/>
+      <w:r>
+        <w:rPr>
+          <w:i/>
+          <w:iCs/>
+        </w:rPr>
+        <w:t xml:space="preserve"> collaborator </w:t>
+      </w:r>
+      <w:proofErr w:type="spellStart"/>
+      <w:r>
+        <w:rPr>
+          <w:i/>
+          <w:iCs/>
+        </w:rPr>
+        <w:t>tham</w:t>
+      </w:r>
+      <w:proofErr w:type="spellEnd"/>
+      <w:r>
+        <w:rPr>
+          <w:i/>
+          <w:iCs/>
+        </w:rPr>
+        <w:t xml:space="preserve"> </w:t>
+      </w:r>
+      <w:proofErr w:type="spellStart"/>
+      <w:r>
+        <w:rPr>
+          <w:i/>
+          <w:iCs/>
+        </w:rPr>
+        <w:t>dự</w:t>
+      </w:r>
+      <w:proofErr w:type="spellEnd"/>
+      <w:r>
+        <w:rPr>
+          <w:i/>
+          <w:iCs/>
+        </w:rPr>
+        <w:t xml:space="preserve"> (</w:t>
+      </w:r>
+      <w:proofErr w:type="spellStart"/>
+      <w:r>
+        <w:rPr>
+          <w:i/>
+          <w:iCs/>
+        </w:rPr>
+        <w:t>của</w:t>
+      </w:r>
+      <w:proofErr w:type="spellEnd"/>
+      <w:r>
+        <w:rPr>
+          <w:i/>
+          <w:iCs/>
+        </w:rPr>
+        <w:t xml:space="preserve"> </w:t>
+      </w:r>
+      <w:proofErr w:type="spellStart"/>
+      <w:r>
+        <w:rPr>
+          <w:i/>
+          <w:iCs/>
+        </w:rPr>
+        <w:t>dự</w:t>
+      </w:r>
+      <w:proofErr w:type="spellEnd"/>
+      <w:r>
+        <w:rPr>
+          <w:i/>
+          <w:iCs/>
+        </w:rPr>
+        <w:t xml:space="preserve"> </w:t>
+      </w:r>
+      <w:proofErr w:type="spellStart"/>
+      <w:r>
+        <w:rPr>
+          <w:i/>
+          <w:iCs/>
+        </w:rPr>
+        <w:t>án</w:t>
+      </w:r>
+      <w:proofErr w:type="spellEnd"/>
+      <w:r>
+        <w:rPr>
+          <w:i/>
+          <w:iCs/>
+        </w:rPr>
+        <w:t xml:space="preserve"> </w:t>
+      </w:r>
+      <w:proofErr w:type="spellStart"/>
+      <w:r>
+        <w:rPr>
+          <w:i/>
+          <w:iCs/>
+        </w:rPr>
+        <w:t>gốc</w:t>
+      </w:r>
+      <w:proofErr w:type="spellEnd"/>
+      <w:proofErr w:type="gramStart"/>
+      <w:r>
+        <w:rPr>
+          <w:i/>
+          <w:iCs/>
+        </w:rPr>
+        <w:t>)</w:t>
+      </w:r>
+      <w:r>
+        <w:rPr>
+          <w:i/>
+          <w:iCs/>
+        </w:rPr>
+        <w:t xml:space="preserve"> :</w:t>
+      </w:r>
+      <w:proofErr w:type="gramEnd"/>
+      <w:r>
+        <w:rPr>
+          <w:i/>
+          <w:iCs/>
+        </w:rPr>
+        <w:t xml:space="preserve"> 4</w:t>
+      </w:r>
     </w:p>
     <w:p>
       <w:pPr>

</xml_diff>

<commit_message>
them so luong commit branch
</commit_message>
<xml_diff>
--- a/docs/Báo cáo QTDA.docx
+++ b/docs/Báo cáo QTDA.docx
@@ -8021,14 +8021,14 @@
             <v:path o:extrusionok="f" gradientshapeok="t" o:connecttype="rect"/>
             <o:lock v:ext="edit" aspectratio="t"/>
           </v:shapetype>
-          <v:shape id="_x0000_i1025" type="#_x0000_t75" style="width:451.5pt;height:384.75pt" o:ole="" o:bordertopcolor="this" o:borderleftcolor="this" o:borderbottomcolor="this" o:borderrightcolor="this">
+          <v:shape id="_x0000_i1025" type="#_x0000_t75" style="width:451pt;height:385.15pt" o:ole="" o:bordertopcolor="this" o:borderleftcolor="this" o:borderbottomcolor="this" o:borderrightcolor="this">
             <v:imagedata r:id="rId14" o:title=""/>
             <w10:bordertop type="single" width="4"/>
             <w10:borderleft type="single" width="4"/>
             <w10:borderbottom type="single" width="4"/>
             <w10:borderright type="single" width="4"/>
           </v:shape>
-          <o:OLEObject Type="Embed" ProgID="Word.OpenDocumentText.12" ShapeID="_x0000_i1025" DrawAspect="Content" ObjectID="_1669054840" r:id="rId15"/>
+          <o:OLEObject Type="Embed" ProgID="Word.OpenDocumentText.12" ShapeID="_x0000_i1025" DrawAspect="Content" ObjectID="_1669054936" r:id="rId15"/>
         </w:object>
       </w:r>
     </w:p>
@@ -8169,10 +8169,10 @@
           <w:iCs/>
         </w:rPr>
         <w:object w:dxaOrig="9026" w:dyaOrig="2820" w14:anchorId="0D63D583">
-          <v:shape id="_x0000_i1034" type="#_x0000_t75" style="width:451.5pt;height:141pt" o:ole="">
+          <v:shape id="_x0000_i1034" type="#_x0000_t75" style="width:451pt;height:141.3pt" o:ole="">
             <v:imagedata r:id="rId16" o:title=""/>
           </v:shape>
-          <o:OLEObject Type="Embed" ProgID="Word.OpenDocumentText.12" ShapeID="_x0000_i1034" DrawAspect="Content" ObjectID="_1669054841" r:id="rId17"/>
+          <o:OLEObject Type="Embed" ProgID="Word.OpenDocumentText.12" ShapeID="_x0000_i1034" DrawAspect="Content" ObjectID="_1669054937" r:id="rId17"/>
         </w:object>
       </w:r>
     </w:p>
@@ -8191,10 +8191,10 @@
           <w:iCs/>
         </w:rPr>
         <w:object w:dxaOrig="9026" w:dyaOrig="2477" w14:anchorId="4C10699B">
-          <v:shape id="_x0000_i1027" type="#_x0000_t75" style="width:451.5pt;height:123.75pt" o:ole="">
+          <v:shape id="_x0000_i1027" type="#_x0000_t75" style="width:451pt;height:123.6pt" o:ole="">
             <v:imagedata r:id="rId18" o:title=""/>
           </v:shape>
-          <o:OLEObject Type="Embed" ProgID="Word.OpenDocumentText.12" ShapeID="_x0000_i1027" DrawAspect="Content" ObjectID="_1669054842" r:id="rId19"/>
+          <o:OLEObject Type="Embed" ProgID="Word.OpenDocumentText.12" ShapeID="_x0000_i1027" DrawAspect="Content" ObjectID="_1669054938" r:id="rId19"/>
         </w:object>
       </w:r>
     </w:p>
@@ -8213,10 +8213,10 @@
           <w:iCs/>
         </w:rPr>
         <w:object w:dxaOrig="9026" w:dyaOrig="2477" w14:anchorId="68A40E2B">
-          <v:shape id="_x0000_i1028" type="#_x0000_t75" style="width:438.75pt;height:120.75pt" o:ole="">
+          <v:shape id="_x0000_i1028" type="#_x0000_t75" style="width:438.8pt;height:120.9pt" o:ole="">
             <v:imagedata r:id="rId20" o:title=""/>
           </v:shape>
-          <o:OLEObject Type="Embed" ProgID="Word.OpenDocumentText.12" ShapeID="_x0000_i1028" DrawAspect="Content" ObjectID="_1669054843" r:id="rId21"/>
+          <o:OLEObject Type="Embed" ProgID="Word.OpenDocumentText.12" ShapeID="_x0000_i1028" DrawAspect="Content" ObjectID="_1669054939" r:id="rId21"/>
         </w:object>
       </w:r>
     </w:p>
@@ -8235,10 +8235,10 @@
           <w:iCs/>
         </w:rPr>
         <w:object w:dxaOrig="9026" w:dyaOrig="2477" w14:anchorId="4174E6AA">
-          <v:shape id="_x0000_i1029" type="#_x0000_t75" style="width:438.75pt;height:120.75pt" o:ole="">
+          <v:shape id="_x0000_i1029" type="#_x0000_t75" style="width:438.8pt;height:120.9pt" o:ole="">
             <v:imagedata r:id="rId22" o:title=""/>
           </v:shape>
-          <o:OLEObject Type="Embed" ProgID="Word.OpenDocumentText.12" ShapeID="_x0000_i1029" DrawAspect="Content" ObjectID="_1669054844" r:id="rId23"/>
+          <o:OLEObject Type="Embed" ProgID="Word.OpenDocumentText.12" ShapeID="_x0000_i1029" DrawAspect="Content" ObjectID="_1669054940" r:id="rId23"/>
         </w:object>
       </w:r>
     </w:p>
@@ -8559,50 +8559,139 @@
     </w:p>
     <w:p>
       <w:pPr>
-        <w:pStyle w:val="Heading2"/>
-      </w:pPr>
-      <w:bookmarkStart w:id="15" w:name="_Toc57272148"/>
-      <w:proofErr w:type="spellStart"/>
-      <w:r>
-        <w:t>Kết</w:t>
-      </w:r>
-      <w:proofErr w:type="spellEnd"/>
-      <w:r>
-        <w:t xml:space="preserve"> </w:t>
-      </w:r>
-      <w:proofErr w:type="spellStart"/>
-      <w:r>
-        <w:t>quả</w:t>
-      </w:r>
-      <w:proofErr w:type="spellEnd"/>
-      <w:r>
-        <w:t xml:space="preserve"> </w:t>
-      </w:r>
-      <w:proofErr w:type="spellStart"/>
-      <w:r>
-        <w:t>chạy</w:t>
-      </w:r>
-      <w:proofErr w:type="spellEnd"/>
-      <w:r>
-        <w:t xml:space="preserve"> </w:t>
-      </w:r>
-      <w:proofErr w:type="spellStart"/>
-      <w:r>
-        <w:t>thử</w:t>
-      </w:r>
-      <w:proofErr w:type="spellEnd"/>
-      <w:r>
-        <w:t xml:space="preserve"> </w:t>
-      </w:r>
-      <w:proofErr w:type="spellStart"/>
-      <w:r>
-        <w:t>nghiệm</w:t>
-      </w:r>
-      <w:bookmarkEnd w:id="15"/>
-      <w:proofErr w:type="spellEnd"/>
+        <w:pStyle w:val="ListParagraph"/>
+        <w:numPr>
+          <w:ilvl w:val="0"/>
+          <w:numId w:val="40"/>
+        </w:numPr>
+        <w:rPr>
+          <w:i/>
+          <w:iCs/>
+        </w:rPr>
+      </w:pPr>
+      <w:proofErr w:type="spellStart"/>
+      <w:r>
+        <w:rPr>
+          <w:i/>
+          <w:iCs/>
+        </w:rPr>
+        <w:t>Số</w:t>
+      </w:r>
+      <w:proofErr w:type="spellEnd"/>
+      <w:r>
+        <w:rPr>
+          <w:i/>
+          <w:iCs/>
+        </w:rPr>
+        <w:t xml:space="preserve"> </w:t>
+      </w:r>
+      <w:proofErr w:type="spellStart"/>
+      <w:r>
+        <w:rPr>
+          <w:i/>
+          <w:iCs/>
+        </w:rPr>
+        <w:t>lượt</w:t>
+      </w:r>
+      <w:proofErr w:type="spellEnd"/>
+      <w:r>
+        <w:rPr>
+          <w:i/>
+          <w:iCs/>
+        </w:rPr>
+        <w:t xml:space="preserve"> commit</w:t>
+      </w:r>
+      <w:r>
+        <w:rPr>
+          <w:i/>
+          <w:iCs/>
+        </w:rPr>
+        <w:t>:</w:t>
+      </w:r>
     </w:p>
     <w:p>
       <w:pPr>
+        <w:pStyle w:val="ListParagraph"/>
+        <w:numPr>
+          <w:ilvl w:val="0"/>
+          <w:numId w:val="40"/>
+        </w:numPr>
+        <w:rPr>
+          <w:i/>
+          <w:iCs/>
+        </w:rPr>
+      </w:pPr>
+      <w:proofErr w:type="spellStart"/>
+      <w:r>
+        <w:rPr>
+          <w:i/>
+          <w:iCs/>
+        </w:rPr>
+        <w:t>Số</w:t>
+      </w:r>
+      <w:proofErr w:type="spellEnd"/>
+      <w:r>
+        <w:rPr>
+          <w:i/>
+          <w:iCs/>
+        </w:rPr>
+        <w:t xml:space="preserve"> branch</w:t>
+      </w:r>
+      <w:r>
+        <w:rPr>
+          <w:i/>
+          <w:iCs/>
+        </w:rPr>
+        <w:t xml:space="preserve">: </w:t>
+      </w:r>
+    </w:p>
+    <w:p>
+      <w:pPr>
+        <w:pStyle w:val="Heading2"/>
+      </w:pPr>
+      <w:bookmarkStart w:id="15" w:name="_Toc57272148"/>
+      <w:proofErr w:type="spellStart"/>
+      <w:r>
+        <w:lastRenderedPageBreak/>
+        <w:t>Kết</w:t>
+      </w:r>
+      <w:proofErr w:type="spellEnd"/>
+      <w:r>
+        <w:t xml:space="preserve"> </w:t>
+      </w:r>
+      <w:proofErr w:type="spellStart"/>
+      <w:r>
+        <w:t>quả</w:t>
+      </w:r>
+      <w:proofErr w:type="spellEnd"/>
+      <w:r>
+        <w:t xml:space="preserve"> </w:t>
+      </w:r>
+      <w:proofErr w:type="spellStart"/>
+      <w:r>
+        <w:t>chạy</w:t>
+      </w:r>
+      <w:proofErr w:type="spellEnd"/>
+      <w:r>
+        <w:t xml:space="preserve"> </w:t>
+      </w:r>
+      <w:proofErr w:type="spellStart"/>
+      <w:r>
+        <w:t>thử</w:t>
+      </w:r>
+      <w:proofErr w:type="spellEnd"/>
+      <w:r>
+        <w:t xml:space="preserve"> </w:t>
+      </w:r>
+      <w:proofErr w:type="spellStart"/>
+      <w:r>
+        <w:t>nghiệm</w:t>
+      </w:r>
+      <w:bookmarkEnd w:id="15"/>
+      <w:proofErr w:type="spellEnd"/>
+    </w:p>
+    <w:p>
+      <w:pPr>
         <w:rPr>
           <w:i/>
           <w:iCs/>
@@ -8918,7 +9007,6 @@
           <w:i/>
           <w:iCs/>
         </w:rPr>
-        <w:lastRenderedPageBreak/>
         <w:t>hiện</w:t>
       </w:r>
       <w:proofErr w:type="spellEnd"/>

</xml_diff>

<commit_message>
them thanh vien phung van hoang
</commit_message>
<xml_diff>
--- a/docs/Báo cáo QTDA.docx
+++ b/docs/Báo cáo QTDA.docx
@@ -8028,7 +8028,7 @@
             <w10:borderbottom type="single" width="4"/>
             <w10:borderright type="single" width="4"/>
           </v:shape>
-          <o:OLEObject Type="Embed" ProgID="Word.OpenDocumentText.12" ShapeID="_x0000_i1025" DrawAspect="Content" ObjectID="_1669054936" r:id="rId15"/>
+          <o:OLEObject Type="Embed" ProgID="Word.OpenDocumentText.12" ShapeID="_x0000_i1025" DrawAspect="Content" ObjectID="_1669055033" r:id="rId15"/>
         </w:object>
       </w:r>
     </w:p>
@@ -8172,7 +8172,7 @@
           <v:shape id="_x0000_i1034" type="#_x0000_t75" style="width:451pt;height:141.3pt" o:ole="">
             <v:imagedata r:id="rId16" o:title=""/>
           </v:shape>
-          <o:OLEObject Type="Embed" ProgID="Word.OpenDocumentText.12" ShapeID="_x0000_i1034" DrawAspect="Content" ObjectID="_1669054937" r:id="rId17"/>
+          <o:OLEObject Type="Embed" ProgID="Word.OpenDocumentText.12" ShapeID="_x0000_i1034" DrawAspect="Content" ObjectID="_1669055034" r:id="rId17"/>
         </w:object>
       </w:r>
     </w:p>
@@ -8194,7 +8194,7 @@
           <v:shape id="_x0000_i1027" type="#_x0000_t75" style="width:451pt;height:123.6pt" o:ole="">
             <v:imagedata r:id="rId18" o:title=""/>
           </v:shape>
-          <o:OLEObject Type="Embed" ProgID="Word.OpenDocumentText.12" ShapeID="_x0000_i1027" DrawAspect="Content" ObjectID="_1669054938" r:id="rId19"/>
+          <o:OLEObject Type="Embed" ProgID="Word.OpenDocumentText.12" ShapeID="_x0000_i1027" DrawAspect="Content" ObjectID="_1669055035" r:id="rId19"/>
         </w:object>
       </w:r>
     </w:p>
@@ -8216,7 +8216,7 @@
           <v:shape id="_x0000_i1028" type="#_x0000_t75" style="width:438.8pt;height:120.9pt" o:ole="">
             <v:imagedata r:id="rId20" o:title=""/>
           </v:shape>
-          <o:OLEObject Type="Embed" ProgID="Word.OpenDocumentText.12" ShapeID="_x0000_i1028" DrawAspect="Content" ObjectID="_1669054939" r:id="rId21"/>
+          <o:OLEObject Type="Embed" ProgID="Word.OpenDocumentText.12" ShapeID="_x0000_i1028" DrawAspect="Content" ObjectID="_1669055036" r:id="rId21"/>
         </w:object>
       </w:r>
     </w:p>
@@ -8238,7 +8238,7 @@
           <v:shape id="_x0000_i1029" type="#_x0000_t75" style="width:438.8pt;height:120.9pt" o:ole="">
             <v:imagedata r:id="rId22" o:title=""/>
           </v:shape>
-          <o:OLEObject Type="Embed" ProgID="Word.OpenDocumentText.12" ShapeID="_x0000_i1029" DrawAspect="Content" ObjectID="_1669054940" r:id="rId23"/>
+          <o:OLEObject Type="Embed" ProgID="Word.OpenDocumentText.12" ShapeID="_x0000_i1029" DrawAspect="Content" ObjectID="_1669055037" r:id="rId23"/>
         </w:object>
       </w:r>
     </w:p>
@@ -8647,995 +8647,6 @@
     </w:p>
     <w:p>
       <w:pPr>
-        <w:pStyle w:val="Heading2"/>
-      </w:pPr>
-      <w:bookmarkStart w:id="15" w:name="_Toc57272148"/>
-      <w:proofErr w:type="spellStart"/>
-      <w:r>
-        <w:lastRenderedPageBreak/>
-        <w:t>Kết</w:t>
-      </w:r>
-      <w:proofErr w:type="spellEnd"/>
-      <w:r>
-        <w:t xml:space="preserve"> </w:t>
-      </w:r>
-      <w:proofErr w:type="spellStart"/>
-      <w:r>
-        <w:t>quả</w:t>
-      </w:r>
-      <w:proofErr w:type="spellEnd"/>
-      <w:r>
-        <w:t xml:space="preserve"> </w:t>
-      </w:r>
-      <w:proofErr w:type="spellStart"/>
-      <w:r>
-        <w:t>chạy</w:t>
-      </w:r>
-      <w:proofErr w:type="spellEnd"/>
-      <w:r>
-        <w:t xml:space="preserve"> </w:t>
-      </w:r>
-      <w:proofErr w:type="spellStart"/>
-      <w:r>
-        <w:t>thử</w:t>
-      </w:r>
-      <w:proofErr w:type="spellEnd"/>
-      <w:r>
-        <w:t xml:space="preserve"> </w:t>
-      </w:r>
-      <w:proofErr w:type="spellStart"/>
-      <w:r>
-        <w:t>nghiệm</w:t>
-      </w:r>
-      <w:bookmarkEnd w:id="15"/>
-      <w:proofErr w:type="spellEnd"/>
-    </w:p>
-    <w:p>
-      <w:pPr>
-        <w:rPr>
-          <w:i/>
-          <w:iCs/>
-        </w:rPr>
-      </w:pPr>
-      <w:proofErr w:type="spellStart"/>
-      <w:r>
-        <w:rPr>
-          <w:i/>
-          <w:iCs/>
-        </w:rPr>
-        <w:t>Mô</w:t>
-      </w:r>
-      <w:proofErr w:type="spellEnd"/>
-      <w:r>
-        <w:rPr>
-          <w:i/>
-          <w:iCs/>
-        </w:rPr>
-        <w:t xml:space="preserve"> </w:t>
-      </w:r>
-      <w:proofErr w:type="spellStart"/>
-      <w:r>
-        <w:rPr>
-          <w:i/>
-          <w:iCs/>
-        </w:rPr>
-        <w:t>tả</w:t>
-      </w:r>
-      <w:proofErr w:type="spellEnd"/>
-      <w:r>
-        <w:rPr>
-          <w:i/>
-          <w:iCs/>
-        </w:rPr>
-        <w:t xml:space="preserve"> </w:t>
-      </w:r>
-      <w:proofErr w:type="spellStart"/>
-      <w:r>
-        <w:rPr>
-          <w:i/>
-          <w:iCs/>
-        </w:rPr>
-        <w:t>các</w:t>
-      </w:r>
-      <w:proofErr w:type="spellEnd"/>
-      <w:r>
-        <w:rPr>
-          <w:i/>
-          <w:iCs/>
-        </w:rPr>
-        <w:t xml:space="preserve"> </w:t>
-      </w:r>
-      <w:proofErr w:type="spellStart"/>
-      <w:r>
-        <w:rPr>
-          <w:i/>
-          <w:iCs/>
-        </w:rPr>
-        <w:t>bước</w:t>
-      </w:r>
-      <w:proofErr w:type="spellEnd"/>
-      <w:r>
-        <w:rPr>
-          <w:i/>
-          <w:iCs/>
-        </w:rPr>
-        <w:t xml:space="preserve"> </w:t>
-      </w:r>
-      <w:proofErr w:type="spellStart"/>
-      <w:r>
-        <w:rPr>
-          <w:i/>
-          <w:iCs/>
-        </w:rPr>
-        <w:t>chạy</w:t>
-      </w:r>
-      <w:proofErr w:type="spellEnd"/>
-      <w:r>
-        <w:rPr>
-          <w:i/>
-          <w:iCs/>
-        </w:rPr>
-        <w:t xml:space="preserve"> </w:t>
-      </w:r>
-      <w:proofErr w:type="spellStart"/>
-      <w:r>
-        <w:rPr>
-          <w:i/>
-          <w:iCs/>
-        </w:rPr>
-        <w:t>chương</w:t>
-      </w:r>
-      <w:proofErr w:type="spellEnd"/>
-      <w:r>
-        <w:rPr>
-          <w:i/>
-          <w:iCs/>
-        </w:rPr>
-        <w:t xml:space="preserve"> </w:t>
-      </w:r>
-      <w:proofErr w:type="spellStart"/>
-      <w:r>
-        <w:rPr>
-          <w:i/>
-          <w:iCs/>
-        </w:rPr>
-        <w:t>trình</w:t>
-      </w:r>
-      <w:proofErr w:type="spellEnd"/>
-      <w:r>
-        <w:rPr>
-          <w:i/>
-          <w:iCs/>
-        </w:rPr>
-        <w:t xml:space="preserve">, </w:t>
-      </w:r>
-      <w:proofErr w:type="spellStart"/>
-      <w:r>
-        <w:rPr>
-          <w:i/>
-          <w:iCs/>
-        </w:rPr>
-        <w:t>có</w:t>
-      </w:r>
-      <w:proofErr w:type="spellEnd"/>
-      <w:r>
-        <w:rPr>
-          <w:i/>
-          <w:iCs/>
-        </w:rPr>
-        <w:t xml:space="preserve"> </w:t>
-      </w:r>
-      <w:proofErr w:type="spellStart"/>
-      <w:r>
-        <w:rPr>
-          <w:i/>
-          <w:iCs/>
-        </w:rPr>
-        <w:t>thể</w:t>
-      </w:r>
-      <w:proofErr w:type="spellEnd"/>
-      <w:r>
-        <w:rPr>
-          <w:i/>
-          <w:iCs/>
-        </w:rPr>
-        <w:t xml:space="preserve"> </w:t>
-      </w:r>
-      <w:proofErr w:type="spellStart"/>
-      <w:r>
-        <w:rPr>
-          <w:i/>
-          <w:iCs/>
-        </w:rPr>
-        <w:t>thành</w:t>
-      </w:r>
-      <w:proofErr w:type="spellEnd"/>
-      <w:r>
-        <w:rPr>
-          <w:i/>
-          <w:iCs/>
-        </w:rPr>
-        <w:t xml:space="preserve"> </w:t>
-      </w:r>
-      <w:proofErr w:type="spellStart"/>
-      <w:r>
-        <w:rPr>
-          <w:i/>
-          <w:iCs/>
-        </w:rPr>
-        <w:t>công</w:t>
-      </w:r>
-      <w:proofErr w:type="spellEnd"/>
-      <w:r>
-        <w:rPr>
-          <w:i/>
-          <w:iCs/>
-        </w:rPr>
-        <w:t xml:space="preserve"> </w:t>
-      </w:r>
-      <w:proofErr w:type="spellStart"/>
-      <w:r>
-        <w:rPr>
-          <w:i/>
-          <w:iCs/>
-        </w:rPr>
-        <w:t>hoặc</w:t>
-      </w:r>
-      <w:proofErr w:type="spellEnd"/>
-      <w:r>
-        <w:rPr>
-          <w:i/>
-          <w:iCs/>
-        </w:rPr>
-        <w:t xml:space="preserve"> </w:t>
-      </w:r>
-      <w:proofErr w:type="spellStart"/>
-      <w:r>
-        <w:rPr>
-          <w:i/>
-          <w:iCs/>
-        </w:rPr>
-        <w:t>không</w:t>
-      </w:r>
-      <w:proofErr w:type="spellEnd"/>
-      <w:r>
-        <w:rPr>
-          <w:i/>
-          <w:iCs/>
-        </w:rPr>
-        <w:t xml:space="preserve"> </w:t>
-      </w:r>
-      <w:proofErr w:type="spellStart"/>
-      <w:r>
-        <w:rPr>
-          <w:i/>
-          <w:iCs/>
-        </w:rPr>
-        <w:t>thành</w:t>
-      </w:r>
-      <w:proofErr w:type="spellEnd"/>
-      <w:r>
-        <w:rPr>
-          <w:i/>
-          <w:iCs/>
-        </w:rPr>
-        <w:t xml:space="preserve"> </w:t>
-      </w:r>
-      <w:proofErr w:type="spellStart"/>
-      <w:r>
-        <w:rPr>
-          <w:i/>
-          <w:iCs/>
-        </w:rPr>
-        <w:t>công</w:t>
-      </w:r>
-      <w:proofErr w:type="spellEnd"/>
-      <w:r>
-        <w:rPr>
-          <w:i/>
-          <w:iCs/>
-        </w:rPr>
-        <w:t xml:space="preserve">. Cho </w:t>
-      </w:r>
-      <w:proofErr w:type="spellStart"/>
-      <w:r>
-        <w:rPr>
-          <w:i/>
-          <w:iCs/>
-        </w:rPr>
-        <w:t>biết</w:t>
-      </w:r>
-      <w:proofErr w:type="spellEnd"/>
-      <w:r>
-        <w:rPr>
-          <w:i/>
-          <w:iCs/>
-        </w:rPr>
-        <w:t xml:space="preserve"> </w:t>
-      </w:r>
-      <w:proofErr w:type="spellStart"/>
-      <w:r>
-        <w:rPr>
-          <w:i/>
-          <w:iCs/>
-        </w:rPr>
-        <w:t>các</w:t>
-      </w:r>
-      <w:proofErr w:type="spellEnd"/>
-      <w:r>
-        <w:rPr>
-          <w:i/>
-          <w:iCs/>
-        </w:rPr>
-        <w:t xml:space="preserve"> </w:t>
-      </w:r>
-      <w:proofErr w:type="spellStart"/>
-      <w:r>
-        <w:rPr>
-          <w:i/>
-          <w:iCs/>
-        </w:rPr>
-        <w:t>lỗi</w:t>
-      </w:r>
-      <w:proofErr w:type="spellEnd"/>
-      <w:r>
-        <w:rPr>
-          <w:i/>
-          <w:iCs/>
-        </w:rPr>
-        <w:t xml:space="preserve"> </w:t>
-      </w:r>
-      <w:proofErr w:type="spellStart"/>
-      <w:r>
-        <w:rPr>
-          <w:i/>
-          <w:iCs/>
-        </w:rPr>
-        <w:t>xuất</w:t>
-      </w:r>
-      <w:proofErr w:type="spellEnd"/>
-      <w:r>
-        <w:rPr>
-          <w:i/>
-          <w:iCs/>
-        </w:rPr>
-        <w:t xml:space="preserve"> </w:t>
-      </w:r>
-      <w:proofErr w:type="spellStart"/>
-      <w:r>
-        <w:rPr>
-          <w:i/>
-          <w:iCs/>
-        </w:rPr>
-        <w:t>hiện</w:t>
-      </w:r>
-      <w:proofErr w:type="spellEnd"/>
-      <w:r>
-        <w:rPr>
-          <w:i/>
-          <w:iCs/>
-        </w:rPr>
-        <w:t xml:space="preserve"> </w:t>
-      </w:r>
-      <w:proofErr w:type="spellStart"/>
-      <w:r>
-        <w:rPr>
-          <w:i/>
-          <w:iCs/>
-        </w:rPr>
-        <w:t>và</w:t>
-      </w:r>
-      <w:proofErr w:type="spellEnd"/>
-      <w:r>
-        <w:rPr>
-          <w:i/>
-          <w:iCs/>
-        </w:rPr>
-        <w:t xml:space="preserve"> </w:t>
-      </w:r>
-      <w:proofErr w:type="spellStart"/>
-      <w:r>
-        <w:rPr>
-          <w:i/>
-          <w:iCs/>
-        </w:rPr>
-        <w:t>cách</w:t>
-      </w:r>
-      <w:proofErr w:type="spellEnd"/>
-      <w:r>
-        <w:rPr>
-          <w:i/>
-          <w:iCs/>
-        </w:rPr>
-        <w:t xml:space="preserve"> </w:t>
-      </w:r>
-      <w:proofErr w:type="spellStart"/>
-      <w:r>
-        <w:rPr>
-          <w:i/>
-          <w:iCs/>
-        </w:rPr>
-        <w:t>xử</w:t>
-      </w:r>
-      <w:proofErr w:type="spellEnd"/>
-      <w:r>
-        <w:rPr>
-          <w:i/>
-          <w:iCs/>
-        </w:rPr>
-        <w:t xml:space="preserve"> </w:t>
-      </w:r>
-      <w:proofErr w:type="spellStart"/>
-      <w:r>
-        <w:rPr>
-          <w:i/>
-          <w:iCs/>
-        </w:rPr>
-        <w:t>lý</w:t>
-      </w:r>
-      <w:proofErr w:type="spellEnd"/>
-      <w:r>
-        <w:rPr>
-          <w:i/>
-          <w:iCs/>
-        </w:rPr>
-        <w:t xml:space="preserve"> </w:t>
-      </w:r>
-      <w:proofErr w:type="spellStart"/>
-      <w:r>
-        <w:rPr>
-          <w:i/>
-          <w:iCs/>
-        </w:rPr>
-        <w:t>nếu</w:t>
-      </w:r>
-      <w:proofErr w:type="spellEnd"/>
-      <w:r>
-        <w:rPr>
-          <w:i/>
-          <w:iCs/>
-        </w:rPr>
-        <w:t xml:space="preserve"> </w:t>
-      </w:r>
-      <w:proofErr w:type="spellStart"/>
-      <w:r>
-        <w:rPr>
-          <w:i/>
-          <w:iCs/>
-        </w:rPr>
-        <w:t>có</w:t>
-      </w:r>
-      <w:proofErr w:type="spellEnd"/>
-      <w:r>
-        <w:rPr>
-          <w:i/>
-          <w:iCs/>
-        </w:rPr>
-        <w:t>.</w:t>
-      </w:r>
-    </w:p>
-    <w:p>
-      <w:pPr>
-        <w:pStyle w:val="Heading2"/>
-      </w:pPr>
-      <w:bookmarkStart w:id="16" w:name="_Toc57272149"/>
-      <w:proofErr w:type="spellStart"/>
-      <w:r>
-        <w:t>Phạm</w:t>
-      </w:r>
-      <w:proofErr w:type="spellEnd"/>
-      <w:r>
-        <w:t xml:space="preserve"> vi</w:t>
-      </w:r>
-      <w:r>
-        <w:t xml:space="preserve"> </w:t>
-      </w:r>
-      <w:proofErr w:type="spellStart"/>
-      <w:r>
-        <w:t>dự</w:t>
-      </w:r>
-      <w:proofErr w:type="spellEnd"/>
-      <w:r>
-        <w:t xml:space="preserve"> </w:t>
-      </w:r>
-      <w:proofErr w:type="spellStart"/>
-      <w:r>
-        <w:t>án</w:t>
-      </w:r>
-      <w:bookmarkEnd w:id="16"/>
-      <w:proofErr w:type="spellEnd"/>
-    </w:p>
-    <w:p>
-      <w:pPr>
-        <w:rPr>
-          <w:i/>
-          <w:iCs/>
-        </w:rPr>
-      </w:pPr>
-      <w:proofErr w:type="spellStart"/>
-      <w:r>
-        <w:rPr>
-          <w:i/>
-          <w:iCs/>
-        </w:rPr>
-        <w:t>Chạy</w:t>
-      </w:r>
-      <w:proofErr w:type="spellEnd"/>
-      <w:r>
-        <w:rPr>
-          <w:i/>
-          <w:iCs/>
-        </w:rPr>
-        <w:t xml:space="preserve"> </w:t>
-      </w:r>
-      <w:proofErr w:type="spellStart"/>
-      <w:r>
-        <w:rPr>
-          <w:i/>
-          <w:iCs/>
-        </w:rPr>
-        <w:t>được</w:t>
-      </w:r>
-      <w:proofErr w:type="spellEnd"/>
-      <w:r>
-        <w:rPr>
-          <w:i/>
-          <w:iCs/>
-        </w:rPr>
-        <w:t xml:space="preserve"> </w:t>
-      </w:r>
-      <w:proofErr w:type="spellStart"/>
-      <w:r>
-        <w:rPr>
-          <w:i/>
-          <w:iCs/>
-        </w:rPr>
-        <w:t>trên</w:t>
-      </w:r>
-      <w:proofErr w:type="spellEnd"/>
-      <w:r>
-        <w:rPr>
-          <w:i/>
-          <w:iCs/>
-        </w:rPr>
-        <w:t xml:space="preserve"> </w:t>
-      </w:r>
-      <w:proofErr w:type="spellStart"/>
-      <w:r>
-        <w:rPr>
-          <w:i/>
-          <w:iCs/>
-        </w:rPr>
-        <w:t>nền</w:t>
-      </w:r>
-      <w:proofErr w:type="spellEnd"/>
-      <w:r>
-        <w:rPr>
-          <w:i/>
-          <w:iCs/>
-        </w:rPr>
-        <w:t xml:space="preserve"> </w:t>
-      </w:r>
-      <w:proofErr w:type="spellStart"/>
-      <w:r>
-        <w:rPr>
-          <w:i/>
-          <w:iCs/>
-        </w:rPr>
-        <w:t>t</w:t>
-      </w:r>
-      <w:r>
-        <w:rPr>
-          <w:i/>
-          <w:iCs/>
-        </w:rPr>
-        <w:t>ảng</w:t>
-      </w:r>
-      <w:proofErr w:type="spellEnd"/>
-      <w:r>
-        <w:rPr>
-          <w:i/>
-          <w:iCs/>
-        </w:rPr>
-        <w:t xml:space="preserve"> </w:t>
-      </w:r>
-      <w:proofErr w:type="spellStart"/>
-      <w:r>
-        <w:rPr>
-          <w:i/>
-          <w:iCs/>
-        </w:rPr>
-        <w:t>nào</w:t>
-      </w:r>
-      <w:proofErr w:type="spellEnd"/>
-      <w:r>
-        <w:rPr>
-          <w:i/>
-          <w:iCs/>
-        </w:rPr>
-        <w:t xml:space="preserve">, OS </w:t>
-      </w:r>
-      <w:proofErr w:type="spellStart"/>
-      <w:r>
-        <w:rPr>
-          <w:i/>
-          <w:iCs/>
-        </w:rPr>
-        <w:t>nào</w:t>
-      </w:r>
-      <w:proofErr w:type="spellEnd"/>
-      <w:r>
-        <w:rPr>
-          <w:i/>
-          <w:iCs/>
-        </w:rPr>
-        <w:t>?...</w:t>
-      </w:r>
-    </w:p>
-    <w:p>
-      <w:pPr>
-        <w:pStyle w:val="Heading1"/>
-      </w:pPr>
-      <w:bookmarkStart w:id="17" w:name="_Toc57272150"/>
-      <w:r>
-        <w:t xml:space="preserve">Giao </w:t>
-      </w:r>
-      <w:proofErr w:type="spellStart"/>
-      <w:r>
-        <w:t>tiếp</w:t>
-      </w:r>
-      <w:proofErr w:type="spellEnd"/>
-      <w:r>
-        <w:t>/</w:t>
-      </w:r>
-      <w:proofErr w:type="spellStart"/>
-      <w:r>
-        <w:t>Trao</w:t>
-      </w:r>
-      <w:proofErr w:type="spellEnd"/>
-      <w:r>
-        <w:t xml:space="preserve"> </w:t>
-      </w:r>
-      <w:proofErr w:type="spellStart"/>
-      <w:r>
-        <w:t>đổi</w:t>
-      </w:r>
-      <w:proofErr w:type="spellEnd"/>
-      <w:r>
-        <w:t xml:space="preserve"> </w:t>
-      </w:r>
-      <w:proofErr w:type="spellStart"/>
-      <w:r>
-        <w:t>thông</w:t>
-      </w:r>
-      <w:proofErr w:type="spellEnd"/>
-      <w:r>
-        <w:t xml:space="preserve"> tin</w:t>
-      </w:r>
-      <w:bookmarkEnd w:id="17"/>
-    </w:p>
-    <w:p>
-      <w:pPr>
-        <w:rPr>
-          <w:i/>
-          <w:iCs/>
-        </w:rPr>
-      </w:pPr>
-      <w:proofErr w:type="spellStart"/>
-      <w:r>
-        <w:rPr>
-          <w:i/>
-          <w:iCs/>
-        </w:rPr>
-        <w:t>Các</w:t>
-      </w:r>
-      <w:proofErr w:type="spellEnd"/>
-      <w:r>
-        <w:rPr>
-          <w:i/>
-          <w:iCs/>
-        </w:rPr>
-        <w:t xml:space="preserve"> qui </w:t>
-      </w:r>
-      <w:proofErr w:type="spellStart"/>
-      <w:r>
-        <w:rPr>
-          <w:i/>
-          <w:iCs/>
-        </w:rPr>
-        <w:t>định</w:t>
-      </w:r>
-      <w:proofErr w:type="spellEnd"/>
-      <w:r>
-        <w:rPr>
-          <w:i/>
-          <w:iCs/>
-        </w:rPr>
-        <w:t xml:space="preserve"> </w:t>
-      </w:r>
-      <w:proofErr w:type="spellStart"/>
-      <w:r>
-        <w:rPr>
-          <w:i/>
-          <w:iCs/>
-        </w:rPr>
-        <w:t>về</w:t>
-      </w:r>
-      <w:proofErr w:type="spellEnd"/>
-      <w:r>
-        <w:rPr>
-          <w:i/>
-          <w:iCs/>
-        </w:rPr>
-        <w:t xml:space="preserve"> </w:t>
-      </w:r>
-      <w:proofErr w:type="spellStart"/>
-      <w:r>
-        <w:rPr>
-          <w:i/>
-          <w:iCs/>
-        </w:rPr>
-        <w:t>h</w:t>
-      </w:r>
-      <w:r>
-        <w:rPr>
-          <w:i/>
-          <w:iCs/>
-        </w:rPr>
-        <w:t>ọp</w:t>
-      </w:r>
-      <w:proofErr w:type="spellEnd"/>
-      <w:r>
-        <w:rPr>
-          <w:i/>
-          <w:iCs/>
-        </w:rPr>
-        <w:t xml:space="preserve"> </w:t>
-      </w:r>
-      <w:proofErr w:type="spellStart"/>
-      <w:r>
-        <w:rPr>
-          <w:i/>
-          <w:iCs/>
-        </w:rPr>
-        <w:t>hành</w:t>
-      </w:r>
-      <w:proofErr w:type="spellEnd"/>
-      <w:r>
-        <w:rPr>
-          <w:i/>
-          <w:iCs/>
-        </w:rPr>
-        <w:t xml:space="preserve"> </w:t>
-      </w:r>
-      <w:proofErr w:type="spellStart"/>
-      <w:r>
-        <w:rPr>
-          <w:i/>
-          <w:iCs/>
-        </w:rPr>
-        <w:t>nội</w:t>
-      </w:r>
-      <w:proofErr w:type="spellEnd"/>
-      <w:r>
-        <w:rPr>
-          <w:i/>
-          <w:iCs/>
-        </w:rPr>
-        <w:t xml:space="preserve"> </w:t>
-      </w:r>
-      <w:proofErr w:type="spellStart"/>
-      <w:r>
-        <w:rPr>
-          <w:i/>
-          <w:iCs/>
-        </w:rPr>
-        <w:t>bộ</w:t>
-      </w:r>
-      <w:proofErr w:type="spellEnd"/>
-    </w:p>
-    <w:p>
-      <w:pPr>
-        <w:rPr>
-          <w:i/>
-          <w:iCs/>
-        </w:rPr>
-      </w:pPr>
-      <w:proofErr w:type="spellStart"/>
-      <w:r>
-        <w:rPr>
-          <w:i/>
-          <w:iCs/>
-        </w:rPr>
-        <w:t>Các</w:t>
-      </w:r>
-      <w:proofErr w:type="spellEnd"/>
-      <w:r>
-        <w:rPr>
-          <w:i/>
-          <w:iCs/>
-        </w:rPr>
-        <w:t xml:space="preserve"> qui </w:t>
-      </w:r>
-      <w:proofErr w:type="spellStart"/>
-      <w:r>
-        <w:rPr>
-          <w:i/>
-          <w:iCs/>
-        </w:rPr>
-        <w:t>định</w:t>
-      </w:r>
-      <w:proofErr w:type="spellEnd"/>
-      <w:r>
-        <w:rPr>
-          <w:i/>
-          <w:iCs/>
-        </w:rPr>
-        <w:t xml:space="preserve"> </w:t>
-      </w:r>
-      <w:proofErr w:type="spellStart"/>
-      <w:r>
-        <w:rPr>
-          <w:i/>
-          <w:iCs/>
-        </w:rPr>
-        <w:t>về</w:t>
-      </w:r>
-      <w:proofErr w:type="spellEnd"/>
-      <w:r>
-        <w:rPr>
-          <w:i/>
-          <w:iCs/>
-        </w:rPr>
-        <w:t xml:space="preserve"> </w:t>
-      </w:r>
-      <w:proofErr w:type="spellStart"/>
-      <w:r>
-        <w:rPr>
-          <w:i/>
-          <w:iCs/>
-        </w:rPr>
-        <w:t>h</w:t>
-      </w:r>
-      <w:r>
-        <w:rPr>
-          <w:i/>
-          <w:iCs/>
-        </w:rPr>
-        <w:t>ọp</w:t>
-      </w:r>
-      <w:proofErr w:type="spellEnd"/>
-      <w:r>
-        <w:rPr>
-          <w:i/>
-          <w:iCs/>
-        </w:rPr>
-        <w:t xml:space="preserve"> </w:t>
-      </w:r>
-      <w:proofErr w:type="spellStart"/>
-      <w:r>
-        <w:rPr>
-          <w:i/>
-          <w:iCs/>
-        </w:rPr>
-        <w:t>hành</w:t>
-      </w:r>
-      <w:proofErr w:type="spellEnd"/>
-      <w:r>
-        <w:rPr>
-          <w:i/>
-          <w:iCs/>
-        </w:rPr>
-        <w:t xml:space="preserve"> </w:t>
-      </w:r>
-      <w:proofErr w:type="spellStart"/>
-      <w:r>
-        <w:rPr>
-          <w:i/>
-          <w:iCs/>
-        </w:rPr>
-        <w:t>với</w:t>
-      </w:r>
-      <w:proofErr w:type="spellEnd"/>
-      <w:r>
-        <w:rPr>
-          <w:i/>
-          <w:iCs/>
-        </w:rPr>
-        <w:t xml:space="preserve"> </w:t>
-      </w:r>
-      <w:proofErr w:type="spellStart"/>
-      <w:r>
-        <w:rPr>
-          <w:i/>
-          <w:iCs/>
-        </w:rPr>
-        <w:t>khách</w:t>
-      </w:r>
-      <w:proofErr w:type="spellEnd"/>
-      <w:r>
-        <w:rPr>
-          <w:i/>
-          <w:iCs/>
-        </w:rPr>
-        <w:t xml:space="preserve"> </w:t>
-      </w:r>
-      <w:proofErr w:type="spellStart"/>
-      <w:r>
-        <w:rPr>
-          <w:i/>
-          <w:iCs/>
-        </w:rPr>
-        <w:t>hàng</w:t>
-      </w:r>
-      <w:proofErr w:type="spellEnd"/>
-    </w:p>
-    <w:p>
-      <w:pPr>
-        <w:pStyle w:val="Heading1"/>
-      </w:pPr>
-      <w:bookmarkStart w:id="18" w:name="_Toc57272151"/>
-      <w:proofErr w:type="spellStart"/>
-      <w:r>
-        <w:t>Ước</w:t>
-      </w:r>
-      <w:proofErr w:type="spellEnd"/>
-      <w:r>
-        <w:t xml:space="preserve"> </w:t>
-      </w:r>
-      <w:proofErr w:type="spellStart"/>
-      <w:r>
-        <w:t>lượng</w:t>
-      </w:r>
-      <w:proofErr w:type="spellEnd"/>
-      <w:r>
-        <w:t xml:space="preserve"> </w:t>
-      </w:r>
-      <w:proofErr w:type="spellStart"/>
-      <w:r>
-        <w:t>chung</w:t>
-      </w:r>
-      <w:bookmarkEnd w:id="18"/>
-      <w:proofErr w:type="spellEnd"/>
-    </w:p>
-    <w:p>
-      <w:pPr>
-        <w:pStyle w:val="Heading2"/>
-      </w:pPr>
-      <w:bookmarkStart w:id="19" w:name="_Toc57272152"/>
-      <w:proofErr w:type="spellStart"/>
-      <w:r>
-        <w:t>Ước</w:t>
-      </w:r>
-      <w:proofErr w:type="spellEnd"/>
-      <w:r>
-        <w:t xml:space="preserve"> </w:t>
-      </w:r>
-      <w:proofErr w:type="spellStart"/>
-      <w:r>
-        <w:t>lượng</w:t>
-      </w:r>
-      <w:proofErr w:type="spellEnd"/>
-      <w:r>
-        <w:t xml:space="preserve"> </w:t>
-      </w:r>
-      <w:proofErr w:type="spellStart"/>
-      <w:r>
-        <w:t>thời</w:t>
-      </w:r>
-      <w:proofErr w:type="spellEnd"/>
-      <w:r>
-        <w:t xml:space="preserve"> </w:t>
-      </w:r>
-      <w:proofErr w:type="spellStart"/>
-      <w:r>
-        <w:t>gian</w:t>
-      </w:r>
-      <w:bookmarkEnd w:id="19"/>
-      <w:proofErr w:type="spellEnd"/>
-    </w:p>
-    <w:p>
-      <w:pPr>
         <w:pStyle w:val="ListParagraph"/>
         <w:numPr>
           <w:ilvl w:val="0"/>
@@ -9652,71 +8663,118 @@
           <w:i/>
           <w:iCs/>
         </w:rPr>
-        <w:t>Để</w:t>
-      </w:r>
-      <w:proofErr w:type="spellEnd"/>
-      <w:r>
-        <w:rPr>
-          <w:i/>
-          <w:iCs/>
-        </w:rPr>
-        <w:t xml:space="preserve"> </w:t>
-      </w:r>
-      <w:proofErr w:type="spellStart"/>
-      <w:r>
-        <w:rPr>
-          <w:i/>
-          <w:iCs/>
-        </w:rPr>
-        <w:t>chạy</w:t>
-      </w:r>
-      <w:proofErr w:type="spellEnd"/>
-      <w:r>
-        <w:rPr>
-          <w:i/>
-          <w:iCs/>
-        </w:rPr>
-        <w:t xml:space="preserve"> </w:t>
-      </w:r>
-      <w:proofErr w:type="spellStart"/>
-      <w:r>
-        <w:rPr>
-          <w:i/>
-          <w:iCs/>
-        </w:rPr>
-        <w:t>thành</w:t>
-      </w:r>
-      <w:proofErr w:type="spellEnd"/>
-      <w:r>
-        <w:rPr>
-          <w:i/>
-          <w:iCs/>
-        </w:rPr>
-        <w:t xml:space="preserve"> </w:t>
-      </w:r>
-      <w:proofErr w:type="spellStart"/>
-      <w:r>
-        <w:rPr>
-          <w:i/>
-          <w:iCs/>
-        </w:rPr>
-        <w:t>công</w:t>
-      </w:r>
-      <w:proofErr w:type="spellEnd"/>
-      <w:r>
-        <w:rPr>
-          <w:i/>
-          <w:iCs/>
-        </w:rPr>
-        <w:t xml:space="preserve"> </w:t>
-      </w:r>
-      <w:proofErr w:type="spellStart"/>
-      <w:r>
-        <w:rPr>
-          <w:i/>
-          <w:iCs/>
-        </w:rPr>
-        <w:t>mã</w:t>
+        <w:lastRenderedPageBreak/>
+        <w:t>Thông</w:t>
+      </w:r>
+      <w:proofErr w:type="spellEnd"/>
+      <w:r>
+        <w:rPr>
+          <w:i/>
+          <w:iCs/>
+        </w:rPr>
+        <w:t xml:space="preserve"> tin </w:t>
+      </w:r>
+      <w:proofErr w:type="spellStart"/>
+      <w:r>
+        <w:rPr>
+          <w:i/>
+          <w:iCs/>
+        </w:rPr>
+        <w:t>về</w:t>
+      </w:r>
+      <w:proofErr w:type="spellEnd"/>
+      <w:r>
+        <w:rPr>
+          <w:i/>
+          <w:iCs/>
+        </w:rPr>
+        <w:t xml:space="preserve"> </w:t>
+      </w:r>
+      <w:r>
+        <w:rPr>
+          <w:i/>
+          <w:iCs/>
+        </w:rPr>
+        <w:t>4</w:t>
+      </w:r>
+      <w:r>
+        <w:rPr>
+          <w:i/>
+          <w:iCs/>
+        </w:rPr>
+        <w:t xml:space="preserve"> </w:t>
+      </w:r>
+      <w:proofErr w:type="spellStart"/>
+      <w:r>
+        <w:rPr>
+          <w:i/>
+          <w:iCs/>
+        </w:rPr>
+        <w:t>người</w:t>
+      </w:r>
+      <w:proofErr w:type="spellEnd"/>
+      <w:r>
+        <w:rPr>
+          <w:i/>
+          <w:iCs/>
+        </w:rPr>
+        <w:t xml:space="preserve"> </w:t>
+      </w:r>
+      <w:proofErr w:type="spellStart"/>
+      <w:r>
+        <w:rPr>
+          <w:i/>
+          <w:iCs/>
+        </w:rPr>
+        <w:t>tham</w:t>
+      </w:r>
+      <w:proofErr w:type="spellEnd"/>
+      <w:r>
+        <w:rPr>
+          <w:i/>
+          <w:iCs/>
+        </w:rPr>
+        <w:t xml:space="preserve"> </w:t>
+      </w:r>
+      <w:proofErr w:type="spellStart"/>
+      <w:r>
+        <w:rPr>
+          <w:i/>
+          <w:iCs/>
+        </w:rPr>
+        <w:t>gia</w:t>
+      </w:r>
+      <w:proofErr w:type="spellEnd"/>
+      <w:r>
+        <w:rPr>
+          <w:i/>
+          <w:iCs/>
+        </w:rPr>
+        <w:t xml:space="preserve"> </w:t>
+      </w:r>
+      <w:proofErr w:type="spellStart"/>
+      <w:r>
+        <w:rPr>
+          <w:i/>
+          <w:iCs/>
+        </w:rPr>
+        <w:t>dự</w:t>
+      </w:r>
+      <w:proofErr w:type="spellEnd"/>
+      <w:r>
+        <w:rPr>
+          <w:i/>
+          <w:iCs/>
+        </w:rPr>
+        <w:t xml:space="preserve"> </w:t>
+      </w:r>
+      <w:proofErr w:type="spellStart"/>
+      <w:r>
+        <w:rPr>
+          <w:i/>
+          <w:iCs/>
+        </w:rPr>
+        <w:t>án</w:t>
       </w:r>
       <w:proofErr w:type="spellEnd"/>
       <w:r>
@@ -9764,55 +8822,55 @@
           <w:i/>
           <w:iCs/>
         </w:rPr>
-        <w:t>cần</w:t>
-      </w:r>
-      <w:proofErr w:type="spellEnd"/>
-      <w:r>
-        <w:rPr>
-          <w:i/>
-          <w:iCs/>
-        </w:rPr>
-        <w:t xml:space="preserve"> bao </w:t>
-      </w:r>
-      <w:proofErr w:type="spellStart"/>
-      <w:r>
-        <w:rPr>
-          <w:i/>
-          <w:iCs/>
-        </w:rPr>
-        <w:t>nhiêu</w:t>
-      </w:r>
-      <w:proofErr w:type="spellEnd"/>
-      <w:r>
-        <w:rPr>
-          <w:i/>
-          <w:iCs/>
-        </w:rPr>
-        <w:t xml:space="preserve"> </w:t>
-      </w:r>
-      <w:proofErr w:type="spellStart"/>
-      <w:r>
-        <w:rPr>
-          <w:i/>
-          <w:iCs/>
-        </w:rPr>
-        <w:t>thời</w:t>
-      </w:r>
-      <w:proofErr w:type="spellEnd"/>
-      <w:r>
-        <w:rPr>
-          <w:i/>
-          <w:iCs/>
-        </w:rPr>
-        <w:t xml:space="preserve"> </w:t>
-      </w:r>
-      <w:proofErr w:type="spellStart"/>
-      <w:r>
-        <w:rPr>
-          <w:i/>
-          <w:iCs/>
-        </w:rPr>
-        <w:t>gian</w:t>
+        <w:t>với</w:t>
+      </w:r>
+      <w:proofErr w:type="spellEnd"/>
+      <w:r>
+        <w:rPr>
+          <w:i/>
+          <w:iCs/>
+        </w:rPr>
+        <w:t xml:space="preserve"> </w:t>
+      </w:r>
+      <w:proofErr w:type="spellStart"/>
+      <w:r>
+        <w:rPr>
+          <w:i/>
+          <w:iCs/>
+        </w:rPr>
+        <w:t>số</w:t>
+      </w:r>
+      <w:proofErr w:type="spellEnd"/>
+      <w:r>
+        <w:rPr>
+          <w:i/>
+          <w:iCs/>
+        </w:rPr>
+        <w:t xml:space="preserve"> commit </w:t>
+      </w:r>
+      <w:proofErr w:type="spellStart"/>
+      <w:r>
+        <w:rPr>
+          <w:i/>
+          <w:iCs/>
+        </w:rPr>
+        <w:t>nhiều</w:t>
+      </w:r>
+      <w:proofErr w:type="spellEnd"/>
+      <w:r>
+        <w:rPr>
+          <w:i/>
+          <w:iCs/>
+        </w:rPr>
+        <w:t xml:space="preserve"> </w:t>
+      </w:r>
+      <w:proofErr w:type="spellStart"/>
+      <w:r>
+        <w:rPr>
+          <w:i/>
+          <w:iCs/>
+        </w:rPr>
+        <w:t>nhất</w:t>
       </w:r>
       <w:proofErr w:type="spellEnd"/>
     </w:p>
@@ -9828,158 +8886,1222 @@
           <w:iCs/>
         </w:rPr>
       </w:pPr>
-      <w:proofErr w:type="spellStart"/>
-      <w:r>
-        <w:rPr>
-          <w:i/>
-          <w:iCs/>
-        </w:rPr>
-        <w:t>Để</w:t>
-      </w:r>
-      <w:proofErr w:type="spellEnd"/>
-      <w:r>
-        <w:rPr>
-          <w:i/>
-          <w:iCs/>
-        </w:rPr>
-        <w:t xml:space="preserve"> </w:t>
-      </w:r>
-      <w:proofErr w:type="spellStart"/>
-      <w:r>
-        <w:rPr>
-          <w:i/>
-          <w:iCs/>
-        </w:rPr>
-        <w:t>hiểu</w:t>
-      </w:r>
-      <w:proofErr w:type="spellEnd"/>
-      <w:r>
-        <w:rPr>
-          <w:i/>
-          <w:iCs/>
-        </w:rPr>
-        <w:t xml:space="preserve"> </w:t>
-      </w:r>
-      <w:proofErr w:type="spellStart"/>
-      <w:r>
-        <w:rPr>
-          <w:i/>
-          <w:iCs/>
-        </w:rPr>
-        <w:t>rõ</w:t>
-      </w:r>
-      <w:proofErr w:type="spellEnd"/>
-      <w:r>
-        <w:rPr>
-          <w:i/>
-          <w:iCs/>
-        </w:rPr>
-        <w:t xml:space="preserve"> </w:t>
-      </w:r>
-      <w:proofErr w:type="spellStart"/>
-      <w:r>
-        <w:rPr>
-          <w:i/>
-          <w:iCs/>
-        </w:rPr>
-        <w:t>mã</w:t>
-      </w:r>
-      <w:proofErr w:type="spellEnd"/>
-      <w:r>
-        <w:rPr>
-          <w:i/>
-          <w:iCs/>
-        </w:rPr>
-        <w:t xml:space="preserve"> </w:t>
-      </w:r>
-      <w:proofErr w:type="spellStart"/>
-      <w:r>
-        <w:rPr>
-          <w:i/>
-          <w:iCs/>
-        </w:rPr>
-        <w:t>nguồn</w:t>
-      </w:r>
-      <w:proofErr w:type="spellEnd"/>
-      <w:r>
-        <w:rPr>
-          <w:i/>
-          <w:iCs/>
-        </w:rPr>
-        <w:t xml:space="preserve"> </w:t>
-      </w:r>
-      <w:proofErr w:type="spellStart"/>
-      <w:r>
-        <w:rPr>
-          <w:i/>
-          <w:iCs/>
-        </w:rPr>
-        <w:t>mở</w:t>
-      </w:r>
-      <w:proofErr w:type="spellEnd"/>
-      <w:r>
-        <w:rPr>
-          <w:i/>
-          <w:iCs/>
-        </w:rPr>
-        <w:t xml:space="preserve"> </w:t>
-      </w:r>
-      <w:proofErr w:type="spellStart"/>
-      <w:r>
-        <w:rPr>
-          <w:i/>
-          <w:iCs/>
-        </w:rPr>
-        <w:t>cần</w:t>
-      </w:r>
-      <w:proofErr w:type="spellEnd"/>
-      <w:r>
-        <w:rPr>
-          <w:i/>
-          <w:iCs/>
-        </w:rPr>
-        <w:t xml:space="preserve"> bao </w:t>
-      </w:r>
-      <w:proofErr w:type="spellStart"/>
-      <w:r>
-        <w:rPr>
-          <w:i/>
-          <w:iCs/>
-        </w:rPr>
-        <w:t>nhiêu</w:t>
-      </w:r>
-      <w:proofErr w:type="spellEnd"/>
-      <w:r>
-        <w:rPr>
-          <w:i/>
-          <w:iCs/>
-        </w:rPr>
-        <w:t xml:space="preserve"> </w:t>
-      </w:r>
-      <w:proofErr w:type="spellStart"/>
-      <w:r>
-        <w:rPr>
-          <w:i/>
-          <w:iCs/>
-        </w:rPr>
+      <w:bookmarkStart w:id="15" w:name="_Toc57272148"/>
+      <w:r>
+        <w:rPr>
+          <w:i/>
+          <w:iCs/>
+        </w:rPr>
+        <w:t>#1</w:t>
+      </w:r>
+    </w:p>
+    <w:p>
+      <w:pPr>
+        <w:pStyle w:val="ListParagraph"/>
+        <w:numPr>
+          <w:ilvl w:val="1"/>
+          <w:numId w:val="40"/>
+        </w:numPr>
+        <w:rPr>
+          <w:i/>
+          <w:iCs/>
+        </w:rPr>
+      </w:pPr>
+      <w:proofErr w:type="spellStart"/>
+      <w:r>
+        <w:rPr>
+          <w:i/>
+          <w:iCs/>
+        </w:rPr>
+        <w:t>Tên</w:t>
+      </w:r>
+      <w:proofErr w:type="spellEnd"/>
+      <w:r>
+        <w:rPr>
+          <w:i/>
+          <w:iCs/>
+        </w:rPr>
+        <w:t xml:space="preserve"> </w:t>
+      </w:r>
+      <w:proofErr w:type="spellStart"/>
+      <w:r>
+        <w:rPr>
+          <w:i/>
+          <w:iCs/>
+        </w:rPr>
+        <w:t>đầy</w:t>
+      </w:r>
+      <w:proofErr w:type="spellEnd"/>
+      <w:r>
+        <w:rPr>
+          <w:i/>
+          <w:iCs/>
+        </w:rPr>
+        <w:t xml:space="preserve"> </w:t>
+      </w:r>
+      <w:proofErr w:type="spellStart"/>
+      <w:r>
+        <w:rPr>
+          <w:i/>
+          <w:iCs/>
+        </w:rPr>
+        <w:t>đủ</w:t>
+      </w:r>
+      <w:proofErr w:type="spellEnd"/>
+      <w:r>
+        <w:rPr>
+          <w:i/>
+          <w:iCs/>
+        </w:rPr>
+        <w:t xml:space="preserve">: </w:t>
+      </w:r>
+      <w:proofErr w:type="spellStart"/>
+      <w:r>
+        <w:rPr>
+          <w:i/>
+          <w:iCs/>
+        </w:rPr>
+        <w:t>Phùng</w:t>
+      </w:r>
+      <w:proofErr w:type="spellEnd"/>
+      <w:r>
+        <w:rPr>
+          <w:i/>
+          <w:iCs/>
+        </w:rPr>
+        <w:t xml:space="preserve"> </w:t>
+      </w:r>
+      <w:proofErr w:type="spellStart"/>
+      <w:r>
+        <w:rPr>
+          <w:i/>
+          <w:iCs/>
+        </w:rPr>
+        <w:t>Văn</w:t>
+      </w:r>
+      <w:proofErr w:type="spellEnd"/>
+      <w:r>
+        <w:rPr>
+          <w:i/>
+          <w:iCs/>
+        </w:rPr>
+        <w:t xml:space="preserve"> </w:t>
+      </w:r>
+      <w:proofErr w:type="spellStart"/>
+      <w:r>
+        <w:rPr>
+          <w:i/>
+          <w:iCs/>
+        </w:rPr>
+        <w:t>Hoàng</w:t>
+      </w:r>
+      <w:proofErr w:type="spellEnd"/>
+    </w:p>
+    <w:p>
+      <w:pPr>
+        <w:pStyle w:val="ListParagraph"/>
+        <w:numPr>
+          <w:ilvl w:val="1"/>
+          <w:numId w:val="40"/>
+        </w:numPr>
+        <w:rPr>
+          <w:i/>
+          <w:iCs/>
+        </w:rPr>
+      </w:pPr>
+      <w:r>
+        <w:rPr>
+          <w:i/>
+          <w:iCs/>
+        </w:rPr>
+        <w:t xml:space="preserve">Link </w:t>
+      </w:r>
+      <w:proofErr w:type="spellStart"/>
+      <w:r>
+        <w:rPr>
+          <w:i/>
+          <w:iCs/>
+        </w:rPr>
+        <w:t>tài</w:t>
+      </w:r>
+      <w:proofErr w:type="spellEnd"/>
+      <w:r>
+        <w:rPr>
+          <w:i/>
+          <w:iCs/>
+        </w:rPr>
+        <w:t xml:space="preserve"> </w:t>
+      </w:r>
+      <w:proofErr w:type="spellStart"/>
+      <w:r>
+        <w:rPr>
+          <w:i/>
+          <w:iCs/>
+        </w:rPr>
+        <w:t>khoản</w:t>
+      </w:r>
+      <w:proofErr w:type="spellEnd"/>
+      <w:r>
+        <w:rPr>
+          <w:i/>
+          <w:iCs/>
+        </w:rPr>
+        <w:t xml:space="preserve"> </w:t>
+      </w:r>
+      <w:proofErr w:type="spellStart"/>
+      <w:r>
+        <w:rPr>
+          <w:i/>
+          <w:iCs/>
+        </w:rPr>
+        <w:t>Github</w:t>
+      </w:r>
+      <w:proofErr w:type="spellEnd"/>
+      <w:r>
+        <w:rPr>
+          <w:i/>
+          <w:iCs/>
+        </w:rPr>
+        <w:t xml:space="preserve">: </w:t>
+      </w:r>
+      <w:r>
+        <w:rPr>
+          <w:i/>
+          <w:iCs/>
+        </w:rPr>
+        <w:t>https://github.com/HoangPhung98</w:t>
+      </w:r>
+    </w:p>
+    <w:p>
+      <w:pPr>
+        <w:pStyle w:val="ListParagraph"/>
+        <w:numPr>
+          <w:ilvl w:val="1"/>
+          <w:numId w:val="40"/>
+        </w:numPr>
+        <w:rPr>
+          <w:i/>
+          <w:iCs/>
+        </w:rPr>
+      </w:pPr>
+      <w:proofErr w:type="spellStart"/>
+      <w:r>
+        <w:rPr>
+          <w:i/>
+          <w:iCs/>
+        </w:rPr>
+        <w:t>Số</w:t>
+      </w:r>
+      <w:proofErr w:type="spellEnd"/>
+      <w:r>
+        <w:rPr>
+          <w:i/>
+          <w:iCs/>
+        </w:rPr>
+        <w:t xml:space="preserve"> repository </w:t>
+      </w:r>
+      <w:proofErr w:type="spellStart"/>
+      <w:r>
+        <w:rPr>
+          <w:i/>
+          <w:iCs/>
+        </w:rPr>
+        <w:t>có</w:t>
+      </w:r>
+      <w:proofErr w:type="spellEnd"/>
+      <w:r>
+        <w:rPr>
+          <w:i/>
+          <w:iCs/>
+        </w:rPr>
+        <w:t>: 33</w:t>
+      </w:r>
+    </w:p>
+    <w:p>
+      <w:pPr>
+        <w:pStyle w:val="Heading2"/>
+      </w:pPr>
+      <w:proofErr w:type="spellStart"/>
+      <w:r>
+        <w:t>Kết</w:t>
+      </w:r>
+      <w:proofErr w:type="spellEnd"/>
+      <w:r>
+        <w:t xml:space="preserve"> </w:t>
+      </w:r>
+      <w:proofErr w:type="spellStart"/>
+      <w:r>
+        <w:t>quả</w:t>
+      </w:r>
+      <w:proofErr w:type="spellEnd"/>
+      <w:r>
+        <w:t xml:space="preserve"> </w:t>
+      </w:r>
+      <w:proofErr w:type="spellStart"/>
+      <w:r>
+        <w:t>chạy</w:t>
+      </w:r>
+      <w:proofErr w:type="spellEnd"/>
+      <w:r>
+        <w:t xml:space="preserve"> </w:t>
+      </w:r>
+      <w:proofErr w:type="spellStart"/>
+      <w:r>
+        <w:t>thử</w:t>
+      </w:r>
+      <w:proofErr w:type="spellEnd"/>
+      <w:r>
+        <w:t xml:space="preserve"> </w:t>
+      </w:r>
+      <w:proofErr w:type="spellStart"/>
+      <w:r>
+        <w:t>nghiệm</w:t>
+      </w:r>
+      <w:bookmarkEnd w:id="15"/>
+      <w:proofErr w:type="spellEnd"/>
+    </w:p>
+    <w:p>
+      <w:pPr>
+        <w:rPr>
+          <w:i/>
+          <w:iCs/>
+        </w:rPr>
+      </w:pPr>
+      <w:proofErr w:type="spellStart"/>
+      <w:r>
+        <w:rPr>
+          <w:i/>
+          <w:iCs/>
+        </w:rPr>
+        <w:t>Mô</w:t>
+      </w:r>
+      <w:proofErr w:type="spellEnd"/>
+      <w:r>
+        <w:rPr>
+          <w:i/>
+          <w:iCs/>
+        </w:rPr>
+        <w:t xml:space="preserve"> </w:t>
+      </w:r>
+      <w:proofErr w:type="spellStart"/>
+      <w:r>
+        <w:rPr>
+          <w:i/>
+          <w:iCs/>
+        </w:rPr>
+        <w:t>tả</w:t>
+      </w:r>
+      <w:proofErr w:type="spellEnd"/>
+      <w:r>
+        <w:rPr>
+          <w:i/>
+          <w:iCs/>
+        </w:rPr>
+        <w:t xml:space="preserve"> </w:t>
+      </w:r>
+      <w:proofErr w:type="spellStart"/>
+      <w:r>
+        <w:rPr>
+          <w:i/>
+          <w:iCs/>
+        </w:rPr>
+        <w:t>các</w:t>
+      </w:r>
+      <w:proofErr w:type="spellEnd"/>
+      <w:r>
+        <w:rPr>
+          <w:i/>
+          <w:iCs/>
+        </w:rPr>
+        <w:t xml:space="preserve"> </w:t>
+      </w:r>
+      <w:proofErr w:type="spellStart"/>
+      <w:r>
+        <w:rPr>
+          <w:i/>
+          <w:iCs/>
+        </w:rPr>
+        <w:t>bước</w:t>
+      </w:r>
+      <w:proofErr w:type="spellEnd"/>
+      <w:r>
+        <w:rPr>
+          <w:i/>
+          <w:iCs/>
+        </w:rPr>
+        <w:t xml:space="preserve"> </w:t>
+      </w:r>
+      <w:proofErr w:type="spellStart"/>
+      <w:r>
+        <w:rPr>
+          <w:i/>
+          <w:iCs/>
+        </w:rPr>
+        <w:t>chạy</w:t>
+      </w:r>
+      <w:proofErr w:type="spellEnd"/>
+      <w:r>
+        <w:rPr>
+          <w:i/>
+          <w:iCs/>
+        </w:rPr>
+        <w:t xml:space="preserve"> </w:t>
+      </w:r>
+      <w:proofErr w:type="spellStart"/>
+      <w:r>
+        <w:rPr>
+          <w:i/>
+          <w:iCs/>
+        </w:rPr>
+        <w:t>chương</w:t>
+      </w:r>
+      <w:proofErr w:type="spellEnd"/>
+      <w:r>
+        <w:rPr>
+          <w:i/>
+          <w:iCs/>
+        </w:rPr>
+        <w:t xml:space="preserve"> </w:t>
+      </w:r>
+      <w:proofErr w:type="spellStart"/>
+      <w:r>
+        <w:rPr>
+          <w:i/>
+          <w:iCs/>
+        </w:rPr>
+        <w:t>trình</w:t>
+      </w:r>
+      <w:proofErr w:type="spellEnd"/>
+      <w:r>
+        <w:rPr>
+          <w:i/>
+          <w:iCs/>
+        </w:rPr>
+        <w:t xml:space="preserve">, </w:t>
+      </w:r>
+      <w:proofErr w:type="spellStart"/>
+      <w:r>
+        <w:rPr>
+          <w:i/>
+          <w:iCs/>
+        </w:rPr>
+        <w:t>có</w:t>
+      </w:r>
+      <w:proofErr w:type="spellEnd"/>
+      <w:r>
+        <w:rPr>
+          <w:i/>
+          <w:iCs/>
+        </w:rPr>
+        <w:t xml:space="preserve"> </w:t>
+      </w:r>
+      <w:proofErr w:type="spellStart"/>
+      <w:r>
+        <w:rPr>
+          <w:i/>
+          <w:iCs/>
+        </w:rPr>
+        <w:t>thể</w:t>
+      </w:r>
+      <w:proofErr w:type="spellEnd"/>
+      <w:r>
+        <w:rPr>
+          <w:i/>
+          <w:iCs/>
+        </w:rPr>
+        <w:t xml:space="preserve"> </w:t>
+      </w:r>
+      <w:proofErr w:type="spellStart"/>
+      <w:r>
+        <w:rPr>
+          <w:i/>
+          <w:iCs/>
+        </w:rPr>
+        <w:t>thành</w:t>
+      </w:r>
+      <w:proofErr w:type="spellEnd"/>
+      <w:r>
+        <w:rPr>
+          <w:i/>
+          <w:iCs/>
+        </w:rPr>
+        <w:t xml:space="preserve"> </w:t>
+      </w:r>
+      <w:proofErr w:type="spellStart"/>
+      <w:r>
+        <w:rPr>
+          <w:i/>
+          <w:iCs/>
+        </w:rPr>
+        <w:t>công</w:t>
+      </w:r>
+      <w:proofErr w:type="spellEnd"/>
+      <w:r>
+        <w:rPr>
+          <w:i/>
+          <w:iCs/>
+        </w:rPr>
+        <w:t xml:space="preserve"> </w:t>
+      </w:r>
+      <w:proofErr w:type="spellStart"/>
+      <w:r>
+        <w:rPr>
+          <w:i/>
+          <w:iCs/>
+        </w:rPr>
+        <w:t>hoặc</w:t>
+      </w:r>
+      <w:proofErr w:type="spellEnd"/>
+      <w:r>
+        <w:rPr>
+          <w:i/>
+          <w:iCs/>
+        </w:rPr>
+        <w:t xml:space="preserve"> </w:t>
+      </w:r>
+      <w:proofErr w:type="spellStart"/>
+      <w:r>
+        <w:rPr>
+          <w:i/>
+          <w:iCs/>
+        </w:rPr>
+        <w:t>không</w:t>
+      </w:r>
+      <w:proofErr w:type="spellEnd"/>
+      <w:r>
+        <w:rPr>
+          <w:i/>
+          <w:iCs/>
+        </w:rPr>
+        <w:t xml:space="preserve"> </w:t>
+      </w:r>
+      <w:proofErr w:type="spellStart"/>
+      <w:r>
+        <w:rPr>
+          <w:i/>
+          <w:iCs/>
+        </w:rPr>
+        <w:t>thành</w:t>
+      </w:r>
+      <w:proofErr w:type="spellEnd"/>
+      <w:r>
+        <w:rPr>
+          <w:i/>
+          <w:iCs/>
+        </w:rPr>
+        <w:t xml:space="preserve"> </w:t>
+      </w:r>
+      <w:proofErr w:type="spellStart"/>
+      <w:r>
+        <w:rPr>
+          <w:i/>
+          <w:iCs/>
+        </w:rPr>
+        <w:t>công</w:t>
+      </w:r>
+      <w:proofErr w:type="spellEnd"/>
+      <w:r>
+        <w:rPr>
+          <w:i/>
+          <w:iCs/>
+        </w:rPr>
+        <w:t xml:space="preserve">. Cho </w:t>
+      </w:r>
+      <w:proofErr w:type="spellStart"/>
+      <w:r>
+        <w:rPr>
+          <w:i/>
+          <w:iCs/>
+        </w:rPr>
+        <w:t>biết</w:t>
+      </w:r>
+      <w:proofErr w:type="spellEnd"/>
+      <w:r>
+        <w:rPr>
+          <w:i/>
+          <w:iCs/>
+        </w:rPr>
+        <w:t xml:space="preserve"> </w:t>
+      </w:r>
+      <w:proofErr w:type="spellStart"/>
+      <w:r>
+        <w:rPr>
+          <w:i/>
+          <w:iCs/>
+        </w:rPr>
+        <w:t>các</w:t>
+      </w:r>
+      <w:proofErr w:type="spellEnd"/>
+      <w:r>
+        <w:rPr>
+          <w:i/>
+          <w:iCs/>
+        </w:rPr>
+        <w:t xml:space="preserve"> </w:t>
+      </w:r>
+      <w:proofErr w:type="spellStart"/>
+      <w:r>
+        <w:rPr>
+          <w:i/>
+          <w:iCs/>
+        </w:rPr>
+        <w:t>lỗi</w:t>
+      </w:r>
+      <w:proofErr w:type="spellEnd"/>
+      <w:r>
+        <w:rPr>
+          <w:i/>
+          <w:iCs/>
+        </w:rPr>
+        <w:t xml:space="preserve"> </w:t>
+      </w:r>
+      <w:proofErr w:type="spellStart"/>
+      <w:r>
+        <w:rPr>
+          <w:i/>
+          <w:iCs/>
+        </w:rPr>
+        <w:t>xuất</w:t>
+      </w:r>
+      <w:proofErr w:type="spellEnd"/>
+      <w:r>
+        <w:rPr>
+          <w:i/>
+          <w:iCs/>
+        </w:rPr>
+        <w:t xml:space="preserve"> </w:t>
+      </w:r>
+      <w:proofErr w:type="spellStart"/>
+      <w:r>
+        <w:rPr>
+          <w:i/>
+          <w:iCs/>
+        </w:rPr>
+        <w:t>hiện</w:t>
+      </w:r>
+      <w:proofErr w:type="spellEnd"/>
+      <w:r>
+        <w:rPr>
+          <w:i/>
+          <w:iCs/>
+        </w:rPr>
+        <w:t xml:space="preserve"> </w:t>
+      </w:r>
+      <w:proofErr w:type="spellStart"/>
+      <w:r>
+        <w:rPr>
+          <w:i/>
+          <w:iCs/>
+        </w:rPr>
+        <w:t>và</w:t>
+      </w:r>
+      <w:proofErr w:type="spellEnd"/>
+      <w:r>
+        <w:rPr>
+          <w:i/>
+          <w:iCs/>
+        </w:rPr>
+        <w:t xml:space="preserve"> </w:t>
+      </w:r>
+      <w:proofErr w:type="spellStart"/>
+      <w:r>
+        <w:rPr>
+          <w:i/>
+          <w:iCs/>
+        </w:rPr>
+        <w:t>cách</w:t>
+      </w:r>
+      <w:proofErr w:type="spellEnd"/>
+      <w:r>
+        <w:rPr>
+          <w:i/>
+          <w:iCs/>
+        </w:rPr>
+        <w:t xml:space="preserve"> </w:t>
+      </w:r>
+      <w:proofErr w:type="spellStart"/>
+      <w:r>
+        <w:rPr>
+          <w:i/>
+          <w:iCs/>
+        </w:rPr>
+        <w:t>xử</w:t>
+      </w:r>
+      <w:proofErr w:type="spellEnd"/>
+      <w:r>
+        <w:rPr>
+          <w:i/>
+          <w:iCs/>
+        </w:rPr>
+        <w:t xml:space="preserve"> </w:t>
+      </w:r>
+      <w:proofErr w:type="spellStart"/>
+      <w:r>
+        <w:rPr>
+          <w:i/>
+          <w:iCs/>
+        </w:rPr>
+        <w:t>lý</w:t>
+      </w:r>
+      <w:proofErr w:type="spellEnd"/>
+      <w:r>
+        <w:rPr>
+          <w:i/>
+          <w:iCs/>
+        </w:rPr>
+        <w:t xml:space="preserve"> </w:t>
+      </w:r>
+      <w:proofErr w:type="spellStart"/>
+      <w:r>
+        <w:rPr>
+          <w:i/>
+          <w:iCs/>
+        </w:rPr>
+        <w:t>nếu</w:t>
+      </w:r>
+      <w:proofErr w:type="spellEnd"/>
+      <w:r>
+        <w:rPr>
+          <w:i/>
+          <w:iCs/>
+        </w:rPr>
+        <w:t xml:space="preserve"> </w:t>
+      </w:r>
+      <w:proofErr w:type="spellStart"/>
+      <w:r>
+        <w:rPr>
+          <w:i/>
+          <w:iCs/>
+        </w:rPr>
+        <w:t>có</w:t>
+      </w:r>
+      <w:proofErr w:type="spellEnd"/>
+      <w:r>
+        <w:rPr>
+          <w:i/>
+          <w:iCs/>
+        </w:rPr>
+        <w:t>.</w:t>
+      </w:r>
+    </w:p>
+    <w:p>
+      <w:pPr>
+        <w:pStyle w:val="Heading2"/>
+      </w:pPr>
+      <w:bookmarkStart w:id="16" w:name="_Toc57272149"/>
+      <w:proofErr w:type="spellStart"/>
+      <w:r>
+        <w:t>Phạm</w:t>
+      </w:r>
+      <w:proofErr w:type="spellEnd"/>
+      <w:r>
+        <w:t xml:space="preserve"> vi</w:t>
+      </w:r>
+      <w:r>
+        <w:t xml:space="preserve"> </w:t>
+      </w:r>
+      <w:proofErr w:type="spellStart"/>
+      <w:r>
+        <w:t>dự</w:t>
+      </w:r>
+      <w:proofErr w:type="spellEnd"/>
+      <w:r>
+        <w:t xml:space="preserve"> </w:t>
+      </w:r>
+      <w:proofErr w:type="spellStart"/>
+      <w:r>
+        <w:t>án</w:t>
+      </w:r>
+      <w:bookmarkEnd w:id="16"/>
+      <w:proofErr w:type="spellEnd"/>
+    </w:p>
+    <w:p>
+      <w:pPr>
+        <w:rPr>
+          <w:i/>
+          <w:iCs/>
+        </w:rPr>
+      </w:pPr>
+      <w:proofErr w:type="spellStart"/>
+      <w:r>
+        <w:rPr>
+          <w:i/>
+          <w:iCs/>
+        </w:rPr>
+        <w:t>Chạy</w:t>
+      </w:r>
+      <w:proofErr w:type="spellEnd"/>
+      <w:r>
+        <w:rPr>
+          <w:i/>
+          <w:iCs/>
+        </w:rPr>
+        <w:t xml:space="preserve"> </w:t>
+      </w:r>
+      <w:proofErr w:type="spellStart"/>
+      <w:r>
+        <w:rPr>
+          <w:i/>
+          <w:iCs/>
+        </w:rPr>
+        <w:t>được</w:t>
+      </w:r>
+      <w:proofErr w:type="spellEnd"/>
+      <w:r>
+        <w:rPr>
+          <w:i/>
+          <w:iCs/>
+        </w:rPr>
+        <w:t xml:space="preserve"> </w:t>
+      </w:r>
+      <w:proofErr w:type="spellStart"/>
+      <w:r>
+        <w:rPr>
+          <w:i/>
+          <w:iCs/>
+        </w:rPr>
+        <w:t>trên</w:t>
+      </w:r>
+      <w:proofErr w:type="spellEnd"/>
+      <w:r>
+        <w:rPr>
+          <w:i/>
+          <w:iCs/>
+        </w:rPr>
+        <w:t xml:space="preserve"> </w:t>
+      </w:r>
+      <w:proofErr w:type="spellStart"/>
+      <w:r>
+        <w:rPr>
+          <w:i/>
+          <w:iCs/>
+        </w:rPr>
+        <w:t>nền</w:t>
+      </w:r>
+      <w:proofErr w:type="spellEnd"/>
+      <w:r>
+        <w:rPr>
+          <w:i/>
+          <w:iCs/>
+        </w:rPr>
+        <w:t xml:space="preserve"> </w:t>
+      </w:r>
+      <w:proofErr w:type="spellStart"/>
+      <w:r>
+        <w:rPr>
+          <w:i/>
+          <w:iCs/>
+        </w:rPr>
+        <w:t>t</w:t>
+      </w:r>
+      <w:r>
+        <w:rPr>
+          <w:i/>
+          <w:iCs/>
+        </w:rPr>
+        <w:t>ảng</w:t>
+      </w:r>
+      <w:proofErr w:type="spellEnd"/>
+      <w:r>
+        <w:rPr>
+          <w:i/>
+          <w:iCs/>
+        </w:rPr>
+        <w:t xml:space="preserve"> </w:t>
+      </w:r>
+      <w:proofErr w:type="spellStart"/>
+      <w:r>
+        <w:rPr>
+          <w:i/>
+          <w:iCs/>
+        </w:rPr>
+        <w:t>nào</w:t>
+      </w:r>
+      <w:proofErr w:type="spellEnd"/>
+      <w:r>
+        <w:rPr>
+          <w:i/>
+          <w:iCs/>
+        </w:rPr>
+        <w:t xml:space="preserve">, OS </w:t>
+      </w:r>
+      <w:proofErr w:type="spellStart"/>
+      <w:r>
+        <w:rPr>
+          <w:i/>
+          <w:iCs/>
+        </w:rPr>
+        <w:t>nào</w:t>
+      </w:r>
+      <w:proofErr w:type="spellEnd"/>
+      <w:r>
+        <w:rPr>
+          <w:i/>
+          <w:iCs/>
+        </w:rPr>
+        <w:t>?...</w:t>
+      </w:r>
+    </w:p>
+    <w:p>
+      <w:pPr>
+        <w:pStyle w:val="Heading1"/>
+      </w:pPr>
+      <w:bookmarkStart w:id="17" w:name="_Toc57272150"/>
+      <w:r>
+        <w:t xml:space="preserve">Giao </w:t>
+      </w:r>
+      <w:proofErr w:type="spellStart"/>
+      <w:r>
+        <w:t>tiếp</w:t>
+      </w:r>
+      <w:proofErr w:type="spellEnd"/>
+      <w:r>
+        <w:t>/</w:t>
+      </w:r>
+      <w:proofErr w:type="spellStart"/>
+      <w:r>
+        <w:t>Trao</w:t>
+      </w:r>
+      <w:proofErr w:type="spellEnd"/>
+      <w:r>
+        <w:t xml:space="preserve"> </w:t>
+      </w:r>
+      <w:proofErr w:type="spellStart"/>
+      <w:r>
+        <w:t>đổi</w:t>
+      </w:r>
+      <w:proofErr w:type="spellEnd"/>
+      <w:r>
+        <w:t xml:space="preserve"> </w:t>
+      </w:r>
+      <w:proofErr w:type="spellStart"/>
+      <w:r>
+        <w:t>thông</w:t>
+      </w:r>
+      <w:proofErr w:type="spellEnd"/>
+      <w:r>
+        <w:t xml:space="preserve"> tin</w:t>
+      </w:r>
+      <w:bookmarkEnd w:id="17"/>
+    </w:p>
+    <w:p>
+      <w:pPr>
+        <w:rPr>
+          <w:i/>
+          <w:iCs/>
+        </w:rPr>
+      </w:pPr>
+      <w:proofErr w:type="spellStart"/>
+      <w:r>
+        <w:rPr>
+          <w:i/>
+          <w:iCs/>
+        </w:rPr>
+        <w:t>Các</w:t>
+      </w:r>
+      <w:proofErr w:type="spellEnd"/>
+      <w:r>
+        <w:rPr>
+          <w:i/>
+          <w:iCs/>
+        </w:rPr>
+        <w:t xml:space="preserve"> qui </w:t>
+      </w:r>
+      <w:proofErr w:type="spellStart"/>
+      <w:r>
+        <w:rPr>
+          <w:i/>
+          <w:iCs/>
+        </w:rPr>
+        <w:t>định</w:t>
+      </w:r>
+      <w:proofErr w:type="spellEnd"/>
+      <w:r>
+        <w:rPr>
+          <w:i/>
+          <w:iCs/>
+        </w:rPr>
+        <w:t xml:space="preserve"> </w:t>
+      </w:r>
+      <w:proofErr w:type="spellStart"/>
+      <w:r>
+        <w:rPr>
+          <w:i/>
+          <w:iCs/>
+        </w:rPr>
+        <w:t>về</w:t>
+      </w:r>
+      <w:proofErr w:type="spellEnd"/>
+      <w:r>
+        <w:rPr>
+          <w:i/>
+          <w:iCs/>
+        </w:rPr>
+        <w:t xml:space="preserve"> </w:t>
+      </w:r>
+      <w:proofErr w:type="spellStart"/>
+      <w:r>
+        <w:rPr>
+          <w:i/>
+          <w:iCs/>
+        </w:rPr>
+        <w:t>h</w:t>
+      </w:r>
+      <w:r>
+        <w:rPr>
+          <w:i/>
+          <w:iCs/>
+        </w:rPr>
+        <w:t>ọp</w:t>
+      </w:r>
+      <w:proofErr w:type="spellEnd"/>
+      <w:r>
+        <w:rPr>
+          <w:i/>
+          <w:iCs/>
+        </w:rPr>
+        <w:t xml:space="preserve"> </w:t>
+      </w:r>
+      <w:proofErr w:type="spellStart"/>
+      <w:r>
+        <w:rPr>
+          <w:i/>
+          <w:iCs/>
+        </w:rPr>
+        <w:t>hành</w:t>
+      </w:r>
+      <w:proofErr w:type="spellEnd"/>
+      <w:r>
+        <w:rPr>
+          <w:i/>
+          <w:iCs/>
+        </w:rPr>
+        <w:t xml:space="preserve"> </w:t>
+      </w:r>
+      <w:proofErr w:type="spellStart"/>
+      <w:r>
+        <w:rPr>
+          <w:i/>
+          <w:iCs/>
+        </w:rPr>
+        <w:t>nội</w:t>
+      </w:r>
+      <w:proofErr w:type="spellEnd"/>
+      <w:r>
+        <w:rPr>
+          <w:i/>
+          <w:iCs/>
+        </w:rPr>
+        <w:t xml:space="preserve"> </w:t>
+      </w:r>
+      <w:proofErr w:type="spellStart"/>
+      <w:r>
+        <w:rPr>
+          <w:i/>
+          <w:iCs/>
+        </w:rPr>
+        <w:t>bộ</w:t>
+      </w:r>
+      <w:proofErr w:type="spellEnd"/>
+    </w:p>
+    <w:p>
+      <w:pPr>
+        <w:rPr>
+          <w:i/>
+          <w:iCs/>
+        </w:rPr>
+      </w:pPr>
+      <w:proofErr w:type="spellStart"/>
+      <w:r>
+        <w:rPr>
+          <w:i/>
+          <w:iCs/>
+        </w:rPr>
+        <w:t>Các</w:t>
+      </w:r>
+      <w:proofErr w:type="spellEnd"/>
+      <w:r>
+        <w:rPr>
+          <w:i/>
+          <w:iCs/>
+        </w:rPr>
+        <w:t xml:space="preserve"> qui </w:t>
+      </w:r>
+      <w:proofErr w:type="spellStart"/>
+      <w:r>
+        <w:rPr>
+          <w:i/>
+          <w:iCs/>
+        </w:rPr>
+        <w:t>định</w:t>
+      </w:r>
+      <w:proofErr w:type="spellEnd"/>
+      <w:r>
+        <w:rPr>
+          <w:i/>
+          <w:iCs/>
+        </w:rPr>
+        <w:t xml:space="preserve"> </w:t>
+      </w:r>
+      <w:proofErr w:type="spellStart"/>
+      <w:r>
+        <w:rPr>
+          <w:i/>
+          <w:iCs/>
+        </w:rPr>
+        <w:t>về</w:t>
+      </w:r>
+      <w:proofErr w:type="spellEnd"/>
+      <w:r>
+        <w:rPr>
+          <w:i/>
+          <w:iCs/>
+        </w:rPr>
+        <w:t xml:space="preserve"> </w:t>
+      </w:r>
+      <w:proofErr w:type="spellStart"/>
+      <w:r>
+        <w:rPr>
+          <w:i/>
+          <w:iCs/>
+        </w:rPr>
+        <w:t>h</w:t>
+      </w:r>
+      <w:r>
+        <w:rPr>
+          <w:i/>
+          <w:iCs/>
+        </w:rPr>
+        <w:t>ọp</w:t>
+      </w:r>
+      <w:proofErr w:type="spellEnd"/>
+      <w:r>
+        <w:rPr>
+          <w:i/>
+          <w:iCs/>
+        </w:rPr>
+        <w:t xml:space="preserve"> </w:t>
+      </w:r>
+      <w:proofErr w:type="spellStart"/>
+      <w:r>
+        <w:rPr>
+          <w:i/>
+          <w:iCs/>
+        </w:rPr>
+        <w:t>hành</w:t>
+      </w:r>
+      <w:proofErr w:type="spellEnd"/>
+      <w:r>
+        <w:rPr>
+          <w:i/>
+          <w:iCs/>
+        </w:rPr>
+        <w:t xml:space="preserve"> </w:t>
+      </w:r>
+      <w:proofErr w:type="spellStart"/>
+      <w:r>
+        <w:rPr>
+          <w:i/>
+          <w:iCs/>
+        </w:rPr>
+        <w:t>với</w:t>
+      </w:r>
+      <w:proofErr w:type="spellEnd"/>
+      <w:r>
+        <w:rPr>
+          <w:i/>
+          <w:iCs/>
+        </w:rPr>
+        <w:t xml:space="preserve"> </w:t>
+      </w:r>
+      <w:proofErr w:type="spellStart"/>
+      <w:r>
+        <w:rPr>
+          <w:i/>
+          <w:iCs/>
+        </w:rPr>
+        <w:t>khách</w:t>
+      </w:r>
+      <w:proofErr w:type="spellEnd"/>
+      <w:r>
+        <w:rPr>
+          <w:i/>
+          <w:iCs/>
+        </w:rPr>
+        <w:t xml:space="preserve"> </w:t>
+      </w:r>
+      <w:proofErr w:type="spellStart"/>
+      <w:r>
+        <w:rPr>
+          <w:i/>
+          <w:iCs/>
+        </w:rPr>
+        <w:t>hàng</w:t>
+      </w:r>
+      <w:proofErr w:type="spellEnd"/>
+    </w:p>
+    <w:p>
+      <w:pPr>
+        <w:pStyle w:val="Heading1"/>
+      </w:pPr>
+      <w:bookmarkStart w:id="18" w:name="_Toc57272151"/>
+      <w:proofErr w:type="spellStart"/>
+      <w:r>
+        <w:t>Ước</w:t>
+      </w:r>
+      <w:proofErr w:type="spellEnd"/>
+      <w:r>
+        <w:t xml:space="preserve"> </w:t>
+      </w:r>
+      <w:proofErr w:type="spellStart"/>
+      <w:r>
+        <w:t>lượng</w:t>
+      </w:r>
+      <w:proofErr w:type="spellEnd"/>
+      <w:r>
+        <w:t xml:space="preserve"> </w:t>
+      </w:r>
+      <w:proofErr w:type="spellStart"/>
+      <w:r>
+        <w:t>chung</w:t>
+      </w:r>
+      <w:bookmarkEnd w:id="18"/>
+      <w:proofErr w:type="spellEnd"/>
+    </w:p>
+    <w:p>
+      <w:pPr>
+        <w:pStyle w:val="Heading2"/>
+      </w:pPr>
+      <w:bookmarkStart w:id="19" w:name="_Toc57272152"/>
+      <w:proofErr w:type="spellStart"/>
+      <w:r>
+        <w:t>Ước</w:t>
+      </w:r>
+      <w:proofErr w:type="spellEnd"/>
+      <w:r>
+        <w:t xml:space="preserve"> </w:t>
+      </w:r>
+      <w:proofErr w:type="spellStart"/>
+      <w:r>
+        <w:t>lượng</w:t>
+      </w:r>
+      <w:proofErr w:type="spellEnd"/>
+      <w:r>
+        <w:t xml:space="preserve"> </w:t>
+      </w:r>
+      <w:proofErr w:type="spellStart"/>
+      <w:r>
         <w:t>thời</w:t>
       </w:r>
       <w:proofErr w:type="spellEnd"/>
       <w:r>
-        <w:rPr>
-          <w:i/>
-          <w:iCs/>
-        </w:rPr>
-        <w:t xml:space="preserve"> </w:t>
-      </w:r>
-      <w:proofErr w:type="spellStart"/>
-      <w:r>
-        <w:rPr>
-          <w:i/>
-          <w:iCs/>
-        </w:rPr>
+        <w:t xml:space="preserve"> </w:t>
+      </w:r>
+      <w:proofErr w:type="spellStart"/>
+      <w:r>
         <w:t>gian</w:t>
       </w:r>
+      <w:bookmarkEnd w:id="19"/>
       <w:proofErr w:type="spellEnd"/>
     </w:p>
     <w:p>
@@ -10016,135 +10138,87 @@
           <w:i/>
           <w:iCs/>
         </w:rPr>
-        <w:t>thay</w:t>
-      </w:r>
-      <w:proofErr w:type="spellEnd"/>
-      <w:r>
-        <w:rPr>
-          <w:i/>
-          <w:iCs/>
-        </w:rPr>
-        <w:t xml:space="preserve"> </w:t>
-      </w:r>
-      <w:proofErr w:type="spellStart"/>
-      <w:r>
-        <w:rPr>
-          <w:i/>
-          <w:iCs/>
-        </w:rPr>
-        <w:t>đổi</w:t>
-      </w:r>
-      <w:proofErr w:type="spellEnd"/>
-      <w:r>
-        <w:rPr>
-          <w:i/>
-          <w:iCs/>
-        </w:rPr>
-        <w:t xml:space="preserve"> </w:t>
-      </w:r>
-      <w:proofErr w:type="spellStart"/>
-      <w:r>
-        <w:rPr>
-          <w:i/>
-          <w:iCs/>
-        </w:rPr>
-        <w:t>giao</w:t>
-      </w:r>
-      <w:proofErr w:type="spellEnd"/>
-      <w:r>
-        <w:rPr>
-          <w:i/>
-          <w:iCs/>
-        </w:rPr>
-        <w:t xml:space="preserve"> </w:t>
-      </w:r>
-      <w:proofErr w:type="spellStart"/>
-      <w:r>
-        <w:rPr>
-          <w:i/>
-          <w:iCs/>
-        </w:rPr>
-        <w:t>diện</w:t>
-      </w:r>
-      <w:proofErr w:type="spellEnd"/>
-      <w:r>
-        <w:rPr>
-          <w:i/>
-          <w:iCs/>
-        </w:rPr>
-        <w:t xml:space="preserve">, </w:t>
-      </w:r>
-      <w:proofErr w:type="spellStart"/>
-      <w:r>
-        <w:rPr>
-          <w:i/>
-          <w:iCs/>
-        </w:rPr>
-        <w:t>để</w:t>
-      </w:r>
-      <w:proofErr w:type="spellEnd"/>
-      <w:r>
-        <w:rPr>
-          <w:i/>
-          <w:iCs/>
-        </w:rPr>
-        <w:t xml:space="preserve"> </w:t>
-      </w:r>
-      <w:proofErr w:type="spellStart"/>
-      <w:r>
-        <w:rPr>
-          <w:i/>
-          <w:iCs/>
-        </w:rPr>
-        <w:t>chỉnh</w:t>
-      </w:r>
-      <w:proofErr w:type="spellEnd"/>
-      <w:r>
-        <w:rPr>
-          <w:i/>
-          <w:iCs/>
-        </w:rPr>
-        <w:t xml:space="preserve"> </w:t>
-      </w:r>
-      <w:proofErr w:type="spellStart"/>
-      <w:r>
-        <w:rPr>
-          <w:i/>
-          <w:iCs/>
-        </w:rPr>
-        <w:t>sửa</w:t>
-      </w:r>
-      <w:proofErr w:type="spellEnd"/>
-      <w:r>
-        <w:rPr>
-          <w:i/>
-          <w:iCs/>
-        </w:rPr>
-        <w:t xml:space="preserve"> </w:t>
-      </w:r>
-      <w:proofErr w:type="spellStart"/>
-      <w:r>
-        <w:rPr>
-          <w:i/>
-          <w:iCs/>
-        </w:rPr>
-        <w:t>tính</w:t>
-      </w:r>
-      <w:proofErr w:type="spellEnd"/>
-      <w:r>
-        <w:rPr>
-          <w:i/>
-          <w:iCs/>
-        </w:rPr>
-        <w:t xml:space="preserve"> </w:t>
-      </w:r>
-      <w:proofErr w:type="spellStart"/>
-      <w:r>
-        <w:rPr>
-          <w:i/>
-          <w:iCs/>
-        </w:rPr>
-        <w:t>năng</w:t>
+        <w:t>chạy</w:t>
+      </w:r>
+      <w:proofErr w:type="spellEnd"/>
+      <w:r>
+        <w:rPr>
+          <w:i/>
+          <w:iCs/>
+        </w:rPr>
+        <w:t xml:space="preserve"> </w:t>
+      </w:r>
+      <w:proofErr w:type="spellStart"/>
+      <w:r>
+        <w:rPr>
+          <w:i/>
+          <w:iCs/>
+        </w:rPr>
+        <w:t>thành</w:t>
+      </w:r>
+      <w:proofErr w:type="spellEnd"/>
+      <w:r>
+        <w:rPr>
+          <w:i/>
+          <w:iCs/>
+        </w:rPr>
+        <w:t xml:space="preserve"> </w:t>
+      </w:r>
+      <w:proofErr w:type="spellStart"/>
+      <w:r>
+        <w:rPr>
+          <w:i/>
+          <w:iCs/>
+        </w:rPr>
+        <w:t>công</w:t>
+      </w:r>
+      <w:proofErr w:type="spellEnd"/>
+      <w:r>
+        <w:rPr>
+          <w:i/>
+          <w:iCs/>
+        </w:rPr>
+        <w:t xml:space="preserve"> </w:t>
+      </w:r>
+      <w:proofErr w:type="spellStart"/>
+      <w:r>
+        <w:rPr>
+          <w:i/>
+          <w:iCs/>
+        </w:rPr>
+        <w:t>mã</w:t>
+      </w:r>
+      <w:proofErr w:type="spellEnd"/>
+      <w:r>
+        <w:rPr>
+          <w:i/>
+          <w:iCs/>
+        </w:rPr>
+        <w:t xml:space="preserve"> </w:t>
+      </w:r>
+      <w:proofErr w:type="spellStart"/>
+      <w:r>
+        <w:rPr>
+          <w:i/>
+          <w:iCs/>
+        </w:rPr>
+        <w:t>nguồn</w:t>
+      </w:r>
+      <w:proofErr w:type="spellEnd"/>
+      <w:r>
+        <w:rPr>
+          <w:i/>
+          <w:iCs/>
+        </w:rPr>
+        <w:t xml:space="preserve"> </w:t>
+      </w:r>
+      <w:proofErr w:type="spellStart"/>
+      <w:r>
+        <w:rPr>
+          <w:i/>
+          <w:iCs/>
+        </w:rPr>
+        <w:t>mở</w:t>
       </w:r>
       <w:proofErr w:type="spellEnd"/>
       <w:r>
@@ -10209,409 +10283,6 @@
           <w:iCs/>
         </w:rPr>
         <w:t>gian</w:t>
-      </w:r>
-      <w:proofErr w:type="spellEnd"/>
-    </w:p>
-    <w:p>
-      <w:pPr>
-        <w:pStyle w:val="Heading2"/>
-      </w:pPr>
-      <w:bookmarkStart w:id="20" w:name="_Toc57272153"/>
-      <w:proofErr w:type="spellStart"/>
-      <w:r>
-        <w:t>Ước</w:t>
-      </w:r>
-      <w:proofErr w:type="spellEnd"/>
-      <w:r>
-        <w:t xml:space="preserve"> </w:t>
-      </w:r>
-      <w:proofErr w:type="spellStart"/>
-      <w:r>
-        <w:t>lượng</w:t>
-      </w:r>
-      <w:proofErr w:type="spellEnd"/>
-      <w:r>
-        <w:t xml:space="preserve"> </w:t>
-      </w:r>
-      <w:proofErr w:type="spellStart"/>
-      <w:r>
-        <w:t>rủi</w:t>
-      </w:r>
-      <w:proofErr w:type="spellEnd"/>
-      <w:r>
-        <w:t xml:space="preserve"> </w:t>
-      </w:r>
-      <w:proofErr w:type="spellStart"/>
-      <w:r>
-        <w:t>ro</w:t>
-      </w:r>
-      <w:bookmarkEnd w:id="20"/>
-      <w:proofErr w:type="spellEnd"/>
-    </w:p>
-    <w:p>
-      <w:pPr>
-        <w:rPr>
-          <w:i/>
-          <w:iCs/>
-        </w:rPr>
-      </w:pPr>
-      <w:proofErr w:type="spellStart"/>
-      <w:r>
-        <w:rPr>
-          <w:i/>
-          <w:iCs/>
-        </w:rPr>
-        <w:t>Ước</w:t>
-      </w:r>
-      <w:proofErr w:type="spellEnd"/>
-      <w:r>
-        <w:rPr>
-          <w:i/>
-          <w:iCs/>
-        </w:rPr>
-        <w:t xml:space="preserve"> </w:t>
-      </w:r>
-      <w:proofErr w:type="spellStart"/>
-      <w:r>
-        <w:rPr>
-          <w:i/>
-          <w:iCs/>
-        </w:rPr>
-        <w:t>lượng</w:t>
-      </w:r>
-      <w:proofErr w:type="spellEnd"/>
-      <w:r>
-        <w:rPr>
-          <w:i/>
-          <w:iCs/>
-        </w:rPr>
-        <w:t xml:space="preserve"> 5 </w:t>
-      </w:r>
-      <w:proofErr w:type="spellStart"/>
-      <w:r>
-        <w:rPr>
-          <w:i/>
-          <w:iCs/>
-        </w:rPr>
-        <w:t>rủi</w:t>
-      </w:r>
-      <w:proofErr w:type="spellEnd"/>
-      <w:r>
-        <w:rPr>
-          <w:i/>
-          <w:iCs/>
-        </w:rPr>
-        <w:t xml:space="preserve"> </w:t>
-      </w:r>
-      <w:proofErr w:type="spellStart"/>
-      <w:r>
-        <w:rPr>
-          <w:i/>
-          <w:iCs/>
-        </w:rPr>
-        <w:t>ro</w:t>
-      </w:r>
-      <w:proofErr w:type="spellEnd"/>
-      <w:r>
-        <w:rPr>
-          <w:i/>
-          <w:iCs/>
-        </w:rPr>
-        <w:t xml:space="preserve"> </w:t>
-      </w:r>
-      <w:proofErr w:type="spellStart"/>
-      <w:r>
-        <w:rPr>
-          <w:i/>
-          <w:iCs/>
-        </w:rPr>
-        <w:t>của</w:t>
-      </w:r>
-      <w:proofErr w:type="spellEnd"/>
-      <w:r>
-        <w:rPr>
-          <w:i/>
-          <w:iCs/>
-        </w:rPr>
-        <w:t xml:space="preserve"> </w:t>
-      </w:r>
-      <w:proofErr w:type="spellStart"/>
-      <w:r>
-        <w:rPr>
-          <w:i/>
-          <w:iCs/>
-        </w:rPr>
-        <w:t>dự</w:t>
-      </w:r>
-      <w:proofErr w:type="spellEnd"/>
-      <w:r>
-        <w:rPr>
-          <w:i/>
-          <w:iCs/>
-        </w:rPr>
-        <w:t xml:space="preserve"> </w:t>
-      </w:r>
-      <w:proofErr w:type="spellStart"/>
-      <w:r>
-        <w:rPr>
-          <w:i/>
-          <w:iCs/>
-        </w:rPr>
-        <w:t>án</w:t>
-      </w:r>
-      <w:proofErr w:type="spellEnd"/>
-      <w:r>
-        <w:rPr>
-          <w:i/>
-          <w:iCs/>
-        </w:rPr>
-        <w:t xml:space="preserve"> </w:t>
-      </w:r>
-      <w:proofErr w:type="spellStart"/>
-      <w:r>
-        <w:rPr>
-          <w:i/>
-          <w:iCs/>
-        </w:rPr>
-        <w:t>tìm</w:t>
-      </w:r>
-      <w:proofErr w:type="spellEnd"/>
-      <w:r>
-        <w:rPr>
-          <w:i/>
-          <w:iCs/>
-        </w:rPr>
-        <w:t xml:space="preserve"> </w:t>
-      </w:r>
-      <w:proofErr w:type="spellStart"/>
-      <w:r>
-        <w:rPr>
-          <w:i/>
-          <w:iCs/>
-        </w:rPr>
-        <w:t>hiểu</w:t>
-      </w:r>
-      <w:proofErr w:type="spellEnd"/>
-      <w:r>
-        <w:rPr>
-          <w:i/>
-          <w:iCs/>
-        </w:rPr>
-        <w:t xml:space="preserve"> </w:t>
-      </w:r>
-      <w:proofErr w:type="spellStart"/>
-      <w:r>
-        <w:rPr>
-          <w:i/>
-          <w:iCs/>
-        </w:rPr>
-        <w:t>mã</w:t>
-      </w:r>
-      <w:proofErr w:type="spellEnd"/>
-      <w:r>
-        <w:rPr>
-          <w:i/>
-          <w:iCs/>
-        </w:rPr>
-        <w:t xml:space="preserve"> </w:t>
-      </w:r>
-      <w:proofErr w:type="spellStart"/>
-      <w:r>
-        <w:rPr>
-          <w:i/>
-          <w:iCs/>
-        </w:rPr>
-        <w:t>nguồn</w:t>
-      </w:r>
-      <w:proofErr w:type="spellEnd"/>
-      <w:r>
-        <w:rPr>
-          <w:i/>
-          <w:iCs/>
-        </w:rPr>
-        <w:t xml:space="preserve"> </w:t>
-      </w:r>
-      <w:proofErr w:type="spellStart"/>
-      <w:r>
-        <w:rPr>
-          <w:i/>
-          <w:iCs/>
-        </w:rPr>
-        <w:t>mở</w:t>
-      </w:r>
-      <w:proofErr w:type="spellEnd"/>
-      <w:r>
-        <w:rPr>
-          <w:i/>
-          <w:iCs/>
-        </w:rPr>
-        <w:t xml:space="preserve"> </w:t>
-      </w:r>
-      <w:proofErr w:type="spellStart"/>
-      <w:r>
-        <w:rPr>
-          <w:i/>
-          <w:iCs/>
-        </w:rPr>
-        <w:t>này</w:t>
-      </w:r>
-      <w:proofErr w:type="spellEnd"/>
-      <w:r>
-        <w:rPr>
-          <w:i/>
-          <w:iCs/>
-        </w:rPr>
-        <w:t xml:space="preserve">: </w:t>
-      </w:r>
-      <w:proofErr w:type="spellStart"/>
-      <w:r>
-        <w:rPr>
-          <w:i/>
-          <w:iCs/>
-        </w:rPr>
-        <w:t>Mỗi</w:t>
-      </w:r>
-      <w:proofErr w:type="spellEnd"/>
-      <w:r>
-        <w:rPr>
-          <w:i/>
-          <w:iCs/>
-        </w:rPr>
-        <w:t xml:space="preserve"> </w:t>
-      </w:r>
-      <w:proofErr w:type="spellStart"/>
-      <w:r>
-        <w:rPr>
-          <w:i/>
-          <w:iCs/>
-        </w:rPr>
-        <w:t>rủi</w:t>
-      </w:r>
-      <w:proofErr w:type="spellEnd"/>
-      <w:r>
-        <w:rPr>
-          <w:i/>
-          <w:iCs/>
-        </w:rPr>
-        <w:t xml:space="preserve"> </w:t>
-      </w:r>
-      <w:proofErr w:type="spellStart"/>
-      <w:r>
-        <w:rPr>
-          <w:i/>
-          <w:iCs/>
-        </w:rPr>
-        <w:t>ro</w:t>
-      </w:r>
-      <w:proofErr w:type="spellEnd"/>
-      <w:r>
-        <w:rPr>
-          <w:i/>
-          <w:iCs/>
-        </w:rPr>
-        <w:t xml:space="preserve"> </w:t>
-      </w:r>
-      <w:proofErr w:type="spellStart"/>
-      <w:r>
-        <w:rPr>
-          <w:i/>
-          <w:iCs/>
-        </w:rPr>
-        <w:t>có</w:t>
-      </w:r>
-      <w:proofErr w:type="spellEnd"/>
-      <w:r>
-        <w:rPr>
-          <w:i/>
-          <w:iCs/>
-        </w:rPr>
-        <w:t xml:space="preserve"> </w:t>
-      </w:r>
-      <w:r>
-        <w:rPr>
-          <w:i/>
-          <w:iCs/>
-        </w:rPr>
-        <w:t>5</w:t>
-      </w:r>
-      <w:r>
-        <w:rPr>
-          <w:i/>
-          <w:iCs/>
-        </w:rPr>
-        <w:t xml:space="preserve"> </w:t>
-      </w:r>
-      <w:proofErr w:type="spellStart"/>
-      <w:r>
-        <w:rPr>
-          <w:i/>
-          <w:iCs/>
-        </w:rPr>
-        <w:t>yếu</w:t>
-      </w:r>
-      <w:proofErr w:type="spellEnd"/>
-      <w:r>
-        <w:rPr>
-          <w:i/>
-          <w:iCs/>
-        </w:rPr>
-        <w:t xml:space="preserve"> </w:t>
-      </w:r>
-      <w:proofErr w:type="spellStart"/>
-      <w:r>
-        <w:rPr>
-          <w:i/>
-          <w:iCs/>
-        </w:rPr>
-        <w:t>tố</w:t>
-      </w:r>
-      <w:proofErr w:type="spellEnd"/>
-      <w:r>
-        <w:rPr>
-          <w:i/>
-          <w:iCs/>
-        </w:rPr>
-        <w:t xml:space="preserve"> </w:t>
-      </w:r>
-      <w:proofErr w:type="spellStart"/>
-      <w:r>
-        <w:rPr>
-          <w:i/>
-          <w:iCs/>
-        </w:rPr>
-        <w:t>cần</w:t>
-      </w:r>
-      <w:proofErr w:type="spellEnd"/>
-      <w:r>
-        <w:rPr>
-          <w:i/>
-          <w:iCs/>
-        </w:rPr>
-        <w:t xml:space="preserve"> </w:t>
-      </w:r>
-      <w:proofErr w:type="spellStart"/>
-      <w:r>
-        <w:rPr>
-          <w:i/>
-          <w:iCs/>
-        </w:rPr>
-        <w:t>ghi</w:t>
-      </w:r>
-      <w:proofErr w:type="spellEnd"/>
-      <w:r>
-        <w:rPr>
-          <w:i/>
-          <w:iCs/>
-        </w:rPr>
-        <w:t xml:space="preserve"> </w:t>
-      </w:r>
-      <w:proofErr w:type="spellStart"/>
-      <w:r>
-        <w:rPr>
-          <w:i/>
-          <w:iCs/>
-        </w:rPr>
-        <w:t>rõ</w:t>
       </w:r>
       <w:proofErr w:type="spellEnd"/>
     </w:p>
@@ -10633,103 +10304,151 @@
           <w:i/>
           <w:iCs/>
         </w:rPr>
-        <w:t>Tên</w:t>
-      </w:r>
-      <w:proofErr w:type="spellEnd"/>
-      <w:r>
-        <w:rPr>
-          <w:i/>
-          <w:iCs/>
-        </w:rPr>
-        <w:t xml:space="preserve"> </w:t>
-      </w:r>
-      <w:proofErr w:type="spellStart"/>
-      <w:r>
-        <w:rPr>
-          <w:i/>
-          <w:iCs/>
-        </w:rPr>
-        <w:t>rủi</w:t>
-      </w:r>
-      <w:proofErr w:type="spellEnd"/>
-      <w:r>
-        <w:rPr>
-          <w:i/>
-          <w:iCs/>
-        </w:rPr>
-        <w:t xml:space="preserve"> </w:t>
-      </w:r>
-      <w:proofErr w:type="spellStart"/>
-      <w:r>
-        <w:rPr>
-          <w:i/>
-          <w:iCs/>
-        </w:rPr>
-        <w:t>ro</w:t>
-      </w:r>
-      <w:proofErr w:type="spellEnd"/>
-      <w:r>
-        <w:rPr>
-          <w:i/>
-          <w:iCs/>
-        </w:rPr>
-        <w:t xml:space="preserve">: </w:t>
-      </w:r>
-      <w:proofErr w:type="spellStart"/>
-      <w:r>
-        <w:rPr>
-          <w:i/>
-          <w:iCs/>
-        </w:rPr>
-        <w:t>ngắn</w:t>
-      </w:r>
-      <w:proofErr w:type="spellEnd"/>
-      <w:r>
-        <w:rPr>
-          <w:i/>
-          <w:iCs/>
-        </w:rPr>
-        <w:t xml:space="preserve"> </w:t>
-      </w:r>
-      <w:proofErr w:type="spellStart"/>
-      <w:r>
-        <w:rPr>
-          <w:i/>
-          <w:iCs/>
-        </w:rPr>
-        <w:t>gọn</w:t>
-      </w:r>
-      <w:proofErr w:type="spellEnd"/>
-      <w:r>
-        <w:rPr>
-          <w:i/>
-          <w:iCs/>
-        </w:rPr>
-        <w:t xml:space="preserve"> </w:t>
-      </w:r>
-      <w:proofErr w:type="spellStart"/>
-      <w:r>
-        <w:rPr>
-          <w:i/>
-          <w:iCs/>
-        </w:rPr>
-        <w:t>trong</w:t>
-      </w:r>
-      <w:proofErr w:type="spellEnd"/>
-      <w:r>
-        <w:rPr>
-          <w:i/>
-          <w:iCs/>
-        </w:rPr>
-        <w:t xml:space="preserve"> 1 </w:t>
-      </w:r>
-      <w:proofErr w:type="spellStart"/>
-      <w:r>
-        <w:rPr>
-          <w:i/>
-          <w:iCs/>
-        </w:rPr>
-        <w:t>dòng</w:t>
+        <w:t>Để</w:t>
+      </w:r>
+      <w:proofErr w:type="spellEnd"/>
+      <w:r>
+        <w:rPr>
+          <w:i/>
+          <w:iCs/>
+        </w:rPr>
+        <w:t xml:space="preserve"> </w:t>
+      </w:r>
+      <w:proofErr w:type="spellStart"/>
+      <w:r>
+        <w:rPr>
+          <w:i/>
+          <w:iCs/>
+        </w:rPr>
+        <w:t>hiểu</w:t>
+      </w:r>
+      <w:proofErr w:type="spellEnd"/>
+      <w:r>
+        <w:rPr>
+          <w:i/>
+          <w:iCs/>
+        </w:rPr>
+        <w:t xml:space="preserve"> </w:t>
+      </w:r>
+      <w:proofErr w:type="spellStart"/>
+      <w:r>
+        <w:rPr>
+          <w:i/>
+          <w:iCs/>
+        </w:rPr>
+        <w:t>rõ</w:t>
+      </w:r>
+      <w:proofErr w:type="spellEnd"/>
+      <w:r>
+        <w:rPr>
+          <w:i/>
+          <w:iCs/>
+        </w:rPr>
+        <w:t xml:space="preserve"> </w:t>
+      </w:r>
+      <w:proofErr w:type="spellStart"/>
+      <w:r>
+        <w:rPr>
+          <w:i/>
+          <w:iCs/>
+        </w:rPr>
+        <w:t>mã</w:t>
+      </w:r>
+      <w:proofErr w:type="spellEnd"/>
+      <w:r>
+        <w:rPr>
+          <w:i/>
+          <w:iCs/>
+        </w:rPr>
+        <w:t xml:space="preserve"> </w:t>
+      </w:r>
+      <w:proofErr w:type="spellStart"/>
+      <w:r>
+        <w:rPr>
+          <w:i/>
+          <w:iCs/>
+        </w:rPr>
+        <w:t>nguồn</w:t>
+      </w:r>
+      <w:proofErr w:type="spellEnd"/>
+      <w:r>
+        <w:rPr>
+          <w:i/>
+          <w:iCs/>
+        </w:rPr>
+        <w:t xml:space="preserve"> </w:t>
+      </w:r>
+      <w:proofErr w:type="spellStart"/>
+      <w:r>
+        <w:rPr>
+          <w:i/>
+          <w:iCs/>
+        </w:rPr>
+        <w:t>mở</w:t>
+      </w:r>
+      <w:proofErr w:type="spellEnd"/>
+      <w:r>
+        <w:rPr>
+          <w:i/>
+          <w:iCs/>
+        </w:rPr>
+        <w:t xml:space="preserve"> </w:t>
+      </w:r>
+      <w:proofErr w:type="spellStart"/>
+      <w:r>
+        <w:rPr>
+          <w:i/>
+          <w:iCs/>
+        </w:rPr>
+        <w:t>cần</w:t>
+      </w:r>
+      <w:proofErr w:type="spellEnd"/>
+      <w:r>
+        <w:rPr>
+          <w:i/>
+          <w:iCs/>
+        </w:rPr>
+        <w:t xml:space="preserve"> bao </w:t>
+      </w:r>
+      <w:proofErr w:type="spellStart"/>
+      <w:r>
+        <w:rPr>
+          <w:i/>
+          <w:iCs/>
+        </w:rPr>
+        <w:t>nhiêu</w:t>
+      </w:r>
+      <w:proofErr w:type="spellEnd"/>
+      <w:r>
+        <w:rPr>
+          <w:i/>
+          <w:iCs/>
+        </w:rPr>
+        <w:t xml:space="preserve"> </w:t>
+      </w:r>
+      <w:proofErr w:type="spellStart"/>
+      <w:r>
+        <w:rPr>
+          <w:i/>
+          <w:iCs/>
+        </w:rPr>
+        <w:t>thời</w:t>
+      </w:r>
+      <w:proofErr w:type="spellEnd"/>
+      <w:r>
+        <w:rPr>
+          <w:i/>
+          <w:iCs/>
+        </w:rPr>
+        <w:t xml:space="preserve"> </w:t>
+      </w:r>
+      <w:proofErr w:type="spellStart"/>
+      <w:r>
+        <w:rPr>
+          <w:i/>
+          <w:iCs/>
+        </w:rPr>
+        <w:t>gian</w:t>
       </w:r>
       <w:proofErr w:type="spellEnd"/>
     </w:p>
@@ -10751,64 +10470,620 @@
           <w:i/>
           <w:iCs/>
         </w:rPr>
-        <w:t>Mô</w:t>
-      </w:r>
-      <w:proofErr w:type="spellEnd"/>
-      <w:r>
-        <w:rPr>
-          <w:i/>
-          <w:iCs/>
-        </w:rPr>
-        <w:t xml:space="preserve"> </w:t>
-      </w:r>
-      <w:proofErr w:type="spellStart"/>
-      <w:r>
-        <w:rPr>
-          <w:i/>
-          <w:iCs/>
-        </w:rPr>
-        <w:t>tả</w:t>
-      </w:r>
-      <w:proofErr w:type="spellEnd"/>
-      <w:r>
-        <w:rPr>
-          <w:i/>
-          <w:iCs/>
-        </w:rPr>
-        <w:t xml:space="preserve"> </w:t>
-      </w:r>
-      <w:proofErr w:type="spellStart"/>
-      <w:r>
-        <w:rPr>
-          <w:i/>
-          <w:iCs/>
-        </w:rPr>
+        <w:t>Để</w:t>
+      </w:r>
+      <w:proofErr w:type="spellEnd"/>
+      <w:r>
+        <w:rPr>
+          <w:i/>
+          <w:iCs/>
+        </w:rPr>
+        <w:t xml:space="preserve"> </w:t>
+      </w:r>
+      <w:proofErr w:type="spellStart"/>
+      <w:r>
+        <w:rPr>
+          <w:i/>
+          <w:iCs/>
+        </w:rPr>
+        <w:t>thay</w:t>
+      </w:r>
+      <w:proofErr w:type="spellEnd"/>
+      <w:r>
+        <w:rPr>
+          <w:i/>
+          <w:iCs/>
+        </w:rPr>
+        <w:t xml:space="preserve"> </w:t>
+      </w:r>
+      <w:proofErr w:type="spellStart"/>
+      <w:r>
+        <w:rPr>
+          <w:i/>
+          <w:iCs/>
+        </w:rPr>
+        <w:t>đổi</w:t>
+      </w:r>
+      <w:proofErr w:type="spellEnd"/>
+      <w:r>
+        <w:rPr>
+          <w:i/>
+          <w:iCs/>
+        </w:rPr>
+        <w:t xml:space="preserve"> </w:t>
+      </w:r>
+      <w:proofErr w:type="spellStart"/>
+      <w:r>
+        <w:rPr>
+          <w:i/>
+          <w:iCs/>
+        </w:rPr>
+        <w:t>giao</w:t>
+      </w:r>
+      <w:proofErr w:type="spellEnd"/>
+      <w:r>
+        <w:rPr>
+          <w:i/>
+          <w:iCs/>
+        </w:rPr>
+        <w:t xml:space="preserve"> </w:t>
+      </w:r>
+      <w:proofErr w:type="spellStart"/>
+      <w:r>
+        <w:rPr>
+          <w:i/>
+          <w:iCs/>
+        </w:rPr>
+        <w:t>diện</w:t>
+      </w:r>
+      <w:proofErr w:type="spellEnd"/>
+      <w:r>
+        <w:rPr>
+          <w:i/>
+          <w:iCs/>
+        </w:rPr>
+        <w:t xml:space="preserve">, </w:t>
+      </w:r>
+      <w:proofErr w:type="spellStart"/>
+      <w:r>
+        <w:rPr>
+          <w:i/>
+          <w:iCs/>
+        </w:rPr>
+        <w:t>để</w:t>
+      </w:r>
+      <w:proofErr w:type="spellEnd"/>
+      <w:r>
+        <w:rPr>
+          <w:i/>
+          <w:iCs/>
+        </w:rPr>
+        <w:t xml:space="preserve"> </w:t>
+      </w:r>
+      <w:proofErr w:type="spellStart"/>
+      <w:r>
+        <w:rPr>
+          <w:i/>
+          <w:iCs/>
+        </w:rPr>
+        <w:t>chỉnh</w:t>
+      </w:r>
+      <w:proofErr w:type="spellEnd"/>
+      <w:r>
+        <w:rPr>
+          <w:i/>
+          <w:iCs/>
+        </w:rPr>
+        <w:t xml:space="preserve"> </w:t>
+      </w:r>
+      <w:proofErr w:type="spellStart"/>
+      <w:r>
+        <w:rPr>
+          <w:i/>
+          <w:iCs/>
+        </w:rPr>
+        <w:t>sửa</w:t>
+      </w:r>
+      <w:proofErr w:type="spellEnd"/>
+      <w:r>
+        <w:rPr>
+          <w:i/>
+          <w:iCs/>
+        </w:rPr>
+        <w:t xml:space="preserve"> </w:t>
+      </w:r>
+      <w:proofErr w:type="spellStart"/>
+      <w:r>
+        <w:rPr>
+          <w:i/>
+          <w:iCs/>
+        </w:rPr>
+        <w:t>tính</w:t>
+      </w:r>
+      <w:proofErr w:type="spellEnd"/>
+      <w:r>
+        <w:rPr>
+          <w:i/>
+          <w:iCs/>
+        </w:rPr>
+        <w:t xml:space="preserve"> </w:t>
+      </w:r>
+      <w:proofErr w:type="spellStart"/>
+      <w:r>
+        <w:rPr>
+          <w:i/>
+          <w:iCs/>
+        </w:rPr>
+        <w:t>năng</w:t>
+      </w:r>
+      <w:proofErr w:type="spellEnd"/>
+      <w:r>
+        <w:rPr>
+          <w:i/>
+          <w:iCs/>
+        </w:rPr>
+        <w:t xml:space="preserve"> </w:t>
+      </w:r>
+      <w:proofErr w:type="spellStart"/>
+      <w:r>
+        <w:rPr>
+          <w:i/>
+          <w:iCs/>
+        </w:rPr>
+        <w:t>cần</w:t>
+      </w:r>
+      <w:proofErr w:type="spellEnd"/>
+      <w:r>
+        <w:rPr>
+          <w:i/>
+          <w:iCs/>
+        </w:rPr>
+        <w:t xml:space="preserve"> bao </w:t>
+      </w:r>
+      <w:proofErr w:type="spellStart"/>
+      <w:r>
+        <w:rPr>
+          <w:i/>
+          <w:iCs/>
+        </w:rPr>
+        <w:t>nhiêu</w:t>
+      </w:r>
+      <w:proofErr w:type="spellEnd"/>
+      <w:r>
+        <w:rPr>
+          <w:i/>
+          <w:iCs/>
+        </w:rPr>
+        <w:t xml:space="preserve"> </w:t>
+      </w:r>
+      <w:proofErr w:type="spellStart"/>
+      <w:r>
+        <w:rPr>
+          <w:i/>
+          <w:iCs/>
+        </w:rPr>
+        <w:t>thời</w:t>
+      </w:r>
+      <w:proofErr w:type="spellEnd"/>
+      <w:r>
+        <w:rPr>
+          <w:i/>
+          <w:iCs/>
+        </w:rPr>
+        <w:t xml:space="preserve"> </w:t>
+      </w:r>
+      <w:proofErr w:type="spellStart"/>
+      <w:r>
+        <w:rPr>
+          <w:i/>
+          <w:iCs/>
+        </w:rPr>
+        <w:t>gian</w:t>
+      </w:r>
+      <w:proofErr w:type="spellEnd"/>
+    </w:p>
+    <w:p>
+      <w:pPr>
+        <w:pStyle w:val="Heading2"/>
+      </w:pPr>
+      <w:bookmarkStart w:id="20" w:name="_Toc57272153"/>
+      <w:proofErr w:type="spellStart"/>
+      <w:r>
+        <w:t>Ước</w:t>
+      </w:r>
+      <w:proofErr w:type="spellEnd"/>
+      <w:r>
+        <w:t xml:space="preserve"> </w:t>
+      </w:r>
+      <w:proofErr w:type="spellStart"/>
+      <w:r>
+        <w:t>lượng</w:t>
+      </w:r>
+      <w:proofErr w:type="spellEnd"/>
+      <w:r>
+        <w:t xml:space="preserve"> </w:t>
+      </w:r>
+      <w:proofErr w:type="spellStart"/>
+      <w:r>
         <w:t>rủi</w:t>
       </w:r>
       <w:proofErr w:type="spellEnd"/>
       <w:r>
-        <w:rPr>
-          <w:i/>
-          <w:iCs/>
-        </w:rPr>
-        <w:t xml:space="preserve"> </w:t>
-      </w:r>
-      <w:proofErr w:type="spellStart"/>
-      <w:r>
-        <w:rPr>
-          <w:i/>
-          <w:iCs/>
-        </w:rPr>
+        <w:t xml:space="preserve"> </w:t>
+      </w:r>
+      <w:proofErr w:type="spellStart"/>
+      <w:r>
         <w:t>ro</w:t>
       </w:r>
-      <w:proofErr w:type="spellEnd"/>
-      <w:r>
-        <w:rPr>
-          <w:i/>
-          <w:iCs/>
-        </w:rPr>
-        <w:t>:</w:t>
-      </w:r>
+      <w:bookmarkEnd w:id="20"/>
+      <w:proofErr w:type="spellEnd"/>
+    </w:p>
+    <w:p>
+      <w:pPr>
+        <w:rPr>
+          <w:i/>
+          <w:iCs/>
+        </w:rPr>
+      </w:pPr>
+      <w:proofErr w:type="spellStart"/>
+      <w:r>
+        <w:rPr>
+          <w:i/>
+          <w:iCs/>
+        </w:rPr>
+        <w:t>Ước</w:t>
+      </w:r>
+      <w:proofErr w:type="spellEnd"/>
+      <w:r>
+        <w:rPr>
+          <w:i/>
+          <w:iCs/>
+        </w:rPr>
+        <w:t xml:space="preserve"> </w:t>
+      </w:r>
+      <w:proofErr w:type="spellStart"/>
+      <w:r>
+        <w:rPr>
+          <w:i/>
+          <w:iCs/>
+        </w:rPr>
+        <w:t>lượng</w:t>
+      </w:r>
+      <w:proofErr w:type="spellEnd"/>
+      <w:r>
+        <w:rPr>
+          <w:i/>
+          <w:iCs/>
+        </w:rPr>
+        <w:t xml:space="preserve"> 5 </w:t>
+      </w:r>
+      <w:proofErr w:type="spellStart"/>
+      <w:r>
+        <w:rPr>
+          <w:i/>
+          <w:iCs/>
+        </w:rPr>
+        <w:t>rủi</w:t>
+      </w:r>
+      <w:proofErr w:type="spellEnd"/>
+      <w:r>
+        <w:rPr>
+          <w:i/>
+          <w:iCs/>
+        </w:rPr>
+        <w:t xml:space="preserve"> </w:t>
+      </w:r>
+      <w:proofErr w:type="spellStart"/>
+      <w:r>
+        <w:rPr>
+          <w:i/>
+          <w:iCs/>
+        </w:rPr>
+        <w:t>ro</w:t>
+      </w:r>
+      <w:proofErr w:type="spellEnd"/>
+      <w:r>
+        <w:rPr>
+          <w:i/>
+          <w:iCs/>
+        </w:rPr>
+        <w:t xml:space="preserve"> </w:t>
+      </w:r>
+      <w:proofErr w:type="spellStart"/>
+      <w:r>
+        <w:rPr>
+          <w:i/>
+          <w:iCs/>
+        </w:rPr>
+        <w:t>của</w:t>
+      </w:r>
+      <w:proofErr w:type="spellEnd"/>
+      <w:r>
+        <w:rPr>
+          <w:i/>
+          <w:iCs/>
+        </w:rPr>
+        <w:t xml:space="preserve"> </w:t>
+      </w:r>
+      <w:proofErr w:type="spellStart"/>
+      <w:r>
+        <w:rPr>
+          <w:i/>
+          <w:iCs/>
+        </w:rPr>
+        <w:t>dự</w:t>
+      </w:r>
+      <w:proofErr w:type="spellEnd"/>
+      <w:r>
+        <w:rPr>
+          <w:i/>
+          <w:iCs/>
+        </w:rPr>
+        <w:t xml:space="preserve"> </w:t>
+      </w:r>
+      <w:proofErr w:type="spellStart"/>
+      <w:r>
+        <w:rPr>
+          <w:i/>
+          <w:iCs/>
+        </w:rPr>
+        <w:t>án</w:t>
+      </w:r>
+      <w:proofErr w:type="spellEnd"/>
+      <w:r>
+        <w:rPr>
+          <w:i/>
+          <w:iCs/>
+        </w:rPr>
+        <w:t xml:space="preserve"> </w:t>
+      </w:r>
+      <w:proofErr w:type="spellStart"/>
+      <w:r>
+        <w:rPr>
+          <w:i/>
+          <w:iCs/>
+        </w:rPr>
+        <w:t>tìm</w:t>
+      </w:r>
+      <w:proofErr w:type="spellEnd"/>
+      <w:r>
+        <w:rPr>
+          <w:i/>
+          <w:iCs/>
+        </w:rPr>
+        <w:t xml:space="preserve"> </w:t>
+      </w:r>
+      <w:proofErr w:type="spellStart"/>
+      <w:r>
+        <w:rPr>
+          <w:i/>
+          <w:iCs/>
+        </w:rPr>
+        <w:t>hiểu</w:t>
+      </w:r>
+      <w:proofErr w:type="spellEnd"/>
+      <w:r>
+        <w:rPr>
+          <w:i/>
+          <w:iCs/>
+        </w:rPr>
+        <w:t xml:space="preserve"> </w:t>
+      </w:r>
+      <w:proofErr w:type="spellStart"/>
+      <w:r>
+        <w:rPr>
+          <w:i/>
+          <w:iCs/>
+        </w:rPr>
+        <w:t>mã</w:t>
+      </w:r>
+      <w:proofErr w:type="spellEnd"/>
+      <w:r>
+        <w:rPr>
+          <w:i/>
+          <w:iCs/>
+        </w:rPr>
+        <w:t xml:space="preserve"> </w:t>
+      </w:r>
+      <w:proofErr w:type="spellStart"/>
+      <w:r>
+        <w:rPr>
+          <w:i/>
+          <w:iCs/>
+        </w:rPr>
+        <w:t>nguồn</w:t>
+      </w:r>
+      <w:proofErr w:type="spellEnd"/>
+      <w:r>
+        <w:rPr>
+          <w:i/>
+          <w:iCs/>
+        </w:rPr>
+        <w:t xml:space="preserve"> </w:t>
+      </w:r>
+      <w:proofErr w:type="spellStart"/>
+      <w:r>
+        <w:rPr>
+          <w:i/>
+          <w:iCs/>
+        </w:rPr>
+        <w:t>mở</w:t>
+      </w:r>
+      <w:proofErr w:type="spellEnd"/>
+      <w:r>
+        <w:rPr>
+          <w:i/>
+          <w:iCs/>
+        </w:rPr>
+        <w:t xml:space="preserve"> </w:t>
+      </w:r>
+      <w:proofErr w:type="spellStart"/>
+      <w:r>
+        <w:rPr>
+          <w:i/>
+          <w:iCs/>
+        </w:rPr>
+        <w:t>này</w:t>
+      </w:r>
+      <w:proofErr w:type="spellEnd"/>
+      <w:r>
+        <w:rPr>
+          <w:i/>
+          <w:iCs/>
+        </w:rPr>
+        <w:t xml:space="preserve">: </w:t>
+      </w:r>
+      <w:proofErr w:type="spellStart"/>
+      <w:r>
+        <w:rPr>
+          <w:i/>
+          <w:iCs/>
+        </w:rPr>
+        <w:t>Mỗi</w:t>
+      </w:r>
+      <w:proofErr w:type="spellEnd"/>
+      <w:r>
+        <w:rPr>
+          <w:i/>
+          <w:iCs/>
+        </w:rPr>
+        <w:t xml:space="preserve"> </w:t>
+      </w:r>
+      <w:proofErr w:type="spellStart"/>
+      <w:r>
+        <w:rPr>
+          <w:i/>
+          <w:iCs/>
+        </w:rPr>
+        <w:t>rủi</w:t>
+      </w:r>
+      <w:proofErr w:type="spellEnd"/>
+      <w:r>
+        <w:rPr>
+          <w:i/>
+          <w:iCs/>
+        </w:rPr>
+        <w:t xml:space="preserve"> </w:t>
+      </w:r>
+      <w:proofErr w:type="spellStart"/>
+      <w:r>
+        <w:rPr>
+          <w:i/>
+          <w:iCs/>
+        </w:rPr>
+        <w:t>ro</w:t>
+      </w:r>
+      <w:proofErr w:type="spellEnd"/>
+      <w:r>
+        <w:rPr>
+          <w:i/>
+          <w:iCs/>
+        </w:rPr>
+        <w:t xml:space="preserve"> </w:t>
+      </w:r>
+      <w:proofErr w:type="spellStart"/>
+      <w:r>
+        <w:rPr>
+          <w:i/>
+          <w:iCs/>
+        </w:rPr>
+        <w:t>có</w:t>
+      </w:r>
+      <w:proofErr w:type="spellEnd"/>
+      <w:r>
+        <w:rPr>
+          <w:i/>
+          <w:iCs/>
+        </w:rPr>
+        <w:t xml:space="preserve"> </w:t>
+      </w:r>
+      <w:r>
+        <w:rPr>
+          <w:i/>
+          <w:iCs/>
+        </w:rPr>
+        <w:t>5</w:t>
+      </w:r>
+      <w:r>
+        <w:rPr>
+          <w:i/>
+          <w:iCs/>
+        </w:rPr>
+        <w:t xml:space="preserve"> </w:t>
+      </w:r>
+      <w:proofErr w:type="spellStart"/>
+      <w:r>
+        <w:rPr>
+          <w:i/>
+          <w:iCs/>
+        </w:rPr>
+        <w:t>yếu</w:t>
+      </w:r>
+      <w:proofErr w:type="spellEnd"/>
+      <w:r>
+        <w:rPr>
+          <w:i/>
+          <w:iCs/>
+        </w:rPr>
+        <w:t xml:space="preserve"> </w:t>
+      </w:r>
+      <w:proofErr w:type="spellStart"/>
+      <w:r>
+        <w:rPr>
+          <w:i/>
+          <w:iCs/>
+        </w:rPr>
+        <w:t>tố</w:t>
+      </w:r>
+      <w:proofErr w:type="spellEnd"/>
+      <w:r>
+        <w:rPr>
+          <w:i/>
+          <w:iCs/>
+        </w:rPr>
+        <w:t xml:space="preserve"> </w:t>
+      </w:r>
+      <w:proofErr w:type="spellStart"/>
+      <w:r>
+        <w:rPr>
+          <w:i/>
+          <w:iCs/>
+        </w:rPr>
+        <w:t>cần</w:t>
+      </w:r>
+      <w:proofErr w:type="spellEnd"/>
+      <w:r>
+        <w:rPr>
+          <w:i/>
+          <w:iCs/>
+        </w:rPr>
+        <w:t xml:space="preserve"> </w:t>
+      </w:r>
+      <w:proofErr w:type="spellStart"/>
+      <w:r>
+        <w:rPr>
+          <w:i/>
+          <w:iCs/>
+        </w:rPr>
+        <w:t>ghi</w:t>
+      </w:r>
+      <w:proofErr w:type="spellEnd"/>
+      <w:r>
+        <w:rPr>
+          <w:i/>
+          <w:iCs/>
+        </w:rPr>
+        <w:t xml:space="preserve"> </w:t>
+      </w:r>
+      <w:proofErr w:type="spellStart"/>
+      <w:r>
+        <w:rPr>
+          <w:i/>
+          <w:iCs/>
+        </w:rPr>
+        <w:t>rõ</w:t>
+      </w:r>
+      <w:proofErr w:type="spellEnd"/>
     </w:p>
     <w:p>
       <w:pPr>
@@ -10828,48 +11103,105 @@
           <w:i/>
           <w:iCs/>
         </w:rPr>
-        <w:t>Xác</w:t>
-      </w:r>
-      <w:proofErr w:type="spellEnd"/>
-      <w:r>
-        <w:rPr>
-          <w:i/>
-          <w:iCs/>
-        </w:rPr>
-        <w:t xml:space="preserve"> </w:t>
-      </w:r>
-      <w:proofErr w:type="spellStart"/>
-      <w:r>
-        <w:rPr>
-          <w:i/>
-          <w:iCs/>
-        </w:rPr>
-        <w:t>suất</w:t>
-      </w:r>
-      <w:proofErr w:type="spellEnd"/>
-      <w:r>
-        <w:rPr>
-          <w:i/>
-          <w:iCs/>
-        </w:rPr>
-        <w:t xml:space="preserve"> </w:t>
-      </w:r>
-      <w:proofErr w:type="spellStart"/>
-      <w:r>
-        <w:rPr>
-          <w:i/>
-          <w:iCs/>
-        </w:rPr>
-        <w:t>xảy</w:t>
-      </w:r>
-      <w:proofErr w:type="spellEnd"/>
-      <w:r>
-        <w:rPr>
-          <w:i/>
-          <w:iCs/>
-        </w:rPr>
-        <w:t xml:space="preserve"> ra</w:t>
-      </w:r>
+        <w:t>Tên</w:t>
+      </w:r>
+      <w:proofErr w:type="spellEnd"/>
+      <w:r>
+        <w:rPr>
+          <w:i/>
+          <w:iCs/>
+        </w:rPr>
+        <w:t xml:space="preserve"> </w:t>
+      </w:r>
+      <w:proofErr w:type="spellStart"/>
+      <w:r>
+        <w:rPr>
+          <w:i/>
+          <w:iCs/>
+        </w:rPr>
+        <w:t>rủi</w:t>
+      </w:r>
+      <w:proofErr w:type="spellEnd"/>
+      <w:r>
+        <w:rPr>
+          <w:i/>
+          <w:iCs/>
+        </w:rPr>
+        <w:t xml:space="preserve"> </w:t>
+      </w:r>
+      <w:proofErr w:type="spellStart"/>
+      <w:r>
+        <w:rPr>
+          <w:i/>
+          <w:iCs/>
+        </w:rPr>
+        <w:t>ro</w:t>
+      </w:r>
+      <w:proofErr w:type="spellEnd"/>
+      <w:r>
+        <w:rPr>
+          <w:i/>
+          <w:iCs/>
+        </w:rPr>
+        <w:t xml:space="preserve">: </w:t>
+      </w:r>
+      <w:proofErr w:type="spellStart"/>
+      <w:r>
+        <w:rPr>
+          <w:i/>
+          <w:iCs/>
+        </w:rPr>
+        <w:t>ngắn</w:t>
+      </w:r>
+      <w:proofErr w:type="spellEnd"/>
+      <w:r>
+        <w:rPr>
+          <w:i/>
+          <w:iCs/>
+        </w:rPr>
+        <w:t xml:space="preserve"> </w:t>
+      </w:r>
+      <w:proofErr w:type="spellStart"/>
+      <w:r>
+        <w:rPr>
+          <w:i/>
+          <w:iCs/>
+        </w:rPr>
+        <w:t>gọn</w:t>
+      </w:r>
+      <w:proofErr w:type="spellEnd"/>
+      <w:r>
+        <w:rPr>
+          <w:i/>
+          <w:iCs/>
+        </w:rPr>
+        <w:t xml:space="preserve"> </w:t>
+      </w:r>
+      <w:proofErr w:type="spellStart"/>
+      <w:r>
+        <w:rPr>
+          <w:i/>
+          <w:iCs/>
+        </w:rPr>
+        <w:t>trong</w:t>
+      </w:r>
+      <w:proofErr w:type="spellEnd"/>
+      <w:r>
+        <w:rPr>
+          <w:i/>
+          <w:iCs/>
+        </w:rPr>
+        <w:t xml:space="preserve"> 1 </w:t>
+      </w:r>
+      <w:proofErr w:type="spellStart"/>
+      <w:r>
+        <w:rPr>
+          <w:i/>
+          <w:iCs/>
+        </w:rPr>
+        <w:t>dòng</w:t>
+      </w:r>
+      <w:proofErr w:type="spellEnd"/>
     </w:p>
     <w:p>
       <w:pPr>
@@ -10889,57 +11221,64 @@
           <w:i/>
           <w:iCs/>
         </w:rPr>
-        <w:t>Mức</w:t>
-      </w:r>
-      <w:proofErr w:type="spellEnd"/>
-      <w:r>
-        <w:rPr>
-          <w:i/>
-          <w:iCs/>
-        </w:rPr>
-        <w:t xml:space="preserve"> </w:t>
-      </w:r>
-      <w:proofErr w:type="spellStart"/>
-      <w:r>
-        <w:rPr>
-          <w:i/>
-          <w:iCs/>
-        </w:rPr>
-        <w:t>độ</w:t>
-      </w:r>
-      <w:proofErr w:type="spellEnd"/>
-      <w:r>
-        <w:rPr>
-          <w:i/>
-          <w:iCs/>
-        </w:rPr>
-        <w:t xml:space="preserve"> </w:t>
-      </w:r>
-      <w:proofErr w:type="spellStart"/>
-      <w:r>
-        <w:rPr>
-          <w:i/>
-          <w:iCs/>
-        </w:rPr>
-        <w:t>thiệt</w:t>
-      </w:r>
-      <w:proofErr w:type="spellEnd"/>
-      <w:r>
-        <w:rPr>
-          <w:i/>
-          <w:iCs/>
-        </w:rPr>
-        <w:t xml:space="preserve"> </w:t>
-      </w:r>
-      <w:proofErr w:type="spellStart"/>
-      <w:r>
-        <w:rPr>
-          <w:i/>
-          <w:iCs/>
-        </w:rPr>
-        <w:t>hại</w:t>
-      </w:r>
-      <w:proofErr w:type="spellEnd"/>
+        <w:t>Mô</w:t>
+      </w:r>
+      <w:proofErr w:type="spellEnd"/>
+      <w:r>
+        <w:rPr>
+          <w:i/>
+          <w:iCs/>
+        </w:rPr>
+        <w:t xml:space="preserve"> </w:t>
+      </w:r>
+      <w:proofErr w:type="spellStart"/>
+      <w:r>
+        <w:rPr>
+          <w:i/>
+          <w:iCs/>
+        </w:rPr>
+        <w:t>tả</w:t>
+      </w:r>
+      <w:proofErr w:type="spellEnd"/>
+      <w:r>
+        <w:rPr>
+          <w:i/>
+          <w:iCs/>
+        </w:rPr>
+        <w:t xml:space="preserve"> </w:t>
+      </w:r>
+      <w:proofErr w:type="spellStart"/>
+      <w:r>
+        <w:rPr>
+          <w:i/>
+          <w:iCs/>
+        </w:rPr>
+        <w:t>rủi</w:t>
+      </w:r>
+      <w:proofErr w:type="spellEnd"/>
+      <w:r>
+        <w:rPr>
+          <w:i/>
+          <w:iCs/>
+        </w:rPr>
+        <w:t xml:space="preserve"> </w:t>
+      </w:r>
+      <w:proofErr w:type="spellStart"/>
+      <w:r>
+        <w:rPr>
+          <w:i/>
+          <w:iCs/>
+        </w:rPr>
+        <w:t>ro</w:t>
+      </w:r>
+      <w:proofErr w:type="spellEnd"/>
+      <w:r>
+        <w:rPr>
+          <w:i/>
+          <w:iCs/>
+        </w:rPr>
+        <w:t>:</w:t>
+      </w:r>
     </w:p>
     <w:p>
       <w:pPr>
@@ -10959,6 +11298,137 @@
           <w:i/>
           <w:iCs/>
         </w:rPr>
+        <w:t>Xác</w:t>
+      </w:r>
+      <w:proofErr w:type="spellEnd"/>
+      <w:r>
+        <w:rPr>
+          <w:i/>
+          <w:iCs/>
+        </w:rPr>
+        <w:t xml:space="preserve"> </w:t>
+      </w:r>
+      <w:proofErr w:type="spellStart"/>
+      <w:r>
+        <w:rPr>
+          <w:i/>
+          <w:iCs/>
+        </w:rPr>
+        <w:t>suất</w:t>
+      </w:r>
+      <w:proofErr w:type="spellEnd"/>
+      <w:r>
+        <w:rPr>
+          <w:i/>
+          <w:iCs/>
+        </w:rPr>
+        <w:t xml:space="preserve"> </w:t>
+      </w:r>
+      <w:proofErr w:type="spellStart"/>
+      <w:r>
+        <w:rPr>
+          <w:i/>
+          <w:iCs/>
+        </w:rPr>
+        <w:t>xảy</w:t>
+      </w:r>
+      <w:proofErr w:type="spellEnd"/>
+      <w:r>
+        <w:rPr>
+          <w:i/>
+          <w:iCs/>
+        </w:rPr>
+        <w:t xml:space="preserve"> ra</w:t>
+      </w:r>
+    </w:p>
+    <w:p>
+      <w:pPr>
+        <w:pStyle w:val="ListParagraph"/>
+        <w:numPr>
+          <w:ilvl w:val="0"/>
+          <w:numId w:val="40"/>
+        </w:numPr>
+        <w:rPr>
+          <w:i/>
+          <w:iCs/>
+        </w:rPr>
+      </w:pPr>
+      <w:proofErr w:type="spellStart"/>
+      <w:r>
+        <w:rPr>
+          <w:i/>
+          <w:iCs/>
+        </w:rPr>
+        <w:t>Mức</w:t>
+      </w:r>
+      <w:proofErr w:type="spellEnd"/>
+      <w:r>
+        <w:rPr>
+          <w:i/>
+          <w:iCs/>
+        </w:rPr>
+        <w:t xml:space="preserve"> </w:t>
+      </w:r>
+      <w:proofErr w:type="spellStart"/>
+      <w:r>
+        <w:rPr>
+          <w:i/>
+          <w:iCs/>
+        </w:rPr>
+        <w:t>độ</w:t>
+      </w:r>
+      <w:proofErr w:type="spellEnd"/>
+      <w:r>
+        <w:rPr>
+          <w:i/>
+          <w:iCs/>
+        </w:rPr>
+        <w:t xml:space="preserve"> </w:t>
+      </w:r>
+      <w:proofErr w:type="spellStart"/>
+      <w:r>
+        <w:rPr>
+          <w:i/>
+          <w:iCs/>
+        </w:rPr>
+        <w:t>thiệt</w:t>
+      </w:r>
+      <w:proofErr w:type="spellEnd"/>
+      <w:r>
+        <w:rPr>
+          <w:i/>
+          <w:iCs/>
+        </w:rPr>
+        <w:t xml:space="preserve"> </w:t>
+      </w:r>
+      <w:proofErr w:type="spellStart"/>
+      <w:r>
+        <w:rPr>
+          <w:i/>
+          <w:iCs/>
+        </w:rPr>
+        <w:t>hại</w:t>
+      </w:r>
+      <w:proofErr w:type="spellEnd"/>
+    </w:p>
+    <w:p>
+      <w:pPr>
+        <w:pStyle w:val="ListParagraph"/>
+        <w:numPr>
+          <w:ilvl w:val="0"/>
+          <w:numId w:val="40"/>
+        </w:numPr>
+        <w:rPr>
+          <w:i/>
+          <w:iCs/>
+        </w:rPr>
+      </w:pPr>
+      <w:proofErr w:type="spellStart"/>
+      <w:r>
+        <w:rPr>
+          <w:i/>
+          <w:iCs/>
+        </w:rPr>
         <w:t>Giải</w:t>
       </w:r>
       <w:proofErr w:type="spellEnd"/>
@@ -11645,6 +12115,7 @@
       <w:bookmarkStart w:id="22" w:name="_Toc57272155"/>
       <w:proofErr w:type="spellStart"/>
       <w:r>
+        <w:lastRenderedPageBreak/>
         <w:t>Ước</w:t>
       </w:r>
       <w:proofErr w:type="spellEnd"/>
@@ -11988,7 +12459,6 @@
       <w:bookmarkStart w:id="23" w:name="_Toc57272156"/>
       <w:proofErr w:type="spellStart"/>
       <w:r>
-        <w:lastRenderedPageBreak/>
         <w:t>Đóng</w:t>
       </w:r>
       <w:proofErr w:type="spellEnd"/>

</xml_diff>

<commit_message>
them rui ro 1
</commit_message>
<xml_diff>
--- a/docs/Báo cáo QTDA.docx
+++ b/docs/Báo cáo QTDA.docx
@@ -8028,7 +8028,7 @@
             <w10:borderbottom type="single" width="4"/>
             <w10:borderright type="single" width="4"/>
           </v:shape>
-          <o:OLEObject Type="Embed" ProgID="Word.OpenDocumentText.12" ShapeID="_x0000_i1025" DrawAspect="Content" ObjectID="_1669055096" r:id="rId15"/>
+          <o:OLEObject Type="Embed" ProgID="Word.OpenDocumentText.12" ShapeID="_x0000_i1025" DrawAspect="Content" ObjectID="_1669056969" r:id="rId15"/>
         </w:object>
       </w:r>
     </w:p>
@@ -8172,7 +8172,7 @@
           <v:shape id="_x0000_i1034" type="#_x0000_t75" style="width:451pt;height:141.3pt" o:ole="">
             <v:imagedata r:id="rId16" o:title=""/>
           </v:shape>
-          <o:OLEObject Type="Embed" ProgID="Word.OpenDocumentText.12" ShapeID="_x0000_i1034" DrawAspect="Content" ObjectID="_1669055097" r:id="rId17"/>
+          <o:OLEObject Type="Embed" ProgID="Word.OpenDocumentText.12" ShapeID="_x0000_i1034" DrawAspect="Content" ObjectID="_1669056970" r:id="rId17"/>
         </w:object>
       </w:r>
     </w:p>
@@ -8194,7 +8194,7 @@
           <v:shape id="_x0000_i1027" type="#_x0000_t75" style="width:451pt;height:123.6pt" o:ole="">
             <v:imagedata r:id="rId18" o:title=""/>
           </v:shape>
-          <o:OLEObject Type="Embed" ProgID="Word.OpenDocumentText.12" ShapeID="_x0000_i1027" DrawAspect="Content" ObjectID="_1669055098" r:id="rId19"/>
+          <o:OLEObject Type="Embed" ProgID="Word.OpenDocumentText.12" ShapeID="_x0000_i1027" DrawAspect="Content" ObjectID="_1669056971" r:id="rId19"/>
         </w:object>
       </w:r>
     </w:p>
@@ -8216,7 +8216,7 @@
           <v:shape id="_x0000_i1028" type="#_x0000_t75" style="width:438.8pt;height:120.9pt" o:ole="">
             <v:imagedata r:id="rId20" o:title=""/>
           </v:shape>
-          <o:OLEObject Type="Embed" ProgID="Word.OpenDocumentText.12" ShapeID="_x0000_i1028" DrawAspect="Content" ObjectID="_1669055099" r:id="rId21"/>
+          <o:OLEObject Type="Embed" ProgID="Word.OpenDocumentText.12" ShapeID="_x0000_i1028" DrawAspect="Content" ObjectID="_1669056972" r:id="rId21"/>
         </w:object>
       </w:r>
     </w:p>
@@ -8238,7 +8238,7 @@
           <v:shape id="_x0000_i1029" type="#_x0000_t75" style="width:438.8pt;height:120.9pt" o:ole="">
             <v:imagedata r:id="rId22" o:title=""/>
           </v:shape>
-          <o:OLEObject Type="Embed" ProgID="Word.OpenDocumentText.12" ShapeID="_x0000_i1029" DrawAspect="Content" ObjectID="_1669055100" r:id="rId23"/>
+          <o:OLEObject Type="Embed" ProgID="Word.OpenDocumentText.12" ShapeID="_x0000_i1029" DrawAspect="Content" ObjectID="_1669056973" r:id="rId23"/>
         </w:object>
       </w:r>
     </w:p>
@@ -11825,6 +11825,21 @@
     </w:p>
     <w:p>
       <w:pPr>
+        <w:rPr>
+          <w:i/>
+          <w:iCs/>
+        </w:rPr>
+      </w:pPr>
+      <w:r>
+        <w:rPr>
+          <w:i/>
+          <w:iCs/>
+        </w:rPr>
+        <w:t>#1</w:t>
+      </w:r>
+    </w:p>
+    <w:p>
+      <w:pPr>
         <w:pStyle w:val="ListParagraph"/>
         <w:numPr>
           <w:ilvl w:val="0"/>
@@ -11889,57 +11904,80 @@
           <w:i/>
           <w:iCs/>
         </w:rPr>
-        <w:t>ngắn</w:t>
-      </w:r>
-      <w:proofErr w:type="spellEnd"/>
-      <w:r>
-        <w:rPr>
-          <w:i/>
-          <w:iCs/>
-        </w:rPr>
-        <w:t xml:space="preserve"> </w:t>
-      </w:r>
-      <w:proofErr w:type="spellStart"/>
-      <w:r>
-        <w:rPr>
-          <w:i/>
-          <w:iCs/>
-        </w:rPr>
-        <w:t>gọn</w:t>
-      </w:r>
-      <w:proofErr w:type="spellEnd"/>
-      <w:r>
-        <w:rPr>
-          <w:i/>
-          <w:iCs/>
-        </w:rPr>
-        <w:t xml:space="preserve"> </w:t>
-      </w:r>
-      <w:proofErr w:type="spellStart"/>
-      <w:r>
-        <w:rPr>
-          <w:i/>
-          <w:iCs/>
-        </w:rPr>
-        <w:t>trong</w:t>
-      </w:r>
-      <w:proofErr w:type="spellEnd"/>
-      <w:r>
-        <w:rPr>
-          <w:i/>
-          <w:iCs/>
-        </w:rPr>
-        <w:t xml:space="preserve"> 1 </w:t>
-      </w:r>
-      <w:proofErr w:type="spellStart"/>
-      <w:r>
-        <w:rPr>
-          <w:i/>
-          <w:iCs/>
-        </w:rPr>
-        <w:t>dòng</w:t>
-      </w:r>
-      <w:proofErr w:type="spellEnd"/>
+        <w:t>Thành</w:t>
+      </w:r>
+      <w:proofErr w:type="spellEnd"/>
+      <w:r>
+        <w:rPr>
+          <w:i/>
+          <w:iCs/>
+        </w:rPr>
+        <w:t xml:space="preserve"> </w:t>
+      </w:r>
+      <w:proofErr w:type="spellStart"/>
+      <w:r>
+        <w:rPr>
+          <w:i/>
+          <w:iCs/>
+        </w:rPr>
+        <w:t>viên</w:t>
+      </w:r>
+      <w:proofErr w:type="spellEnd"/>
+      <w:r>
+        <w:rPr>
+          <w:i/>
+          <w:iCs/>
+        </w:rPr>
+        <w:t xml:space="preserve"> </w:t>
+      </w:r>
+      <w:proofErr w:type="spellStart"/>
+      <w:r>
+        <w:rPr>
+          <w:i/>
+          <w:iCs/>
+        </w:rPr>
+        <w:t>trễ</w:t>
+      </w:r>
+      <w:proofErr w:type="spellEnd"/>
+      <w:r>
+        <w:rPr>
+          <w:i/>
+          <w:iCs/>
+        </w:rPr>
+        <w:t xml:space="preserve"> </w:t>
+      </w:r>
+      <w:proofErr w:type="spellStart"/>
+      <w:r>
+        <w:rPr>
+          <w:i/>
+          <w:iCs/>
+        </w:rPr>
+        <w:t>giờ</w:t>
+      </w:r>
+      <w:proofErr w:type="spellEnd"/>
+      <w:r>
+        <w:rPr>
+          <w:i/>
+          <w:iCs/>
+        </w:rPr>
+        <w:t xml:space="preserve"> </w:t>
+      </w:r>
+      <w:proofErr w:type="spellStart"/>
+      <w:r>
+        <w:rPr>
+          <w:i/>
+          <w:iCs/>
+        </w:rPr>
+        <w:t>họp</w:t>
+      </w:r>
+      <w:proofErr w:type="spellEnd"/>
+      <w:r>
+        <w:rPr>
+          <w:i/>
+          <w:iCs/>
+        </w:rPr>
+        <w:t>.</w:t>
+      </w:r>
     </w:p>
     <w:p>
       <w:pPr>
@@ -12017,6 +12055,125 @@
         </w:rPr>
         <w:t>:</w:t>
       </w:r>
+      <w:r>
+        <w:rPr>
+          <w:i/>
+          <w:iCs/>
+        </w:rPr>
+        <w:t xml:space="preserve"> </w:t>
+      </w:r>
+      <w:proofErr w:type="spellStart"/>
+      <w:r>
+        <w:rPr>
+          <w:i/>
+          <w:iCs/>
+        </w:rPr>
+        <w:t>Thành</w:t>
+      </w:r>
+      <w:proofErr w:type="spellEnd"/>
+      <w:r>
+        <w:rPr>
+          <w:i/>
+          <w:iCs/>
+        </w:rPr>
+        <w:t xml:space="preserve"> </w:t>
+      </w:r>
+      <w:proofErr w:type="spellStart"/>
+      <w:r>
+        <w:rPr>
+          <w:i/>
+          <w:iCs/>
+        </w:rPr>
+        <w:t>viên</w:t>
+      </w:r>
+      <w:proofErr w:type="spellEnd"/>
+      <w:r>
+        <w:rPr>
+          <w:i/>
+          <w:iCs/>
+        </w:rPr>
+        <w:t xml:space="preserve"> </w:t>
+      </w:r>
+      <w:proofErr w:type="spellStart"/>
+      <w:r>
+        <w:rPr>
+          <w:i/>
+          <w:iCs/>
+        </w:rPr>
+        <w:t>hẹn</w:t>
+      </w:r>
+      <w:proofErr w:type="spellEnd"/>
+      <w:r>
+        <w:rPr>
+          <w:i/>
+          <w:iCs/>
+        </w:rPr>
+        <w:t xml:space="preserve"> 8h </w:t>
+      </w:r>
+      <w:proofErr w:type="spellStart"/>
+      <w:r>
+        <w:rPr>
+          <w:i/>
+          <w:iCs/>
+        </w:rPr>
+        <w:t>nhưng</w:t>
+      </w:r>
+      <w:proofErr w:type="spellEnd"/>
+      <w:r>
+        <w:rPr>
+          <w:i/>
+          <w:iCs/>
+        </w:rPr>
+        <w:t xml:space="preserve"> 9h </w:t>
+      </w:r>
+      <w:proofErr w:type="spellStart"/>
+      <w:r>
+        <w:rPr>
+          <w:i/>
+          <w:iCs/>
+        </w:rPr>
+        <w:t>mới</w:t>
+      </w:r>
+      <w:proofErr w:type="spellEnd"/>
+      <w:r>
+        <w:rPr>
+          <w:i/>
+          <w:iCs/>
+        </w:rPr>
+        <w:t xml:space="preserve"> </w:t>
+      </w:r>
+      <w:proofErr w:type="spellStart"/>
+      <w:r>
+        <w:rPr>
+          <w:i/>
+          <w:iCs/>
+        </w:rPr>
+        <w:t>xuất</w:t>
+      </w:r>
+      <w:proofErr w:type="spellEnd"/>
+      <w:r>
+        <w:rPr>
+          <w:i/>
+          <w:iCs/>
+        </w:rPr>
+        <w:t xml:space="preserve"> </w:t>
+      </w:r>
+      <w:proofErr w:type="spellStart"/>
+      <w:r>
+        <w:rPr>
+          <w:i/>
+          <w:iCs/>
+        </w:rPr>
+        <w:t>hiện</w:t>
+      </w:r>
+      <w:proofErr w:type="spellEnd"/>
+      <w:r>
+        <w:rPr>
+          <w:i/>
+          <w:iCs/>
+        </w:rPr>
+        <w:t>.</w:t>
+      </w:r>
     </w:p>
     <w:p>
       <w:pPr>
@@ -12078,6 +12235,13 @@
         </w:rPr>
         <w:t xml:space="preserve"> ra</w:t>
       </w:r>
+      <w:r>
+        <w:rPr>
+          <w:i/>
+          <w:iCs/>
+        </w:rPr>
+        <w:t>: 10%.</w:t>
+      </w:r>
     </w:p>
     <w:p>
       <w:pPr>
@@ -12140,6 +12304,7 @@
         <w:t xml:space="preserve"> </w:t>
       </w:r>
       <w:proofErr w:type="spellStart"/>
+      <w:proofErr w:type="gramStart"/>
       <w:r>
         <w:rPr>
           <w:i/>
@@ -12148,6 +12313,21 @@
         <w:t>hại</w:t>
       </w:r>
       <w:proofErr w:type="spellEnd"/>
+      <w:r>
+        <w:rPr>
+          <w:i/>
+          <w:iCs/>
+        </w:rPr>
+        <w:t xml:space="preserve"> :</w:t>
+      </w:r>
+      <w:proofErr w:type="gramEnd"/>
+      <w:r>
+        <w:rPr>
+          <w:i/>
+          <w:iCs/>
+        </w:rPr>
+        <w:t xml:space="preserve"> 1%.</w:t>
+      </w:r>
     </w:p>
     <w:p>
       <w:pPr>
@@ -12218,6 +12398,85 @@
         <w:t>lý</w:t>
       </w:r>
       <w:proofErr w:type="spellEnd"/>
+      <w:r>
+        <w:rPr>
+          <w:i/>
+          <w:iCs/>
+        </w:rPr>
+        <w:t xml:space="preserve">: </w:t>
+      </w:r>
+      <w:proofErr w:type="spellStart"/>
+      <w:r>
+        <w:rPr>
+          <w:i/>
+          <w:iCs/>
+        </w:rPr>
+        <w:t>Nhắc</w:t>
+      </w:r>
+      <w:proofErr w:type="spellEnd"/>
+      <w:r>
+        <w:rPr>
+          <w:i/>
+          <w:iCs/>
+        </w:rPr>
+        <w:t xml:space="preserve"> </w:t>
+      </w:r>
+      <w:proofErr w:type="spellStart"/>
+      <w:r>
+        <w:rPr>
+          <w:i/>
+          <w:iCs/>
+        </w:rPr>
+        <w:t>nhở</w:t>
+      </w:r>
+      <w:proofErr w:type="spellEnd"/>
+      <w:r>
+        <w:rPr>
+          <w:i/>
+          <w:iCs/>
+        </w:rPr>
+        <w:t xml:space="preserve">, </w:t>
+      </w:r>
+      <w:proofErr w:type="spellStart"/>
+      <w:r>
+        <w:rPr>
+          <w:i/>
+          <w:iCs/>
+        </w:rPr>
+        <w:t>xử</w:t>
+      </w:r>
+      <w:proofErr w:type="spellEnd"/>
+      <w:r>
+        <w:rPr>
+          <w:i/>
+          <w:iCs/>
+        </w:rPr>
+        <w:t xml:space="preserve"> </w:t>
+      </w:r>
+      <w:proofErr w:type="spellStart"/>
+      <w:r>
+        <w:rPr>
+          <w:i/>
+          <w:iCs/>
+        </w:rPr>
+        <w:t>phạt</w:t>
+      </w:r>
+      <w:proofErr w:type="spellEnd"/>
+      <w:r>
+        <w:rPr>
+          <w:i/>
+          <w:iCs/>
+        </w:rPr>
+        <w:t>.</w:t>
+      </w:r>
+    </w:p>
+    <w:p>
+      <w:pPr>
+        <w:rPr>
+          <w:i/>
+          <w:iCs/>
+        </w:rPr>
+      </w:pPr>
     </w:p>
     <w:p/>
     <w:p>
@@ -13916,6 +14175,7 @@
       </w:pPr>
       <w:proofErr w:type="spellStart"/>
       <w:r>
+        <w:lastRenderedPageBreak/>
         <w:t>Số</w:t>
       </w:r>
       <w:proofErr w:type="spellEnd"/>
@@ -14031,7 +14291,6 @@
         <w:rPr>
           <w:lang w:eastAsia="en-US" w:bidi="ar-SA"/>
         </w:rPr>
-        <w:lastRenderedPageBreak/>
         <w:t>Danh</w:t>
       </w:r>
       <w:proofErr w:type="spellEnd"/>

</xml_diff>

<commit_message>
them rui ro 2
</commit_message>
<xml_diff>
--- a/docs/Báo cáo QTDA.docx
+++ b/docs/Báo cáo QTDA.docx
@@ -8028,7 +8028,7 @@
             <w10:borderbottom type="single" width="4"/>
             <w10:borderright type="single" width="4"/>
           </v:shape>
-          <o:OLEObject Type="Embed" ProgID="Word.OpenDocumentText.12" ShapeID="_x0000_i1025" DrawAspect="Content" ObjectID="_1669056969" r:id="rId15"/>
+          <o:OLEObject Type="Embed" ProgID="Word.OpenDocumentText.12" ShapeID="_x0000_i1025" DrawAspect="Content" ObjectID="_1669057002" r:id="rId15"/>
         </w:object>
       </w:r>
     </w:p>
@@ -8172,7 +8172,7 @@
           <v:shape id="_x0000_i1034" type="#_x0000_t75" style="width:451pt;height:141.3pt" o:ole="">
             <v:imagedata r:id="rId16" o:title=""/>
           </v:shape>
-          <o:OLEObject Type="Embed" ProgID="Word.OpenDocumentText.12" ShapeID="_x0000_i1034" DrawAspect="Content" ObjectID="_1669056970" r:id="rId17"/>
+          <o:OLEObject Type="Embed" ProgID="Word.OpenDocumentText.12" ShapeID="_x0000_i1034" DrawAspect="Content" ObjectID="_1669057003" r:id="rId17"/>
         </w:object>
       </w:r>
     </w:p>
@@ -8194,7 +8194,7 @@
           <v:shape id="_x0000_i1027" type="#_x0000_t75" style="width:451pt;height:123.6pt" o:ole="">
             <v:imagedata r:id="rId18" o:title=""/>
           </v:shape>
-          <o:OLEObject Type="Embed" ProgID="Word.OpenDocumentText.12" ShapeID="_x0000_i1027" DrawAspect="Content" ObjectID="_1669056971" r:id="rId19"/>
+          <o:OLEObject Type="Embed" ProgID="Word.OpenDocumentText.12" ShapeID="_x0000_i1027" DrawAspect="Content" ObjectID="_1669057004" r:id="rId19"/>
         </w:object>
       </w:r>
     </w:p>
@@ -8216,7 +8216,7 @@
           <v:shape id="_x0000_i1028" type="#_x0000_t75" style="width:438.8pt;height:120.9pt" o:ole="">
             <v:imagedata r:id="rId20" o:title=""/>
           </v:shape>
-          <o:OLEObject Type="Embed" ProgID="Word.OpenDocumentText.12" ShapeID="_x0000_i1028" DrawAspect="Content" ObjectID="_1669056972" r:id="rId21"/>
+          <o:OLEObject Type="Embed" ProgID="Word.OpenDocumentText.12" ShapeID="_x0000_i1028" DrawAspect="Content" ObjectID="_1669057005" r:id="rId21"/>
         </w:object>
       </w:r>
     </w:p>
@@ -8238,7 +8238,7 @@
           <v:shape id="_x0000_i1029" type="#_x0000_t75" style="width:438.8pt;height:120.9pt" o:ole="">
             <v:imagedata r:id="rId22" o:title=""/>
           </v:shape>
-          <o:OLEObject Type="Embed" ProgID="Word.OpenDocumentText.12" ShapeID="_x0000_i1029" DrawAspect="Content" ObjectID="_1669056973" r:id="rId23"/>
+          <o:OLEObject Type="Embed" ProgID="Word.OpenDocumentText.12" ShapeID="_x0000_i1029" DrawAspect="Content" ObjectID="_1669057006" r:id="rId23"/>
         </w:object>
       </w:r>
     </w:p>
@@ -12477,6 +12477,650 @@
           <w:iCs/>
         </w:rPr>
       </w:pPr>
+      <w:r>
+        <w:rPr>
+          <w:i/>
+          <w:iCs/>
+        </w:rPr>
+        <w:t>#</w:t>
+      </w:r>
+      <w:r>
+        <w:rPr>
+          <w:i/>
+          <w:iCs/>
+        </w:rPr>
+        <w:t>2</w:t>
+      </w:r>
+    </w:p>
+    <w:p>
+      <w:pPr>
+        <w:pStyle w:val="ListParagraph"/>
+        <w:numPr>
+          <w:ilvl w:val="0"/>
+          <w:numId w:val="40"/>
+        </w:numPr>
+        <w:rPr>
+          <w:i/>
+          <w:iCs/>
+        </w:rPr>
+      </w:pPr>
+      <w:proofErr w:type="spellStart"/>
+      <w:r>
+        <w:rPr>
+          <w:i/>
+          <w:iCs/>
+        </w:rPr>
+        <w:t>Tên</w:t>
+      </w:r>
+      <w:proofErr w:type="spellEnd"/>
+      <w:r>
+        <w:rPr>
+          <w:i/>
+          <w:iCs/>
+        </w:rPr>
+        <w:t xml:space="preserve"> </w:t>
+      </w:r>
+      <w:proofErr w:type="spellStart"/>
+      <w:r>
+        <w:rPr>
+          <w:i/>
+          <w:iCs/>
+        </w:rPr>
+        <w:t>rủi</w:t>
+      </w:r>
+      <w:proofErr w:type="spellEnd"/>
+      <w:r>
+        <w:rPr>
+          <w:i/>
+          <w:iCs/>
+        </w:rPr>
+        <w:t xml:space="preserve"> </w:t>
+      </w:r>
+      <w:proofErr w:type="spellStart"/>
+      <w:r>
+        <w:rPr>
+          <w:i/>
+          <w:iCs/>
+        </w:rPr>
+        <w:t>ro</w:t>
+      </w:r>
+      <w:proofErr w:type="spellEnd"/>
+      <w:r>
+        <w:rPr>
+          <w:i/>
+          <w:iCs/>
+        </w:rPr>
+        <w:t xml:space="preserve">: </w:t>
+      </w:r>
+      <w:r>
+        <w:rPr>
+          <w:i/>
+          <w:iCs/>
+        </w:rPr>
+        <w:t>C</w:t>
+      </w:r>
+      <w:r>
+        <w:rPr>
+          <w:i/>
+          <w:iCs/>
+        </w:rPr>
+        <w:t>onflict</w:t>
+      </w:r>
+      <w:r>
+        <w:rPr>
+          <w:i/>
+          <w:iCs/>
+        </w:rPr>
+        <w:t xml:space="preserve"> code.</w:t>
+      </w:r>
+    </w:p>
+    <w:p>
+      <w:pPr>
+        <w:pStyle w:val="ListParagraph"/>
+        <w:numPr>
+          <w:ilvl w:val="0"/>
+          <w:numId w:val="40"/>
+        </w:numPr>
+        <w:rPr>
+          <w:i/>
+          <w:iCs/>
+        </w:rPr>
+      </w:pPr>
+      <w:proofErr w:type="spellStart"/>
+      <w:r>
+        <w:rPr>
+          <w:i/>
+          <w:iCs/>
+        </w:rPr>
+        <w:t>Mô</w:t>
+      </w:r>
+      <w:proofErr w:type="spellEnd"/>
+      <w:r>
+        <w:rPr>
+          <w:i/>
+          <w:iCs/>
+        </w:rPr>
+        <w:t xml:space="preserve"> </w:t>
+      </w:r>
+      <w:proofErr w:type="spellStart"/>
+      <w:r>
+        <w:rPr>
+          <w:i/>
+          <w:iCs/>
+        </w:rPr>
+        <w:t>tả</w:t>
+      </w:r>
+      <w:proofErr w:type="spellEnd"/>
+      <w:r>
+        <w:rPr>
+          <w:i/>
+          <w:iCs/>
+        </w:rPr>
+        <w:t xml:space="preserve"> </w:t>
+      </w:r>
+      <w:proofErr w:type="spellStart"/>
+      <w:r>
+        <w:rPr>
+          <w:i/>
+          <w:iCs/>
+        </w:rPr>
+        <w:t>rủi</w:t>
+      </w:r>
+      <w:proofErr w:type="spellEnd"/>
+      <w:r>
+        <w:rPr>
+          <w:i/>
+          <w:iCs/>
+        </w:rPr>
+        <w:t xml:space="preserve"> </w:t>
+      </w:r>
+      <w:proofErr w:type="spellStart"/>
+      <w:r>
+        <w:rPr>
+          <w:i/>
+          <w:iCs/>
+        </w:rPr>
+        <w:t>ro</w:t>
+      </w:r>
+      <w:proofErr w:type="spellEnd"/>
+      <w:r>
+        <w:rPr>
+          <w:i/>
+          <w:iCs/>
+        </w:rPr>
+        <w:t>:</w:t>
+      </w:r>
+      <w:r>
+        <w:rPr>
+          <w:i/>
+          <w:iCs/>
+        </w:rPr>
+        <w:t xml:space="preserve"> </w:t>
+      </w:r>
+      <w:r>
+        <w:rPr>
+          <w:i/>
+          <w:iCs/>
+        </w:rPr>
+        <w:t xml:space="preserve">Code </w:t>
+      </w:r>
+      <w:proofErr w:type="spellStart"/>
+      <w:r>
+        <w:rPr>
+          <w:i/>
+          <w:iCs/>
+        </w:rPr>
+        <w:t>bị</w:t>
+      </w:r>
+      <w:proofErr w:type="spellEnd"/>
+      <w:r>
+        <w:rPr>
+          <w:i/>
+          <w:iCs/>
+        </w:rPr>
+        <w:t xml:space="preserve"> </w:t>
+      </w:r>
+      <w:proofErr w:type="spellStart"/>
+      <w:r>
+        <w:rPr>
+          <w:i/>
+          <w:iCs/>
+        </w:rPr>
+        <w:t>xung</w:t>
+      </w:r>
+      <w:proofErr w:type="spellEnd"/>
+      <w:r>
+        <w:rPr>
+          <w:i/>
+          <w:iCs/>
+        </w:rPr>
+        <w:t xml:space="preserve"> </w:t>
+      </w:r>
+      <w:proofErr w:type="spellStart"/>
+      <w:r>
+        <w:rPr>
+          <w:i/>
+          <w:iCs/>
+        </w:rPr>
+        <w:t>đột</w:t>
+      </w:r>
+      <w:proofErr w:type="spellEnd"/>
+      <w:r>
+        <w:rPr>
+          <w:i/>
+          <w:iCs/>
+        </w:rPr>
+        <w:t xml:space="preserve"> </w:t>
+      </w:r>
+      <w:proofErr w:type="spellStart"/>
+      <w:r>
+        <w:rPr>
+          <w:i/>
+          <w:iCs/>
+        </w:rPr>
+        <w:t>và</w:t>
+      </w:r>
+      <w:proofErr w:type="spellEnd"/>
+      <w:r>
+        <w:rPr>
+          <w:i/>
+          <w:iCs/>
+        </w:rPr>
+        <w:t xml:space="preserve"> </w:t>
+      </w:r>
+      <w:proofErr w:type="spellStart"/>
+      <w:r>
+        <w:rPr>
+          <w:i/>
+          <w:iCs/>
+        </w:rPr>
+        <w:t>khó</w:t>
+      </w:r>
+      <w:proofErr w:type="spellEnd"/>
+      <w:r>
+        <w:rPr>
+          <w:i/>
+          <w:iCs/>
+        </w:rPr>
+        <w:t xml:space="preserve"> </w:t>
+      </w:r>
+      <w:proofErr w:type="spellStart"/>
+      <w:r>
+        <w:rPr>
+          <w:i/>
+          <w:iCs/>
+        </w:rPr>
+        <w:t>kiểm</w:t>
+      </w:r>
+      <w:proofErr w:type="spellEnd"/>
+      <w:r>
+        <w:rPr>
+          <w:i/>
+          <w:iCs/>
+        </w:rPr>
+        <w:t xml:space="preserve"> </w:t>
+      </w:r>
+      <w:proofErr w:type="spellStart"/>
+      <w:r>
+        <w:rPr>
+          <w:i/>
+          <w:iCs/>
+        </w:rPr>
+        <w:t>soát</w:t>
+      </w:r>
+      <w:proofErr w:type="spellEnd"/>
+      <w:r>
+        <w:rPr>
+          <w:i/>
+          <w:iCs/>
+        </w:rPr>
+        <w:t>.</w:t>
+      </w:r>
+    </w:p>
+    <w:p>
+      <w:pPr>
+        <w:pStyle w:val="ListParagraph"/>
+        <w:numPr>
+          <w:ilvl w:val="0"/>
+          <w:numId w:val="40"/>
+        </w:numPr>
+        <w:rPr>
+          <w:i/>
+          <w:iCs/>
+        </w:rPr>
+      </w:pPr>
+      <w:proofErr w:type="spellStart"/>
+      <w:r>
+        <w:rPr>
+          <w:i/>
+          <w:iCs/>
+        </w:rPr>
+        <w:t>Xác</w:t>
+      </w:r>
+      <w:proofErr w:type="spellEnd"/>
+      <w:r>
+        <w:rPr>
+          <w:i/>
+          <w:iCs/>
+        </w:rPr>
+        <w:t xml:space="preserve"> </w:t>
+      </w:r>
+      <w:proofErr w:type="spellStart"/>
+      <w:r>
+        <w:rPr>
+          <w:i/>
+          <w:iCs/>
+        </w:rPr>
+        <w:t>suất</w:t>
+      </w:r>
+      <w:proofErr w:type="spellEnd"/>
+      <w:r>
+        <w:rPr>
+          <w:i/>
+          <w:iCs/>
+        </w:rPr>
+        <w:t xml:space="preserve"> </w:t>
+      </w:r>
+      <w:proofErr w:type="spellStart"/>
+      <w:r>
+        <w:rPr>
+          <w:i/>
+          <w:iCs/>
+        </w:rPr>
+        <w:t>xảy</w:t>
+      </w:r>
+      <w:proofErr w:type="spellEnd"/>
+      <w:r>
+        <w:rPr>
+          <w:i/>
+          <w:iCs/>
+        </w:rPr>
+        <w:t xml:space="preserve"> ra</w:t>
+      </w:r>
+      <w:r>
+        <w:rPr>
+          <w:i/>
+          <w:iCs/>
+        </w:rPr>
+        <w:t xml:space="preserve">: </w:t>
+      </w:r>
+      <w:r>
+        <w:rPr>
+          <w:i/>
+          <w:iCs/>
+        </w:rPr>
+        <w:t>1</w:t>
+      </w:r>
+      <w:r>
+        <w:rPr>
+          <w:i/>
+          <w:iCs/>
+        </w:rPr>
+        <w:t>0</w:t>
+      </w:r>
+      <w:r>
+        <w:rPr>
+          <w:i/>
+          <w:iCs/>
+        </w:rPr>
+        <w:t>%</w:t>
+      </w:r>
+    </w:p>
+    <w:p>
+      <w:pPr>
+        <w:pStyle w:val="ListParagraph"/>
+        <w:numPr>
+          <w:ilvl w:val="0"/>
+          <w:numId w:val="40"/>
+        </w:numPr>
+        <w:rPr>
+          <w:i/>
+          <w:iCs/>
+        </w:rPr>
+      </w:pPr>
+      <w:proofErr w:type="spellStart"/>
+      <w:r>
+        <w:rPr>
+          <w:i/>
+          <w:iCs/>
+        </w:rPr>
+        <w:t>Mức</w:t>
+      </w:r>
+      <w:proofErr w:type="spellEnd"/>
+      <w:r>
+        <w:rPr>
+          <w:i/>
+          <w:iCs/>
+        </w:rPr>
+        <w:t xml:space="preserve"> </w:t>
+      </w:r>
+      <w:proofErr w:type="spellStart"/>
+      <w:r>
+        <w:rPr>
+          <w:i/>
+          <w:iCs/>
+        </w:rPr>
+        <w:t>độ</w:t>
+      </w:r>
+      <w:proofErr w:type="spellEnd"/>
+      <w:r>
+        <w:rPr>
+          <w:i/>
+          <w:iCs/>
+        </w:rPr>
+        <w:t xml:space="preserve"> </w:t>
+      </w:r>
+      <w:proofErr w:type="spellStart"/>
+      <w:r>
+        <w:rPr>
+          <w:i/>
+          <w:iCs/>
+        </w:rPr>
+        <w:t>thiệt</w:t>
+      </w:r>
+      <w:proofErr w:type="spellEnd"/>
+      <w:r>
+        <w:rPr>
+          <w:i/>
+          <w:iCs/>
+        </w:rPr>
+        <w:t xml:space="preserve"> </w:t>
+      </w:r>
+      <w:proofErr w:type="spellStart"/>
+      <w:proofErr w:type="gramStart"/>
+      <w:r>
+        <w:rPr>
+          <w:i/>
+          <w:iCs/>
+        </w:rPr>
+        <w:t>hại</w:t>
+      </w:r>
+      <w:proofErr w:type="spellEnd"/>
+      <w:r>
+        <w:rPr>
+          <w:i/>
+          <w:iCs/>
+        </w:rPr>
+        <w:t xml:space="preserve"> :</w:t>
+      </w:r>
+      <w:proofErr w:type="gramEnd"/>
+      <w:r>
+        <w:rPr>
+          <w:i/>
+          <w:iCs/>
+        </w:rPr>
+        <w:t xml:space="preserve"> </w:t>
+      </w:r>
+      <w:r>
+        <w:rPr>
+          <w:i/>
+          <w:iCs/>
+        </w:rPr>
+        <w:t>20</w:t>
+      </w:r>
+      <w:r>
+        <w:rPr>
+          <w:i/>
+          <w:iCs/>
+        </w:rPr>
+        <w:t>%</w:t>
+      </w:r>
+    </w:p>
+    <w:p>
+      <w:pPr>
+        <w:pStyle w:val="ListParagraph"/>
+        <w:numPr>
+          <w:ilvl w:val="0"/>
+          <w:numId w:val="40"/>
+        </w:numPr>
+        <w:rPr>
+          <w:i/>
+          <w:iCs/>
+        </w:rPr>
+      </w:pPr>
+      <w:proofErr w:type="spellStart"/>
+      <w:r>
+        <w:rPr>
+          <w:i/>
+          <w:iCs/>
+        </w:rPr>
+        <w:t>Giải</w:t>
+      </w:r>
+      <w:proofErr w:type="spellEnd"/>
+      <w:r>
+        <w:rPr>
+          <w:i/>
+          <w:iCs/>
+        </w:rPr>
+        <w:t xml:space="preserve"> </w:t>
+      </w:r>
+      <w:proofErr w:type="spellStart"/>
+      <w:r>
+        <w:rPr>
+          <w:i/>
+          <w:iCs/>
+        </w:rPr>
+        <w:t>pháp</w:t>
+      </w:r>
+      <w:proofErr w:type="spellEnd"/>
+      <w:r>
+        <w:rPr>
+          <w:i/>
+          <w:iCs/>
+        </w:rPr>
+        <w:t xml:space="preserve"> </w:t>
+      </w:r>
+      <w:proofErr w:type="spellStart"/>
+      <w:r>
+        <w:rPr>
+          <w:i/>
+          <w:iCs/>
+        </w:rPr>
+        <w:t>xử</w:t>
+      </w:r>
+      <w:proofErr w:type="spellEnd"/>
+      <w:r>
+        <w:rPr>
+          <w:i/>
+          <w:iCs/>
+        </w:rPr>
+        <w:t xml:space="preserve"> </w:t>
+      </w:r>
+      <w:proofErr w:type="spellStart"/>
+      <w:r>
+        <w:rPr>
+          <w:i/>
+          <w:iCs/>
+        </w:rPr>
+        <w:t>lý</w:t>
+      </w:r>
+      <w:proofErr w:type="spellEnd"/>
+      <w:r>
+        <w:rPr>
+          <w:i/>
+          <w:iCs/>
+        </w:rPr>
+        <w:t xml:space="preserve">: </w:t>
+      </w:r>
+      <w:proofErr w:type="spellStart"/>
+      <w:r>
+        <w:rPr>
+          <w:i/>
+          <w:iCs/>
+        </w:rPr>
+        <w:t>Dạy</w:t>
+      </w:r>
+      <w:proofErr w:type="spellEnd"/>
+      <w:r>
+        <w:rPr>
+          <w:i/>
+          <w:iCs/>
+        </w:rPr>
+        <w:t xml:space="preserve"> </w:t>
+      </w:r>
+      <w:proofErr w:type="spellStart"/>
+      <w:r>
+        <w:rPr>
+          <w:i/>
+          <w:iCs/>
+        </w:rPr>
+        <w:t>thành</w:t>
+      </w:r>
+      <w:proofErr w:type="spellEnd"/>
+      <w:r>
+        <w:rPr>
+          <w:i/>
+          <w:iCs/>
+        </w:rPr>
+        <w:t xml:space="preserve"> </w:t>
+      </w:r>
+      <w:proofErr w:type="spellStart"/>
+      <w:r>
+        <w:rPr>
+          <w:i/>
+          <w:iCs/>
+        </w:rPr>
+        <w:t>viên</w:t>
+      </w:r>
+      <w:proofErr w:type="spellEnd"/>
+      <w:r>
+        <w:rPr>
+          <w:i/>
+          <w:iCs/>
+        </w:rPr>
+        <w:t xml:space="preserve"> </w:t>
+      </w:r>
+      <w:proofErr w:type="spellStart"/>
+      <w:r>
+        <w:rPr>
+          <w:i/>
+          <w:iCs/>
+        </w:rPr>
+        <w:t>cách</w:t>
+      </w:r>
+      <w:proofErr w:type="spellEnd"/>
+      <w:r>
+        <w:rPr>
+          <w:i/>
+          <w:iCs/>
+        </w:rPr>
+        <w:t xml:space="preserve"> rebase, stash</w:t>
+      </w:r>
+      <w:r>
+        <w:rPr>
+          <w:i/>
+          <w:iCs/>
+        </w:rPr>
+        <w:t>.</w:t>
+      </w:r>
+    </w:p>
+    <w:p>
+      <w:pPr>
+        <w:rPr>
+          <w:i/>
+          <w:iCs/>
+        </w:rPr>
+      </w:pPr>
     </w:p>
     <w:p/>
     <w:p>
@@ -13879,6 +14523,7 @@
       </w:pPr>
       <w:proofErr w:type="spellStart"/>
       <w:r>
+        <w:lastRenderedPageBreak/>
         <w:t>Số</w:t>
       </w:r>
       <w:proofErr w:type="spellEnd"/>
@@ -14175,7 +14820,6 @@
       </w:pPr>
       <w:proofErr w:type="spellStart"/>
       <w:r>
-        <w:lastRenderedPageBreak/>
         <w:t>Số</w:t>
       </w:r>
       <w:proofErr w:type="spellEnd"/>

</xml_diff>

<commit_message>
them rui ro 3
</commit_message>
<xml_diff>
--- a/docs/Báo cáo QTDA.docx
+++ b/docs/Báo cáo QTDA.docx
@@ -8028,7 +8028,7 @@
             <w10:borderbottom type="single" width="4"/>
             <w10:borderright type="single" width="4"/>
           </v:shape>
-          <o:OLEObject Type="Embed" ProgID="Word.OpenDocumentText.12" ShapeID="_x0000_i1025" DrawAspect="Content" ObjectID="_1669057002" r:id="rId15"/>
+          <o:OLEObject Type="Embed" ProgID="Word.OpenDocumentText.12" ShapeID="_x0000_i1025" DrawAspect="Content" ObjectID="_1669057023" r:id="rId15"/>
         </w:object>
       </w:r>
     </w:p>
@@ -8172,7 +8172,7 @@
           <v:shape id="_x0000_i1034" type="#_x0000_t75" style="width:451pt;height:141.3pt" o:ole="">
             <v:imagedata r:id="rId16" o:title=""/>
           </v:shape>
-          <o:OLEObject Type="Embed" ProgID="Word.OpenDocumentText.12" ShapeID="_x0000_i1034" DrawAspect="Content" ObjectID="_1669057003" r:id="rId17"/>
+          <o:OLEObject Type="Embed" ProgID="Word.OpenDocumentText.12" ShapeID="_x0000_i1034" DrawAspect="Content" ObjectID="_1669057024" r:id="rId17"/>
         </w:object>
       </w:r>
     </w:p>
@@ -8194,7 +8194,7 @@
           <v:shape id="_x0000_i1027" type="#_x0000_t75" style="width:451pt;height:123.6pt" o:ole="">
             <v:imagedata r:id="rId18" o:title=""/>
           </v:shape>
-          <o:OLEObject Type="Embed" ProgID="Word.OpenDocumentText.12" ShapeID="_x0000_i1027" DrawAspect="Content" ObjectID="_1669057004" r:id="rId19"/>
+          <o:OLEObject Type="Embed" ProgID="Word.OpenDocumentText.12" ShapeID="_x0000_i1027" DrawAspect="Content" ObjectID="_1669057025" r:id="rId19"/>
         </w:object>
       </w:r>
     </w:p>
@@ -8216,7 +8216,7 @@
           <v:shape id="_x0000_i1028" type="#_x0000_t75" style="width:438.8pt;height:120.9pt" o:ole="">
             <v:imagedata r:id="rId20" o:title=""/>
           </v:shape>
-          <o:OLEObject Type="Embed" ProgID="Word.OpenDocumentText.12" ShapeID="_x0000_i1028" DrawAspect="Content" ObjectID="_1669057005" r:id="rId21"/>
+          <o:OLEObject Type="Embed" ProgID="Word.OpenDocumentText.12" ShapeID="_x0000_i1028" DrawAspect="Content" ObjectID="_1669057026" r:id="rId21"/>
         </w:object>
       </w:r>
     </w:p>
@@ -8238,7 +8238,7 @@
           <v:shape id="_x0000_i1029" type="#_x0000_t75" style="width:438.8pt;height:120.9pt" o:ole="">
             <v:imagedata r:id="rId22" o:title=""/>
           </v:shape>
-          <o:OLEObject Type="Embed" ProgID="Word.OpenDocumentText.12" ShapeID="_x0000_i1029" DrawAspect="Content" ObjectID="_1669057006" r:id="rId23"/>
+          <o:OLEObject Type="Embed" ProgID="Word.OpenDocumentText.12" ShapeID="_x0000_i1029" DrawAspect="Content" ObjectID="_1669057027" r:id="rId23"/>
         </w:object>
       </w:r>
     </w:p>
@@ -13121,6 +13121,688 @@
           <w:iCs/>
         </w:rPr>
       </w:pPr>
+      <w:r>
+        <w:rPr>
+          <w:i/>
+          <w:iCs/>
+        </w:rPr>
+        <w:t>#</w:t>
+      </w:r>
+      <w:r>
+        <w:rPr>
+          <w:i/>
+          <w:iCs/>
+        </w:rPr>
+        <w:t>3</w:t>
+      </w:r>
+    </w:p>
+    <w:p>
+      <w:pPr>
+        <w:pStyle w:val="ListParagraph"/>
+        <w:numPr>
+          <w:ilvl w:val="0"/>
+          <w:numId w:val="40"/>
+        </w:numPr>
+        <w:rPr>
+          <w:i/>
+          <w:iCs/>
+        </w:rPr>
+      </w:pPr>
+      <w:proofErr w:type="spellStart"/>
+      <w:r>
+        <w:rPr>
+          <w:i/>
+          <w:iCs/>
+        </w:rPr>
+        <w:t>Tên</w:t>
+      </w:r>
+      <w:proofErr w:type="spellEnd"/>
+      <w:r>
+        <w:rPr>
+          <w:i/>
+          <w:iCs/>
+        </w:rPr>
+        <w:t xml:space="preserve"> </w:t>
+      </w:r>
+      <w:proofErr w:type="spellStart"/>
+      <w:r>
+        <w:rPr>
+          <w:i/>
+          <w:iCs/>
+        </w:rPr>
+        <w:t>rủi</w:t>
+      </w:r>
+      <w:proofErr w:type="spellEnd"/>
+      <w:r>
+        <w:rPr>
+          <w:i/>
+          <w:iCs/>
+        </w:rPr>
+        <w:t xml:space="preserve"> </w:t>
+      </w:r>
+      <w:proofErr w:type="spellStart"/>
+      <w:r>
+        <w:rPr>
+          <w:i/>
+          <w:iCs/>
+        </w:rPr>
+        <w:t>ro</w:t>
+      </w:r>
+      <w:proofErr w:type="spellEnd"/>
+      <w:r>
+        <w:rPr>
+          <w:i/>
+          <w:iCs/>
+        </w:rPr>
+        <w:t xml:space="preserve">: </w:t>
+      </w:r>
+      <w:proofErr w:type="spellStart"/>
+      <w:r>
+        <w:rPr>
+          <w:i/>
+          <w:iCs/>
+        </w:rPr>
+        <w:t>Lỗi</w:t>
+      </w:r>
+      <w:proofErr w:type="spellEnd"/>
+      <w:r>
+        <w:rPr>
+          <w:i/>
+          <w:iCs/>
+        </w:rPr>
+        <w:t xml:space="preserve"> </w:t>
+      </w:r>
+      <w:proofErr w:type="spellStart"/>
+      <w:r>
+        <w:rPr>
+          <w:i/>
+          <w:iCs/>
+        </w:rPr>
+        <w:t>chức</w:t>
+      </w:r>
+      <w:proofErr w:type="spellEnd"/>
+      <w:r>
+        <w:rPr>
+          <w:i/>
+          <w:iCs/>
+        </w:rPr>
+        <w:t xml:space="preserve"> </w:t>
+      </w:r>
+      <w:proofErr w:type="spellStart"/>
+      <w:r>
+        <w:rPr>
+          <w:i/>
+          <w:iCs/>
+        </w:rPr>
+        <w:t>năng</w:t>
+      </w:r>
+      <w:proofErr w:type="spellEnd"/>
+      <w:r>
+        <w:rPr>
+          <w:i/>
+          <w:iCs/>
+        </w:rPr>
+        <w:t>.</w:t>
+      </w:r>
+    </w:p>
+    <w:p>
+      <w:pPr>
+        <w:pStyle w:val="ListParagraph"/>
+        <w:numPr>
+          <w:ilvl w:val="0"/>
+          <w:numId w:val="40"/>
+        </w:numPr>
+        <w:rPr>
+          <w:i/>
+          <w:iCs/>
+        </w:rPr>
+      </w:pPr>
+      <w:proofErr w:type="spellStart"/>
+      <w:r>
+        <w:rPr>
+          <w:i/>
+          <w:iCs/>
+        </w:rPr>
+        <w:t>Mô</w:t>
+      </w:r>
+      <w:proofErr w:type="spellEnd"/>
+      <w:r>
+        <w:rPr>
+          <w:i/>
+          <w:iCs/>
+        </w:rPr>
+        <w:t xml:space="preserve"> </w:t>
+      </w:r>
+      <w:proofErr w:type="spellStart"/>
+      <w:r>
+        <w:rPr>
+          <w:i/>
+          <w:iCs/>
+        </w:rPr>
+        <w:t>tả</w:t>
+      </w:r>
+      <w:proofErr w:type="spellEnd"/>
+      <w:r>
+        <w:rPr>
+          <w:i/>
+          <w:iCs/>
+        </w:rPr>
+        <w:t xml:space="preserve"> </w:t>
+      </w:r>
+      <w:proofErr w:type="spellStart"/>
+      <w:r>
+        <w:rPr>
+          <w:i/>
+          <w:iCs/>
+        </w:rPr>
+        <w:t>rủi</w:t>
+      </w:r>
+      <w:proofErr w:type="spellEnd"/>
+      <w:r>
+        <w:rPr>
+          <w:i/>
+          <w:iCs/>
+        </w:rPr>
+        <w:t xml:space="preserve"> </w:t>
+      </w:r>
+      <w:proofErr w:type="spellStart"/>
+      <w:r>
+        <w:rPr>
+          <w:i/>
+          <w:iCs/>
+        </w:rPr>
+        <w:t>ro</w:t>
+      </w:r>
+      <w:proofErr w:type="spellEnd"/>
+      <w:r>
+        <w:rPr>
+          <w:i/>
+          <w:iCs/>
+        </w:rPr>
+        <w:t>:</w:t>
+      </w:r>
+      <w:r>
+        <w:rPr>
+          <w:i/>
+          <w:iCs/>
+        </w:rPr>
+        <w:t xml:space="preserve"> </w:t>
+      </w:r>
+      <w:proofErr w:type="spellStart"/>
+      <w:r>
+        <w:rPr>
+          <w:i/>
+          <w:iCs/>
+        </w:rPr>
+        <w:t>Chức</w:t>
+      </w:r>
+      <w:proofErr w:type="spellEnd"/>
+      <w:r>
+        <w:rPr>
+          <w:i/>
+          <w:iCs/>
+        </w:rPr>
+        <w:t xml:space="preserve"> </w:t>
+      </w:r>
+      <w:proofErr w:type="spellStart"/>
+      <w:r>
+        <w:rPr>
+          <w:i/>
+          <w:iCs/>
+        </w:rPr>
+        <w:t>năng</w:t>
+      </w:r>
+      <w:proofErr w:type="spellEnd"/>
+      <w:r>
+        <w:rPr>
+          <w:i/>
+          <w:iCs/>
+        </w:rPr>
+        <w:t xml:space="preserve"> </w:t>
+      </w:r>
+      <w:proofErr w:type="spellStart"/>
+      <w:r>
+        <w:rPr>
+          <w:i/>
+          <w:iCs/>
+        </w:rPr>
+        <w:t>chạy</w:t>
+      </w:r>
+      <w:proofErr w:type="spellEnd"/>
+      <w:r>
+        <w:rPr>
+          <w:i/>
+          <w:iCs/>
+        </w:rPr>
+        <w:t xml:space="preserve"> </w:t>
+      </w:r>
+      <w:proofErr w:type="spellStart"/>
+      <w:r>
+        <w:rPr>
+          <w:i/>
+          <w:iCs/>
+        </w:rPr>
+        <w:t>không</w:t>
+      </w:r>
+      <w:proofErr w:type="spellEnd"/>
+      <w:r>
+        <w:rPr>
+          <w:i/>
+          <w:iCs/>
+        </w:rPr>
+        <w:t xml:space="preserve"> </w:t>
+      </w:r>
+      <w:proofErr w:type="spellStart"/>
+      <w:r>
+        <w:rPr>
+          <w:i/>
+          <w:iCs/>
+        </w:rPr>
+        <w:t>đúng</w:t>
+      </w:r>
+      <w:proofErr w:type="spellEnd"/>
+      <w:r>
+        <w:rPr>
+          <w:i/>
+          <w:iCs/>
+        </w:rPr>
+        <w:t xml:space="preserve"> </w:t>
+      </w:r>
+      <w:proofErr w:type="spellStart"/>
+      <w:r>
+        <w:rPr>
+          <w:i/>
+          <w:iCs/>
+        </w:rPr>
+        <w:t>yêu</w:t>
+      </w:r>
+      <w:proofErr w:type="spellEnd"/>
+      <w:r>
+        <w:rPr>
+          <w:i/>
+          <w:iCs/>
+        </w:rPr>
+        <w:t xml:space="preserve"> </w:t>
+      </w:r>
+      <w:proofErr w:type="spellStart"/>
+      <w:r>
+        <w:rPr>
+          <w:i/>
+          <w:iCs/>
+        </w:rPr>
+        <w:t>cầu</w:t>
+      </w:r>
+      <w:proofErr w:type="spellEnd"/>
+      <w:r>
+        <w:rPr>
+          <w:i/>
+          <w:iCs/>
+        </w:rPr>
+        <w:t>.</w:t>
+      </w:r>
+    </w:p>
+    <w:p>
+      <w:pPr>
+        <w:pStyle w:val="ListParagraph"/>
+        <w:numPr>
+          <w:ilvl w:val="0"/>
+          <w:numId w:val="40"/>
+        </w:numPr>
+        <w:rPr>
+          <w:i/>
+          <w:iCs/>
+        </w:rPr>
+      </w:pPr>
+      <w:proofErr w:type="spellStart"/>
+      <w:r>
+        <w:rPr>
+          <w:i/>
+          <w:iCs/>
+        </w:rPr>
+        <w:t>Xác</w:t>
+      </w:r>
+      <w:proofErr w:type="spellEnd"/>
+      <w:r>
+        <w:rPr>
+          <w:i/>
+          <w:iCs/>
+        </w:rPr>
+        <w:t xml:space="preserve"> </w:t>
+      </w:r>
+      <w:proofErr w:type="spellStart"/>
+      <w:r>
+        <w:rPr>
+          <w:i/>
+          <w:iCs/>
+        </w:rPr>
+        <w:t>suất</w:t>
+      </w:r>
+      <w:proofErr w:type="spellEnd"/>
+      <w:r>
+        <w:rPr>
+          <w:i/>
+          <w:iCs/>
+        </w:rPr>
+        <w:t xml:space="preserve"> </w:t>
+      </w:r>
+      <w:proofErr w:type="spellStart"/>
+      <w:r>
+        <w:rPr>
+          <w:i/>
+          <w:iCs/>
+        </w:rPr>
+        <w:t>xảy</w:t>
+      </w:r>
+      <w:proofErr w:type="spellEnd"/>
+      <w:r>
+        <w:rPr>
+          <w:i/>
+          <w:iCs/>
+        </w:rPr>
+        <w:t xml:space="preserve"> ra</w:t>
+      </w:r>
+      <w:r>
+        <w:rPr>
+          <w:i/>
+          <w:iCs/>
+        </w:rPr>
+        <w:t xml:space="preserve">: </w:t>
+      </w:r>
+      <w:r>
+        <w:rPr>
+          <w:i/>
+          <w:iCs/>
+        </w:rPr>
+        <w:t>1</w:t>
+      </w:r>
+      <w:r>
+        <w:rPr>
+          <w:i/>
+          <w:iCs/>
+        </w:rPr>
+        <w:t>0%</w:t>
+      </w:r>
+    </w:p>
+    <w:p>
+      <w:pPr>
+        <w:pStyle w:val="ListParagraph"/>
+        <w:numPr>
+          <w:ilvl w:val="0"/>
+          <w:numId w:val="40"/>
+        </w:numPr>
+        <w:rPr>
+          <w:i/>
+          <w:iCs/>
+        </w:rPr>
+      </w:pPr>
+      <w:proofErr w:type="spellStart"/>
+      <w:r>
+        <w:rPr>
+          <w:i/>
+          <w:iCs/>
+        </w:rPr>
+        <w:t>Mức</w:t>
+      </w:r>
+      <w:proofErr w:type="spellEnd"/>
+      <w:r>
+        <w:rPr>
+          <w:i/>
+          <w:iCs/>
+        </w:rPr>
+        <w:t xml:space="preserve"> </w:t>
+      </w:r>
+      <w:proofErr w:type="spellStart"/>
+      <w:r>
+        <w:rPr>
+          <w:i/>
+          <w:iCs/>
+        </w:rPr>
+        <w:t>độ</w:t>
+      </w:r>
+      <w:proofErr w:type="spellEnd"/>
+      <w:r>
+        <w:rPr>
+          <w:i/>
+          <w:iCs/>
+        </w:rPr>
+        <w:t xml:space="preserve"> </w:t>
+      </w:r>
+      <w:proofErr w:type="spellStart"/>
+      <w:r>
+        <w:rPr>
+          <w:i/>
+          <w:iCs/>
+        </w:rPr>
+        <w:t>thiệt</w:t>
+      </w:r>
+      <w:proofErr w:type="spellEnd"/>
+      <w:r>
+        <w:rPr>
+          <w:i/>
+          <w:iCs/>
+        </w:rPr>
+        <w:t xml:space="preserve"> </w:t>
+      </w:r>
+      <w:proofErr w:type="spellStart"/>
+      <w:proofErr w:type="gramStart"/>
+      <w:r>
+        <w:rPr>
+          <w:i/>
+          <w:iCs/>
+        </w:rPr>
+        <w:t>hại</w:t>
+      </w:r>
+      <w:proofErr w:type="spellEnd"/>
+      <w:r>
+        <w:rPr>
+          <w:i/>
+          <w:iCs/>
+        </w:rPr>
+        <w:t xml:space="preserve"> :</w:t>
+      </w:r>
+      <w:proofErr w:type="gramEnd"/>
+      <w:r>
+        <w:rPr>
+          <w:i/>
+          <w:iCs/>
+        </w:rPr>
+        <w:t xml:space="preserve"> </w:t>
+      </w:r>
+      <w:r>
+        <w:rPr>
+          <w:i/>
+          <w:iCs/>
+        </w:rPr>
+        <w:t>5</w:t>
+      </w:r>
+      <w:r>
+        <w:rPr>
+          <w:i/>
+          <w:iCs/>
+        </w:rPr>
+        <w:t>%</w:t>
+      </w:r>
+    </w:p>
+    <w:p>
+      <w:pPr>
+        <w:pStyle w:val="ListParagraph"/>
+        <w:numPr>
+          <w:ilvl w:val="0"/>
+          <w:numId w:val="40"/>
+        </w:numPr>
+        <w:rPr>
+          <w:i/>
+          <w:iCs/>
+        </w:rPr>
+      </w:pPr>
+      <w:proofErr w:type="spellStart"/>
+      <w:r>
+        <w:rPr>
+          <w:i/>
+          <w:iCs/>
+        </w:rPr>
+        <w:t>Giải</w:t>
+      </w:r>
+      <w:proofErr w:type="spellEnd"/>
+      <w:r>
+        <w:rPr>
+          <w:i/>
+          <w:iCs/>
+        </w:rPr>
+        <w:t xml:space="preserve"> </w:t>
+      </w:r>
+      <w:proofErr w:type="spellStart"/>
+      <w:r>
+        <w:rPr>
+          <w:i/>
+          <w:iCs/>
+        </w:rPr>
+        <w:t>pháp</w:t>
+      </w:r>
+      <w:proofErr w:type="spellEnd"/>
+      <w:r>
+        <w:rPr>
+          <w:i/>
+          <w:iCs/>
+        </w:rPr>
+        <w:t xml:space="preserve"> </w:t>
+      </w:r>
+      <w:proofErr w:type="spellStart"/>
+      <w:r>
+        <w:rPr>
+          <w:i/>
+          <w:iCs/>
+        </w:rPr>
+        <w:t>xử</w:t>
+      </w:r>
+      <w:proofErr w:type="spellEnd"/>
+      <w:r>
+        <w:rPr>
+          <w:i/>
+          <w:iCs/>
+        </w:rPr>
+        <w:t xml:space="preserve"> </w:t>
+      </w:r>
+      <w:proofErr w:type="spellStart"/>
+      <w:r>
+        <w:rPr>
+          <w:i/>
+          <w:iCs/>
+        </w:rPr>
+        <w:t>lý</w:t>
+      </w:r>
+      <w:proofErr w:type="spellEnd"/>
+      <w:r>
+        <w:rPr>
+          <w:i/>
+          <w:iCs/>
+        </w:rPr>
+        <w:t xml:space="preserve">: </w:t>
+      </w:r>
+      <w:proofErr w:type="spellStart"/>
+      <w:r>
+        <w:rPr>
+          <w:i/>
+          <w:iCs/>
+        </w:rPr>
+        <w:t>Cần</w:t>
+      </w:r>
+      <w:proofErr w:type="spellEnd"/>
+      <w:r>
+        <w:rPr>
+          <w:i/>
+          <w:iCs/>
+        </w:rPr>
+        <w:t xml:space="preserve"> </w:t>
+      </w:r>
+      <w:proofErr w:type="spellStart"/>
+      <w:r>
+        <w:rPr>
+          <w:i/>
+          <w:iCs/>
+        </w:rPr>
+        <w:t>đọc</w:t>
+      </w:r>
+      <w:proofErr w:type="spellEnd"/>
+      <w:r>
+        <w:rPr>
+          <w:i/>
+          <w:iCs/>
+        </w:rPr>
+        <w:t xml:space="preserve"> </w:t>
+      </w:r>
+      <w:proofErr w:type="spellStart"/>
+      <w:r>
+        <w:rPr>
+          <w:i/>
+          <w:iCs/>
+        </w:rPr>
+        <w:t>đúng</w:t>
+      </w:r>
+      <w:proofErr w:type="spellEnd"/>
+      <w:r>
+        <w:rPr>
+          <w:i/>
+          <w:iCs/>
+        </w:rPr>
+        <w:t xml:space="preserve"> </w:t>
+      </w:r>
+      <w:proofErr w:type="spellStart"/>
+      <w:r>
+        <w:rPr>
+          <w:i/>
+          <w:iCs/>
+        </w:rPr>
+        <w:t>yêu</w:t>
+      </w:r>
+      <w:proofErr w:type="spellEnd"/>
+      <w:r>
+        <w:rPr>
+          <w:i/>
+          <w:iCs/>
+        </w:rPr>
+        <w:t xml:space="preserve"> </w:t>
+      </w:r>
+      <w:proofErr w:type="spellStart"/>
+      <w:proofErr w:type="gramStart"/>
+      <w:r>
+        <w:rPr>
+          <w:i/>
+          <w:iCs/>
+        </w:rPr>
+        <w:t>cầu</w:t>
+      </w:r>
+      <w:proofErr w:type="spellEnd"/>
+      <w:r>
+        <w:rPr>
+          <w:i/>
+          <w:iCs/>
+        </w:rPr>
+        <w:t>(</w:t>
+      </w:r>
+      <w:proofErr w:type="gramEnd"/>
+      <w:r>
+        <w:rPr>
+          <w:i/>
+          <w:iCs/>
+        </w:rPr>
+        <w:t>SRS, Mock…)</w:t>
+      </w:r>
+      <w:r>
+        <w:rPr>
+          <w:i/>
+          <w:iCs/>
+        </w:rPr>
+        <w:t>.</w:t>
+      </w:r>
+    </w:p>
+    <w:p>
+      <w:pPr>
+        <w:rPr>
+          <w:i/>
+          <w:iCs/>
+        </w:rPr>
+      </w:pPr>
     </w:p>
     <w:p/>
     <w:p>
@@ -14099,6 +14781,7 @@
       <w:bookmarkStart w:id="23" w:name="_Toc57272156"/>
       <w:proofErr w:type="spellStart"/>
       <w:r>
+        <w:lastRenderedPageBreak/>
         <w:t>Đóng</w:t>
       </w:r>
       <w:proofErr w:type="spellEnd"/>
@@ -14523,7 +15206,6 @@
       </w:pPr>
       <w:proofErr w:type="spellStart"/>
       <w:r>
-        <w:lastRenderedPageBreak/>
         <w:t>Số</w:t>
       </w:r>
       <w:proofErr w:type="spellEnd"/>

</xml_diff>

<commit_message>
them rui ro 4
</commit_message>
<xml_diff>
--- a/docs/Báo cáo QTDA.docx
+++ b/docs/Báo cáo QTDA.docx
@@ -8028,7 +8028,7 @@
             <w10:borderbottom type="single" width="4"/>
             <w10:borderright type="single" width="4"/>
           </v:shape>
-          <o:OLEObject Type="Embed" ProgID="Word.OpenDocumentText.12" ShapeID="_x0000_i1025" DrawAspect="Content" ObjectID="_1669057023" r:id="rId15"/>
+          <o:OLEObject Type="Embed" ProgID="Word.OpenDocumentText.12" ShapeID="_x0000_i1025" DrawAspect="Content" ObjectID="_1669057039" r:id="rId15"/>
         </w:object>
       </w:r>
     </w:p>
@@ -8172,7 +8172,7 @@
           <v:shape id="_x0000_i1034" type="#_x0000_t75" style="width:451pt;height:141.3pt" o:ole="">
             <v:imagedata r:id="rId16" o:title=""/>
           </v:shape>
-          <o:OLEObject Type="Embed" ProgID="Word.OpenDocumentText.12" ShapeID="_x0000_i1034" DrawAspect="Content" ObjectID="_1669057024" r:id="rId17"/>
+          <o:OLEObject Type="Embed" ProgID="Word.OpenDocumentText.12" ShapeID="_x0000_i1034" DrawAspect="Content" ObjectID="_1669057040" r:id="rId17"/>
         </w:object>
       </w:r>
     </w:p>
@@ -8194,7 +8194,7 @@
           <v:shape id="_x0000_i1027" type="#_x0000_t75" style="width:451pt;height:123.6pt" o:ole="">
             <v:imagedata r:id="rId18" o:title=""/>
           </v:shape>
-          <o:OLEObject Type="Embed" ProgID="Word.OpenDocumentText.12" ShapeID="_x0000_i1027" DrawAspect="Content" ObjectID="_1669057025" r:id="rId19"/>
+          <o:OLEObject Type="Embed" ProgID="Word.OpenDocumentText.12" ShapeID="_x0000_i1027" DrawAspect="Content" ObjectID="_1669057041" r:id="rId19"/>
         </w:object>
       </w:r>
     </w:p>
@@ -8216,7 +8216,7 @@
           <v:shape id="_x0000_i1028" type="#_x0000_t75" style="width:438.8pt;height:120.9pt" o:ole="">
             <v:imagedata r:id="rId20" o:title=""/>
           </v:shape>
-          <o:OLEObject Type="Embed" ProgID="Word.OpenDocumentText.12" ShapeID="_x0000_i1028" DrawAspect="Content" ObjectID="_1669057026" r:id="rId21"/>
+          <o:OLEObject Type="Embed" ProgID="Word.OpenDocumentText.12" ShapeID="_x0000_i1028" DrawAspect="Content" ObjectID="_1669057042" r:id="rId21"/>
         </w:object>
       </w:r>
     </w:p>
@@ -8238,7 +8238,7 @@
           <v:shape id="_x0000_i1029" type="#_x0000_t75" style="width:438.8pt;height:120.9pt" o:ole="">
             <v:imagedata r:id="rId22" o:title=""/>
           </v:shape>
-          <o:OLEObject Type="Embed" ProgID="Word.OpenDocumentText.12" ShapeID="_x0000_i1029" DrawAspect="Content" ObjectID="_1669057027" r:id="rId23"/>
+          <o:OLEObject Type="Embed" ProgID="Word.OpenDocumentText.12" ShapeID="_x0000_i1029" DrawAspect="Content" ObjectID="_1669057043" r:id="rId23"/>
         </w:object>
       </w:r>
     </w:p>
@@ -13803,6 +13803,647 @@
           <w:iCs/>
         </w:rPr>
       </w:pPr>
+      <w:r>
+        <w:rPr>
+          <w:i/>
+          <w:iCs/>
+        </w:rPr>
+        <w:t>#</w:t>
+      </w:r>
+      <w:r>
+        <w:rPr>
+          <w:i/>
+          <w:iCs/>
+        </w:rPr>
+        <w:t>4</w:t>
+      </w:r>
+    </w:p>
+    <w:p>
+      <w:pPr>
+        <w:pStyle w:val="ListParagraph"/>
+        <w:numPr>
+          <w:ilvl w:val="0"/>
+          <w:numId w:val="40"/>
+        </w:numPr>
+        <w:rPr>
+          <w:i/>
+          <w:iCs/>
+        </w:rPr>
+      </w:pPr>
+      <w:proofErr w:type="spellStart"/>
+      <w:r>
+        <w:rPr>
+          <w:i/>
+          <w:iCs/>
+        </w:rPr>
+        <w:t>Tên</w:t>
+      </w:r>
+      <w:proofErr w:type="spellEnd"/>
+      <w:r>
+        <w:rPr>
+          <w:i/>
+          <w:iCs/>
+        </w:rPr>
+        <w:t xml:space="preserve"> </w:t>
+      </w:r>
+      <w:proofErr w:type="spellStart"/>
+      <w:r>
+        <w:rPr>
+          <w:i/>
+          <w:iCs/>
+        </w:rPr>
+        <w:t>rủi</w:t>
+      </w:r>
+      <w:proofErr w:type="spellEnd"/>
+      <w:r>
+        <w:rPr>
+          <w:i/>
+          <w:iCs/>
+        </w:rPr>
+        <w:t xml:space="preserve"> </w:t>
+      </w:r>
+      <w:proofErr w:type="spellStart"/>
+      <w:r>
+        <w:rPr>
+          <w:i/>
+          <w:iCs/>
+        </w:rPr>
+        <w:t>ro</w:t>
+      </w:r>
+      <w:proofErr w:type="spellEnd"/>
+      <w:r>
+        <w:rPr>
+          <w:i/>
+          <w:iCs/>
+        </w:rPr>
+        <w:t xml:space="preserve">: </w:t>
+      </w:r>
+      <w:proofErr w:type="spellStart"/>
+      <w:r>
+        <w:rPr>
+          <w:i/>
+          <w:iCs/>
+        </w:rPr>
+        <w:t>Lỗi</w:t>
+      </w:r>
+      <w:proofErr w:type="spellEnd"/>
+      <w:r>
+        <w:rPr>
+          <w:i/>
+          <w:iCs/>
+        </w:rPr>
+        <w:t xml:space="preserve"> task</w:t>
+      </w:r>
+      <w:r>
+        <w:rPr>
+          <w:i/>
+          <w:iCs/>
+        </w:rPr>
+        <w:t>.</w:t>
+      </w:r>
+    </w:p>
+    <w:p>
+      <w:pPr>
+        <w:pStyle w:val="ListParagraph"/>
+        <w:numPr>
+          <w:ilvl w:val="0"/>
+          <w:numId w:val="40"/>
+        </w:numPr>
+        <w:rPr>
+          <w:i/>
+          <w:iCs/>
+        </w:rPr>
+      </w:pPr>
+      <w:proofErr w:type="spellStart"/>
+      <w:r>
+        <w:rPr>
+          <w:i/>
+          <w:iCs/>
+        </w:rPr>
+        <w:t>Mô</w:t>
+      </w:r>
+      <w:proofErr w:type="spellEnd"/>
+      <w:r>
+        <w:rPr>
+          <w:i/>
+          <w:iCs/>
+        </w:rPr>
+        <w:t xml:space="preserve"> </w:t>
+      </w:r>
+      <w:proofErr w:type="spellStart"/>
+      <w:r>
+        <w:rPr>
+          <w:i/>
+          <w:iCs/>
+        </w:rPr>
+        <w:t>tả</w:t>
+      </w:r>
+      <w:proofErr w:type="spellEnd"/>
+      <w:r>
+        <w:rPr>
+          <w:i/>
+          <w:iCs/>
+        </w:rPr>
+        <w:t xml:space="preserve"> </w:t>
+      </w:r>
+      <w:proofErr w:type="spellStart"/>
+      <w:r>
+        <w:rPr>
+          <w:i/>
+          <w:iCs/>
+        </w:rPr>
+        <w:t>rủi</w:t>
+      </w:r>
+      <w:proofErr w:type="spellEnd"/>
+      <w:r>
+        <w:rPr>
+          <w:i/>
+          <w:iCs/>
+        </w:rPr>
+        <w:t xml:space="preserve"> </w:t>
+      </w:r>
+      <w:proofErr w:type="spellStart"/>
+      <w:r>
+        <w:rPr>
+          <w:i/>
+          <w:iCs/>
+        </w:rPr>
+        <w:t>ro</w:t>
+      </w:r>
+      <w:proofErr w:type="spellEnd"/>
+      <w:proofErr w:type="gramStart"/>
+      <w:r>
+        <w:rPr>
+          <w:i/>
+          <w:iCs/>
+        </w:rPr>
+        <w:t>:</w:t>
+      </w:r>
+      <w:r>
+        <w:rPr>
+          <w:i/>
+          <w:iCs/>
+        </w:rPr>
+        <w:t xml:space="preserve"> </w:t>
+      </w:r>
+      <w:r>
+        <w:rPr>
+          <w:i/>
+          <w:iCs/>
+        </w:rPr>
+        <w:t>:</w:t>
+      </w:r>
+      <w:proofErr w:type="gramEnd"/>
+      <w:r>
+        <w:rPr>
+          <w:i/>
+          <w:iCs/>
+        </w:rPr>
+        <w:t xml:space="preserve"> </w:t>
+      </w:r>
+      <w:proofErr w:type="spellStart"/>
+      <w:r>
+        <w:rPr>
+          <w:i/>
+          <w:iCs/>
+        </w:rPr>
+        <w:t>Các</w:t>
+      </w:r>
+      <w:proofErr w:type="spellEnd"/>
+      <w:r>
+        <w:rPr>
+          <w:i/>
+          <w:iCs/>
+        </w:rPr>
+        <w:t xml:space="preserve"> task </w:t>
+      </w:r>
+      <w:proofErr w:type="spellStart"/>
+      <w:r>
+        <w:rPr>
+          <w:i/>
+          <w:iCs/>
+        </w:rPr>
+        <w:t>tạo</w:t>
+      </w:r>
+      <w:proofErr w:type="spellEnd"/>
+      <w:r>
+        <w:rPr>
+          <w:i/>
+          <w:iCs/>
+        </w:rPr>
+        <w:t xml:space="preserve"> </w:t>
+      </w:r>
+      <w:proofErr w:type="spellStart"/>
+      <w:r>
+        <w:rPr>
+          <w:i/>
+          <w:iCs/>
+        </w:rPr>
+        <w:t>không</w:t>
+      </w:r>
+      <w:proofErr w:type="spellEnd"/>
+      <w:r>
+        <w:rPr>
+          <w:i/>
+          <w:iCs/>
+        </w:rPr>
+        <w:t xml:space="preserve"> </w:t>
+      </w:r>
+      <w:proofErr w:type="spellStart"/>
+      <w:r>
+        <w:rPr>
+          <w:i/>
+          <w:iCs/>
+        </w:rPr>
+        <w:t>chuẩn</w:t>
+      </w:r>
+      <w:proofErr w:type="spellEnd"/>
+      <w:r>
+        <w:rPr>
+          <w:i/>
+          <w:iCs/>
+        </w:rPr>
+        <w:t>.</w:t>
+      </w:r>
+    </w:p>
+    <w:p>
+      <w:pPr>
+        <w:pStyle w:val="ListParagraph"/>
+        <w:numPr>
+          <w:ilvl w:val="0"/>
+          <w:numId w:val="40"/>
+        </w:numPr>
+        <w:rPr>
+          <w:i/>
+          <w:iCs/>
+        </w:rPr>
+      </w:pPr>
+      <w:proofErr w:type="spellStart"/>
+      <w:r>
+        <w:rPr>
+          <w:i/>
+          <w:iCs/>
+        </w:rPr>
+        <w:t>Xác</w:t>
+      </w:r>
+      <w:proofErr w:type="spellEnd"/>
+      <w:r>
+        <w:rPr>
+          <w:i/>
+          <w:iCs/>
+        </w:rPr>
+        <w:t xml:space="preserve"> </w:t>
+      </w:r>
+      <w:proofErr w:type="spellStart"/>
+      <w:r>
+        <w:rPr>
+          <w:i/>
+          <w:iCs/>
+        </w:rPr>
+        <w:t>suất</w:t>
+      </w:r>
+      <w:proofErr w:type="spellEnd"/>
+      <w:r>
+        <w:rPr>
+          <w:i/>
+          <w:iCs/>
+        </w:rPr>
+        <w:t xml:space="preserve"> </w:t>
+      </w:r>
+      <w:proofErr w:type="spellStart"/>
+      <w:r>
+        <w:rPr>
+          <w:i/>
+          <w:iCs/>
+        </w:rPr>
+        <w:t>xảy</w:t>
+      </w:r>
+      <w:proofErr w:type="spellEnd"/>
+      <w:r>
+        <w:rPr>
+          <w:i/>
+          <w:iCs/>
+        </w:rPr>
+        <w:t xml:space="preserve"> ra</w:t>
+      </w:r>
+      <w:r>
+        <w:rPr>
+          <w:i/>
+          <w:iCs/>
+        </w:rPr>
+        <w:t xml:space="preserve">: </w:t>
+      </w:r>
+      <w:r>
+        <w:rPr>
+          <w:i/>
+          <w:iCs/>
+        </w:rPr>
+        <w:t>1</w:t>
+      </w:r>
+      <w:r>
+        <w:rPr>
+          <w:i/>
+          <w:iCs/>
+        </w:rPr>
+        <w:t>0%</w:t>
+      </w:r>
+    </w:p>
+    <w:p>
+      <w:pPr>
+        <w:pStyle w:val="ListParagraph"/>
+        <w:numPr>
+          <w:ilvl w:val="0"/>
+          <w:numId w:val="40"/>
+        </w:numPr>
+        <w:rPr>
+          <w:i/>
+          <w:iCs/>
+        </w:rPr>
+      </w:pPr>
+      <w:proofErr w:type="spellStart"/>
+      <w:r>
+        <w:rPr>
+          <w:i/>
+          <w:iCs/>
+        </w:rPr>
+        <w:t>Mức</w:t>
+      </w:r>
+      <w:proofErr w:type="spellEnd"/>
+      <w:r>
+        <w:rPr>
+          <w:i/>
+          <w:iCs/>
+        </w:rPr>
+        <w:t xml:space="preserve"> </w:t>
+      </w:r>
+      <w:proofErr w:type="spellStart"/>
+      <w:r>
+        <w:rPr>
+          <w:i/>
+          <w:iCs/>
+        </w:rPr>
+        <w:t>độ</w:t>
+      </w:r>
+      <w:proofErr w:type="spellEnd"/>
+      <w:r>
+        <w:rPr>
+          <w:i/>
+          <w:iCs/>
+        </w:rPr>
+        <w:t xml:space="preserve"> </w:t>
+      </w:r>
+      <w:proofErr w:type="spellStart"/>
+      <w:r>
+        <w:rPr>
+          <w:i/>
+          <w:iCs/>
+        </w:rPr>
+        <w:t>thiệt</w:t>
+      </w:r>
+      <w:proofErr w:type="spellEnd"/>
+      <w:r>
+        <w:rPr>
+          <w:i/>
+          <w:iCs/>
+        </w:rPr>
+        <w:t xml:space="preserve"> </w:t>
+      </w:r>
+      <w:proofErr w:type="spellStart"/>
+      <w:proofErr w:type="gramStart"/>
+      <w:r>
+        <w:rPr>
+          <w:i/>
+          <w:iCs/>
+        </w:rPr>
+        <w:t>hại</w:t>
+      </w:r>
+      <w:proofErr w:type="spellEnd"/>
+      <w:r>
+        <w:rPr>
+          <w:i/>
+          <w:iCs/>
+        </w:rPr>
+        <w:t xml:space="preserve"> :</w:t>
+      </w:r>
+      <w:proofErr w:type="gramEnd"/>
+      <w:r>
+        <w:rPr>
+          <w:i/>
+          <w:iCs/>
+        </w:rPr>
+        <w:t xml:space="preserve"> </w:t>
+      </w:r>
+      <w:r>
+        <w:rPr>
+          <w:i/>
+          <w:iCs/>
+        </w:rPr>
+        <w:t>5</w:t>
+      </w:r>
+      <w:r>
+        <w:rPr>
+          <w:i/>
+          <w:iCs/>
+        </w:rPr>
+        <w:t>%</w:t>
+      </w:r>
+    </w:p>
+    <w:p>
+      <w:pPr>
+        <w:pStyle w:val="ListParagraph"/>
+        <w:numPr>
+          <w:ilvl w:val="0"/>
+          <w:numId w:val="40"/>
+        </w:numPr>
+        <w:rPr>
+          <w:i/>
+          <w:iCs/>
+        </w:rPr>
+      </w:pPr>
+      <w:proofErr w:type="spellStart"/>
+      <w:r>
+        <w:rPr>
+          <w:i/>
+          <w:iCs/>
+        </w:rPr>
+        <w:t>Giải</w:t>
+      </w:r>
+      <w:proofErr w:type="spellEnd"/>
+      <w:r>
+        <w:rPr>
+          <w:i/>
+          <w:iCs/>
+        </w:rPr>
+        <w:t xml:space="preserve"> </w:t>
+      </w:r>
+      <w:proofErr w:type="spellStart"/>
+      <w:r>
+        <w:rPr>
+          <w:i/>
+          <w:iCs/>
+        </w:rPr>
+        <w:t>pháp</w:t>
+      </w:r>
+      <w:proofErr w:type="spellEnd"/>
+      <w:r>
+        <w:rPr>
+          <w:i/>
+          <w:iCs/>
+        </w:rPr>
+        <w:t xml:space="preserve"> </w:t>
+      </w:r>
+      <w:proofErr w:type="spellStart"/>
+      <w:r>
+        <w:rPr>
+          <w:i/>
+          <w:iCs/>
+        </w:rPr>
+        <w:t>xử</w:t>
+      </w:r>
+      <w:proofErr w:type="spellEnd"/>
+      <w:r>
+        <w:rPr>
+          <w:i/>
+          <w:iCs/>
+        </w:rPr>
+        <w:t xml:space="preserve"> </w:t>
+      </w:r>
+      <w:proofErr w:type="spellStart"/>
+      <w:r>
+        <w:rPr>
+          <w:i/>
+          <w:iCs/>
+        </w:rPr>
+        <w:t>lý</w:t>
+      </w:r>
+      <w:proofErr w:type="spellEnd"/>
+      <w:r>
+        <w:rPr>
+          <w:i/>
+          <w:iCs/>
+        </w:rPr>
+        <w:t xml:space="preserve">: </w:t>
+      </w:r>
+      <w:proofErr w:type="spellStart"/>
+      <w:r>
+        <w:rPr>
+          <w:i/>
+          <w:iCs/>
+        </w:rPr>
+        <w:t>Viết</w:t>
+      </w:r>
+      <w:proofErr w:type="spellEnd"/>
+      <w:r>
+        <w:rPr>
+          <w:i/>
+          <w:iCs/>
+        </w:rPr>
+        <w:t xml:space="preserve"> </w:t>
+      </w:r>
+      <w:proofErr w:type="spellStart"/>
+      <w:r>
+        <w:rPr>
+          <w:i/>
+          <w:iCs/>
+        </w:rPr>
+        <w:t>chuẩn</w:t>
+      </w:r>
+      <w:proofErr w:type="spellEnd"/>
+      <w:r>
+        <w:rPr>
+          <w:i/>
+          <w:iCs/>
+        </w:rPr>
+        <w:t xml:space="preserve"> </w:t>
+      </w:r>
+      <w:proofErr w:type="spellStart"/>
+      <w:r>
+        <w:rPr>
+          <w:i/>
+          <w:iCs/>
+        </w:rPr>
+        <w:t>mô</w:t>
+      </w:r>
+      <w:proofErr w:type="spellEnd"/>
+      <w:r>
+        <w:rPr>
+          <w:i/>
+          <w:iCs/>
+        </w:rPr>
+        <w:t xml:space="preserve"> </w:t>
+      </w:r>
+      <w:proofErr w:type="spellStart"/>
+      <w:r>
+        <w:rPr>
+          <w:i/>
+          <w:iCs/>
+        </w:rPr>
+        <w:t>tả</w:t>
+      </w:r>
+      <w:proofErr w:type="spellEnd"/>
+      <w:r>
+        <w:rPr>
+          <w:i/>
+          <w:iCs/>
+        </w:rPr>
+        <w:t xml:space="preserve"> task, them file </w:t>
+      </w:r>
+      <w:proofErr w:type="spellStart"/>
+      <w:r>
+        <w:rPr>
+          <w:i/>
+          <w:iCs/>
+        </w:rPr>
+        <w:t>srs</w:t>
+      </w:r>
+      <w:proofErr w:type="spellEnd"/>
+      <w:r>
+        <w:rPr>
+          <w:i/>
+          <w:iCs/>
+        </w:rPr>
+        <w:t xml:space="preserve">, </w:t>
+      </w:r>
+      <w:proofErr w:type="spellStart"/>
+      <w:r>
+        <w:rPr>
+          <w:i/>
+          <w:iCs/>
+        </w:rPr>
+        <w:t>tài</w:t>
+      </w:r>
+      <w:proofErr w:type="spellEnd"/>
+      <w:r>
+        <w:rPr>
+          <w:i/>
+          <w:iCs/>
+        </w:rPr>
+        <w:t xml:space="preserve"> </w:t>
+      </w:r>
+      <w:proofErr w:type="spellStart"/>
+      <w:r>
+        <w:rPr>
+          <w:i/>
+          <w:iCs/>
+        </w:rPr>
+        <w:t>liệu</w:t>
+      </w:r>
+      <w:proofErr w:type="spellEnd"/>
+      <w:r>
+        <w:rPr>
+          <w:i/>
+          <w:iCs/>
+        </w:rPr>
+        <w:t>.</w:t>
+      </w:r>
+    </w:p>
+    <w:p>
+      <w:pPr>
+        <w:rPr>
+          <w:i/>
+          <w:iCs/>
+        </w:rPr>
+      </w:pPr>
     </w:p>
     <w:p/>
     <w:p>
@@ -14438,6 +15079,7 @@
       <w:bookmarkStart w:id="22" w:name="_Toc57272155"/>
       <w:proofErr w:type="spellStart"/>
       <w:r>
+        <w:lastRenderedPageBreak/>
         <w:t>Ước</w:t>
       </w:r>
       <w:proofErr w:type="spellEnd"/>
@@ -14781,7 +15423,6 @@
       <w:bookmarkStart w:id="23" w:name="_Toc57272156"/>
       <w:proofErr w:type="spellStart"/>
       <w:r>
-        <w:lastRenderedPageBreak/>
         <w:t>Đóng</w:t>
       </w:r>
       <w:proofErr w:type="spellEnd"/>

</xml_diff>

<commit_message>
them rui ro 5
</commit_message>
<xml_diff>
--- a/docs/Báo cáo QTDA.docx
+++ b/docs/Báo cáo QTDA.docx
@@ -8028,7 +8028,7 @@
             <w10:borderbottom type="single" width="4"/>
             <w10:borderright type="single" width="4"/>
           </v:shape>
-          <o:OLEObject Type="Embed" ProgID="Word.OpenDocumentText.12" ShapeID="_x0000_i1025" DrawAspect="Content" ObjectID="_1669057039" r:id="rId15"/>
+          <o:OLEObject Type="Embed" ProgID="Word.OpenDocumentText.12" ShapeID="_x0000_i1025" DrawAspect="Content" ObjectID="_1669057055" r:id="rId15"/>
         </w:object>
       </w:r>
     </w:p>
@@ -8172,7 +8172,7 @@
           <v:shape id="_x0000_i1034" type="#_x0000_t75" style="width:451pt;height:141.3pt" o:ole="">
             <v:imagedata r:id="rId16" o:title=""/>
           </v:shape>
-          <o:OLEObject Type="Embed" ProgID="Word.OpenDocumentText.12" ShapeID="_x0000_i1034" DrawAspect="Content" ObjectID="_1669057040" r:id="rId17"/>
+          <o:OLEObject Type="Embed" ProgID="Word.OpenDocumentText.12" ShapeID="_x0000_i1034" DrawAspect="Content" ObjectID="_1669057056" r:id="rId17"/>
         </w:object>
       </w:r>
     </w:p>
@@ -8194,7 +8194,7 @@
           <v:shape id="_x0000_i1027" type="#_x0000_t75" style="width:451pt;height:123.6pt" o:ole="">
             <v:imagedata r:id="rId18" o:title=""/>
           </v:shape>
-          <o:OLEObject Type="Embed" ProgID="Word.OpenDocumentText.12" ShapeID="_x0000_i1027" DrawAspect="Content" ObjectID="_1669057041" r:id="rId19"/>
+          <o:OLEObject Type="Embed" ProgID="Word.OpenDocumentText.12" ShapeID="_x0000_i1027" DrawAspect="Content" ObjectID="_1669057057" r:id="rId19"/>
         </w:object>
       </w:r>
     </w:p>
@@ -8216,7 +8216,7 @@
           <v:shape id="_x0000_i1028" type="#_x0000_t75" style="width:438.8pt;height:120.9pt" o:ole="">
             <v:imagedata r:id="rId20" o:title=""/>
           </v:shape>
-          <o:OLEObject Type="Embed" ProgID="Word.OpenDocumentText.12" ShapeID="_x0000_i1028" DrawAspect="Content" ObjectID="_1669057042" r:id="rId21"/>
+          <o:OLEObject Type="Embed" ProgID="Word.OpenDocumentText.12" ShapeID="_x0000_i1028" DrawAspect="Content" ObjectID="_1669057058" r:id="rId21"/>
         </w:object>
       </w:r>
     </w:p>
@@ -8238,7 +8238,7 @@
           <v:shape id="_x0000_i1029" type="#_x0000_t75" style="width:438.8pt;height:120.9pt" o:ole="">
             <v:imagedata r:id="rId22" o:title=""/>
           </v:shape>
-          <o:OLEObject Type="Embed" ProgID="Word.OpenDocumentText.12" ShapeID="_x0000_i1029" DrawAspect="Content" ObjectID="_1669057043" r:id="rId23"/>
+          <o:OLEObject Type="Embed" ProgID="Word.OpenDocumentText.12" ShapeID="_x0000_i1029" DrawAspect="Content" ObjectID="_1669057059" r:id="rId23"/>
         </w:object>
       </w:r>
     </w:p>
@@ -14444,6 +14444,613 @@
           <w:iCs/>
         </w:rPr>
       </w:pPr>
+      <w:r>
+        <w:rPr>
+          <w:i/>
+          <w:iCs/>
+        </w:rPr>
+        <w:t>#</w:t>
+      </w:r>
+      <w:r>
+        <w:rPr>
+          <w:i/>
+          <w:iCs/>
+        </w:rPr>
+        <w:t>5</w:t>
+      </w:r>
+    </w:p>
+    <w:p>
+      <w:pPr>
+        <w:pStyle w:val="ListParagraph"/>
+        <w:numPr>
+          <w:ilvl w:val="0"/>
+          <w:numId w:val="40"/>
+        </w:numPr>
+        <w:rPr>
+          <w:i/>
+          <w:iCs/>
+        </w:rPr>
+      </w:pPr>
+      <w:proofErr w:type="spellStart"/>
+      <w:r>
+        <w:rPr>
+          <w:i/>
+          <w:iCs/>
+        </w:rPr>
+        <w:t>Tên</w:t>
+      </w:r>
+      <w:proofErr w:type="spellEnd"/>
+      <w:r>
+        <w:rPr>
+          <w:i/>
+          <w:iCs/>
+        </w:rPr>
+        <w:t xml:space="preserve"> </w:t>
+      </w:r>
+      <w:proofErr w:type="spellStart"/>
+      <w:r>
+        <w:rPr>
+          <w:i/>
+          <w:iCs/>
+        </w:rPr>
+        <w:t>rủi</w:t>
+      </w:r>
+      <w:proofErr w:type="spellEnd"/>
+      <w:r>
+        <w:rPr>
+          <w:i/>
+          <w:iCs/>
+        </w:rPr>
+        <w:t xml:space="preserve"> </w:t>
+      </w:r>
+      <w:proofErr w:type="spellStart"/>
+      <w:r>
+        <w:rPr>
+          <w:i/>
+          <w:iCs/>
+        </w:rPr>
+        <w:t>ro</w:t>
+      </w:r>
+      <w:proofErr w:type="spellEnd"/>
+      <w:r>
+        <w:rPr>
+          <w:i/>
+          <w:iCs/>
+        </w:rPr>
+        <w:t xml:space="preserve">: </w:t>
+      </w:r>
+      <w:r>
+        <w:rPr>
+          <w:i/>
+          <w:iCs/>
+        </w:rPr>
+        <w:t>Overdue</w:t>
+      </w:r>
+      <w:r>
+        <w:rPr>
+          <w:i/>
+          <w:iCs/>
+        </w:rPr>
+        <w:t>.</w:t>
+      </w:r>
+    </w:p>
+    <w:p>
+      <w:pPr>
+        <w:pStyle w:val="ListParagraph"/>
+        <w:numPr>
+          <w:ilvl w:val="0"/>
+          <w:numId w:val="40"/>
+        </w:numPr>
+        <w:rPr>
+          <w:i/>
+          <w:iCs/>
+        </w:rPr>
+      </w:pPr>
+      <w:proofErr w:type="spellStart"/>
+      <w:r>
+        <w:rPr>
+          <w:i/>
+          <w:iCs/>
+        </w:rPr>
+        <w:t>Mô</w:t>
+      </w:r>
+      <w:proofErr w:type="spellEnd"/>
+      <w:r>
+        <w:rPr>
+          <w:i/>
+          <w:iCs/>
+        </w:rPr>
+        <w:t xml:space="preserve"> </w:t>
+      </w:r>
+      <w:proofErr w:type="spellStart"/>
+      <w:r>
+        <w:rPr>
+          <w:i/>
+          <w:iCs/>
+        </w:rPr>
+        <w:t>tả</w:t>
+      </w:r>
+      <w:proofErr w:type="spellEnd"/>
+      <w:r>
+        <w:rPr>
+          <w:i/>
+          <w:iCs/>
+        </w:rPr>
+        <w:t xml:space="preserve"> </w:t>
+      </w:r>
+      <w:proofErr w:type="spellStart"/>
+      <w:r>
+        <w:rPr>
+          <w:i/>
+          <w:iCs/>
+        </w:rPr>
+        <w:t>rủi</w:t>
+      </w:r>
+      <w:proofErr w:type="spellEnd"/>
+      <w:r>
+        <w:rPr>
+          <w:i/>
+          <w:iCs/>
+        </w:rPr>
+        <w:t xml:space="preserve"> </w:t>
+      </w:r>
+      <w:proofErr w:type="spellStart"/>
+      <w:r>
+        <w:rPr>
+          <w:i/>
+          <w:iCs/>
+        </w:rPr>
+        <w:t>ro</w:t>
+      </w:r>
+      <w:proofErr w:type="spellEnd"/>
+      <w:r>
+        <w:rPr>
+          <w:i/>
+          <w:iCs/>
+        </w:rPr>
+        <w:t>:</w:t>
+      </w:r>
+      <w:r>
+        <w:rPr>
+          <w:i/>
+          <w:iCs/>
+        </w:rPr>
+        <w:t xml:space="preserve"> Task </w:t>
+      </w:r>
+      <w:proofErr w:type="spellStart"/>
+      <w:r>
+        <w:rPr>
+          <w:i/>
+          <w:iCs/>
+        </w:rPr>
+        <w:t>làm</w:t>
+      </w:r>
+      <w:proofErr w:type="spellEnd"/>
+      <w:r>
+        <w:rPr>
+          <w:i/>
+          <w:iCs/>
+        </w:rPr>
+        <w:t xml:space="preserve"> </w:t>
+      </w:r>
+      <w:proofErr w:type="spellStart"/>
+      <w:r>
+        <w:rPr>
+          <w:i/>
+          <w:iCs/>
+        </w:rPr>
+        <w:t>trễ</w:t>
+      </w:r>
+      <w:proofErr w:type="spellEnd"/>
+      <w:r>
+        <w:rPr>
+          <w:i/>
+          <w:iCs/>
+        </w:rPr>
+        <w:t xml:space="preserve"> due date</w:t>
+      </w:r>
+      <w:r>
+        <w:rPr>
+          <w:i/>
+          <w:iCs/>
+        </w:rPr>
+        <w:t>.</w:t>
+      </w:r>
+    </w:p>
+    <w:p>
+      <w:pPr>
+        <w:pStyle w:val="ListParagraph"/>
+        <w:numPr>
+          <w:ilvl w:val="0"/>
+          <w:numId w:val="40"/>
+        </w:numPr>
+        <w:rPr>
+          <w:i/>
+          <w:iCs/>
+        </w:rPr>
+      </w:pPr>
+      <w:proofErr w:type="spellStart"/>
+      <w:r>
+        <w:rPr>
+          <w:i/>
+          <w:iCs/>
+        </w:rPr>
+        <w:t>Xác</w:t>
+      </w:r>
+      <w:proofErr w:type="spellEnd"/>
+      <w:r>
+        <w:rPr>
+          <w:i/>
+          <w:iCs/>
+        </w:rPr>
+        <w:t xml:space="preserve"> </w:t>
+      </w:r>
+      <w:proofErr w:type="spellStart"/>
+      <w:r>
+        <w:rPr>
+          <w:i/>
+          <w:iCs/>
+        </w:rPr>
+        <w:t>suất</w:t>
+      </w:r>
+      <w:proofErr w:type="spellEnd"/>
+      <w:r>
+        <w:rPr>
+          <w:i/>
+          <w:iCs/>
+        </w:rPr>
+        <w:t xml:space="preserve"> </w:t>
+      </w:r>
+      <w:proofErr w:type="spellStart"/>
+      <w:r>
+        <w:rPr>
+          <w:i/>
+          <w:iCs/>
+        </w:rPr>
+        <w:t>xảy</w:t>
+      </w:r>
+      <w:proofErr w:type="spellEnd"/>
+      <w:r>
+        <w:rPr>
+          <w:i/>
+          <w:iCs/>
+        </w:rPr>
+        <w:t xml:space="preserve"> ra</w:t>
+      </w:r>
+      <w:r>
+        <w:rPr>
+          <w:i/>
+          <w:iCs/>
+        </w:rPr>
+        <w:t xml:space="preserve">: </w:t>
+      </w:r>
+      <w:r>
+        <w:rPr>
+          <w:i/>
+          <w:iCs/>
+        </w:rPr>
+        <w:t>1</w:t>
+      </w:r>
+      <w:r>
+        <w:rPr>
+          <w:i/>
+          <w:iCs/>
+        </w:rPr>
+        <w:t>0%</w:t>
+      </w:r>
+    </w:p>
+    <w:p>
+      <w:pPr>
+        <w:pStyle w:val="ListParagraph"/>
+        <w:numPr>
+          <w:ilvl w:val="0"/>
+          <w:numId w:val="40"/>
+        </w:numPr>
+        <w:rPr>
+          <w:i/>
+          <w:iCs/>
+        </w:rPr>
+      </w:pPr>
+      <w:proofErr w:type="spellStart"/>
+      <w:r>
+        <w:rPr>
+          <w:i/>
+          <w:iCs/>
+        </w:rPr>
+        <w:t>Mức</w:t>
+      </w:r>
+      <w:proofErr w:type="spellEnd"/>
+      <w:r>
+        <w:rPr>
+          <w:i/>
+          <w:iCs/>
+        </w:rPr>
+        <w:t xml:space="preserve"> </w:t>
+      </w:r>
+      <w:proofErr w:type="spellStart"/>
+      <w:r>
+        <w:rPr>
+          <w:i/>
+          <w:iCs/>
+        </w:rPr>
+        <w:t>độ</w:t>
+      </w:r>
+      <w:proofErr w:type="spellEnd"/>
+      <w:r>
+        <w:rPr>
+          <w:i/>
+          <w:iCs/>
+        </w:rPr>
+        <w:t xml:space="preserve"> </w:t>
+      </w:r>
+      <w:proofErr w:type="spellStart"/>
+      <w:r>
+        <w:rPr>
+          <w:i/>
+          <w:iCs/>
+        </w:rPr>
+        <w:t>thiệt</w:t>
+      </w:r>
+      <w:proofErr w:type="spellEnd"/>
+      <w:r>
+        <w:rPr>
+          <w:i/>
+          <w:iCs/>
+        </w:rPr>
+        <w:t xml:space="preserve"> </w:t>
+      </w:r>
+      <w:proofErr w:type="spellStart"/>
+      <w:proofErr w:type="gramStart"/>
+      <w:r>
+        <w:rPr>
+          <w:i/>
+          <w:iCs/>
+        </w:rPr>
+        <w:t>hại</w:t>
+      </w:r>
+      <w:proofErr w:type="spellEnd"/>
+      <w:r>
+        <w:rPr>
+          <w:i/>
+          <w:iCs/>
+        </w:rPr>
+        <w:t xml:space="preserve"> :</w:t>
+      </w:r>
+      <w:proofErr w:type="gramEnd"/>
+      <w:r>
+        <w:rPr>
+          <w:i/>
+          <w:iCs/>
+        </w:rPr>
+        <w:t xml:space="preserve"> </w:t>
+      </w:r>
+      <w:r>
+        <w:rPr>
+          <w:i/>
+          <w:iCs/>
+        </w:rPr>
+        <w:t>1</w:t>
+      </w:r>
+      <w:r>
+        <w:rPr>
+          <w:i/>
+          <w:iCs/>
+        </w:rPr>
+        <w:t>0%</w:t>
+      </w:r>
+    </w:p>
+    <w:p>
+      <w:pPr>
+        <w:pStyle w:val="ListParagraph"/>
+        <w:numPr>
+          <w:ilvl w:val="0"/>
+          <w:numId w:val="40"/>
+        </w:numPr>
+        <w:rPr>
+          <w:i/>
+          <w:iCs/>
+        </w:rPr>
+      </w:pPr>
+      <w:proofErr w:type="spellStart"/>
+      <w:r>
+        <w:rPr>
+          <w:i/>
+          <w:iCs/>
+        </w:rPr>
+        <w:t>Giải</w:t>
+      </w:r>
+      <w:proofErr w:type="spellEnd"/>
+      <w:r>
+        <w:rPr>
+          <w:i/>
+          <w:iCs/>
+        </w:rPr>
+        <w:t xml:space="preserve"> </w:t>
+      </w:r>
+      <w:proofErr w:type="spellStart"/>
+      <w:r>
+        <w:rPr>
+          <w:i/>
+          <w:iCs/>
+        </w:rPr>
+        <w:t>pháp</w:t>
+      </w:r>
+      <w:proofErr w:type="spellEnd"/>
+      <w:r>
+        <w:rPr>
+          <w:i/>
+          <w:iCs/>
+        </w:rPr>
+        <w:t xml:space="preserve"> </w:t>
+      </w:r>
+      <w:proofErr w:type="spellStart"/>
+      <w:r>
+        <w:rPr>
+          <w:i/>
+          <w:iCs/>
+        </w:rPr>
+        <w:t>xử</w:t>
+      </w:r>
+      <w:proofErr w:type="spellEnd"/>
+      <w:r>
+        <w:rPr>
+          <w:i/>
+          <w:iCs/>
+        </w:rPr>
+        <w:t xml:space="preserve"> </w:t>
+      </w:r>
+      <w:proofErr w:type="spellStart"/>
+      <w:r>
+        <w:rPr>
+          <w:i/>
+          <w:iCs/>
+        </w:rPr>
+        <w:t>lý</w:t>
+      </w:r>
+      <w:proofErr w:type="spellEnd"/>
+      <w:r>
+        <w:rPr>
+          <w:i/>
+          <w:iCs/>
+        </w:rPr>
+        <w:t xml:space="preserve">: </w:t>
+      </w:r>
+      <w:proofErr w:type="spellStart"/>
+      <w:r>
+        <w:rPr>
+          <w:i/>
+          <w:iCs/>
+        </w:rPr>
+        <w:t>Ước</w:t>
+      </w:r>
+      <w:proofErr w:type="spellEnd"/>
+      <w:r>
+        <w:rPr>
+          <w:i/>
+          <w:iCs/>
+        </w:rPr>
+        <w:t xml:space="preserve"> </w:t>
+      </w:r>
+      <w:proofErr w:type="spellStart"/>
+      <w:r>
+        <w:rPr>
+          <w:i/>
+          <w:iCs/>
+        </w:rPr>
+        <w:t>lượng</w:t>
+      </w:r>
+      <w:proofErr w:type="spellEnd"/>
+      <w:r>
+        <w:rPr>
+          <w:i/>
+          <w:iCs/>
+        </w:rPr>
+        <w:t xml:space="preserve"> </w:t>
+      </w:r>
+      <w:proofErr w:type="spellStart"/>
+      <w:r>
+        <w:rPr>
+          <w:i/>
+          <w:iCs/>
+        </w:rPr>
+        <w:t>lại</w:t>
+      </w:r>
+      <w:proofErr w:type="spellEnd"/>
+      <w:r>
+        <w:rPr>
+          <w:i/>
+          <w:iCs/>
+        </w:rPr>
+        <w:t xml:space="preserve"> </w:t>
+      </w:r>
+      <w:proofErr w:type="spellStart"/>
+      <w:r>
+        <w:rPr>
+          <w:i/>
+          <w:iCs/>
+        </w:rPr>
+        <w:t>thời</w:t>
+      </w:r>
+      <w:proofErr w:type="spellEnd"/>
+      <w:r>
+        <w:rPr>
+          <w:i/>
+          <w:iCs/>
+        </w:rPr>
+        <w:t xml:space="preserve"> </w:t>
+      </w:r>
+      <w:proofErr w:type="spellStart"/>
+      <w:r>
+        <w:rPr>
+          <w:i/>
+          <w:iCs/>
+        </w:rPr>
+        <w:t>gian</w:t>
+      </w:r>
+      <w:proofErr w:type="spellEnd"/>
+      <w:r>
+        <w:rPr>
+          <w:i/>
+          <w:iCs/>
+        </w:rPr>
+        <w:t xml:space="preserve"> </w:t>
+      </w:r>
+      <w:proofErr w:type="spellStart"/>
+      <w:r>
+        <w:rPr>
+          <w:i/>
+          <w:iCs/>
+        </w:rPr>
+        <w:t>cho</w:t>
+      </w:r>
+      <w:proofErr w:type="spellEnd"/>
+      <w:r>
+        <w:rPr>
+          <w:i/>
+          <w:iCs/>
+        </w:rPr>
+        <w:t xml:space="preserve"> </w:t>
+      </w:r>
+      <w:proofErr w:type="spellStart"/>
+      <w:r>
+        <w:rPr>
+          <w:i/>
+          <w:iCs/>
+        </w:rPr>
+        <w:t>chính</w:t>
+      </w:r>
+      <w:proofErr w:type="spellEnd"/>
+      <w:r>
+        <w:rPr>
+          <w:i/>
+          <w:iCs/>
+        </w:rPr>
+        <w:t xml:space="preserve"> </w:t>
+      </w:r>
+      <w:proofErr w:type="spellStart"/>
+      <w:r>
+        <w:rPr>
+          <w:i/>
+          <w:iCs/>
+        </w:rPr>
+        <w:t>xác</w:t>
+      </w:r>
+      <w:proofErr w:type="spellEnd"/>
+      <w:r>
+        <w:rPr>
+          <w:i/>
+          <w:iCs/>
+        </w:rPr>
+        <w:t>.</w:t>
+      </w:r>
+    </w:p>
+    <w:p>
+      <w:pPr>
+        <w:rPr>
+          <w:i/>
+          <w:iCs/>
+        </w:rPr>
+      </w:pPr>
     </w:p>
     <w:p/>
     <w:p>
@@ -14453,6 +15060,7 @@
       <w:bookmarkStart w:id="21" w:name="_Toc57272154"/>
       <w:proofErr w:type="spellStart"/>
       <w:r>
+        <w:lastRenderedPageBreak/>
         <w:t>Ước</w:t>
       </w:r>
       <w:proofErr w:type="spellEnd"/>
@@ -15079,7 +15687,6 @@
       <w:bookmarkStart w:id="22" w:name="_Toc57272155"/>
       <w:proofErr w:type="spellStart"/>
       <w:r>
-        <w:lastRenderedPageBreak/>
         <w:t>Ước</w:t>
       </w:r>
       <w:proofErr w:type="spellEnd"/>

</xml_diff>

<commit_message>
Thêm nội dung phần 5.2
</commit_message>
<xml_diff>
--- a/docs/Báo cáo QTDA.docx
+++ b/docs/Báo cáo QTDA.docx
@@ -4337,7 +4337,7 @@
             <w10:borderbottom type="single" width="4"/>
             <w10:borderright type="single" width="4"/>
           </v:shape>
-          <o:OLEObject Type="Embed" ProgID="Word.OpenDocumentText.12" ShapeID="_x0000_i1025" DrawAspect="Content" ObjectID="_1669067308" r:id="rId17"/>
+          <o:OLEObject Type="Embed" ProgID="Word.OpenDocumentText.12" ShapeID="_x0000_i1025" DrawAspect="Content" ObjectID="_1669067586" r:id="rId17"/>
         </w:object>
       </w:r>
     </w:p>
@@ -4348,27 +4348,14 @@
       <w:r>
         <w:t xml:space="preserve">Figure </w:t>
       </w:r>
-      <w:r>
-        <w:fldChar w:fldCharType="begin"/>
-      </w:r>
-      <w:r>
-        <w:instrText xml:space="preserve"> SEQ Figure \* ARABIC </w:instrText>
-      </w:r>
-      <w:r>
-        <w:fldChar w:fldCharType="separate"/>
-      </w:r>
-      <w:r>
-        <w:rPr>
-          <w:noProof/>
-        </w:rPr>
-        <w:t>1</w:t>
-      </w:r>
-      <w:r>
-        <w:rPr>
-          <w:noProof/>
-        </w:rPr>
-        <w:fldChar w:fldCharType="end"/>
-      </w:r>
+      <w:fldSimple w:instr=" SEQ Figure \* ARABIC ">
+        <w:r>
+          <w:rPr>
+            <w:noProof/>
+          </w:rPr>
+          <w:t>1</w:t>
+        </w:r>
+      </w:fldSimple>
       <w:r>
         <w:t>: Cấu trúc mã nguồn</w:t>
       </w:r>
@@ -4410,7 +4397,7 @@
           <v:shape id="_x0000_i1026" type="#_x0000_t75" style="width:451.5pt;height:141pt" o:ole="">
             <v:imagedata r:id="rId18" o:title=""/>
           </v:shape>
-          <o:OLEObject Type="Embed" ProgID="Word.OpenDocumentText.12" ShapeID="_x0000_i1026" DrawAspect="Content" ObjectID="_1669067309" r:id="rId19"/>
+          <o:OLEObject Type="Embed" ProgID="Word.OpenDocumentText.12" ShapeID="_x0000_i1026" DrawAspect="Content" ObjectID="_1669067587" r:id="rId19"/>
         </w:object>
       </w:r>
     </w:p>
@@ -4432,7 +4419,7 @@
           <v:shape id="_x0000_i1027" type="#_x0000_t75" style="width:451.5pt;height:123.75pt" o:ole="">
             <v:imagedata r:id="rId20" o:title=""/>
           </v:shape>
-          <o:OLEObject Type="Embed" ProgID="Word.OpenDocumentText.12" ShapeID="_x0000_i1027" DrawAspect="Content" ObjectID="_1669067310" r:id="rId21"/>
+          <o:OLEObject Type="Embed" ProgID="Word.OpenDocumentText.12" ShapeID="_x0000_i1027" DrawAspect="Content" ObjectID="_1669067588" r:id="rId21"/>
         </w:object>
       </w:r>
     </w:p>
@@ -4454,7 +4441,7 @@
           <v:shape id="_x0000_i1028" type="#_x0000_t75" style="width:438.75pt;height:120.75pt" o:ole="">
             <v:imagedata r:id="rId22" o:title=""/>
           </v:shape>
-          <o:OLEObject Type="Embed" ProgID="Word.OpenDocumentText.12" ShapeID="_x0000_i1028" DrawAspect="Content" ObjectID="_1669067311" r:id="rId23"/>
+          <o:OLEObject Type="Embed" ProgID="Word.OpenDocumentText.12" ShapeID="_x0000_i1028" DrawAspect="Content" ObjectID="_1669067589" r:id="rId23"/>
         </w:object>
       </w:r>
     </w:p>
@@ -4476,7 +4463,7 @@
           <v:shape id="_x0000_i1029" type="#_x0000_t75" style="width:438.75pt;height:120.75pt" o:ole="">
             <v:imagedata r:id="rId24" o:title=""/>
           </v:shape>
-          <o:OLEObject Type="Embed" ProgID="Word.OpenDocumentText.12" ShapeID="_x0000_i1029" DrawAspect="Content" ObjectID="_1669067312" r:id="rId25"/>
+          <o:OLEObject Type="Embed" ProgID="Word.OpenDocumentText.12" ShapeID="_x0000_i1029" DrawAspect="Content" ObjectID="_1669067590" r:id="rId25"/>
         </w:object>
       </w:r>
     </w:p>
@@ -4548,14 +4535,27 @@
       <w:r>
         <w:t xml:space="preserve">Figure </w:t>
       </w:r>
-      <w:fldSimple w:instr=" SEQ Figure \* ARABIC ">
-        <w:r>
-          <w:rPr>
-            <w:noProof/>
-          </w:rPr>
-          <w:t>2</w:t>
-        </w:r>
-      </w:fldSimple>
+      <w:r>
+        <w:fldChar w:fldCharType="begin"/>
+      </w:r>
+      <w:r>
+        <w:instrText xml:space="preserve"> SEQ Figure \* ARABIC </w:instrText>
+      </w:r>
+      <w:r>
+        <w:fldChar w:fldCharType="separate"/>
+      </w:r>
+      <w:r>
+        <w:rPr>
+          <w:noProof/>
+        </w:rPr>
+        <w:t>2</w:t>
+      </w:r>
+      <w:r>
+        <w:rPr>
+          <w:noProof/>
+        </w:rPr>
+        <w:fldChar w:fldCharType="end"/>
+      </w:r>
       <w:r>
         <w:t>: Class Diagram</w:t>
       </w:r>
@@ -5121,42 +5121,22 @@
           <w:i/>
           <w:iCs/>
         </w:rPr>
-        <w:t>Ước lượng 5 rủi ro của dự án</w:t>
-      </w:r>
-      <w:r>
-        <w:rPr>
-          <w:i/>
-          <w:iCs/>
-        </w:rPr>
-        <w:t xml:space="preserve"> tìm hiểu mã nguồn mở này: </w:t>
-      </w:r>
-      <w:r>
-        <w:rPr>
-          <w:i/>
-          <w:iCs/>
-        </w:rPr>
-        <w:t xml:space="preserve">Mỗi rủi ro có </w:t>
-      </w:r>
-      <w:r>
-        <w:rPr>
-          <w:i/>
-          <w:iCs/>
-        </w:rPr>
-        <w:t>5</w:t>
-      </w:r>
-      <w:r>
-        <w:rPr>
-          <w:i/>
-          <w:iCs/>
-        </w:rPr>
-        <w:t xml:space="preserve"> yếu tố cần</w:t>
-      </w:r>
-      <w:r>
-        <w:rPr>
-          <w:i/>
-          <w:iCs/>
-        </w:rPr>
-        <w:t xml:space="preserve"> ghi rõ</w:t>
+        <w:t>Ước lượng 5 rủi ro của dự án tìm hiểu mã nguồn mở này: Mỗi rủi ro có 5 yếu tố cần ghi rõ</w:t>
+      </w:r>
+    </w:p>
+    <w:p>
+      <w:pPr>
+        <w:rPr>
+          <w:i/>
+          <w:iCs/>
+        </w:rPr>
+      </w:pPr>
+      <w:r>
+        <w:rPr>
+          <w:i/>
+          <w:iCs/>
+        </w:rPr>
+        <w:t>#1</w:t>
       </w:r>
     </w:p>
     <w:p>
@@ -5176,7 +5156,14 @@
           <w:i/>
           <w:iCs/>
         </w:rPr>
-        <w:t>Tên rủi ro: ngắn gọn trong 1 dòng</w:t>
+        <w:t xml:space="preserve">Tên rủi ro: </w:t>
+      </w:r>
+      <w:r>
+        <w:rPr>
+          <w:i/>
+          <w:iCs/>
+        </w:rPr>
+        <w:t>Thành viên trễ giờ họp.</w:t>
       </w:r>
     </w:p>
     <w:p>
@@ -5198,6 +5185,13 @@
         </w:rPr>
         <w:t>Mô tả rủi ro:</w:t>
       </w:r>
+      <w:r>
+        <w:rPr>
+          <w:i/>
+          <w:iCs/>
+        </w:rPr>
+        <w:t xml:space="preserve"> Thành viên hẹn 8h nhưng 9h mới xuất hiện.</w:t>
+      </w:r>
     </w:p>
     <w:p>
       <w:pPr>
@@ -5218,6 +5212,13 @@
         </w:rPr>
         <w:t>Xác suất xảy ra</w:t>
       </w:r>
+      <w:r>
+        <w:rPr>
+          <w:i/>
+          <w:iCs/>
+        </w:rPr>
+        <w:t>: 10%.</w:t>
+      </w:r>
     </w:p>
     <w:p>
       <w:pPr>
@@ -5238,6 +5239,13 @@
         </w:rPr>
         <w:t>Mức độ thiệt hại</w:t>
       </w:r>
+      <w:r>
+        <w:rPr>
+          <w:i/>
+          <w:iCs/>
+        </w:rPr>
+        <w:t xml:space="preserve"> : 1%.</w:t>
+      </w:r>
     </w:p>
     <w:p>
       <w:pPr>
@@ -5256,17 +5264,645 @@
           <w:i/>
           <w:iCs/>
         </w:rPr>
-        <w:t>Giải pháp</w:t>
-      </w:r>
-      <w:r>
-        <w:rPr>
-          <w:i/>
-          <w:iCs/>
-        </w:rPr>
-        <w:t xml:space="preserve"> xử lý</w:t>
-      </w:r>
-    </w:p>
-    <w:p/>
+        <w:lastRenderedPageBreak/>
+        <w:t>Giải pháp xử lý</w:t>
+      </w:r>
+      <w:r>
+        <w:rPr>
+          <w:i/>
+          <w:iCs/>
+        </w:rPr>
+        <w:t>: Nhắc nhở, xử phạt.</w:t>
+      </w:r>
+    </w:p>
+    <w:p>
+      <w:pPr>
+        <w:rPr>
+          <w:i/>
+          <w:iCs/>
+        </w:rPr>
+      </w:pPr>
+      <w:r>
+        <w:rPr>
+          <w:i/>
+          <w:iCs/>
+        </w:rPr>
+        <w:t>#2</w:t>
+      </w:r>
+    </w:p>
+    <w:p>
+      <w:pPr>
+        <w:pStyle w:val="ListParagraph"/>
+        <w:numPr>
+          <w:ilvl w:val="0"/>
+          <w:numId w:val="40"/>
+        </w:numPr>
+        <w:rPr>
+          <w:i/>
+          <w:iCs/>
+        </w:rPr>
+      </w:pPr>
+      <w:r>
+        <w:rPr>
+          <w:i/>
+          <w:iCs/>
+        </w:rPr>
+        <w:t xml:space="preserve">Tên rủi ro: </w:t>
+      </w:r>
+      <w:r>
+        <w:rPr>
+          <w:i/>
+          <w:iCs/>
+        </w:rPr>
+        <w:t>C</w:t>
+      </w:r>
+      <w:r>
+        <w:rPr>
+          <w:i/>
+          <w:iCs/>
+        </w:rPr>
+        <w:t>onflict</w:t>
+      </w:r>
+      <w:r>
+        <w:rPr>
+          <w:i/>
+          <w:iCs/>
+        </w:rPr>
+        <w:t xml:space="preserve"> code.</w:t>
+      </w:r>
+    </w:p>
+    <w:p>
+      <w:pPr>
+        <w:pStyle w:val="ListParagraph"/>
+        <w:numPr>
+          <w:ilvl w:val="0"/>
+          <w:numId w:val="40"/>
+        </w:numPr>
+        <w:rPr>
+          <w:i/>
+          <w:iCs/>
+        </w:rPr>
+      </w:pPr>
+      <w:r>
+        <w:rPr>
+          <w:i/>
+          <w:iCs/>
+        </w:rPr>
+        <w:t>Mô tả rủi ro:</w:t>
+      </w:r>
+      <w:r>
+        <w:rPr>
+          <w:i/>
+          <w:iCs/>
+        </w:rPr>
+        <w:t xml:space="preserve"> Code bị xung đột và khó kiểm soát.</w:t>
+      </w:r>
+    </w:p>
+    <w:p>
+      <w:pPr>
+        <w:pStyle w:val="ListParagraph"/>
+        <w:numPr>
+          <w:ilvl w:val="0"/>
+          <w:numId w:val="40"/>
+        </w:numPr>
+        <w:rPr>
+          <w:i/>
+          <w:iCs/>
+        </w:rPr>
+      </w:pPr>
+      <w:r>
+        <w:rPr>
+          <w:i/>
+          <w:iCs/>
+        </w:rPr>
+        <w:t>Xác suất xảy ra</w:t>
+      </w:r>
+      <w:r>
+        <w:rPr>
+          <w:i/>
+          <w:iCs/>
+        </w:rPr>
+        <w:t>: 10%</w:t>
+      </w:r>
+    </w:p>
+    <w:p>
+      <w:pPr>
+        <w:pStyle w:val="ListParagraph"/>
+        <w:numPr>
+          <w:ilvl w:val="0"/>
+          <w:numId w:val="40"/>
+        </w:numPr>
+        <w:rPr>
+          <w:i/>
+          <w:iCs/>
+        </w:rPr>
+      </w:pPr>
+      <w:r>
+        <w:rPr>
+          <w:i/>
+          <w:iCs/>
+        </w:rPr>
+        <w:t>Mức độ thiệt hại</w:t>
+      </w:r>
+      <w:r>
+        <w:rPr>
+          <w:i/>
+          <w:iCs/>
+        </w:rPr>
+        <w:t xml:space="preserve"> : 20%</w:t>
+      </w:r>
+    </w:p>
+    <w:p>
+      <w:pPr>
+        <w:pStyle w:val="ListParagraph"/>
+        <w:numPr>
+          <w:ilvl w:val="0"/>
+          <w:numId w:val="40"/>
+        </w:numPr>
+        <w:rPr>
+          <w:i/>
+          <w:iCs/>
+        </w:rPr>
+      </w:pPr>
+      <w:r>
+        <w:rPr>
+          <w:i/>
+          <w:iCs/>
+        </w:rPr>
+        <w:t>Giải pháp xử lý</w:t>
+      </w:r>
+      <w:r>
+        <w:rPr>
+          <w:i/>
+          <w:iCs/>
+        </w:rPr>
+        <w:t>: Dạy thành viên cách rebase, stash.</w:t>
+      </w:r>
+    </w:p>
+    <w:p>
+      <w:pPr>
+        <w:rPr>
+          <w:i/>
+          <w:iCs/>
+        </w:rPr>
+      </w:pPr>
+      <w:r>
+        <w:rPr>
+          <w:i/>
+          <w:iCs/>
+        </w:rPr>
+        <w:t>#3</w:t>
+      </w:r>
+    </w:p>
+    <w:p>
+      <w:pPr>
+        <w:pStyle w:val="ListParagraph"/>
+        <w:numPr>
+          <w:ilvl w:val="0"/>
+          <w:numId w:val="40"/>
+        </w:numPr>
+        <w:rPr>
+          <w:i/>
+          <w:iCs/>
+        </w:rPr>
+      </w:pPr>
+      <w:r>
+        <w:rPr>
+          <w:i/>
+          <w:iCs/>
+        </w:rPr>
+        <w:t xml:space="preserve">Tên rủi ro: </w:t>
+      </w:r>
+      <w:r>
+        <w:rPr>
+          <w:i/>
+          <w:iCs/>
+        </w:rPr>
+        <w:t>Lỗi chức năng.</w:t>
+      </w:r>
+    </w:p>
+    <w:p>
+      <w:pPr>
+        <w:pStyle w:val="ListParagraph"/>
+        <w:numPr>
+          <w:ilvl w:val="0"/>
+          <w:numId w:val="40"/>
+        </w:numPr>
+        <w:rPr>
+          <w:i/>
+          <w:iCs/>
+        </w:rPr>
+      </w:pPr>
+      <w:r>
+        <w:rPr>
+          <w:i/>
+          <w:iCs/>
+        </w:rPr>
+        <w:t>Mô tả rủi ro:</w:t>
+      </w:r>
+      <w:r>
+        <w:rPr>
+          <w:i/>
+          <w:iCs/>
+        </w:rPr>
+        <w:t xml:space="preserve"> Chức năng chạy không đúng yêu cầu.</w:t>
+      </w:r>
+    </w:p>
+    <w:p>
+      <w:pPr>
+        <w:pStyle w:val="ListParagraph"/>
+        <w:numPr>
+          <w:ilvl w:val="0"/>
+          <w:numId w:val="40"/>
+        </w:numPr>
+        <w:rPr>
+          <w:i/>
+          <w:iCs/>
+        </w:rPr>
+      </w:pPr>
+      <w:r>
+        <w:rPr>
+          <w:i/>
+          <w:iCs/>
+        </w:rPr>
+        <w:t>Xác suất xảy ra</w:t>
+      </w:r>
+      <w:r>
+        <w:rPr>
+          <w:i/>
+          <w:iCs/>
+        </w:rPr>
+        <w:t>: 10%</w:t>
+      </w:r>
+    </w:p>
+    <w:p>
+      <w:pPr>
+        <w:pStyle w:val="ListParagraph"/>
+        <w:numPr>
+          <w:ilvl w:val="0"/>
+          <w:numId w:val="40"/>
+        </w:numPr>
+        <w:rPr>
+          <w:i/>
+          <w:iCs/>
+        </w:rPr>
+      </w:pPr>
+      <w:r>
+        <w:rPr>
+          <w:i/>
+          <w:iCs/>
+        </w:rPr>
+        <w:t>Mức độ thiệt hại</w:t>
+      </w:r>
+      <w:r>
+        <w:rPr>
+          <w:i/>
+          <w:iCs/>
+        </w:rPr>
+        <w:t xml:space="preserve"> : 5%</w:t>
+      </w:r>
+    </w:p>
+    <w:p>
+      <w:pPr>
+        <w:pStyle w:val="ListParagraph"/>
+        <w:numPr>
+          <w:ilvl w:val="0"/>
+          <w:numId w:val="40"/>
+        </w:numPr>
+        <w:rPr>
+          <w:i/>
+          <w:iCs/>
+        </w:rPr>
+      </w:pPr>
+      <w:r>
+        <w:rPr>
+          <w:i/>
+          <w:iCs/>
+        </w:rPr>
+        <w:t>Giải pháp xử lý</w:t>
+      </w:r>
+      <w:r>
+        <w:rPr>
+          <w:i/>
+          <w:iCs/>
+        </w:rPr>
+        <w:t>: Cần đọc đúng yêu cầu(SRS, Mock…).</w:t>
+      </w:r>
+    </w:p>
+    <w:p>
+      <w:pPr>
+        <w:rPr>
+          <w:i/>
+          <w:iCs/>
+        </w:rPr>
+      </w:pPr>
+      <w:r>
+        <w:rPr>
+          <w:i/>
+          <w:iCs/>
+        </w:rPr>
+        <w:t>#4</w:t>
+      </w:r>
+    </w:p>
+    <w:p>
+      <w:pPr>
+        <w:pStyle w:val="ListParagraph"/>
+        <w:numPr>
+          <w:ilvl w:val="0"/>
+          <w:numId w:val="40"/>
+        </w:numPr>
+        <w:rPr>
+          <w:i/>
+          <w:iCs/>
+        </w:rPr>
+      </w:pPr>
+      <w:r>
+        <w:rPr>
+          <w:i/>
+          <w:iCs/>
+        </w:rPr>
+        <w:t xml:space="preserve">Tên rủi ro: </w:t>
+      </w:r>
+      <w:r>
+        <w:rPr>
+          <w:i/>
+          <w:iCs/>
+        </w:rPr>
+        <w:t>Lỗi task.</w:t>
+      </w:r>
+    </w:p>
+    <w:p>
+      <w:pPr>
+        <w:pStyle w:val="ListParagraph"/>
+        <w:numPr>
+          <w:ilvl w:val="0"/>
+          <w:numId w:val="40"/>
+        </w:numPr>
+        <w:rPr>
+          <w:i/>
+          <w:iCs/>
+        </w:rPr>
+      </w:pPr>
+      <w:r>
+        <w:rPr>
+          <w:i/>
+          <w:iCs/>
+        </w:rPr>
+        <w:t>Mô tả rủi ro:</w:t>
+      </w:r>
+      <w:r>
+        <w:rPr>
+          <w:i/>
+          <w:iCs/>
+        </w:rPr>
+        <w:t xml:space="preserve"> </w:t>
+      </w:r>
+      <w:r>
+        <w:rPr>
+          <w:i/>
+          <w:iCs/>
+        </w:rPr>
+        <w:t xml:space="preserve">: </w:t>
+      </w:r>
+      <w:r>
+        <w:rPr>
+          <w:i/>
+          <w:iCs/>
+        </w:rPr>
+        <w:t>Các task tạo không chuẩn.</w:t>
+      </w:r>
+    </w:p>
+    <w:p>
+      <w:pPr>
+        <w:pStyle w:val="ListParagraph"/>
+        <w:numPr>
+          <w:ilvl w:val="0"/>
+          <w:numId w:val="40"/>
+        </w:numPr>
+        <w:rPr>
+          <w:i/>
+          <w:iCs/>
+        </w:rPr>
+      </w:pPr>
+      <w:r>
+        <w:rPr>
+          <w:i/>
+          <w:iCs/>
+        </w:rPr>
+        <w:t>Xác suất xảy ra</w:t>
+      </w:r>
+      <w:r>
+        <w:rPr>
+          <w:i/>
+          <w:iCs/>
+        </w:rPr>
+        <w:t>: 10%</w:t>
+      </w:r>
+    </w:p>
+    <w:p>
+      <w:pPr>
+        <w:pStyle w:val="ListParagraph"/>
+        <w:numPr>
+          <w:ilvl w:val="0"/>
+          <w:numId w:val="40"/>
+        </w:numPr>
+        <w:rPr>
+          <w:i/>
+          <w:iCs/>
+        </w:rPr>
+      </w:pPr>
+      <w:r>
+        <w:rPr>
+          <w:i/>
+          <w:iCs/>
+        </w:rPr>
+        <w:t>Mức độ thiệt hại</w:t>
+      </w:r>
+      <w:r>
+        <w:rPr>
+          <w:i/>
+          <w:iCs/>
+        </w:rPr>
+        <w:t xml:space="preserve"> : 5%</w:t>
+      </w:r>
+    </w:p>
+    <w:p>
+      <w:pPr>
+        <w:pStyle w:val="ListParagraph"/>
+        <w:numPr>
+          <w:ilvl w:val="0"/>
+          <w:numId w:val="40"/>
+        </w:numPr>
+        <w:rPr>
+          <w:i/>
+          <w:iCs/>
+        </w:rPr>
+      </w:pPr>
+      <w:r>
+        <w:rPr>
+          <w:i/>
+          <w:iCs/>
+        </w:rPr>
+        <w:t>Giải pháp xử lý</w:t>
+      </w:r>
+      <w:r>
+        <w:rPr>
+          <w:i/>
+          <w:iCs/>
+        </w:rPr>
+        <w:t>: Viết chuẩn mô tả task, them file srs, tài liệu.</w:t>
+      </w:r>
+    </w:p>
+    <w:p>
+      <w:pPr>
+        <w:rPr>
+          <w:i/>
+          <w:iCs/>
+        </w:rPr>
+      </w:pPr>
+      <w:r>
+        <w:rPr>
+          <w:i/>
+          <w:iCs/>
+        </w:rPr>
+        <w:t>#5</w:t>
+      </w:r>
+    </w:p>
+    <w:p>
+      <w:pPr>
+        <w:pStyle w:val="ListParagraph"/>
+        <w:numPr>
+          <w:ilvl w:val="0"/>
+          <w:numId w:val="40"/>
+        </w:numPr>
+        <w:rPr>
+          <w:i/>
+          <w:iCs/>
+        </w:rPr>
+      </w:pPr>
+      <w:r>
+        <w:rPr>
+          <w:i/>
+          <w:iCs/>
+        </w:rPr>
+        <w:t xml:space="preserve">Tên rủi ro: </w:t>
+      </w:r>
+      <w:r>
+        <w:rPr>
+          <w:i/>
+          <w:iCs/>
+        </w:rPr>
+        <w:t>Overdue.</w:t>
+      </w:r>
+    </w:p>
+    <w:p>
+      <w:pPr>
+        <w:pStyle w:val="ListParagraph"/>
+        <w:numPr>
+          <w:ilvl w:val="0"/>
+          <w:numId w:val="40"/>
+        </w:numPr>
+        <w:rPr>
+          <w:i/>
+          <w:iCs/>
+        </w:rPr>
+      </w:pPr>
+      <w:r>
+        <w:rPr>
+          <w:i/>
+          <w:iCs/>
+        </w:rPr>
+        <w:t>Mô tả rủi ro:</w:t>
+      </w:r>
+      <w:r>
+        <w:rPr>
+          <w:i/>
+          <w:iCs/>
+        </w:rPr>
+        <w:t xml:space="preserve"> Task làm trễ due date.</w:t>
+      </w:r>
+    </w:p>
+    <w:p>
+      <w:pPr>
+        <w:pStyle w:val="ListParagraph"/>
+        <w:numPr>
+          <w:ilvl w:val="0"/>
+          <w:numId w:val="40"/>
+        </w:numPr>
+        <w:rPr>
+          <w:i/>
+          <w:iCs/>
+        </w:rPr>
+      </w:pPr>
+      <w:r>
+        <w:rPr>
+          <w:i/>
+          <w:iCs/>
+        </w:rPr>
+        <w:t>Xác suất xảy ra</w:t>
+      </w:r>
+      <w:r>
+        <w:rPr>
+          <w:i/>
+          <w:iCs/>
+        </w:rPr>
+        <w:t>: 10%</w:t>
+      </w:r>
+    </w:p>
+    <w:p>
+      <w:pPr>
+        <w:pStyle w:val="ListParagraph"/>
+        <w:numPr>
+          <w:ilvl w:val="0"/>
+          <w:numId w:val="40"/>
+        </w:numPr>
+        <w:rPr>
+          <w:i/>
+          <w:iCs/>
+        </w:rPr>
+      </w:pPr>
+      <w:r>
+        <w:rPr>
+          <w:i/>
+          <w:iCs/>
+        </w:rPr>
+        <w:t>Mức độ thiệt hại</w:t>
+      </w:r>
+      <w:r>
+        <w:rPr>
+          <w:i/>
+          <w:iCs/>
+        </w:rPr>
+        <w:t xml:space="preserve"> : 10%</w:t>
+      </w:r>
+    </w:p>
+    <w:p>
+      <w:pPr>
+        <w:pStyle w:val="ListParagraph"/>
+        <w:numPr>
+          <w:ilvl w:val="0"/>
+          <w:numId w:val="40"/>
+        </w:numPr>
+        <w:rPr>
+          <w:i/>
+          <w:iCs/>
+        </w:rPr>
+      </w:pPr>
+      <w:r>
+        <w:rPr>
+          <w:i/>
+          <w:iCs/>
+        </w:rPr>
+        <w:t>Giải pháp xử lý</w:t>
+      </w:r>
+      <w:r>
+        <w:rPr>
+          <w:i/>
+          <w:iCs/>
+        </w:rPr>
+        <w:t>: Ước lượng lại thời gian cho chính xác.</w:t>
+      </w:r>
+    </w:p>
     <w:p>
       <w:pPr>
         <w:pStyle w:val="Heading1"/>
@@ -5381,126 +6017,125 @@
         </w:rPr>
         <w:t>Chi phí quà tặng : 200 triệu</w:t>
       </w:r>
-      <w:bookmarkStart w:id="23" w:name="_GoBack"/>
+    </w:p>
+    <w:p>
+      <w:pPr>
+        <w:pStyle w:val="Heading1"/>
+      </w:pPr>
+      <w:r>
+        <w:lastRenderedPageBreak/>
+        <w:t>Ước lượng chất lượng</w:t>
+      </w:r>
+      <w:bookmarkEnd w:id="22"/>
+    </w:p>
+    <w:p>
+      <w:pPr>
+        <w:rPr>
+          <w:i/>
+        </w:rPr>
+      </w:pPr>
+      <w:r>
+        <w:rPr>
+          <w:i/>
+        </w:rPr>
+        <w:t>Ước lượng số dòng code</w:t>
+      </w:r>
+    </w:p>
+    <w:p>
+      <w:pPr>
+        <w:rPr>
+          <w:i/>
+        </w:rPr>
+      </w:pPr>
+      <w:r>
+        <w:rPr>
+          <w:i/>
+        </w:rPr>
+        <w:t xml:space="preserve">Ước lượng số testcase </w:t>
+      </w:r>
+    </w:p>
+    <w:p>
+      <w:pPr>
+        <w:rPr>
+          <w:i/>
+          <w:lang w:val="fr-FR"/>
+        </w:rPr>
+      </w:pPr>
+      <w:r>
+        <w:rPr>
+          <w:i/>
+          <w:lang w:val="fr-FR"/>
+        </w:rPr>
+        <w:t>Qui định số dòng comme</w:t>
+      </w:r>
+      <w:r>
+        <w:rPr>
+          <w:i/>
+          <w:lang w:val="fr-FR"/>
+        </w:rPr>
+        <w:t>nt trên mỗi K</w:t>
+      </w:r>
+      <w:r>
+        <w:rPr>
+          <w:i/>
+          <w:lang w:val="fr-FR"/>
+        </w:rPr>
+        <w:t>l</w:t>
+      </w:r>
+      <w:r>
+        <w:rPr>
+          <w:i/>
+          <w:lang w:val="fr-FR"/>
+        </w:rPr>
+        <w:t>oc</w:t>
+      </w:r>
+    </w:p>
+    <w:p>
+      <w:pPr>
+        <w:rPr>
+          <w:i/>
+          <w:lang w:val="fr-FR"/>
+        </w:rPr>
+      </w:pPr>
+      <w:r>
+        <w:rPr>
+          <w:i/>
+          <w:lang w:val="fr-FR"/>
+        </w:rPr>
+        <w:t>Qui định về số unit test, au</w:t>
+      </w:r>
+      <w:r>
+        <w:rPr>
+          <w:i/>
+          <w:lang w:val="fr-FR"/>
+        </w:rPr>
+        <w:t>tomation test</w:t>
+      </w:r>
+    </w:p>
+    <w:p>
+      <w:pPr>
+        <w:pStyle w:val="Heading1"/>
+      </w:pPr>
+      <w:bookmarkStart w:id="23" w:name="_Toc57272156"/>
+      <w:r>
+        <w:t>Đóng dự án</w:t>
+      </w:r>
       <w:bookmarkEnd w:id="23"/>
     </w:p>
     <w:p>
-      <w:pPr>
-        <w:pStyle w:val="Heading1"/>
-      </w:pPr>
-      <w:r>
-        <w:t>Ước lượng chất lượng</w:t>
-      </w:r>
-      <w:bookmarkEnd w:id="22"/>
-    </w:p>
-    <w:p>
-      <w:pPr>
-        <w:rPr>
-          <w:i/>
-        </w:rPr>
-      </w:pPr>
-      <w:r>
-        <w:rPr>
-          <w:i/>
-        </w:rPr>
-        <w:t>Ước lượng số dòng code</w:t>
-      </w:r>
-    </w:p>
-    <w:p>
-      <w:pPr>
-        <w:rPr>
-          <w:i/>
-        </w:rPr>
-      </w:pPr>
-      <w:r>
-        <w:rPr>
-          <w:i/>
-        </w:rPr>
-        <w:t xml:space="preserve">Ước lượng số testcase </w:t>
-      </w:r>
-    </w:p>
-    <w:p>
-      <w:pPr>
-        <w:rPr>
-          <w:i/>
-          <w:lang w:val="fr-FR"/>
-        </w:rPr>
-      </w:pPr>
-      <w:r>
-        <w:rPr>
-          <w:i/>
-          <w:lang w:val="fr-FR"/>
-        </w:rPr>
-        <w:t>Qui định số dòng comme</w:t>
-      </w:r>
-      <w:r>
-        <w:rPr>
-          <w:i/>
-          <w:lang w:val="fr-FR"/>
-        </w:rPr>
-        <w:t>nt trên mỗi K</w:t>
-      </w:r>
-      <w:r>
-        <w:rPr>
-          <w:i/>
-          <w:lang w:val="fr-FR"/>
-        </w:rPr>
-        <w:t>l</w:t>
-      </w:r>
-      <w:r>
-        <w:rPr>
-          <w:i/>
-          <w:lang w:val="fr-FR"/>
-        </w:rPr>
-        <w:t>oc</w:t>
-      </w:r>
-    </w:p>
-    <w:p>
-      <w:pPr>
-        <w:rPr>
-          <w:i/>
-          <w:lang w:val="fr-FR"/>
-        </w:rPr>
-      </w:pPr>
-      <w:r>
-        <w:rPr>
-          <w:i/>
-          <w:lang w:val="fr-FR"/>
-        </w:rPr>
-        <w:t>Qui định về số unit test, au</w:t>
-      </w:r>
-      <w:r>
-        <w:rPr>
-          <w:i/>
-          <w:lang w:val="fr-FR"/>
-        </w:rPr>
-        <w:t>tomation test</w:t>
-      </w:r>
-    </w:p>
-    <w:p>
-      <w:pPr>
-        <w:pStyle w:val="Heading1"/>
-      </w:pPr>
-      <w:bookmarkStart w:id="24" w:name="_Toc57272156"/>
-      <w:r>
-        <w:t>Đóng dự án</w:t>
+      <w:r>
+        <w:t>Thực hiện các thống kê</w:t>
+      </w:r>
+    </w:p>
+    <w:p>
+      <w:pPr>
+        <w:pStyle w:val="Heading2"/>
+      </w:pPr>
+      <w:bookmarkStart w:id="24" w:name="_Toc57272157"/>
+      <w:r>
+        <w:t>Quản lý mã nguồn</w:t>
       </w:r>
       <w:bookmarkEnd w:id="24"/>
-    </w:p>
-    <w:p>
-      <w:r>
-        <w:t>Thực hiện các thống kê</w:t>
-      </w:r>
-    </w:p>
-    <w:p>
-      <w:pPr>
-        <w:pStyle w:val="Heading2"/>
-      </w:pPr>
-      <w:bookmarkStart w:id="25" w:name="_Toc57272157"/>
-      <w:r>
-        <w:t>Quản lý mã nguồn</w:t>
-      </w:r>
-      <w:bookmarkEnd w:id="25"/>
     </w:p>
     <w:p>
       <w:r>
@@ -5607,11 +6242,11 @@
       <w:pPr>
         <w:pStyle w:val="Heading2"/>
       </w:pPr>
-      <w:bookmarkStart w:id="26" w:name="_Toc57272158"/>
+      <w:bookmarkStart w:id="25" w:name="_Toc57272158"/>
       <w:r>
         <w:t>Quản lý công việc</w:t>
       </w:r>
-      <w:bookmarkEnd w:id="26"/>
+      <w:bookmarkEnd w:id="25"/>
     </w:p>
     <w:p>
       <w:r>
@@ -5668,6 +6303,8 @@
       <w:r>
         <w:t>Bố trí task theo Schedule</w:t>
       </w:r>
+      <w:bookmarkStart w:id="26" w:name="_GoBack"/>
+      <w:bookmarkEnd w:id="26"/>
     </w:p>
     <w:p>
       <w:pPr>
@@ -5684,20 +6321,6 @@
         <w:t>Danh mục tài liệu liên quan</w:t>
       </w:r>
       <w:bookmarkEnd w:id="27"/>
-    </w:p>
-    <w:p>
-      <w:pPr>
-        <w:rPr>
-          <w:lang w:eastAsia="en-US" w:bidi="ar-SA"/>
-        </w:rPr>
-      </w:pPr>
-    </w:p>
-    <w:p>
-      <w:pPr>
-        <w:rPr>
-          <w:lang w:eastAsia="en-US" w:bidi="ar-SA"/>
-        </w:rPr>
-      </w:pPr>
     </w:p>
     <w:p/>
     <w:sectPr>
@@ -6071,7 +6694,7 @@
         <w:color w:val="C00000"/>
         <w:lang w:eastAsia="ar-SA" w:bidi="ar-SA"/>
       </w:rPr>
-      <w:t>11</w:t>
+      <w:t>10</w:t>
     </w:r>
     <w:r>
       <w:rPr>
@@ -11852,7 +12475,7 @@
 </file>
 
 <file path=customXml/itemProps1.xml><?xml version="1.0" encoding="utf-8"?>
-<ds:datastoreItem xmlns:ds="http://schemas.openxmlformats.org/officeDocument/2006/customXml" ds:itemID="{DDFB32D3-80F7-4353-8F35-324698676AA2}">
+<ds:datastoreItem xmlns:ds="http://schemas.openxmlformats.org/officeDocument/2006/customXml" ds:itemID="{C9056C49-62B1-4D50-BF43-BD3C00C301DC}">
   <ds:schemaRefs>
     <ds:schemaRef ds:uri="http://schemas.openxmlformats.org/officeDocument/2006/bibliography"/>
   </ds:schemaRefs>

</xml_diff>

<commit_message>
Clean code báo cáo
</commit_message>
<xml_diff>
--- a/docs/Báo cáo QTDA.docx
+++ b/docs/Báo cáo QTDA.docx
@@ -3833,32 +3833,8 @@
       <w:bookmarkEnd w:id="1"/>
     </w:p>
     <w:p>
-      <w:pPr>
-        <w:rPr>
-          <w:i/>
-          <w:iCs/>
-        </w:rPr>
-      </w:pPr>
-      <w:r>
-        <w:rPr>
-          <w:i/>
-          <w:iCs/>
-        </w:rPr>
-        <w:t xml:space="preserve">Nêu sơ lược về </w:t>
-      </w:r>
-      <w:r>
-        <w:rPr>
-          <w:i/>
-          <w:iCs/>
-        </w:rPr>
-        <w:t>chức năng của phần mềm nguồn mở</w:t>
-      </w:r>
-      <w:r>
-        <w:rPr>
-          <w:i/>
-          <w:iCs/>
-        </w:rPr>
-        <w:t>: Image view với góc bo tròn.</w:t>
+      <w:r>
+        <w:t>Image view với góc bo tròn.</w:t>
       </w:r>
     </w:p>
     <w:p>
@@ -3871,6 +3847,44 @@
       </w:r>
       <w:bookmarkEnd w:id="2"/>
     </w:p>
+    <w:p>
+      <w:pPr>
+        <w:rPr>
+          <w:color w:val="FF0000"/>
+        </w:rPr>
+      </w:pPr>
+      <w:r>
+        <w:t xml:space="preserve">Link </w:t>
+      </w:r>
+      <w:r>
+        <w:t>Quản lý và phân chia công việc:</w:t>
+      </w:r>
+      <w:r>
+        <w:t xml:space="preserve"> MS Planner </w:t>
+      </w:r>
+      <w:r>
+        <w:rPr>
+          <w:color w:val="FF0000"/>
+        </w:rPr>
+        <w:t>(bắt buộc):</w:t>
+      </w:r>
+    </w:p>
+    <w:p>
+      <w:pPr>
+        <w:rPr>
+          <w:color w:val="FF0000"/>
+        </w:rPr>
+      </w:pPr>
+      <w:hyperlink r:id="rId14" w:history="1">
+        <w:r>
+          <w:rPr>
+            <w:rStyle w:val="Hyperlink"/>
+          </w:rPr>
+          <w:t>https://tasks.office.com/husteduvn.onmicrosoft.com/Home/PlanViews/3TKDWbUnHkm6gIHKjLlakMkAGlFR?Type=PlanLink&amp;Channel=Link&amp;CreatedTime=637431231784430000</w:t>
+        </w:r>
+      </w:hyperlink>
+    </w:p>
+    <w:p/>
     <w:p>
       <w:pPr>
         <w:rPr>
@@ -3889,47 +3903,13 @@
           <w:b/>
           <w:bCs/>
         </w:rPr>
-        <w:t>Quản lý và phân chia công việc:</w:t>
-      </w:r>
-      <w:r>
-        <w:t xml:space="preserve"> MS Planner </w:t>
-      </w:r>
-      <w:r>
-        <w:rPr>
-          <w:color w:val="FF0000"/>
-        </w:rPr>
-        <w:t xml:space="preserve">(bắt buộc): </w:t>
-      </w:r>
-      <w:hyperlink r:id="rId14" w:history="1">
-        <w:r>
-          <w:rPr>
-            <w:rStyle w:val="Hyperlink"/>
-          </w:rPr>
-          <w:t>https://tasks.office.com/husteduvn.onmicrosoft.com/Home/PlanViews/3TKDWbUnHkm6gIHKjLlakMkAGlFR?Type=PlanLink&amp;Channel=Link&amp;CreatedTime=637431231784430000</w:t>
-        </w:r>
-      </w:hyperlink>
-    </w:p>
-    <w:p/>
-    <w:p>
+        <w:t>Quản lý mã nguồn</w:t>
+      </w:r>
       <w:r>
         <w:rPr>
           <w:b/>
           <w:bCs/>
         </w:rPr>
-        <w:t xml:space="preserve">Link </w:t>
-      </w:r>
-      <w:r>
-        <w:rPr>
-          <w:b/>
-          <w:bCs/>
-        </w:rPr>
-        <w:t>Quản lý mã nguồn</w:t>
-      </w:r>
-      <w:r>
-        <w:rPr>
-          <w:b/>
-          <w:bCs/>
-        </w:rPr>
         <w:t>:</w:t>
       </w:r>
       <w:r>
@@ -3959,62 +3939,120 @@
         </w:rPr>
         <w:t>:</w:t>
       </w:r>
-      <w:r>
+    </w:p>
+    <w:p>
+      <w:pPr>
         <w:rPr>
           <w:color w:val="FF0000"/>
         </w:rPr>
+      </w:pPr>
+      <w:hyperlink r:id="rId15" w:history="1">
+        <w:r>
+          <w:rPr>
+            <w:rStyle w:val="Hyperlink"/>
+          </w:rPr>
+          <w:t>https://github.com/minhpham1908/RoundedImageView</w:t>
+        </w:r>
+      </w:hyperlink>
+    </w:p>
+    <w:p/>
+    <w:p>
+      <w:pPr>
+        <w:pStyle w:val="Heading1"/>
+      </w:pPr>
+      <w:bookmarkStart w:id="3" w:name="_Toc57272141"/>
+      <w:r>
+        <w:t>Các nhân sự tham gia dự án</w:t>
+      </w:r>
+      <w:bookmarkEnd w:id="3"/>
+    </w:p>
+    <w:p>
+      <w:pPr>
+        <w:pStyle w:val="Heading2"/>
+      </w:pPr>
+      <w:bookmarkStart w:id="4" w:name="_Toc57272142"/>
+      <w:r>
+        <w:t>Thông tin liên hệ phía khách hàng</w:t>
+      </w:r>
+      <w:bookmarkEnd w:id="4"/>
+    </w:p>
+    <w:p>
+      <w:r>
+        <w:t xml:space="preserve">Anh </w:t>
+      </w:r>
+      <w:r>
+        <w:t>Tại Hải Tùng</w:t>
+      </w:r>
+      <w:r>
         <w:t xml:space="preserve"> </w:t>
       </w:r>
-      <w:hyperlink r:id="rId15" w:history="1">
-        <w:r>
-          <w:rPr>
-            <w:rStyle w:val="Hyperlink"/>
-          </w:rPr>
-          <w:t>https://github.com/minhpham1908/RoundedImageView</w:t>
-        </w:r>
-      </w:hyperlink>
-    </w:p>
-    <w:p/>
-    <w:p>
-      <w:pPr>
-        <w:pStyle w:val="Heading1"/>
-      </w:pPr>
-      <w:bookmarkStart w:id="3" w:name="_Toc57272141"/>
-      <w:r>
-        <w:t>Các nhân sự tham gia dự án</w:t>
-      </w:r>
-      <w:bookmarkEnd w:id="3"/>
+      <w:r>
+        <w:t>, mộ</w:t>
+      </w:r>
+      <w:r>
+        <w:t>t khách hà</w:t>
+      </w:r>
+      <w:r>
+        <w:t>ng nhiều tiền cần phải khai thác triệt để</w:t>
+      </w:r>
+      <w:r>
+        <w:t>.</w:t>
+      </w:r>
     </w:p>
     <w:p>
       <w:pPr>
         <w:pStyle w:val="Heading2"/>
       </w:pPr>
-      <w:bookmarkStart w:id="4" w:name="_Toc57272142"/>
-      <w:r>
-        <w:t>Thông tin liên hệ phía khách hàng</w:t>
-      </w:r>
-      <w:bookmarkEnd w:id="4"/>
-    </w:p>
-    <w:p>
-      <w:pPr>
-        <w:rPr>
-          <w:i/>
-          <w:iCs/>
-        </w:rPr>
-      </w:pPr>
-      <w:r>
-        <w:rPr>
-          <w:i/>
-          <w:iCs/>
-        </w:rPr>
-        <w:t xml:space="preserve">Anh </w:t>
-      </w:r>
-      <w:r>
-        <w:rPr>
-          <w:i/>
-          <w:iCs/>
-        </w:rPr>
-        <w:t>Tại Hải Tùng</w:t>
+      <w:bookmarkStart w:id="5" w:name="_Toc57272143"/>
+      <w:r>
+        <w:t xml:space="preserve">Thông tin </w:t>
+      </w:r>
+      <w:r>
+        <w:t>thành viên nhóm</w:t>
+      </w:r>
+      <w:bookmarkEnd w:id="5"/>
+    </w:p>
+    <w:p>
+      <w:pPr>
+        <w:rPr>
+          <w:i/>
+          <w:iCs/>
+        </w:rPr>
+      </w:pPr>
+      <w:r>
+        <w:t>Lập trình viên:</w:t>
+      </w:r>
+      <w:r>
+        <w:rPr>
+          <w:i/>
+          <w:iCs/>
+        </w:rPr>
+        <w:t xml:space="preserve">  </w:t>
+      </w:r>
+      <w:r>
+        <w:rPr>
+          <w:i/>
+          <w:iCs/>
+        </w:rPr>
+        <w:t>Ngạn</w:t>
+      </w:r>
+      <w:r>
+        <w:rPr>
+          <w:i/>
+          <w:iCs/>
+        </w:rPr>
+        <w:t xml:space="preserve"> loser</w:t>
+      </w:r>
+    </w:p>
+    <w:p>
+      <w:pPr>
+        <w:rPr>
+          <w:i/>
+          <w:iCs/>
+        </w:rPr>
+      </w:pPr>
+      <w:r>
+        <w:t>Phiên dịch:</w:t>
       </w:r>
       <w:r>
         <w:rPr>
@@ -4028,71 +4066,101 @@
           <w:i/>
           <w:iCs/>
         </w:rPr>
-        <w:t xml:space="preserve">, một khách hang nhiều tiền cần phải khai thác triệt để </w:t>
+        <w:t>Hà Lan</w:t>
+      </w:r>
+      <w:r>
+        <w:rPr>
+          <w:i/>
+          <w:iCs/>
+        </w:rPr>
+        <w:t xml:space="preserve"> </w:t>
+      </w:r>
+    </w:p>
+    <w:p>
+      <w:pPr>
+        <w:rPr>
+          <w:i/>
+          <w:iCs/>
+        </w:rPr>
+      </w:pPr>
+      <w:r>
+        <w:rPr>
+          <w:iCs/>
+        </w:rPr>
+        <w:t>Bartender:</w:t>
+      </w:r>
+      <w:r>
+        <w:rPr>
+          <w:i/>
+          <w:iCs/>
+        </w:rPr>
+        <w:t xml:space="preserve"> Hoàng</w:t>
+      </w:r>
+    </w:p>
+    <w:p>
+      <w:pPr>
+        <w:rPr>
+          <w:i/>
+          <w:iCs/>
+        </w:rPr>
+      </w:pPr>
+      <w:r>
+        <w:rPr>
+          <w:iCs/>
+        </w:rPr>
+        <w:t>Filmmaker:</w:t>
+      </w:r>
+      <w:r>
+        <w:rPr>
+          <w:i/>
+          <w:iCs/>
+        </w:rPr>
+        <w:t xml:space="preserve"> Lượng</w:t>
+      </w:r>
+    </w:p>
+    <w:p>
+      <w:pPr>
+        <w:rPr>
+          <w:i/>
+          <w:iCs/>
+        </w:rPr>
+      </w:pPr>
+      <w:r>
+        <w:rPr>
+          <w:iCs/>
+        </w:rPr>
+        <w:t>Physicist:</w:t>
+      </w:r>
+      <w:r>
+        <w:rPr>
+          <w:i/>
+          <w:iCs/>
+        </w:rPr>
+        <w:t xml:space="preserve"> H.Minh</w:t>
       </w:r>
     </w:p>
     <w:p>
       <w:pPr>
         <w:pStyle w:val="Heading2"/>
       </w:pPr>
-      <w:bookmarkStart w:id="5" w:name="_Toc57272143"/>
-      <w:r>
-        <w:t xml:space="preserve">Thông tin </w:t>
-      </w:r>
-      <w:r>
-        <w:t>thành viên nhóm</w:t>
-      </w:r>
-      <w:bookmarkEnd w:id="5"/>
-    </w:p>
-    <w:p>
-      <w:pPr>
-        <w:rPr>
-          <w:i/>
-          <w:iCs/>
-        </w:rPr>
-      </w:pPr>
-      <w:r>
-        <w:rPr>
-          <w:i/>
-          <w:iCs/>
-        </w:rPr>
-        <w:t xml:space="preserve">Lập trình viên:  </w:t>
-      </w:r>
-      <w:r>
-        <w:rPr>
-          <w:i/>
-          <w:iCs/>
-        </w:rPr>
-        <w:t>Ngạn</w:t>
-      </w:r>
-      <w:r>
-        <w:rPr>
-          <w:i/>
-          <w:iCs/>
-        </w:rPr>
-        <w:t xml:space="preserve"> loser</w:t>
-      </w:r>
-    </w:p>
-    <w:p>
-      <w:pPr>
-        <w:rPr>
-          <w:i/>
-          <w:iCs/>
-        </w:rPr>
-      </w:pPr>
-      <w:r>
-        <w:rPr>
-          <w:i/>
-          <w:iCs/>
-        </w:rPr>
-        <w:t xml:space="preserve">Phiên dịch: </w:t>
-      </w:r>
-      <w:r>
-        <w:rPr>
-          <w:i/>
-          <w:iCs/>
-        </w:rPr>
-        <w:t>Hà Lan</w:t>
+      <w:bookmarkStart w:id="6" w:name="_Toc57272144"/>
+      <w:r>
+        <w:t>Phân chia vai trò của thành viên dự án và khách hàng</w:t>
+      </w:r>
+      <w:bookmarkEnd w:id="6"/>
+    </w:p>
+    <w:p>
+      <w:pPr>
+        <w:rPr>
+          <w:i/>
+          <w:iCs/>
+        </w:rPr>
+      </w:pPr>
+      <w:r>
+        <w:rPr>
+          <w:iCs/>
+        </w:rPr>
+        <w:t>Giám đốc:</w:t>
       </w:r>
       <w:r>
         <w:rPr>
@@ -4100,76 +4168,6 @@
           <w:iCs/>
         </w:rPr>
         <w:t xml:space="preserve"> </w:t>
-      </w:r>
-    </w:p>
-    <w:p>
-      <w:pPr>
-        <w:rPr>
-          <w:i/>
-          <w:iCs/>
-        </w:rPr>
-      </w:pPr>
-      <w:r>
-        <w:rPr>
-          <w:i/>
-          <w:iCs/>
-        </w:rPr>
-        <w:t>Bartender: Hoàng</w:t>
-      </w:r>
-    </w:p>
-    <w:p>
-      <w:pPr>
-        <w:rPr>
-          <w:i/>
-          <w:iCs/>
-        </w:rPr>
-      </w:pPr>
-      <w:r>
-        <w:rPr>
-          <w:i/>
-          <w:iCs/>
-        </w:rPr>
-        <w:t>Filmmaker: Lượng</w:t>
-      </w:r>
-    </w:p>
-    <w:p>
-      <w:pPr>
-        <w:rPr>
-          <w:i/>
-          <w:iCs/>
-        </w:rPr>
-      </w:pPr>
-      <w:r>
-        <w:rPr>
-          <w:i/>
-          <w:iCs/>
-        </w:rPr>
-        <w:t>Physicist: H.Minh</w:t>
-      </w:r>
-    </w:p>
-    <w:p>
-      <w:pPr>
-        <w:pStyle w:val="Heading2"/>
-      </w:pPr>
-      <w:bookmarkStart w:id="6" w:name="_Toc57272144"/>
-      <w:r>
-        <w:t>Phân chia vai trò của thành viên dự án và khách hàng</w:t>
-      </w:r>
-      <w:bookmarkEnd w:id="6"/>
-    </w:p>
-    <w:p>
-      <w:pPr>
-        <w:rPr>
-          <w:i/>
-          <w:iCs/>
-        </w:rPr>
-      </w:pPr>
-      <w:r>
-        <w:rPr>
-          <w:i/>
-          <w:iCs/>
-        </w:rPr>
-        <w:t xml:space="preserve">Giám đốc: </w:t>
       </w:r>
       <w:r>
         <w:rPr>
@@ -4337,7 +4335,7 @@
             <w10:borderbottom type="single" width="4"/>
             <w10:borderright type="single" width="4"/>
           </v:shape>
-          <o:OLEObject Type="Embed" ProgID="Word.OpenDocumentText.12" ShapeID="_x0000_i1025" DrawAspect="Content" ObjectID="_1669067586" r:id="rId17"/>
+          <o:OLEObject Type="Embed" ProgID="Word.OpenDocumentText.12" ShapeID="_x0000_i1025" DrawAspect="Content" ObjectID="_1669067988" r:id="rId17"/>
         </w:object>
       </w:r>
     </w:p>
@@ -4348,14 +4346,27 @@
       <w:r>
         <w:t xml:space="preserve">Figure </w:t>
       </w:r>
-      <w:fldSimple w:instr=" SEQ Figure \* ARABIC ">
-        <w:r>
-          <w:rPr>
-            <w:noProof/>
-          </w:rPr>
-          <w:t>1</w:t>
-        </w:r>
-      </w:fldSimple>
+      <w:r>
+        <w:fldChar w:fldCharType="begin"/>
+      </w:r>
+      <w:r>
+        <w:instrText xml:space="preserve"> SEQ Figure \* ARABIC </w:instrText>
+      </w:r>
+      <w:r>
+        <w:fldChar w:fldCharType="separate"/>
+      </w:r>
+      <w:r>
+        <w:rPr>
+          <w:noProof/>
+        </w:rPr>
+        <w:t>1</w:t>
+      </w:r>
+      <w:r>
+        <w:rPr>
+          <w:noProof/>
+        </w:rPr>
+        <w:fldChar w:fldCharType="end"/>
+      </w:r>
       <w:r>
         <w:t>: Cấu trúc mã nguồn</w:t>
       </w:r>
@@ -4383,6 +4394,7 @@
     <w:bookmarkEnd w:id="10"/>
     <w:p>
       <w:pPr>
+        <w:jc w:val="center"/>
         <w:rPr>
           <w:i/>
           <w:iCs/>
@@ -4394,10 +4406,10 @@
           <w:iCs/>
         </w:rPr>
         <w:object w:dxaOrig="9026" w:dyaOrig="2820" w14:anchorId="0D63D583">
-          <v:shape id="_x0000_i1026" type="#_x0000_t75" style="width:451.5pt;height:141pt" o:ole="">
+          <v:shape id="_x0000_i1026" type="#_x0000_t75" style="width:438.75pt;height:137.25pt" o:ole="">
             <v:imagedata r:id="rId18" o:title=""/>
           </v:shape>
-          <o:OLEObject Type="Embed" ProgID="Word.OpenDocumentText.12" ShapeID="_x0000_i1026" DrawAspect="Content" ObjectID="_1669067587" r:id="rId19"/>
+          <o:OLEObject Type="Embed" ProgID="Word.OpenDocumentText.12" ShapeID="_x0000_i1026" DrawAspect="Content" ObjectID="_1669067989" r:id="rId19"/>
         </w:object>
       </w:r>
     </w:p>
@@ -4416,10 +4428,10 @@
           <w:iCs/>
         </w:rPr>
         <w:object w:dxaOrig="9026" w:dyaOrig="2477" w14:anchorId="4C10699B">
-          <v:shape id="_x0000_i1027" type="#_x0000_t75" style="width:451.5pt;height:123.75pt" o:ole="">
+          <v:shape id="_x0000_i1027" type="#_x0000_t75" style="width:438.75pt;height:123.75pt" o:ole="">
             <v:imagedata r:id="rId20" o:title=""/>
           </v:shape>
-          <o:OLEObject Type="Embed" ProgID="Word.OpenDocumentText.12" ShapeID="_x0000_i1027" DrawAspect="Content" ObjectID="_1669067588" r:id="rId21"/>
+          <o:OLEObject Type="Embed" ProgID="Word.OpenDocumentText.12" ShapeID="_x0000_i1027" DrawAspect="Content" ObjectID="_1669067990" r:id="rId21"/>
         </w:object>
       </w:r>
     </w:p>
@@ -4441,7 +4453,7 @@
           <v:shape id="_x0000_i1028" type="#_x0000_t75" style="width:438.75pt;height:120.75pt" o:ole="">
             <v:imagedata r:id="rId22" o:title=""/>
           </v:shape>
-          <o:OLEObject Type="Embed" ProgID="Word.OpenDocumentText.12" ShapeID="_x0000_i1028" DrawAspect="Content" ObjectID="_1669067589" r:id="rId23"/>
+          <o:OLEObject Type="Embed" ProgID="Word.OpenDocumentText.12" ShapeID="_x0000_i1028" DrawAspect="Content" ObjectID="_1669067991" r:id="rId23"/>
         </w:object>
       </w:r>
     </w:p>
@@ -4463,7 +4475,7 @@
           <v:shape id="_x0000_i1029" type="#_x0000_t75" style="width:438.75pt;height:120.75pt" o:ole="">
             <v:imagedata r:id="rId24" o:title=""/>
           </v:shape>
-          <o:OLEObject Type="Embed" ProgID="Word.OpenDocumentText.12" ShapeID="_x0000_i1029" DrawAspect="Content" ObjectID="_1669067590" r:id="rId25"/>
+          <o:OLEObject Type="Embed" ProgID="Word.OpenDocumentText.12" ShapeID="_x0000_i1029" DrawAspect="Content" ObjectID="_1669067992" r:id="rId25"/>
         </w:object>
       </w:r>
     </w:p>
@@ -4736,17 +4748,7 @@
       <w:bookmarkEnd w:id="15"/>
     </w:p>
     <w:p>
-      <w:pPr>
-        <w:rPr>
-          <w:i/>
-          <w:iCs/>
-        </w:rPr>
-      </w:pPr>
-      <w:r>
-        <w:rPr>
-          <w:i/>
-          <w:iCs/>
-        </w:rPr>
+      <w:r>
         <w:t>Mô tả các bước chạy chương trình, có thể thành công hoặc không thành công. Cho biết các lỗi xuất hiện và cách xử lý nếu có.</w:t>
       </w:r>
     </w:p>
@@ -4764,24 +4766,10 @@
       <w:bookmarkEnd w:id="16"/>
     </w:p>
     <w:p>
-      <w:pPr>
-        <w:rPr>
-          <w:i/>
-          <w:iCs/>
-        </w:rPr>
-      </w:pPr>
-      <w:r>
-        <w:rPr>
-          <w:i/>
-          <w:iCs/>
-        </w:rPr>
+      <w:r>
         <w:t>Chạy được trên nền t</w:t>
       </w:r>
       <w:r>
-        <w:rPr>
-          <w:i/>
-          <w:iCs/>
-        </w:rPr>
         <w:t>ảng nào, OS nào?...</w:t>
       </w:r>
     </w:p>
@@ -4800,19 +4788,11 @@
         <w:pStyle w:val="ListParagraph"/>
         <w:numPr>
           <w:ilvl w:val="0"/>
-          <w:numId w:val="41"/>
+          <w:numId w:val="42"/>
         </w:numPr>
-        <w:rPr>
-          <w:i/>
-          <w:iCs/>
-        </w:rPr>
       </w:pPr>
       <w:bookmarkStart w:id="18" w:name="_Toc57272151"/>
       <w:r>
-        <w:rPr>
-          <w:i/>
-          <w:iCs/>
-        </w:rPr>
         <w:t>Các qui định về họp hành nội bộ</w:t>
       </w:r>
     </w:p>
@@ -4821,18 +4801,10 @@
         <w:pStyle w:val="ListParagraph"/>
         <w:numPr>
           <w:ilvl w:val="1"/>
-          <w:numId w:val="41"/>
+          <w:numId w:val="42"/>
         </w:numPr>
-        <w:rPr>
-          <w:i/>
-          <w:iCs/>
-        </w:rPr>
-      </w:pPr>
-      <w:r>
-        <w:rPr>
-          <w:i/>
-          <w:iCs/>
-        </w:rPr>
+      </w:pPr>
+      <w:r>
         <w:t>Hiểu bài toán khách hàng đề ra</w:t>
       </w:r>
     </w:p>
@@ -4841,18 +4813,10 @@
         <w:pStyle w:val="ListParagraph"/>
         <w:numPr>
           <w:ilvl w:val="1"/>
-          <w:numId w:val="41"/>
+          <w:numId w:val="42"/>
         </w:numPr>
-        <w:rPr>
-          <w:i/>
-          <w:iCs/>
-        </w:rPr>
-      </w:pPr>
-      <w:r>
-        <w:rPr>
-          <w:i/>
-          <w:iCs/>
-        </w:rPr>
+      </w:pPr>
+      <w:r>
         <w:t>Tìm hướng để giải bài toán của khách hàng</w:t>
       </w:r>
     </w:p>
@@ -4861,18 +4825,10 @@
         <w:pStyle w:val="ListParagraph"/>
         <w:numPr>
           <w:ilvl w:val="1"/>
-          <w:numId w:val="41"/>
+          <w:numId w:val="42"/>
         </w:numPr>
-        <w:rPr>
-          <w:i/>
-          <w:iCs/>
-        </w:rPr>
-      </w:pPr>
-      <w:r>
-        <w:rPr>
-          <w:i/>
-          <w:iCs/>
-        </w:rPr>
+      </w:pPr>
+      <w:r>
         <w:t>Lựa chọn công nghệ để thực hiện bài toán</w:t>
       </w:r>
     </w:p>
@@ -4881,18 +4837,10 @@
         <w:pStyle w:val="ListParagraph"/>
         <w:numPr>
           <w:ilvl w:val="1"/>
-          <w:numId w:val="41"/>
+          <w:numId w:val="42"/>
         </w:numPr>
-        <w:rPr>
-          <w:i/>
-          <w:iCs/>
-        </w:rPr>
-      </w:pPr>
-      <w:r>
-        <w:rPr>
-          <w:i/>
-          <w:iCs/>
-        </w:rPr>
+      </w:pPr>
+      <w:r>
         <w:t>Phân bổ nhân lực cho công việc</w:t>
       </w:r>
     </w:p>
@@ -4901,18 +4849,10 @@
         <w:pStyle w:val="ListParagraph"/>
         <w:numPr>
           <w:ilvl w:val="1"/>
-          <w:numId w:val="41"/>
+          <w:numId w:val="42"/>
         </w:numPr>
-        <w:rPr>
-          <w:i/>
-          <w:iCs/>
-        </w:rPr>
-      </w:pPr>
-      <w:r>
-        <w:rPr>
-          <w:i/>
-          <w:iCs/>
-        </w:rPr>
+      </w:pPr>
+      <w:r>
         <w:t>Dự định thời gian hoàn thành, kiểm thử và bàn giao cho khách hàng</w:t>
       </w:r>
     </w:p>
@@ -4921,18 +4861,10 @@
         <w:pStyle w:val="ListParagraph"/>
         <w:numPr>
           <w:ilvl w:val="0"/>
-          <w:numId w:val="41"/>
+          <w:numId w:val="42"/>
         </w:numPr>
-        <w:rPr>
-          <w:i/>
-          <w:iCs/>
-        </w:rPr>
-      </w:pPr>
-      <w:r>
-        <w:rPr>
-          <w:i/>
-          <w:iCs/>
-        </w:rPr>
+      </w:pPr>
+      <w:r>
         <w:t>Các qui định về họp hành với khách hàng</w:t>
       </w:r>
     </w:p>
@@ -4941,18 +4873,10 @@
         <w:pStyle w:val="ListParagraph"/>
         <w:numPr>
           <w:ilvl w:val="1"/>
-          <w:numId w:val="41"/>
+          <w:numId w:val="42"/>
         </w:numPr>
-        <w:rPr>
-          <w:i/>
-          <w:iCs/>
-        </w:rPr>
-      </w:pPr>
-      <w:r>
-        <w:rPr>
-          <w:i/>
-          <w:iCs/>
-        </w:rPr>
+      </w:pPr>
+      <w:r>
         <w:t>Bí mật về nội dung và thông tin giữa khách hàng và nhân viên</w:t>
       </w:r>
     </w:p>
@@ -4961,18 +4885,10 @@
         <w:pStyle w:val="ListParagraph"/>
         <w:numPr>
           <w:ilvl w:val="1"/>
-          <w:numId w:val="41"/>
+          <w:numId w:val="42"/>
         </w:numPr>
-        <w:rPr>
-          <w:i/>
-          <w:iCs/>
-        </w:rPr>
-      </w:pPr>
-      <w:r>
-        <w:rPr>
-          <w:i/>
-          <w:iCs/>
-        </w:rPr>
+      </w:pPr>
+      <w:r>
         <w:t>Ký hợp đồng thỏa thuận</w:t>
       </w:r>
     </w:p>
@@ -4981,18 +4897,13 @@
         <w:pStyle w:val="ListParagraph"/>
         <w:numPr>
           <w:ilvl w:val="1"/>
-          <w:numId w:val="41"/>
+          <w:numId w:val="42"/>
         </w:numPr>
         <w:rPr>
           <w:i/>
-          <w:iCs/>
-        </w:rPr>
-      </w:pPr>
-      <w:r>
-        <w:rPr>
-          <w:i/>
-          <w:iCs/>
-        </w:rPr>
+        </w:rPr>
+      </w:pPr>
+      <w:r>
         <w:t>Trao đổi thống nhất các vấn đề phát sinh trong quá trình làm</w:t>
       </w:r>
     </w:p>
@@ -5017,6 +4928,89 @@
         <w:t>Ước lượng thời gian</w:t>
       </w:r>
       <w:bookmarkEnd w:id="19"/>
+    </w:p>
+    <w:p>
+      <w:pPr>
+        <w:pStyle w:val="ListParagraph"/>
+        <w:numPr>
+          <w:ilvl w:val="0"/>
+          <w:numId w:val="43"/>
+        </w:numPr>
+      </w:pPr>
+      <w:r>
+        <w:t xml:space="preserve">Để chạy thành công </w:t>
+      </w:r>
+      <w:r>
+        <w:t>mã nguồn</w:t>
+      </w:r>
+      <w:r>
+        <w:t xml:space="preserve"> mở</w:t>
+      </w:r>
+      <w:r>
+        <w:t xml:space="preserve"> cần bao nhiêu thời gian</w:t>
+      </w:r>
+    </w:p>
+    <w:p>
+      <w:pPr>
+        <w:pStyle w:val="ListParagraph"/>
+        <w:numPr>
+          <w:ilvl w:val="0"/>
+          <w:numId w:val="43"/>
+        </w:numPr>
+      </w:pPr>
+      <w:r>
+        <w:t>Để hiểu rõ mã nguồn mở cần bao nhiêu thời gian</w:t>
+      </w:r>
+    </w:p>
+    <w:p>
+      <w:pPr>
+        <w:pStyle w:val="ListParagraph"/>
+        <w:numPr>
+          <w:ilvl w:val="0"/>
+          <w:numId w:val="43"/>
+        </w:numPr>
+      </w:pPr>
+      <w:r>
+        <w:t>Để thay đổi giao diện, để chỉnh sửa tính năng cần bao nhiêu thời gian</w:t>
+      </w:r>
+    </w:p>
+    <w:p>
+      <w:pPr>
+        <w:pStyle w:val="Heading2"/>
+      </w:pPr>
+      <w:bookmarkStart w:id="20" w:name="_Toc57272153"/>
+      <w:r>
+        <w:t>Ước lượng rủi ro</w:t>
+      </w:r>
+      <w:bookmarkEnd w:id="20"/>
+    </w:p>
+    <w:p>
+      <w:pPr>
+        <w:rPr>
+          <w:iCs/>
+        </w:rPr>
+      </w:pPr>
+      <w:r>
+        <w:rPr>
+          <w:iCs/>
+        </w:rPr>
+        <w:t>Ước lượng 5 rủi ro của dự án tìm hiểu mã nguồn mở này: Mỗi rủi ro có 5 yếu tố cần ghi rõ</w:t>
+      </w:r>
+    </w:p>
+    <w:p>
+      <w:pPr>
+        <w:rPr>
+          <w:i/>
+          <w:iCs/>
+        </w:rPr>
+      </w:pPr>
+      <w:r>
+        <w:rPr>
+          <w:i/>
+          <w:iCs/>
+        </w:rPr>
+        <w:t>#1</w:t>
+      </w:r>
     </w:p>
     <w:p>
       <w:pPr>
@@ -5035,28 +5029,14 @@
           <w:i/>
           <w:iCs/>
         </w:rPr>
-        <w:t xml:space="preserve">Để chạy thành công </w:t>
-      </w:r>
-      <w:r>
-        <w:rPr>
-          <w:i/>
-          <w:iCs/>
-        </w:rPr>
-        <w:t>mã nguồn</w:t>
-      </w:r>
-      <w:r>
-        <w:rPr>
-          <w:i/>
-          <w:iCs/>
-        </w:rPr>
-        <w:t xml:space="preserve"> mở</w:t>
-      </w:r>
-      <w:r>
-        <w:rPr>
-          <w:i/>
-          <w:iCs/>
-        </w:rPr>
-        <w:t xml:space="preserve"> cần bao nhiêu thời gian</w:t>
+        <w:t xml:space="preserve">Tên rủi ro: </w:t>
+      </w:r>
+      <w:r>
+        <w:rPr>
+          <w:i/>
+          <w:iCs/>
+        </w:rPr>
+        <w:t>Thành viên trễ giờ họp.</w:t>
       </w:r>
     </w:p>
     <w:p>
@@ -5076,7 +5056,14 @@
           <w:i/>
           <w:iCs/>
         </w:rPr>
-        <w:t>Để hiểu rõ mã nguồn mở cần bao nhiêu thời gian</w:t>
+        <w:t>Mô tả rủi ro:</w:t>
+      </w:r>
+      <w:r>
+        <w:rPr>
+          <w:i/>
+          <w:iCs/>
+        </w:rPr>
+        <w:t xml:space="preserve"> Thành viên hẹn 8h nhưng 9h mới xuất hiện.</w:t>
       </w:r>
     </w:p>
     <w:p>
@@ -5096,47 +5083,14 @@
           <w:i/>
           <w:iCs/>
         </w:rPr>
-        <w:t>Để thay đổi giao diện, để chỉnh sửa tính năng cần bao nhiêu thời gian</w:t>
-      </w:r>
-    </w:p>
-    <w:p>
-      <w:pPr>
-        <w:pStyle w:val="Heading2"/>
-      </w:pPr>
-      <w:bookmarkStart w:id="20" w:name="_Toc57272153"/>
-      <w:r>
-        <w:t>Ước lượng rủi ro</w:t>
-      </w:r>
-      <w:bookmarkEnd w:id="20"/>
-    </w:p>
-    <w:p>
-      <w:pPr>
-        <w:rPr>
-          <w:i/>
-          <w:iCs/>
-        </w:rPr>
-      </w:pPr>
-      <w:r>
-        <w:rPr>
-          <w:i/>
-          <w:iCs/>
-        </w:rPr>
-        <w:t>Ước lượng 5 rủi ro của dự án tìm hiểu mã nguồn mở này: Mỗi rủi ro có 5 yếu tố cần ghi rõ</w:t>
-      </w:r>
-    </w:p>
-    <w:p>
-      <w:pPr>
-        <w:rPr>
-          <w:i/>
-          <w:iCs/>
-        </w:rPr>
-      </w:pPr>
-      <w:r>
-        <w:rPr>
-          <w:i/>
-          <w:iCs/>
-        </w:rPr>
-        <w:t>#1</w:t>
+        <w:t>Xác suất xảy ra</w:t>
+      </w:r>
+      <w:r>
+        <w:rPr>
+          <w:i/>
+          <w:iCs/>
+        </w:rPr>
+        <w:t>: 10%.</w:t>
       </w:r>
     </w:p>
     <w:p>
@@ -5156,14 +5110,14 @@
           <w:i/>
           <w:iCs/>
         </w:rPr>
-        <w:t xml:space="preserve">Tên rủi ro: </w:t>
-      </w:r>
-      <w:r>
-        <w:rPr>
-          <w:i/>
-          <w:iCs/>
-        </w:rPr>
-        <w:t>Thành viên trễ giờ họp.</w:t>
+        <w:t>Mức độ thiệt hại</w:t>
+      </w:r>
+      <w:r>
+        <w:rPr>
+          <w:i/>
+          <w:iCs/>
+        </w:rPr>
+        <w:t xml:space="preserve"> : 1%.</w:t>
       </w:r>
     </w:p>
     <w:p>
@@ -5183,14 +5137,30 @@
           <w:i/>
           <w:iCs/>
         </w:rPr>
-        <w:t>Mô tả rủi ro:</w:t>
-      </w:r>
-      <w:r>
-        <w:rPr>
-          <w:i/>
-          <w:iCs/>
-        </w:rPr>
-        <w:t xml:space="preserve"> Thành viên hẹn 8h nhưng 9h mới xuất hiện.</w:t>
+        <w:lastRenderedPageBreak/>
+        <w:t>Giải pháp xử lý</w:t>
+      </w:r>
+      <w:r>
+        <w:rPr>
+          <w:i/>
+          <w:iCs/>
+        </w:rPr>
+        <w:t>: Nhắc nhở, xử phạt.</w:t>
+      </w:r>
+    </w:p>
+    <w:p>
+      <w:pPr>
+        <w:rPr>
+          <w:i/>
+          <w:iCs/>
+        </w:rPr>
+      </w:pPr>
+      <w:r>
+        <w:rPr>
+          <w:i/>
+          <w:iCs/>
+        </w:rPr>
+        <w:t>#2</w:t>
       </w:r>
     </w:p>
     <w:p>
@@ -5210,14 +5180,28 @@
           <w:i/>
           <w:iCs/>
         </w:rPr>
-        <w:t>Xác suất xảy ra</w:t>
-      </w:r>
-      <w:r>
-        <w:rPr>
-          <w:i/>
-          <w:iCs/>
-        </w:rPr>
-        <w:t>: 10%.</w:t>
+        <w:t xml:space="preserve">Tên rủi ro: </w:t>
+      </w:r>
+      <w:r>
+        <w:rPr>
+          <w:i/>
+          <w:iCs/>
+        </w:rPr>
+        <w:t>C</w:t>
+      </w:r>
+      <w:r>
+        <w:rPr>
+          <w:i/>
+          <w:iCs/>
+        </w:rPr>
+        <w:t>onflict</w:t>
+      </w:r>
+      <w:r>
+        <w:rPr>
+          <w:i/>
+          <w:iCs/>
+        </w:rPr>
+        <w:t xml:space="preserve"> code.</w:t>
       </w:r>
     </w:p>
     <w:p>
@@ -5237,14 +5221,14 @@
           <w:i/>
           <w:iCs/>
         </w:rPr>
-        <w:t>Mức độ thiệt hại</w:t>
-      </w:r>
-      <w:r>
-        <w:rPr>
-          <w:i/>
-          <w:iCs/>
-        </w:rPr>
-        <w:t xml:space="preserve"> : 1%.</w:t>
+        <w:t>Mô tả rủi ro:</w:t>
+      </w:r>
+      <w:r>
+        <w:rPr>
+          <w:i/>
+          <w:iCs/>
+        </w:rPr>
+        <w:t xml:space="preserve"> Code bị xung đột và khó kiểm soát.</w:t>
       </w:r>
     </w:p>
     <w:p>
@@ -5264,30 +5248,14 @@
           <w:i/>
           <w:iCs/>
         </w:rPr>
-        <w:lastRenderedPageBreak/>
-        <w:t>Giải pháp xử lý</w:t>
-      </w:r>
-      <w:r>
-        <w:rPr>
-          <w:i/>
-          <w:iCs/>
-        </w:rPr>
-        <w:t>: Nhắc nhở, xử phạt.</w:t>
-      </w:r>
-    </w:p>
-    <w:p>
-      <w:pPr>
-        <w:rPr>
-          <w:i/>
-          <w:iCs/>
-        </w:rPr>
-      </w:pPr>
-      <w:r>
-        <w:rPr>
-          <w:i/>
-          <w:iCs/>
-        </w:rPr>
-        <w:t>#2</w:t>
+        <w:t>Xác suất xảy ra</w:t>
+      </w:r>
+      <w:r>
+        <w:rPr>
+          <w:i/>
+          <w:iCs/>
+        </w:rPr>
+        <w:t>: 10%</w:t>
       </w:r>
     </w:p>
     <w:p>
@@ -5307,28 +5275,14 @@
           <w:i/>
           <w:iCs/>
         </w:rPr>
-        <w:t xml:space="preserve">Tên rủi ro: </w:t>
-      </w:r>
-      <w:r>
-        <w:rPr>
-          <w:i/>
-          <w:iCs/>
-        </w:rPr>
-        <w:t>C</w:t>
-      </w:r>
-      <w:r>
-        <w:rPr>
-          <w:i/>
-          <w:iCs/>
-        </w:rPr>
-        <w:t>onflict</w:t>
-      </w:r>
-      <w:r>
-        <w:rPr>
-          <w:i/>
-          <w:iCs/>
-        </w:rPr>
-        <w:t xml:space="preserve"> code.</w:t>
+        <w:t>Mức độ thiệt hại</w:t>
+      </w:r>
+      <w:r>
+        <w:rPr>
+          <w:i/>
+          <w:iCs/>
+        </w:rPr>
+        <w:t xml:space="preserve"> : 20%</w:t>
       </w:r>
     </w:p>
     <w:p>
@@ -5348,14 +5302,29 @@
           <w:i/>
           <w:iCs/>
         </w:rPr>
-        <w:t>Mô tả rủi ro:</w:t>
-      </w:r>
-      <w:r>
-        <w:rPr>
-          <w:i/>
-          <w:iCs/>
-        </w:rPr>
-        <w:t xml:space="preserve"> Code bị xung đột và khó kiểm soát.</w:t>
+        <w:t>Giải pháp xử lý</w:t>
+      </w:r>
+      <w:r>
+        <w:rPr>
+          <w:i/>
+          <w:iCs/>
+        </w:rPr>
+        <w:t>: Dạy thành viên cách rebase, stash.</w:t>
+      </w:r>
+    </w:p>
+    <w:p>
+      <w:pPr>
+        <w:rPr>
+          <w:i/>
+          <w:iCs/>
+        </w:rPr>
+      </w:pPr>
+      <w:r>
+        <w:rPr>
+          <w:i/>
+          <w:iCs/>
+        </w:rPr>
+        <w:t>#3</w:t>
       </w:r>
     </w:p>
     <w:p>
@@ -5375,14 +5344,14 @@
           <w:i/>
           <w:iCs/>
         </w:rPr>
-        <w:t>Xác suất xảy ra</w:t>
-      </w:r>
-      <w:r>
-        <w:rPr>
-          <w:i/>
-          <w:iCs/>
-        </w:rPr>
-        <w:t>: 10%</w:t>
+        <w:t xml:space="preserve">Tên rủi ro: </w:t>
+      </w:r>
+      <w:r>
+        <w:rPr>
+          <w:i/>
+          <w:iCs/>
+        </w:rPr>
+        <w:t>Lỗi chức năng.</w:t>
       </w:r>
     </w:p>
     <w:p>
@@ -5402,14 +5371,14 @@
           <w:i/>
           <w:iCs/>
         </w:rPr>
-        <w:t>Mức độ thiệt hại</w:t>
-      </w:r>
-      <w:r>
-        <w:rPr>
-          <w:i/>
-          <w:iCs/>
-        </w:rPr>
-        <w:t xml:space="preserve"> : 20%</w:t>
+        <w:t>Mô tả rủi ro:</w:t>
+      </w:r>
+      <w:r>
+        <w:rPr>
+          <w:i/>
+          <w:iCs/>
+        </w:rPr>
+        <w:t xml:space="preserve"> Chức năng chạy không đúng yêu cầu.</w:t>
       </w:r>
     </w:p>
     <w:p>
@@ -5429,29 +5398,14 @@
           <w:i/>
           <w:iCs/>
         </w:rPr>
-        <w:t>Giải pháp xử lý</w:t>
-      </w:r>
-      <w:r>
-        <w:rPr>
-          <w:i/>
-          <w:iCs/>
-        </w:rPr>
-        <w:t>: Dạy thành viên cách rebase, stash.</w:t>
-      </w:r>
-    </w:p>
-    <w:p>
-      <w:pPr>
-        <w:rPr>
-          <w:i/>
-          <w:iCs/>
-        </w:rPr>
-      </w:pPr>
-      <w:r>
-        <w:rPr>
-          <w:i/>
-          <w:iCs/>
-        </w:rPr>
-        <w:t>#3</w:t>
+        <w:t>Xác suất xảy ra</w:t>
+      </w:r>
+      <w:r>
+        <w:rPr>
+          <w:i/>
+          <w:iCs/>
+        </w:rPr>
+        <w:t>: 10%</w:t>
       </w:r>
     </w:p>
     <w:p>
@@ -5471,14 +5425,14 @@
           <w:i/>
           <w:iCs/>
         </w:rPr>
-        <w:t xml:space="preserve">Tên rủi ro: </w:t>
-      </w:r>
-      <w:r>
-        <w:rPr>
-          <w:i/>
-          <w:iCs/>
-        </w:rPr>
-        <w:t>Lỗi chức năng.</w:t>
+        <w:t>Mức độ thiệt hại</w:t>
+      </w:r>
+      <w:r>
+        <w:rPr>
+          <w:i/>
+          <w:iCs/>
+        </w:rPr>
+        <w:t xml:space="preserve"> : 5%</w:t>
       </w:r>
     </w:p>
     <w:p>
@@ -5498,14 +5452,29 @@
           <w:i/>
           <w:iCs/>
         </w:rPr>
-        <w:t>Mô tả rủi ro:</w:t>
-      </w:r>
-      <w:r>
-        <w:rPr>
-          <w:i/>
-          <w:iCs/>
-        </w:rPr>
-        <w:t xml:space="preserve"> Chức năng chạy không đúng yêu cầu.</w:t>
+        <w:t>Giải pháp xử lý</w:t>
+      </w:r>
+      <w:r>
+        <w:rPr>
+          <w:i/>
+          <w:iCs/>
+        </w:rPr>
+        <w:t>: Cần đọc đúng yêu cầu(SRS, Mock…).</w:t>
+      </w:r>
+    </w:p>
+    <w:p>
+      <w:pPr>
+        <w:rPr>
+          <w:i/>
+          <w:iCs/>
+        </w:rPr>
+      </w:pPr>
+      <w:r>
+        <w:rPr>
+          <w:i/>
+          <w:iCs/>
+        </w:rPr>
+        <w:t>#4</w:t>
       </w:r>
     </w:p>
     <w:p>
@@ -5525,14 +5494,14 @@
           <w:i/>
           <w:iCs/>
         </w:rPr>
-        <w:t>Xác suất xảy ra</w:t>
-      </w:r>
-      <w:r>
-        <w:rPr>
-          <w:i/>
-          <w:iCs/>
-        </w:rPr>
-        <w:t>: 10%</w:t>
+        <w:t xml:space="preserve">Tên rủi ro: </w:t>
+      </w:r>
+      <w:r>
+        <w:rPr>
+          <w:i/>
+          <w:iCs/>
+        </w:rPr>
+        <w:t>Lỗi task.</w:t>
       </w:r>
     </w:p>
     <w:p>
@@ -5552,14 +5521,28 @@
           <w:i/>
           <w:iCs/>
         </w:rPr>
-        <w:t>Mức độ thiệt hại</w:t>
-      </w:r>
-      <w:r>
-        <w:rPr>
-          <w:i/>
-          <w:iCs/>
-        </w:rPr>
-        <w:t xml:space="preserve"> : 5%</w:t>
+        <w:t>Mô tả rủi ro:</w:t>
+      </w:r>
+      <w:r>
+        <w:rPr>
+          <w:i/>
+          <w:iCs/>
+        </w:rPr>
+        <w:t xml:space="preserve"> </w:t>
+      </w:r>
+      <w:r>
+        <w:rPr>
+          <w:i/>
+          <w:iCs/>
+        </w:rPr>
+        <w:t xml:space="preserve">: </w:t>
+      </w:r>
+      <w:r>
+        <w:rPr>
+          <w:i/>
+          <w:iCs/>
+        </w:rPr>
+        <w:t>Các task tạo không chuẩn.</w:t>
       </w:r>
     </w:p>
     <w:p>
@@ -5579,29 +5562,14 @@
           <w:i/>
           <w:iCs/>
         </w:rPr>
-        <w:t>Giải pháp xử lý</w:t>
-      </w:r>
-      <w:r>
-        <w:rPr>
-          <w:i/>
-          <w:iCs/>
-        </w:rPr>
-        <w:t>: Cần đọc đúng yêu cầu(SRS, Mock…).</w:t>
-      </w:r>
-    </w:p>
-    <w:p>
-      <w:pPr>
-        <w:rPr>
-          <w:i/>
-          <w:iCs/>
-        </w:rPr>
-      </w:pPr>
-      <w:r>
-        <w:rPr>
-          <w:i/>
-          <w:iCs/>
-        </w:rPr>
-        <w:t>#4</w:t>
+        <w:t>Xác suất xảy ra</w:t>
+      </w:r>
+      <w:r>
+        <w:rPr>
+          <w:i/>
+          <w:iCs/>
+        </w:rPr>
+        <w:t>: 10%</w:t>
       </w:r>
     </w:p>
     <w:p>
@@ -5621,14 +5589,14 @@
           <w:i/>
           <w:iCs/>
         </w:rPr>
-        <w:t xml:space="preserve">Tên rủi ro: </w:t>
-      </w:r>
-      <w:r>
-        <w:rPr>
-          <w:i/>
-          <w:iCs/>
-        </w:rPr>
-        <w:t>Lỗi task.</w:t>
+        <w:t>Mức độ thiệt hại</w:t>
+      </w:r>
+      <w:r>
+        <w:rPr>
+          <w:i/>
+          <w:iCs/>
+        </w:rPr>
+        <w:t xml:space="preserve"> : 5%</w:t>
       </w:r>
     </w:p>
     <w:p>
@@ -5648,28 +5616,29 @@
           <w:i/>
           <w:iCs/>
         </w:rPr>
-        <w:t>Mô tả rủi ro:</w:t>
-      </w:r>
-      <w:r>
-        <w:rPr>
-          <w:i/>
-          <w:iCs/>
-        </w:rPr>
-        <w:t xml:space="preserve"> </w:t>
-      </w:r>
-      <w:r>
-        <w:rPr>
-          <w:i/>
-          <w:iCs/>
-        </w:rPr>
-        <w:t xml:space="preserve">: </w:t>
-      </w:r>
-      <w:r>
-        <w:rPr>
-          <w:i/>
-          <w:iCs/>
-        </w:rPr>
-        <w:t>Các task tạo không chuẩn.</w:t>
+        <w:t>Giải pháp xử lý</w:t>
+      </w:r>
+      <w:r>
+        <w:rPr>
+          <w:i/>
+          <w:iCs/>
+        </w:rPr>
+        <w:t>: Viết chuẩn mô tả task, them file srs, tài liệu.</w:t>
+      </w:r>
+    </w:p>
+    <w:p>
+      <w:pPr>
+        <w:rPr>
+          <w:i/>
+          <w:iCs/>
+        </w:rPr>
+      </w:pPr>
+      <w:r>
+        <w:rPr>
+          <w:i/>
+          <w:iCs/>
+        </w:rPr>
+        <w:t>#5</w:t>
       </w:r>
     </w:p>
     <w:p>
@@ -5689,14 +5658,14 @@
           <w:i/>
           <w:iCs/>
         </w:rPr>
-        <w:t>Xác suất xảy ra</w:t>
-      </w:r>
-      <w:r>
-        <w:rPr>
-          <w:i/>
-          <w:iCs/>
-        </w:rPr>
-        <w:t>: 10%</w:t>
+        <w:t xml:space="preserve">Tên rủi ro: </w:t>
+      </w:r>
+      <w:r>
+        <w:rPr>
+          <w:i/>
+          <w:iCs/>
+        </w:rPr>
+        <w:t>Overdue.</w:t>
       </w:r>
     </w:p>
     <w:p>
@@ -5716,14 +5685,14 @@
           <w:i/>
           <w:iCs/>
         </w:rPr>
-        <w:t>Mức độ thiệt hại</w:t>
-      </w:r>
-      <w:r>
-        <w:rPr>
-          <w:i/>
-          <w:iCs/>
-        </w:rPr>
-        <w:t xml:space="preserve"> : 5%</w:t>
+        <w:t>Mô tả rủi ro:</w:t>
+      </w:r>
+      <w:r>
+        <w:rPr>
+          <w:i/>
+          <w:iCs/>
+        </w:rPr>
+        <w:t xml:space="preserve"> Task làm trễ due date.</w:t>
       </w:r>
     </w:p>
     <w:p>
@@ -5743,29 +5712,14 @@
           <w:i/>
           <w:iCs/>
         </w:rPr>
-        <w:t>Giải pháp xử lý</w:t>
-      </w:r>
-      <w:r>
-        <w:rPr>
-          <w:i/>
-          <w:iCs/>
-        </w:rPr>
-        <w:t>: Viết chuẩn mô tả task, them file srs, tài liệu.</w:t>
-      </w:r>
-    </w:p>
-    <w:p>
-      <w:pPr>
-        <w:rPr>
-          <w:i/>
-          <w:iCs/>
-        </w:rPr>
-      </w:pPr>
-      <w:r>
-        <w:rPr>
-          <w:i/>
-          <w:iCs/>
-        </w:rPr>
-        <w:t>#5</w:t>
+        <w:t>Xác suất xảy ra</w:t>
+      </w:r>
+      <w:r>
+        <w:rPr>
+          <w:i/>
+          <w:iCs/>
+        </w:rPr>
+        <w:t>: 10%</w:t>
       </w:r>
     </w:p>
     <w:p>
@@ -5785,14 +5739,14 @@
           <w:i/>
           <w:iCs/>
         </w:rPr>
-        <w:t xml:space="preserve">Tên rủi ro: </w:t>
-      </w:r>
-      <w:r>
-        <w:rPr>
-          <w:i/>
-          <w:iCs/>
-        </w:rPr>
-        <w:t>Overdue.</w:t>
+        <w:t>Mức độ thiệt hại</w:t>
+      </w:r>
+      <w:r>
+        <w:rPr>
+          <w:i/>
+          <w:iCs/>
+        </w:rPr>
+        <w:t xml:space="preserve"> : 10%</w:t>
       </w:r>
     </w:p>
     <w:p>
@@ -5812,87 +5766,6 @@
           <w:i/>
           <w:iCs/>
         </w:rPr>
-        <w:t>Mô tả rủi ro:</w:t>
-      </w:r>
-      <w:r>
-        <w:rPr>
-          <w:i/>
-          <w:iCs/>
-        </w:rPr>
-        <w:t xml:space="preserve"> Task làm trễ due date.</w:t>
-      </w:r>
-    </w:p>
-    <w:p>
-      <w:pPr>
-        <w:pStyle w:val="ListParagraph"/>
-        <w:numPr>
-          <w:ilvl w:val="0"/>
-          <w:numId w:val="40"/>
-        </w:numPr>
-        <w:rPr>
-          <w:i/>
-          <w:iCs/>
-        </w:rPr>
-      </w:pPr>
-      <w:r>
-        <w:rPr>
-          <w:i/>
-          <w:iCs/>
-        </w:rPr>
-        <w:t>Xác suất xảy ra</w:t>
-      </w:r>
-      <w:r>
-        <w:rPr>
-          <w:i/>
-          <w:iCs/>
-        </w:rPr>
-        <w:t>: 10%</w:t>
-      </w:r>
-    </w:p>
-    <w:p>
-      <w:pPr>
-        <w:pStyle w:val="ListParagraph"/>
-        <w:numPr>
-          <w:ilvl w:val="0"/>
-          <w:numId w:val="40"/>
-        </w:numPr>
-        <w:rPr>
-          <w:i/>
-          <w:iCs/>
-        </w:rPr>
-      </w:pPr>
-      <w:r>
-        <w:rPr>
-          <w:i/>
-          <w:iCs/>
-        </w:rPr>
-        <w:t>Mức độ thiệt hại</w:t>
-      </w:r>
-      <w:r>
-        <w:rPr>
-          <w:i/>
-          <w:iCs/>
-        </w:rPr>
-        <w:t xml:space="preserve"> : 10%</w:t>
-      </w:r>
-    </w:p>
-    <w:p>
-      <w:pPr>
-        <w:pStyle w:val="ListParagraph"/>
-        <w:numPr>
-          <w:ilvl w:val="0"/>
-          <w:numId w:val="40"/>
-        </w:numPr>
-        <w:rPr>
-          <w:i/>
-          <w:iCs/>
-        </w:rPr>
-      </w:pPr>
-      <w:r>
-        <w:rPr>
-          <w:i/>
-          <w:iCs/>
-        </w:rPr>
         <w:t>Giải pháp xử lý</w:t>
       </w:r>
       <w:r>
@@ -5914,107 +5787,43 @@
       <w:bookmarkEnd w:id="21"/>
     </w:p>
     <w:p>
-      <w:pPr>
-        <w:rPr>
-          <w:i/>
-        </w:rPr>
-      </w:pPr>
       <w:bookmarkStart w:id="22" w:name="_Toc57272155"/>
       <w:r>
-        <w:rPr>
-          <w:i/>
-        </w:rPr>
         <w:t>Xác định tính thương mại</w:t>
       </w:r>
     </w:p>
     <w:p>
-      <w:pPr>
-        <w:rPr>
-          <w:i/>
-        </w:rPr>
-      </w:pPr>
-      <w:r>
-        <w:rPr>
-          <w:i/>
-        </w:rPr>
+      <w:r>
         <w:t>Chí phí phát triển: 55 triệu, chi phí kiểm thử: 5 triệu</w:t>
       </w:r>
     </w:p>
     <w:p>
-      <w:pPr>
-        <w:rPr>
-          <w:i/>
-        </w:rPr>
-      </w:pPr>
-      <w:r>
-        <w:rPr>
-          <w:i/>
-        </w:rPr>
+      <w:r>
         <w:t>Chi phí vận hành: 100 triệu</w:t>
       </w:r>
     </w:p>
     <w:p>
-      <w:pPr>
-        <w:rPr>
-          <w:i/>
-        </w:rPr>
-      </w:pPr>
-      <w:r>
-        <w:rPr>
-          <w:i/>
-        </w:rPr>
+      <w:r>
         <w:t>Chi phí quản lý: 200 triệu</w:t>
       </w:r>
     </w:p>
     <w:p>
-      <w:pPr>
-        <w:rPr>
-          <w:i/>
-        </w:rPr>
-      </w:pPr>
-      <w:r>
-        <w:rPr>
-          <w:i/>
-        </w:rPr>
+      <w:r>
         <w:t xml:space="preserve">Chi phí kính doanh: 250 triệu, </w:t>
       </w:r>
     </w:p>
     <w:p>
-      <w:pPr>
-        <w:rPr>
-          <w:i/>
-        </w:rPr>
-      </w:pPr>
-      <w:r>
-        <w:rPr>
-          <w:i/>
-        </w:rPr>
+      <w:r>
         <w:t>Chi phí quảng cáo:  1 tỉ</w:t>
       </w:r>
     </w:p>
     <w:p>
-      <w:pPr>
-        <w:rPr>
-          <w:i/>
-        </w:rPr>
-      </w:pPr>
-      <w:r>
-        <w:rPr>
-          <w:i/>
-        </w:rPr>
+      <w:r>
         <w:t>Chi phi tiếp thị: 1 tỉ 500 triệu</w:t>
       </w:r>
     </w:p>
     <w:p>
-      <w:pPr>
-        <w:rPr>
-          <w:i/>
-        </w:rPr>
-      </w:pPr>
-      <w:r>
-        <w:rPr>
-          <w:i/>
-        </w:rPr>
+      <w:r>
         <w:t>Chi phí quà tặng : 200 triệu</w:t>
       </w:r>
     </w:p>
@@ -6029,62 +5838,41 @@
       <w:bookmarkEnd w:id="22"/>
     </w:p>
     <w:p>
-      <w:pPr>
-        <w:rPr>
-          <w:i/>
-        </w:rPr>
-      </w:pPr>
-      <w:r>
-        <w:rPr>
-          <w:i/>
-        </w:rPr>
+      <w:r>
         <w:t>Ước lượng số dòng code</w:t>
       </w:r>
     </w:p>
     <w:p>
-      <w:pPr>
-        <w:rPr>
-          <w:i/>
-        </w:rPr>
-      </w:pPr>
-      <w:r>
-        <w:rPr>
-          <w:i/>
-        </w:rPr>
+      <w:r>
         <w:t xml:space="preserve">Ước lượng số testcase </w:t>
       </w:r>
     </w:p>
     <w:p>
       <w:pPr>
         <w:rPr>
-          <w:i/>
           <w:lang w:val="fr-FR"/>
         </w:rPr>
       </w:pPr>
       <w:r>
         <w:rPr>
-          <w:i/>
           <w:lang w:val="fr-FR"/>
         </w:rPr>
         <w:t>Qui định số dòng comme</w:t>
       </w:r>
       <w:r>
         <w:rPr>
-          <w:i/>
           <w:lang w:val="fr-FR"/>
         </w:rPr>
         <w:t>nt trên mỗi K</w:t>
       </w:r>
       <w:r>
         <w:rPr>
-          <w:i/>
           <w:lang w:val="fr-FR"/>
         </w:rPr>
         <w:t>l</w:t>
       </w:r>
       <w:r>
         <w:rPr>
-          <w:i/>
           <w:lang w:val="fr-FR"/>
         </w:rPr>
         <w:t>oc</w:t>
@@ -6093,20 +5881,17 @@
     <w:p>
       <w:pPr>
         <w:rPr>
-          <w:i/>
           <w:lang w:val="fr-FR"/>
         </w:rPr>
       </w:pPr>
       <w:r>
         <w:rPr>
-          <w:i/>
           <w:lang w:val="fr-FR"/>
         </w:rPr>
         <w:t>Qui định về số unit test, au</w:t>
       </w:r>
       <w:r>
         <w:rPr>
-          <w:i/>
           <w:lang w:val="fr-FR"/>
         </w:rPr>
         <w:t>tomation test</w:t>
@@ -6694,7 +6479,7 @@
         <w:color w:val="C00000"/>
         <w:lang w:eastAsia="ar-SA" w:bidi="ar-SA"/>
       </w:rPr>
-      <w:t>10</w:t>
+      <w:t>11</w:t>
     </w:r>
     <w:r>
       <w:rPr>
@@ -8080,6 +7865,118 @@
     </w:lvl>
   </w:abstractNum>
   <w:abstractNum w:abstractNumId="19" w15:restartNumberingAfterBreak="0">
+    <w:nsid w:val="04F12EAB"/>
+    <w:multiLevelType w:val="hybridMultilevel"/>
+    <w:tmpl w:val="23721D20"/>
+    <w:lvl w:ilvl="0" w:tplc="9908545C">
+      <w:numFmt w:val="bullet"/>
+      <w:lvlText w:val="-"/>
+      <w:lvlJc w:val="left"/>
+      <w:pPr>
+        <w:ind w:left="360" w:hanging="360"/>
+      </w:pPr>
+      <w:rPr>
+        <w:rFonts w:ascii="Tahoma" w:eastAsia="MS Mincho" w:hAnsi="Tahoma" w:cs="Tahoma" w:hint="default"/>
+      </w:rPr>
+    </w:lvl>
+    <w:lvl w:ilvl="1" w:tplc="04090003" w:tentative="1">
+      <w:start w:val="1"/>
+      <w:numFmt w:val="bullet"/>
+      <w:lvlText w:val="o"/>
+      <w:lvlJc w:val="left"/>
+      <w:pPr>
+        <w:ind w:left="1080" w:hanging="360"/>
+      </w:pPr>
+      <w:rPr>
+        <w:rFonts w:ascii="Courier New" w:hAnsi="Courier New" w:cs="Courier New" w:hint="default"/>
+      </w:rPr>
+    </w:lvl>
+    <w:lvl w:ilvl="2" w:tplc="04090005" w:tentative="1">
+      <w:start w:val="1"/>
+      <w:numFmt w:val="bullet"/>
+      <w:lvlText w:val=""/>
+      <w:lvlJc w:val="left"/>
+      <w:pPr>
+        <w:ind w:left="1800" w:hanging="360"/>
+      </w:pPr>
+      <w:rPr>
+        <w:rFonts w:ascii="Wingdings" w:hAnsi="Wingdings" w:hint="default"/>
+      </w:rPr>
+    </w:lvl>
+    <w:lvl w:ilvl="3" w:tplc="04090001" w:tentative="1">
+      <w:start w:val="1"/>
+      <w:numFmt w:val="bullet"/>
+      <w:lvlText w:val=""/>
+      <w:lvlJc w:val="left"/>
+      <w:pPr>
+        <w:ind w:left="2520" w:hanging="360"/>
+      </w:pPr>
+      <w:rPr>
+        <w:rFonts w:ascii="Symbol" w:hAnsi="Symbol" w:hint="default"/>
+      </w:rPr>
+    </w:lvl>
+    <w:lvl w:ilvl="4" w:tplc="04090003" w:tentative="1">
+      <w:start w:val="1"/>
+      <w:numFmt w:val="bullet"/>
+      <w:lvlText w:val="o"/>
+      <w:lvlJc w:val="left"/>
+      <w:pPr>
+        <w:ind w:left="3240" w:hanging="360"/>
+      </w:pPr>
+      <w:rPr>
+        <w:rFonts w:ascii="Courier New" w:hAnsi="Courier New" w:cs="Courier New" w:hint="default"/>
+      </w:rPr>
+    </w:lvl>
+    <w:lvl w:ilvl="5" w:tplc="04090005" w:tentative="1">
+      <w:start w:val="1"/>
+      <w:numFmt w:val="bullet"/>
+      <w:lvlText w:val=""/>
+      <w:lvlJc w:val="left"/>
+      <w:pPr>
+        <w:ind w:left="3960" w:hanging="360"/>
+      </w:pPr>
+      <w:rPr>
+        <w:rFonts w:ascii="Wingdings" w:hAnsi="Wingdings" w:hint="default"/>
+      </w:rPr>
+    </w:lvl>
+    <w:lvl w:ilvl="6" w:tplc="04090001" w:tentative="1">
+      <w:start w:val="1"/>
+      <w:numFmt w:val="bullet"/>
+      <w:lvlText w:val=""/>
+      <w:lvlJc w:val="left"/>
+      <w:pPr>
+        <w:ind w:left="4680" w:hanging="360"/>
+      </w:pPr>
+      <w:rPr>
+        <w:rFonts w:ascii="Symbol" w:hAnsi="Symbol" w:hint="default"/>
+      </w:rPr>
+    </w:lvl>
+    <w:lvl w:ilvl="7" w:tplc="04090003" w:tentative="1">
+      <w:start w:val="1"/>
+      <w:numFmt w:val="bullet"/>
+      <w:lvlText w:val="o"/>
+      <w:lvlJc w:val="left"/>
+      <w:pPr>
+        <w:ind w:left="5400" w:hanging="360"/>
+      </w:pPr>
+      <w:rPr>
+        <w:rFonts w:ascii="Courier New" w:hAnsi="Courier New" w:cs="Courier New" w:hint="default"/>
+      </w:rPr>
+    </w:lvl>
+    <w:lvl w:ilvl="8" w:tplc="04090005" w:tentative="1">
+      <w:start w:val="1"/>
+      <w:numFmt w:val="bullet"/>
+      <w:lvlText w:val=""/>
+      <w:lvlJc w:val="left"/>
+      <w:pPr>
+        <w:ind w:left="6120" w:hanging="360"/>
+      </w:pPr>
+      <w:rPr>
+        <w:rFonts w:ascii="Wingdings" w:hAnsi="Wingdings" w:hint="default"/>
+      </w:rPr>
+    </w:lvl>
+  </w:abstractNum>
+  <w:abstractNum w:abstractNumId="20" w15:restartNumberingAfterBreak="0">
     <w:nsid w:val="0AC548F3"/>
     <w:multiLevelType w:val="hybridMultilevel"/>
     <w:tmpl w:val="E95ADD7E"/>
@@ -8168,7 +8065,7 @@
       </w:pPr>
     </w:lvl>
   </w:abstractNum>
-  <w:abstractNum w:abstractNumId="20" w15:restartNumberingAfterBreak="0">
+  <w:abstractNum w:abstractNumId="21" w15:restartNumberingAfterBreak="0">
     <w:nsid w:val="0F1C5952"/>
     <w:multiLevelType w:val="hybridMultilevel"/>
     <w:tmpl w:val="C2D8673A"/>
@@ -8308,7 +8205,7 @@
       </w:rPr>
     </w:lvl>
   </w:abstractNum>
-  <w:abstractNum w:abstractNumId="21" w15:restartNumberingAfterBreak="0">
+  <w:abstractNum w:abstractNumId="22" w15:restartNumberingAfterBreak="0">
     <w:nsid w:val="10071F88"/>
     <w:multiLevelType w:val="hybridMultilevel"/>
     <w:tmpl w:val="09AED870"/>
@@ -8420,7 +8317,7 @@
       </w:rPr>
     </w:lvl>
   </w:abstractNum>
-  <w:abstractNum w:abstractNumId="22" w15:restartNumberingAfterBreak="0">
+  <w:abstractNum w:abstractNumId="23" w15:restartNumberingAfterBreak="0">
     <w:nsid w:val="17E86640"/>
     <w:multiLevelType w:val="hybridMultilevel"/>
     <w:tmpl w:val="E75E9EBC"/>
@@ -8561,7 +8458,7 @@
       </w:rPr>
     </w:lvl>
   </w:abstractNum>
-  <w:abstractNum w:abstractNumId="23" w15:restartNumberingAfterBreak="0">
+  <w:abstractNum w:abstractNumId="24" w15:restartNumberingAfterBreak="0">
     <w:nsid w:val="1904704E"/>
     <w:multiLevelType w:val="multilevel"/>
     <w:tmpl w:val="00000011"/>
@@ -8674,7 +8571,7 @@
       </w:pPr>
     </w:lvl>
   </w:abstractNum>
-  <w:abstractNum w:abstractNumId="24" w15:restartNumberingAfterBreak="0">
+  <w:abstractNum w:abstractNumId="25" w15:restartNumberingAfterBreak="0">
     <w:nsid w:val="1F391341"/>
     <w:multiLevelType w:val="hybridMultilevel"/>
     <w:tmpl w:val="28D01D6A"/>
@@ -8814,7 +8711,7 @@
       </w:rPr>
     </w:lvl>
   </w:abstractNum>
-  <w:abstractNum w:abstractNumId="25" w15:restartNumberingAfterBreak="0">
+  <w:abstractNum w:abstractNumId="26" w15:restartNumberingAfterBreak="0">
     <w:nsid w:val="1FCD39A1"/>
     <w:multiLevelType w:val="multilevel"/>
     <w:tmpl w:val="AC12CE28"/>
@@ -8930,7 +8827,7 @@
       </w:pPr>
     </w:lvl>
   </w:abstractNum>
-  <w:abstractNum w:abstractNumId="26" w15:restartNumberingAfterBreak="0">
+  <w:abstractNum w:abstractNumId="27" w15:restartNumberingAfterBreak="0">
     <w:nsid w:val="1FE2537C"/>
     <w:multiLevelType w:val="hybridMultilevel"/>
     <w:tmpl w:val="DC94D102"/>
@@ -9019,7 +8916,7 @@
       </w:pPr>
     </w:lvl>
   </w:abstractNum>
-  <w:abstractNum w:abstractNumId="27" w15:restartNumberingAfterBreak="0">
+  <w:abstractNum w:abstractNumId="28" w15:restartNumberingAfterBreak="0">
     <w:nsid w:val="1FFA6CFD"/>
     <w:multiLevelType w:val="hybridMultilevel"/>
     <w:tmpl w:val="3B0CB20A"/>
@@ -9028,7 +8925,7 @@
       <w:lvlText w:val=""/>
       <w:lvlJc w:val="left"/>
       <w:pPr>
-        <w:ind w:left="720" w:hanging="360"/>
+        <w:ind w:left="360" w:hanging="360"/>
       </w:pPr>
       <w:rPr>
         <w:rFonts w:ascii="Symbol" w:eastAsia="MS Mincho" w:hAnsi="Symbol" w:cs="Calibri" w:hint="default"/>
@@ -9040,7 +8937,7 @@
       <w:lvlText w:val="o"/>
       <w:lvlJc w:val="left"/>
       <w:pPr>
-        <w:ind w:left="1440" w:hanging="360"/>
+        <w:ind w:left="1080" w:hanging="360"/>
       </w:pPr>
       <w:rPr>
         <w:rFonts w:ascii="Courier New" w:hAnsi="Courier New" w:cs="Courier New" w:hint="default"/>
@@ -9052,7 +8949,7 @@
       <w:lvlText w:val=""/>
       <w:lvlJc w:val="left"/>
       <w:pPr>
-        <w:ind w:left="2160" w:hanging="360"/>
+        <w:ind w:left="1800" w:hanging="360"/>
       </w:pPr>
       <w:rPr>
         <w:rFonts w:ascii="Wingdings" w:hAnsi="Wingdings" w:hint="default"/>
@@ -9064,7 +8961,7 @@
       <w:lvlText w:val=""/>
       <w:lvlJc w:val="left"/>
       <w:pPr>
-        <w:ind w:left="2880" w:hanging="360"/>
+        <w:ind w:left="2520" w:hanging="360"/>
       </w:pPr>
       <w:rPr>
         <w:rFonts w:ascii="Symbol" w:hAnsi="Symbol" w:hint="default"/>
@@ -9076,7 +8973,7 @@
       <w:lvlText w:val="o"/>
       <w:lvlJc w:val="left"/>
       <w:pPr>
-        <w:ind w:left="3600" w:hanging="360"/>
+        <w:ind w:left="3240" w:hanging="360"/>
       </w:pPr>
       <w:rPr>
         <w:rFonts w:ascii="Courier New" w:hAnsi="Courier New" w:cs="Courier New" w:hint="default"/>
@@ -9088,7 +8985,7 @@
       <w:lvlText w:val=""/>
       <w:lvlJc w:val="left"/>
       <w:pPr>
-        <w:ind w:left="4320" w:hanging="360"/>
+        <w:ind w:left="3960" w:hanging="360"/>
       </w:pPr>
       <w:rPr>
         <w:rFonts w:ascii="Wingdings" w:hAnsi="Wingdings" w:hint="default"/>
@@ -9100,7 +8997,7 @@
       <w:lvlText w:val=""/>
       <w:lvlJc w:val="left"/>
       <w:pPr>
-        <w:ind w:left="5040" w:hanging="360"/>
+        <w:ind w:left="4680" w:hanging="360"/>
       </w:pPr>
       <w:rPr>
         <w:rFonts w:ascii="Symbol" w:hAnsi="Symbol" w:hint="default"/>
@@ -9112,7 +9009,7 @@
       <w:lvlText w:val="o"/>
       <w:lvlJc w:val="left"/>
       <w:pPr>
-        <w:ind w:left="5760" w:hanging="360"/>
+        <w:ind w:left="5400" w:hanging="360"/>
       </w:pPr>
       <w:rPr>
         <w:rFonts w:ascii="Courier New" w:hAnsi="Courier New" w:cs="Courier New" w:hint="default"/>
@@ -9124,14 +9021,14 @@
       <w:lvlText w:val=""/>
       <w:lvlJc w:val="left"/>
       <w:pPr>
-        <w:ind w:left="6480" w:hanging="360"/>
+        <w:ind w:left="6120" w:hanging="360"/>
       </w:pPr>
       <w:rPr>
         <w:rFonts w:ascii="Wingdings" w:hAnsi="Wingdings" w:hint="default"/>
       </w:rPr>
     </w:lvl>
   </w:abstractNum>
-  <w:abstractNum w:abstractNumId="28" w15:restartNumberingAfterBreak="0">
+  <w:abstractNum w:abstractNumId="29" w15:restartNumberingAfterBreak="0">
     <w:nsid w:val="22EB47C4"/>
     <w:multiLevelType w:val="hybridMultilevel"/>
     <w:tmpl w:val="58A2CCCA"/>
@@ -9220,7 +9117,7 @@
       </w:pPr>
     </w:lvl>
   </w:abstractNum>
-  <w:abstractNum w:abstractNumId="29" w15:restartNumberingAfterBreak="0">
+  <w:abstractNum w:abstractNumId="30" w15:restartNumberingAfterBreak="0">
     <w:nsid w:val="2A332316"/>
     <w:multiLevelType w:val="hybridMultilevel"/>
     <w:tmpl w:val="8D50A05A"/>
@@ -9332,7 +9229,7 @@
       </w:rPr>
     </w:lvl>
   </w:abstractNum>
-  <w:abstractNum w:abstractNumId="30" w15:restartNumberingAfterBreak="0">
+  <w:abstractNum w:abstractNumId="31" w15:restartNumberingAfterBreak="0">
     <w:nsid w:val="2D5B3E5E"/>
     <w:multiLevelType w:val="multilevel"/>
     <w:tmpl w:val="AC12CE28"/>
@@ -9448,7 +9345,7 @@
       </w:pPr>
     </w:lvl>
   </w:abstractNum>
-  <w:abstractNum w:abstractNumId="31" w15:restartNumberingAfterBreak="0">
+  <w:abstractNum w:abstractNumId="32" w15:restartNumberingAfterBreak="0">
     <w:nsid w:val="3A2B4E87"/>
     <w:multiLevelType w:val="multilevel"/>
     <w:tmpl w:val="AC12CE28"/>
@@ -9564,7 +9461,7 @@
       </w:pPr>
     </w:lvl>
   </w:abstractNum>
-  <w:abstractNum w:abstractNumId="32" w15:restartNumberingAfterBreak="0">
+  <w:abstractNum w:abstractNumId="33" w15:restartNumberingAfterBreak="0">
     <w:nsid w:val="434F6183"/>
     <w:multiLevelType w:val="hybridMultilevel"/>
     <w:tmpl w:val="77F43510"/>
@@ -9650,7 +9547,7 @@
       </w:pPr>
     </w:lvl>
   </w:abstractNum>
-  <w:abstractNum w:abstractNumId="33" w15:restartNumberingAfterBreak="0">
+  <w:abstractNum w:abstractNumId="34" w15:restartNumberingAfterBreak="0">
     <w:nsid w:val="48A10028"/>
     <w:multiLevelType w:val="hybridMultilevel"/>
     <w:tmpl w:val="58A2CCCA"/>
@@ -9739,7 +9636,7 @@
       </w:pPr>
     </w:lvl>
   </w:abstractNum>
-  <w:abstractNum w:abstractNumId="34" w15:restartNumberingAfterBreak="0">
+  <w:abstractNum w:abstractNumId="35" w15:restartNumberingAfterBreak="0">
     <w:nsid w:val="4EAF51D8"/>
     <w:multiLevelType w:val="hybridMultilevel"/>
     <w:tmpl w:val="58A2CCCA"/>
@@ -9828,7 +9725,7 @@
       </w:pPr>
     </w:lvl>
   </w:abstractNum>
-  <w:abstractNum w:abstractNumId="35" w15:restartNumberingAfterBreak="0">
+  <w:abstractNum w:abstractNumId="36" w15:restartNumberingAfterBreak="0">
     <w:nsid w:val="58B72105"/>
     <w:multiLevelType w:val="multilevel"/>
     <w:tmpl w:val="D960FB60"/>
@@ -9977,7 +9874,7 @@
       </w:rPr>
     </w:lvl>
   </w:abstractNum>
-  <w:abstractNum w:abstractNumId="36" w15:restartNumberingAfterBreak="0">
+  <w:abstractNum w:abstractNumId="37" w15:restartNumberingAfterBreak="0">
     <w:nsid w:val="67C1146D"/>
     <w:multiLevelType w:val="hybridMultilevel"/>
     <w:tmpl w:val="7DA8282E"/>
@@ -10117,7 +10014,7 @@
       </w:rPr>
     </w:lvl>
   </w:abstractNum>
-  <w:abstractNum w:abstractNumId="37" w15:restartNumberingAfterBreak="0">
+  <w:abstractNum w:abstractNumId="38" w15:restartNumberingAfterBreak="0">
     <w:nsid w:val="6E6566D4"/>
     <w:multiLevelType w:val="hybridMultilevel"/>
     <w:tmpl w:val="DC94D102"/>
@@ -10206,7 +10103,7 @@
       </w:pPr>
     </w:lvl>
   </w:abstractNum>
-  <w:abstractNum w:abstractNumId="38" w15:restartNumberingAfterBreak="0">
+  <w:abstractNum w:abstractNumId="39" w15:restartNumberingAfterBreak="0">
     <w:nsid w:val="7745669D"/>
     <w:multiLevelType w:val="hybridMultilevel"/>
     <w:tmpl w:val="7C84415A"/>
@@ -10295,7 +10192,7 @@
       </w:pPr>
     </w:lvl>
   </w:abstractNum>
-  <w:abstractNum w:abstractNumId="39" w15:restartNumberingAfterBreak="0">
+  <w:abstractNum w:abstractNumId="40" w15:restartNumberingAfterBreak="0">
     <w:nsid w:val="79405515"/>
     <w:multiLevelType w:val="hybridMultilevel"/>
     <w:tmpl w:val="B588D586"/>
@@ -10411,7 +10308,7 @@
       </w:pPr>
     </w:lvl>
   </w:abstractNum>
-  <w:abstractNum w:abstractNumId="40" w15:restartNumberingAfterBreak="0">
+  <w:abstractNum w:abstractNumId="41" w15:restartNumberingAfterBreak="0">
     <w:nsid w:val="795348F1"/>
     <w:multiLevelType w:val="multilevel"/>
     <w:tmpl w:val="00000011"/>
@@ -10522,6 +10419,119 @@
         </w:tabs>
         <w:ind w:left="5102" w:hanging="1700"/>
       </w:pPr>
+    </w:lvl>
+  </w:abstractNum>
+  <w:abstractNum w:abstractNumId="42" w15:restartNumberingAfterBreak="0">
+    <w:nsid w:val="7FBF071D"/>
+    <w:multiLevelType w:val="hybridMultilevel"/>
+    <w:tmpl w:val="E57C8344"/>
+    <w:lvl w:ilvl="0" w:tplc="04090001">
+      <w:start w:val="1"/>
+      <w:numFmt w:val="bullet"/>
+      <w:lvlText w:val=""/>
+      <w:lvlJc w:val="left"/>
+      <w:pPr>
+        <w:ind w:left="360" w:hanging="360"/>
+      </w:pPr>
+      <w:rPr>
+        <w:rFonts w:ascii="Symbol" w:hAnsi="Symbol" w:hint="default"/>
+      </w:rPr>
+    </w:lvl>
+    <w:lvl w:ilvl="1" w:tplc="04090003">
+      <w:start w:val="1"/>
+      <w:numFmt w:val="bullet"/>
+      <w:lvlText w:val="o"/>
+      <w:lvlJc w:val="left"/>
+      <w:pPr>
+        <w:ind w:left="1080" w:hanging="360"/>
+      </w:pPr>
+      <w:rPr>
+        <w:rFonts w:ascii="Courier New" w:hAnsi="Courier New" w:cs="Courier New" w:hint="default"/>
+      </w:rPr>
+    </w:lvl>
+    <w:lvl w:ilvl="2" w:tplc="04090005">
+      <w:start w:val="1"/>
+      <w:numFmt w:val="bullet"/>
+      <w:lvlText w:val=""/>
+      <w:lvlJc w:val="left"/>
+      <w:pPr>
+        <w:ind w:left="1800" w:hanging="360"/>
+      </w:pPr>
+      <w:rPr>
+        <w:rFonts w:ascii="Wingdings" w:hAnsi="Wingdings" w:hint="default"/>
+      </w:rPr>
+    </w:lvl>
+    <w:lvl w:ilvl="3" w:tplc="04090001">
+      <w:start w:val="1"/>
+      <w:numFmt w:val="bullet"/>
+      <w:lvlText w:val=""/>
+      <w:lvlJc w:val="left"/>
+      <w:pPr>
+        <w:ind w:left="2520" w:hanging="360"/>
+      </w:pPr>
+      <w:rPr>
+        <w:rFonts w:ascii="Symbol" w:hAnsi="Symbol" w:hint="default"/>
+      </w:rPr>
+    </w:lvl>
+    <w:lvl w:ilvl="4" w:tplc="04090003" w:tentative="1">
+      <w:start w:val="1"/>
+      <w:numFmt w:val="bullet"/>
+      <w:lvlText w:val="o"/>
+      <w:lvlJc w:val="left"/>
+      <w:pPr>
+        <w:ind w:left="3240" w:hanging="360"/>
+      </w:pPr>
+      <w:rPr>
+        <w:rFonts w:ascii="Courier New" w:hAnsi="Courier New" w:cs="Courier New" w:hint="default"/>
+      </w:rPr>
+    </w:lvl>
+    <w:lvl w:ilvl="5" w:tplc="04090005" w:tentative="1">
+      <w:start w:val="1"/>
+      <w:numFmt w:val="bullet"/>
+      <w:lvlText w:val=""/>
+      <w:lvlJc w:val="left"/>
+      <w:pPr>
+        <w:ind w:left="3960" w:hanging="360"/>
+      </w:pPr>
+      <w:rPr>
+        <w:rFonts w:ascii="Wingdings" w:hAnsi="Wingdings" w:hint="default"/>
+      </w:rPr>
+    </w:lvl>
+    <w:lvl w:ilvl="6" w:tplc="04090001" w:tentative="1">
+      <w:start w:val="1"/>
+      <w:numFmt w:val="bullet"/>
+      <w:lvlText w:val=""/>
+      <w:lvlJc w:val="left"/>
+      <w:pPr>
+        <w:ind w:left="4680" w:hanging="360"/>
+      </w:pPr>
+      <w:rPr>
+        <w:rFonts w:ascii="Symbol" w:hAnsi="Symbol" w:hint="default"/>
+      </w:rPr>
+    </w:lvl>
+    <w:lvl w:ilvl="7" w:tplc="04090003" w:tentative="1">
+      <w:start w:val="1"/>
+      <w:numFmt w:val="bullet"/>
+      <w:lvlText w:val="o"/>
+      <w:lvlJc w:val="left"/>
+      <w:pPr>
+        <w:ind w:left="5400" w:hanging="360"/>
+      </w:pPr>
+      <w:rPr>
+        <w:rFonts w:ascii="Courier New" w:hAnsi="Courier New" w:cs="Courier New" w:hint="default"/>
+      </w:rPr>
+    </w:lvl>
+    <w:lvl w:ilvl="8" w:tplc="04090005" w:tentative="1">
+      <w:start w:val="1"/>
+      <w:numFmt w:val="bullet"/>
+      <w:lvlText w:val=""/>
+      <w:lvlJc w:val="left"/>
+      <w:pPr>
+        <w:ind w:left="6120" w:hanging="360"/>
+      </w:pPr>
+      <w:rPr>
+        <w:rFonts w:ascii="Wingdings" w:hAnsi="Wingdings" w:hint="default"/>
+      </w:rPr>
     </w:lvl>
   </w:abstractNum>
   <w:num w:numId="1">
@@ -10579,73 +10589,79 @@
     <w:abstractNumId w:val="17"/>
   </w:num>
   <w:num w:numId="19">
+    <w:abstractNumId w:val="24"/>
+  </w:num>
+  <w:num w:numId="20">
+    <w:abstractNumId w:val="41"/>
+  </w:num>
+  <w:num w:numId="21">
+    <w:abstractNumId w:val="40"/>
+  </w:num>
+  <w:num w:numId="22">
     <w:abstractNumId w:val="23"/>
   </w:num>
-  <w:num w:numId="20">
-    <w:abstractNumId w:val="40"/>
+  <w:num w:numId="23">
+    <w:abstractNumId w:val="21"/>
   </w:num>
-  <w:num w:numId="21">
-    <w:abstractNumId w:val="39"/>
+  <w:num w:numId="24">
+    <w:abstractNumId w:val="25"/>
   </w:num>
-  <w:num w:numId="22">
+  <w:num w:numId="25">
+    <w:abstractNumId w:val="31"/>
+  </w:num>
+  <w:num w:numId="26">
+    <w:abstractNumId w:val="26"/>
+  </w:num>
+  <w:num w:numId="27">
+    <w:abstractNumId w:val="37"/>
+  </w:num>
+  <w:num w:numId="28">
+    <w:abstractNumId w:val="32"/>
+  </w:num>
+  <w:num w:numId="29">
     <w:abstractNumId w:val="22"/>
   </w:num>
-  <w:num w:numId="23">
+  <w:num w:numId="30">
     <w:abstractNumId w:val="20"/>
   </w:num>
-  <w:num w:numId="24">
-    <w:abstractNumId w:val="24"/>
+  <w:num w:numId="31">
+    <w:abstractNumId w:val="36"/>
   </w:num>
-  <w:num w:numId="25">
+  <w:num w:numId="32">
     <w:abstractNumId w:val="30"/>
   </w:num>
-  <w:num w:numId="26">
-    <w:abstractNumId w:val="25"/>
+  <w:num w:numId="33">
+    <w:abstractNumId w:val="33"/>
   </w:num>
-  <w:num w:numId="27">
-    <w:abstractNumId w:val="36"/>
+  <w:num w:numId="34">
+    <w:abstractNumId w:val="29"/>
   </w:num>
-  <w:num w:numId="28">
-    <w:abstractNumId w:val="31"/>
-  </w:num>
-  <w:num w:numId="29">
-    <w:abstractNumId w:val="21"/>
-  </w:num>
-  <w:num w:numId="30">
-    <w:abstractNumId w:val="19"/>
-  </w:num>
-  <w:num w:numId="31">
+  <w:num w:numId="35">
     <w:abstractNumId w:val="35"/>
   </w:num>
-  <w:num w:numId="32">
-    <w:abstractNumId w:val="29"/>
-  </w:num>
-  <w:num w:numId="33">
-    <w:abstractNumId w:val="32"/>
-  </w:num>
-  <w:num w:numId="34">
-    <w:abstractNumId w:val="28"/>
-  </w:num>
-  <w:num w:numId="35">
+  <w:num w:numId="36">
     <w:abstractNumId w:val="34"/>
   </w:num>
-  <w:num w:numId="36">
-    <w:abstractNumId w:val="33"/>
-  </w:num>
   <w:num w:numId="37">
-    <w:abstractNumId w:val="37"/>
+    <w:abstractNumId w:val="38"/>
   </w:num>
   <w:num w:numId="38">
-    <w:abstractNumId w:val="26"/>
+    <w:abstractNumId w:val="27"/>
   </w:num>
   <w:num w:numId="39">
-    <w:abstractNumId w:val="38"/>
+    <w:abstractNumId w:val="39"/>
   </w:num>
   <w:num w:numId="40">
     <w:abstractNumId w:val="18"/>
   </w:num>
   <w:num w:numId="41">
-    <w:abstractNumId w:val="27"/>
+    <w:abstractNumId w:val="28"/>
+  </w:num>
+  <w:num w:numId="42">
+    <w:abstractNumId w:val="42"/>
+  </w:num>
+  <w:num w:numId="43">
+    <w:abstractNumId w:val="19"/>
   </w:num>
 </w:numbering>
 </file>
@@ -11120,7 +11136,6 @@
   <w:style w:type="character" w:default="1" w:styleId="DefaultParagraphFont">
     <w:name w:val="Default Paragraph Font"/>
     <w:uiPriority w:val="1"/>
-    <w:semiHidden/>
     <w:unhideWhenUsed/>
   </w:style>
   <w:style w:type="table" w:default="1" w:styleId="TableNormal">
@@ -12475,7 +12490,7 @@
 </file>
 
 <file path=customXml/itemProps1.xml><?xml version="1.0" encoding="utf-8"?>
-<ds:datastoreItem xmlns:ds="http://schemas.openxmlformats.org/officeDocument/2006/customXml" ds:itemID="{C9056C49-62B1-4D50-BF43-BD3C00C301DC}">
+<ds:datastoreItem xmlns:ds="http://schemas.openxmlformats.org/officeDocument/2006/customXml" ds:itemID="{CEB581C9-190C-4961-BABB-0104F67299BC}">
   <ds:schemaRefs>
     <ds:schemaRef ds:uri="http://schemas.openxmlformats.org/officeDocument/2006/bibliography"/>
   </ds:schemaRefs>

</xml_diff>

<commit_message>
Thêm bìa báo cáo
</commit_message>
<xml_diff>
--- a/docs/Báo cáo QTDA.docx
+++ b/docs/Báo cáo QTDA.docx
@@ -65,6 +65,7 @@
                         <w:txbxContent>
                           <w:p>
                             <w:pPr>
+                              <w:jc w:val="center"/>
                               <w:rPr>
                                 <w:b/>
                                 <w:i/>
@@ -73,11 +74,57 @@
                             </w:pPr>
                             <w:r>
                               <w:rPr>
-                                <w:b/>
-                                <w:i/>
-                                <w:color w:val="C00000"/>
+                                <w:noProof/>
+                                <w:lang w:eastAsia="en-US" w:bidi="ar-SA"/>
                               </w:rPr>
-                              <w:t>My Company Logo</w:t>
+                              <w:drawing>
+                                <wp:inline distT="0" distB="0" distL="0" distR="0" wp14:anchorId="7BFBAE54" wp14:editId="015BC049">
+                                  <wp:extent cx="1423035" cy="474345"/>
+                                  <wp:effectExtent l="0" t="0" r="5715" b="1905"/>
+                                  <wp:docPr id="2" name="Hình ảnh 2"/>
+                                  <wp:cNvGraphicFramePr>
+                                    <a:graphicFrameLocks xmlns:a="http://schemas.openxmlformats.org/drawingml/2006/main" noChangeAspect="1"/>
+                                  </wp:cNvGraphicFramePr>
+                                  <a:graphic xmlns:a="http://schemas.openxmlformats.org/drawingml/2006/main">
+                                    <a:graphicData uri="http://schemas.openxmlformats.org/drawingml/2006/picture">
+                                      <pic:pic xmlns:pic="http://schemas.openxmlformats.org/drawingml/2006/picture">
+                                        <pic:nvPicPr>
+                                          <pic:cNvPr id="0" name="Picture 6"/>
+                                          <pic:cNvPicPr>
+                                            <a:picLocks noChangeAspect="1" noChangeArrowheads="1"/>
+                                          </pic:cNvPicPr>
+                                        </pic:nvPicPr>
+                                        <pic:blipFill>
+                                          <a:blip r:embed="rId8">
+                                            <a:extLst>
+                                              <a:ext uri="{28A0092B-C50C-407E-A947-70E740481C1C}">
+                                                <a14:useLocalDpi xmlns:a14="http://schemas.microsoft.com/office/drawing/2010/main" val="0"/>
+                                              </a:ext>
+                                            </a:extLst>
+                                          </a:blip>
+                                          <a:srcRect/>
+                                          <a:stretch>
+                                            <a:fillRect/>
+                                          </a:stretch>
+                                        </pic:blipFill>
+                                        <pic:spPr bwMode="auto">
+                                          <a:xfrm>
+                                            <a:off x="0" y="0"/>
+                                            <a:ext cx="1423035" cy="474345"/>
+                                          </a:xfrm>
+                                          <a:prstGeom prst="rect">
+                                            <a:avLst/>
+                                          </a:prstGeom>
+                                          <a:noFill/>
+                                          <a:ln>
+                                            <a:noFill/>
+                                          </a:ln>
+                                        </pic:spPr>
+                                      </pic:pic>
+                                    </a:graphicData>
+                                  </a:graphic>
+                                </wp:inline>
+                              </w:drawing>
                             </w:r>
                           </w:p>
                         </w:txbxContent>
@@ -105,6 +152,7 @@
                   <w:txbxContent>
                     <w:p>
                       <w:pPr>
+                        <w:jc w:val="center"/>
                         <w:rPr>
                           <w:b/>
                           <w:i/>
@@ -113,11 +161,57 @@
                       </w:pPr>
                       <w:r>
                         <w:rPr>
-                          <w:b/>
-                          <w:i/>
-                          <w:color w:val="C00000"/>
+                          <w:noProof/>
+                          <w:lang w:eastAsia="en-US" w:bidi="ar-SA"/>
                         </w:rPr>
-                        <w:t>My Company Logo</w:t>
+                        <w:drawing>
+                          <wp:inline distT="0" distB="0" distL="0" distR="0" wp14:anchorId="7BFBAE54" wp14:editId="015BC049">
+                            <wp:extent cx="1423035" cy="474345"/>
+                            <wp:effectExtent l="0" t="0" r="5715" b="1905"/>
+                            <wp:docPr id="2" name="Hình ảnh 2"/>
+                            <wp:cNvGraphicFramePr>
+                              <a:graphicFrameLocks xmlns:a="http://schemas.openxmlformats.org/drawingml/2006/main" noChangeAspect="1"/>
+                            </wp:cNvGraphicFramePr>
+                            <a:graphic xmlns:a="http://schemas.openxmlformats.org/drawingml/2006/main">
+                              <a:graphicData uri="http://schemas.openxmlformats.org/drawingml/2006/picture">
+                                <pic:pic xmlns:pic="http://schemas.openxmlformats.org/drawingml/2006/picture">
+                                  <pic:nvPicPr>
+                                    <pic:cNvPr id="0" name="Picture 6"/>
+                                    <pic:cNvPicPr>
+                                      <a:picLocks noChangeAspect="1" noChangeArrowheads="1"/>
+                                    </pic:cNvPicPr>
+                                  </pic:nvPicPr>
+                                  <pic:blipFill>
+                                    <a:blip r:embed="rId8">
+                                      <a:extLst>
+                                        <a:ext uri="{28A0092B-C50C-407E-A947-70E740481C1C}">
+                                          <a14:useLocalDpi xmlns:a14="http://schemas.microsoft.com/office/drawing/2010/main" val="0"/>
+                                        </a:ext>
+                                      </a:extLst>
+                                    </a:blip>
+                                    <a:srcRect/>
+                                    <a:stretch>
+                                      <a:fillRect/>
+                                    </a:stretch>
+                                  </pic:blipFill>
+                                  <pic:spPr bwMode="auto">
+                                    <a:xfrm>
+                                      <a:off x="0" y="0"/>
+                                      <a:ext cx="1423035" cy="474345"/>
+                                    </a:xfrm>
+                                    <a:prstGeom prst="rect">
+                                      <a:avLst/>
+                                    </a:prstGeom>
+                                    <a:noFill/>
+                                    <a:ln>
+                                      <a:noFill/>
+                                    </a:ln>
+                                  </pic:spPr>
+                                </pic:pic>
+                              </a:graphicData>
+                            </a:graphic>
+                          </wp:inline>
+                        </w:drawing>
                       </w:r>
                     </w:p>
                   </w:txbxContent>
@@ -280,59 +374,7 @@
           <w:i/>
           <w:sz w:val="42"/>
         </w:rPr>
-        <w:fldChar w:fldCharType="begin"/>
-      </w:r>
-      <w:r>
-        <w:rPr>
-          <w:b/>
-          <w:i/>
-          <w:sz w:val="42"/>
-        </w:rPr>
-        <w:instrText xml:space="preserve"> SUBJECT   \* MERGEFORMAT </w:instrText>
-      </w:r>
-      <w:r>
-        <w:rPr>
-          <w:b/>
-          <w:i/>
-          <w:sz w:val="42"/>
-        </w:rPr>
-        <w:fldChar w:fldCharType="separate"/>
-      </w:r>
-      <w:r>
-        <w:rPr>
-          <w:b/>
-          <w:i/>
-          <w:sz w:val="42"/>
-        </w:rPr>
-        <w:t>Tên dự án nguồn mở</w:t>
-      </w:r>
-      <w:r>
-        <w:rPr>
-          <w:b/>
-          <w:i/>
-          <w:sz w:val="42"/>
-        </w:rPr>
-        <w:fldChar w:fldCharType="end"/>
-      </w:r>
-    </w:p>
-    <w:p>
-      <w:r>
-        <w:rPr>
-          <w:i/>
-        </w:rPr>
-        <w:t>[</w:t>
-      </w:r>
-      <w:r>
-        <w:rPr>
-          <w:i/>
-        </w:rPr>
-        <w:t>Link GitHub nguồn:………………</w:t>
-      </w:r>
-      <w:r>
-        <w:rPr>
-          <w:i/>
-        </w:rPr>
-        <w:t>]</w:t>
+        <w:t>Rounded Image View</w:t>
       </w:r>
     </w:p>
     <w:p>
@@ -341,6 +383,9 @@
           <w:tab w:val="left" w:pos="6415"/>
         </w:tabs>
       </w:pPr>
+      <w:r>
+        <w:t>https://github.com/minhpham1908/RoundedImageView</w:t>
+      </w:r>
     </w:p>
     <w:p>
       <w:pPr>
@@ -2430,7 +2475,15 @@
           <w:color w:val="951B13"/>
         </w:rPr>
         <w:lastRenderedPageBreak/>
-        <w:t xml:space="preserve">YÊU CẦU </w:t>
+        <w:t>YÊU</w:t>
+      </w:r>
+      <w:bookmarkStart w:id="0" w:name="_GoBack"/>
+      <w:bookmarkEnd w:id="0"/>
+      <w:r>
+        <w:rPr>
+          <w:color w:val="951B13"/>
+        </w:rPr>
+        <w:t xml:space="preserve"> CẦU </w:t>
       </w:r>
       <w:r>
         <w:rPr>
@@ -2872,7 +2925,7 @@
         </w:rPr>
         <w:t xml:space="preserve">  </w:t>
       </w:r>
-      <w:hyperlink r:id="rId8" w:history="1">
+      <w:hyperlink r:id="rId9" w:history="1">
         <w:r>
           <w:rPr>
             <w:rStyle w:val="Hyperlink"/>
@@ -2969,7 +3022,7 @@
       <w:r>
         <w:t xml:space="preserve">Add tài khoản giáo viên </w:t>
       </w:r>
-      <w:hyperlink r:id="rId9" w:history="1">
+      <w:hyperlink r:id="rId10" w:history="1">
         <w:r>
           <w:rPr>
             <w:rStyle w:val="Hyperlink"/>
@@ -3031,7 +3084,7 @@
                     </pic:cNvPicPr>
                   </pic:nvPicPr>
                   <pic:blipFill>
-                    <a:blip r:embed="rId10" cstate="print">
+                    <a:blip r:embed="rId11" cstate="print">
                       <a:extLst>
                         <a:ext uri="{28A0092B-C50C-407E-A947-70E740481C1C}">
                           <a14:useLocalDpi xmlns:a14="http://schemas.microsoft.com/office/drawing/2010/main" val="0"/>
@@ -3793,9 +3846,9 @@
       <w:pPr>
         <w:pStyle w:val="TOC3"/>
         <w:sectPr>
-          <w:headerReference w:type="default" r:id="rId11"/>
-          <w:footerReference w:type="default" r:id="rId12"/>
-          <w:footerReference w:type="first" r:id="rId13"/>
+          <w:headerReference w:type="default" r:id="rId12"/>
+          <w:footerReference w:type="default" r:id="rId13"/>
+          <w:footerReference w:type="first" r:id="rId14"/>
           <w:footnotePr>
             <w:pos w:val="beneathText"/>
           </w:footnotePr>
@@ -3812,25 +3865,25 @@
       <w:pPr>
         <w:pStyle w:val="Heading1"/>
       </w:pPr>
-      <w:bookmarkStart w:id="0" w:name="_Toc57272138"/>
+      <w:bookmarkStart w:id="1" w:name="_Toc57272138"/>
       <w:r>
         <w:lastRenderedPageBreak/>
         <w:t>Giới thiệu dự án</w:t>
       </w:r>
-      <w:bookmarkEnd w:id="0"/>
+      <w:bookmarkEnd w:id="1"/>
     </w:p>
     <w:p>
       <w:pPr>
         <w:pStyle w:val="Heading2"/>
       </w:pPr>
-      <w:bookmarkStart w:id="1" w:name="_Toc57272139"/>
+      <w:bookmarkStart w:id="2" w:name="_Toc57272139"/>
       <w:r>
         <w:t xml:space="preserve">Mô tả </w:t>
       </w:r>
       <w:r>
         <w:t>dự án</w:t>
       </w:r>
-      <w:bookmarkEnd w:id="1"/>
+      <w:bookmarkEnd w:id="2"/>
     </w:p>
     <w:p>
       <w:r>
@@ -3841,11 +3894,11 @@
       <w:pPr>
         <w:pStyle w:val="Heading2"/>
       </w:pPr>
-      <w:bookmarkStart w:id="2" w:name="_Toc57272140"/>
+      <w:bookmarkStart w:id="3" w:name="_Toc57272140"/>
       <w:r>
         <w:t>Công cụ quản lý</w:t>
       </w:r>
-      <w:bookmarkEnd w:id="2"/>
+      <w:bookmarkEnd w:id="3"/>
     </w:p>
     <w:p>
       <w:pPr>
@@ -3875,7 +3928,7 @@
           <w:color w:val="FF0000"/>
         </w:rPr>
       </w:pPr>
-      <w:hyperlink r:id="rId14" w:history="1">
+      <w:hyperlink r:id="rId15" w:history="1">
         <w:r>
           <w:rPr>
             <w:rStyle w:val="Hyperlink"/>
@@ -3946,7 +3999,7 @@
           <w:color w:val="FF0000"/>
         </w:rPr>
       </w:pPr>
-      <w:hyperlink r:id="rId15" w:history="1">
+      <w:hyperlink r:id="rId16" w:history="1">
         <w:r>
           <w:rPr>
             <w:rStyle w:val="Hyperlink"/>
@@ -3960,21 +4013,21 @@
       <w:pPr>
         <w:pStyle w:val="Heading1"/>
       </w:pPr>
-      <w:bookmarkStart w:id="3" w:name="_Toc57272141"/>
+      <w:bookmarkStart w:id="4" w:name="_Toc57272141"/>
       <w:r>
         <w:t>Các nhân sự tham gia dự án</w:t>
       </w:r>
-      <w:bookmarkEnd w:id="3"/>
+      <w:bookmarkEnd w:id="4"/>
     </w:p>
     <w:p>
       <w:pPr>
         <w:pStyle w:val="Heading2"/>
       </w:pPr>
-      <w:bookmarkStart w:id="4" w:name="_Toc57272142"/>
+      <w:bookmarkStart w:id="5" w:name="_Toc57272142"/>
       <w:r>
         <w:t>Thông tin liên hệ phía khách hàng</w:t>
       </w:r>
-      <w:bookmarkEnd w:id="4"/>
+      <w:bookmarkEnd w:id="5"/>
     </w:p>
     <w:p>
       <w:r>
@@ -4003,14 +4056,14 @@
       <w:pPr>
         <w:pStyle w:val="Heading2"/>
       </w:pPr>
-      <w:bookmarkStart w:id="5" w:name="_Toc57272143"/>
+      <w:bookmarkStart w:id="6" w:name="_Toc57272143"/>
       <w:r>
         <w:t xml:space="preserve">Thông tin </w:t>
       </w:r>
       <w:r>
         <w:t>thành viên nhóm</w:t>
       </w:r>
-      <w:bookmarkEnd w:id="5"/>
+      <w:bookmarkEnd w:id="6"/>
     </w:p>
     <w:p>
       <w:pPr>
@@ -4143,11 +4196,11 @@
       <w:pPr>
         <w:pStyle w:val="Heading2"/>
       </w:pPr>
-      <w:bookmarkStart w:id="6" w:name="_Toc57272144"/>
+      <w:bookmarkStart w:id="7" w:name="_Toc57272144"/>
       <w:r>
         <w:t>Phân chia vai trò của thành viên dự án và khách hàng</w:t>
       </w:r>
-      <w:bookmarkEnd w:id="6"/>
+      <w:bookmarkEnd w:id="7"/>
     </w:p>
     <w:p>
       <w:pPr>
@@ -4256,24 +4309,24 @@
       <w:pPr>
         <w:pStyle w:val="Heading1"/>
       </w:pPr>
-      <w:bookmarkStart w:id="7" w:name="_Toc57272145"/>
+      <w:bookmarkStart w:id="8" w:name="_Toc57272145"/>
       <w:r>
         <w:t>Khảo sát dự án</w:t>
       </w:r>
-      <w:bookmarkEnd w:id="7"/>
+      <w:bookmarkEnd w:id="8"/>
     </w:p>
     <w:p>
       <w:pPr>
         <w:pStyle w:val="Heading2"/>
       </w:pPr>
-      <w:bookmarkStart w:id="8" w:name="_Toc57272146"/>
+      <w:bookmarkStart w:id="9" w:name="_Toc57272146"/>
       <w:r>
         <w:t>Thống kê</w:t>
       </w:r>
       <w:r>
         <w:t xml:space="preserve"> về mã nguồn</w:t>
       </w:r>
-      <w:bookmarkEnd w:id="8"/>
+      <w:bookmarkEnd w:id="9"/>
     </w:p>
     <w:p>
       <w:r>
@@ -4301,8 +4354,8 @@
         <w:t>:</w:t>
       </w:r>
     </w:p>
-    <w:bookmarkStart w:id="9" w:name="_MON_1669044277"/>
-    <w:bookmarkEnd w:id="9"/>
+    <w:bookmarkStart w:id="10" w:name="_MON_1669044277"/>
+    <w:bookmarkEnd w:id="10"/>
     <w:p>
       <w:pPr>
         <w:keepNext/>
@@ -4329,13 +4382,13 @@
             <o:lock v:ext="edit" aspectratio="t"/>
           </v:shapetype>
           <v:shape id="_x0000_i1025" type="#_x0000_t75" style="width:451.5pt;height:384.75pt" o:ole="" o:bordertopcolor="this" o:borderleftcolor="this" o:borderbottomcolor="this" o:borderrightcolor="this">
-            <v:imagedata r:id="rId16" o:title=""/>
+            <v:imagedata r:id="rId17" o:title=""/>
             <w10:bordertop type="single" width="4"/>
             <w10:borderleft type="single" width="4"/>
             <w10:borderbottom type="single" width="4"/>
             <w10:borderright type="single" width="4"/>
           </v:shape>
-          <o:OLEObject Type="Embed" ProgID="Word.OpenDocumentText.12" ShapeID="_x0000_i1025" DrawAspect="Content" ObjectID="_1669067988" r:id="rId17"/>
+          <o:OLEObject Type="Embed" ProgID="Word.OpenDocumentText.12" ShapeID="_x0000_i1025" DrawAspect="Content" ObjectID="_1669068253" r:id="rId18"/>
         </w:object>
       </w:r>
     </w:p>
@@ -4390,8 +4443,8 @@
         <w:t>Thống kê chi tiết các file</w:t>
       </w:r>
     </w:p>
-    <w:bookmarkStart w:id="10" w:name="_MON_1669045619"/>
-    <w:bookmarkEnd w:id="10"/>
+    <w:bookmarkStart w:id="11" w:name="_MON_1669045619"/>
+    <w:bookmarkEnd w:id="11"/>
     <w:p>
       <w:pPr>
         <w:jc w:val="center"/>
@@ -4407,14 +4460,14 @@
         </w:rPr>
         <w:object w:dxaOrig="9026" w:dyaOrig="2820" w14:anchorId="0D63D583">
           <v:shape id="_x0000_i1026" type="#_x0000_t75" style="width:438.75pt;height:137.25pt" o:ole="">
-            <v:imagedata r:id="rId18" o:title=""/>
+            <v:imagedata r:id="rId19" o:title=""/>
           </v:shape>
-          <o:OLEObject Type="Embed" ProgID="Word.OpenDocumentText.12" ShapeID="_x0000_i1026" DrawAspect="Content" ObjectID="_1669067989" r:id="rId19"/>
+          <o:OLEObject Type="Embed" ProgID="Word.OpenDocumentText.12" ShapeID="_x0000_i1026" DrawAspect="Content" ObjectID="_1669068254" r:id="rId20"/>
         </w:object>
       </w:r>
     </w:p>
-    <w:bookmarkStart w:id="11" w:name="_MON_1669046177"/>
-    <w:bookmarkEnd w:id="11"/>
+    <w:bookmarkStart w:id="12" w:name="_MON_1669046177"/>
+    <w:bookmarkEnd w:id="12"/>
     <w:p>
       <w:pPr>
         <w:rPr>
@@ -4429,14 +4482,14 @@
         </w:rPr>
         <w:object w:dxaOrig="9026" w:dyaOrig="2477" w14:anchorId="4C10699B">
           <v:shape id="_x0000_i1027" type="#_x0000_t75" style="width:438.75pt;height:123.75pt" o:ole="">
-            <v:imagedata r:id="rId20" o:title=""/>
+            <v:imagedata r:id="rId21" o:title=""/>
           </v:shape>
-          <o:OLEObject Type="Embed" ProgID="Word.OpenDocumentText.12" ShapeID="_x0000_i1027" DrawAspect="Content" ObjectID="_1669067990" r:id="rId21"/>
+          <o:OLEObject Type="Embed" ProgID="Word.OpenDocumentText.12" ShapeID="_x0000_i1027" DrawAspect="Content" ObjectID="_1669068255" r:id="rId22"/>
         </w:object>
       </w:r>
     </w:p>
-    <w:bookmarkStart w:id="12" w:name="_MON_1669046394"/>
-    <w:bookmarkEnd w:id="12"/>
+    <w:bookmarkStart w:id="13" w:name="_MON_1669046394"/>
+    <w:bookmarkEnd w:id="13"/>
     <w:p>
       <w:pPr>
         <w:rPr>
@@ -4451,14 +4504,14 @@
         </w:rPr>
         <w:object w:dxaOrig="9026" w:dyaOrig="2477" w14:anchorId="68A40E2B">
           <v:shape id="_x0000_i1028" type="#_x0000_t75" style="width:438.75pt;height:120.75pt" o:ole="">
-            <v:imagedata r:id="rId22" o:title=""/>
+            <v:imagedata r:id="rId23" o:title=""/>
           </v:shape>
-          <o:OLEObject Type="Embed" ProgID="Word.OpenDocumentText.12" ShapeID="_x0000_i1028" DrawAspect="Content" ObjectID="_1669067991" r:id="rId23"/>
+          <o:OLEObject Type="Embed" ProgID="Word.OpenDocumentText.12" ShapeID="_x0000_i1028" DrawAspect="Content" ObjectID="_1669068256" r:id="rId24"/>
         </w:object>
       </w:r>
     </w:p>
-    <w:bookmarkStart w:id="13" w:name="_MON_1669046498"/>
-    <w:bookmarkEnd w:id="13"/>
+    <w:bookmarkStart w:id="14" w:name="_MON_1669046498"/>
+    <w:bookmarkEnd w:id="14"/>
     <w:p>
       <w:pPr>
         <w:rPr>
@@ -4473,9 +4526,9 @@
         </w:rPr>
         <w:object w:dxaOrig="9026" w:dyaOrig="2477" w14:anchorId="4174E6AA">
           <v:shape id="_x0000_i1029" type="#_x0000_t75" style="width:438.75pt;height:120.75pt" o:ole="">
-            <v:imagedata r:id="rId24" o:title=""/>
+            <v:imagedata r:id="rId25" o:title=""/>
           </v:shape>
-          <o:OLEObject Type="Embed" ProgID="Word.OpenDocumentText.12" ShapeID="_x0000_i1029" DrawAspect="Content" ObjectID="_1669067992" r:id="rId25"/>
+          <o:OLEObject Type="Embed" ProgID="Word.OpenDocumentText.12" ShapeID="_x0000_i1029" DrawAspect="Content" ObjectID="_1669068257" r:id="rId26"/>
         </w:object>
       </w:r>
     </w:p>
@@ -4513,7 +4566,7 @@
                     <pic:cNvPicPr/>
                   </pic:nvPicPr>
                   <pic:blipFill>
-                    <a:blip r:embed="rId26">
+                    <a:blip r:embed="rId27">
                       <a:extLst>
                         <a:ext uri="{28A0092B-C50C-407E-A947-70E740481C1C}">
                           <a14:useLocalDpi xmlns:a14="http://schemas.microsoft.com/office/drawing/2010/main" val="0"/>
@@ -4576,11 +4629,11 @@
       <w:pPr>
         <w:pStyle w:val="Heading2"/>
       </w:pPr>
-      <w:bookmarkStart w:id="14" w:name="_Toc57272147"/>
+      <w:bookmarkStart w:id="15" w:name="_Toc57272147"/>
       <w:r>
         <w:t>Thống kê về hợp tác</w:t>
       </w:r>
-      <w:bookmarkEnd w:id="14"/>
+      <w:bookmarkEnd w:id="15"/>
     </w:p>
     <w:p>
       <w:pPr>
@@ -4741,11 +4794,11 @@
       <w:pPr>
         <w:pStyle w:val="Heading2"/>
       </w:pPr>
-      <w:bookmarkStart w:id="15" w:name="_Toc57272148"/>
+      <w:bookmarkStart w:id="16" w:name="_Toc57272148"/>
       <w:r>
         <w:t>Kết quả chạy thử nghiệm</w:t>
       </w:r>
-      <w:bookmarkEnd w:id="15"/>
+      <w:bookmarkEnd w:id="16"/>
     </w:p>
     <w:p>
       <w:r>
@@ -4756,14 +4809,14 @@
       <w:pPr>
         <w:pStyle w:val="Heading2"/>
       </w:pPr>
-      <w:bookmarkStart w:id="16" w:name="_Toc57272149"/>
+      <w:bookmarkStart w:id="17" w:name="_Toc57272149"/>
       <w:r>
         <w:t>Phạm vi</w:t>
       </w:r>
       <w:r>
         <w:t xml:space="preserve"> dự án</w:t>
       </w:r>
-      <w:bookmarkEnd w:id="16"/>
+      <w:bookmarkEnd w:id="17"/>
     </w:p>
     <w:p>
       <w:r>
@@ -4777,11 +4830,11 @@
       <w:pPr>
         <w:pStyle w:val="Heading1"/>
       </w:pPr>
-      <w:bookmarkStart w:id="17" w:name="_Toc57272150"/>
+      <w:bookmarkStart w:id="18" w:name="_Toc57272150"/>
       <w:r>
         <w:t>Giao tiếp/Trao đổi thông tin</w:t>
       </w:r>
-      <w:bookmarkEnd w:id="17"/>
+      <w:bookmarkEnd w:id="18"/>
     </w:p>
     <w:p>
       <w:pPr>
@@ -4791,7 +4844,7 @@
           <w:numId w:val="42"/>
         </w:numPr>
       </w:pPr>
-      <w:bookmarkStart w:id="18" w:name="_Toc57272151"/>
+      <w:bookmarkStart w:id="19" w:name="_Toc57272151"/>
       <w:r>
         <w:t>Các qui định về họp hành nội bộ</w:t>
       </w:r>
@@ -4917,17 +4970,17 @@
       <w:r>
         <w:t xml:space="preserve"> chung</w:t>
       </w:r>
-      <w:bookmarkEnd w:id="18"/>
+      <w:bookmarkEnd w:id="19"/>
     </w:p>
     <w:p>
       <w:pPr>
         <w:pStyle w:val="Heading2"/>
       </w:pPr>
-      <w:bookmarkStart w:id="19" w:name="_Toc57272152"/>
+      <w:bookmarkStart w:id="20" w:name="_Toc57272152"/>
       <w:r>
         <w:t>Ước lượng thời gian</w:t>
       </w:r>
-      <w:bookmarkEnd w:id="19"/>
+      <w:bookmarkEnd w:id="20"/>
     </w:p>
     <w:p>
       <w:pPr>
@@ -4978,11 +5031,11 @@
       <w:pPr>
         <w:pStyle w:val="Heading2"/>
       </w:pPr>
-      <w:bookmarkStart w:id="20" w:name="_Toc57272153"/>
+      <w:bookmarkStart w:id="21" w:name="_Toc57272153"/>
       <w:r>
         <w:t>Ước lượng rủi ro</w:t>
       </w:r>
-      <w:bookmarkEnd w:id="20"/>
+      <w:bookmarkEnd w:id="21"/>
     </w:p>
     <w:p>
       <w:pPr>
@@ -5780,14 +5833,14 @@
       <w:pPr>
         <w:pStyle w:val="Heading1"/>
       </w:pPr>
-      <w:bookmarkStart w:id="21" w:name="_Toc57272154"/>
+      <w:bookmarkStart w:id="22" w:name="_Toc57272154"/>
       <w:r>
         <w:t>Ước lượng giá thành</w:t>
       </w:r>
-      <w:bookmarkEnd w:id="21"/>
-    </w:p>
-    <w:p>
-      <w:bookmarkStart w:id="22" w:name="_Toc57272155"/>
+      <w:bookmarkEnd w:id="22"/>
+    </w:p>
+    <w:p>
+      <w:bookmarkStart w:id="23" w:name="_Toc57272155"/>
       <w:r>
         <w:t>Xác định tính thương mại</w:t>
       </w:r>
@@ -5835,7 +5888,7 @@
         <w:lastRenderedPageBreak/>
         <w:t>Ước lượng chất lượng</w:t>
       </w:r>
-      <w:bookmarkEnd w:id="22"/>
+      <w:bookmarkEnd w:id="23"/>
     </w:p>
     <w:p>
       <w:r>
@@ -5901,11 +5954,11 @@
       <w:pPr>
         <w:pStyle w:val="Heading1"/>
       </w:pPr>
-      <w:bookmarkStart w:id="23" w:name="_Toc57272156"/>
+      <w:bookmarkStart w:id="24" w:name="_Toc57272156"/>
       <w:r>
         <w:t>Đóng dự án</w:t>
       </w:r>
-      <w:bookmarkEnd w:id="23"/>
+      <w:bookmarkEnd w:id="24"/>
     </w:p>
     <w:p>
       <w:r>
@@ -5916,11 +5969,11 @@
       <w:pPr>
         <w:pStyle w:val="Heading2"/>
       </w:pPr>
-      <w:bookmarkStart w:id="24" w:name="_Toc57272157"/>
+      <w:bookmarkStart w:id="25" w:name="_Toc57272157"/>
       <w:r>
         <w:t>Quản lý mã nguồn</w:t>
       </w:r>
-      <w:bookmarkEnd w:id="24"/>
+      <w:bookmarkEnd w:id="25"/>
     </w:p>
     <w:p>
       <w:r>
@@ -6027,11 +6080,11 @@
       <w:pPr>
         <w:pStyle w:val="Heading2"/>
       </w:pPr>
-      <w:bookmarkStart w:id="25" w:name="_Toc57272158"/>
+      <w:bookmarkStart w:id="26" w:name="_Toc57272158"/>
       <w:r>
         <w:t>Quản lý công việc</w:t>
       </w:r>
-      <w:bookmarkEnd w:id="25"/>
+      <w:bookmarkEnd w:id="26"/>
     </w:p>
     <w:p>
       <w:r>
@@ -6088,8 +6141,6 @@
       <w:r>
         <w:t>Bố trí task theo Schedule</w:t>
       </w:r>
-      <w:bookmarkStart w:id="26" w:name="_GoBack"/>
-      <w:bookmarkEnd w:id="26"/>
     </w:p>
     <w:p>
       <w:pPr>
@@ -6109,12 +6160,12 @@
     </w:p>
     <w:p/>
     <w:sectPr>
-      <w:headerReference w:type="even" r:id="rId27"/>
-      <w:headerReference w:type="default" r:id="rId28"/>
-      <w:footerReference w:type="even" r:id="rId29"/>
-      <w:footerReference w:type="default" r:id="rId30"/>
-      <w:headerReference w:type="first" r:id="rId31"/>
-      <w:footerReference w:type="first" r:id="rId32"/>
+      <w:headerReference w:type="even" r:id="rId28"/>
+      <w:headerReference w:type="default" r:id="rId29"/>
+      <w:footerReference w:type="even" r:id="rId30"/>
+      <w:footerReference w:type="default" r:id="rId31"/>
+      <w:headerReference w:type="first" r:id="rId32"/>
+      <w:footerReference w:type="first" r:id="rId33"/>
       <w:footnotePr>
         <w:pos w:val="beneathText"/>
       </w:footnotePr>
@@ -12490,7 +12541,7 @@
 </file>
 
 <file path=customXml/itemProps1.xml><?xml version="1.0" encoding="utf-8"?>
-<ds:datastoreItem xmlns:ds="http://schemas.openxmlformats.org/officeDocument/2006/customXml" ds:itemID="{CEB581C9-190C-4961-BABB-0104F67299BC}">
+<ds:datastoreItem xmlns:ds="http://schemas.openxmlformats.org/officeDocument/2006/customXml" ds:itemID="{1F27BE1E-E66E-4A05-A6D9-C7C562205E0F}">
   <ds:schemaRefs>
     <ds:schemaRef ds:uri="http://schemas.openxmlformats.org/officeDocument/2006/bibliography"/>
   </ds:schemaRefs>

</xml_diff>

<commit_message>
Thống kê về hợp tác
</commit_message>
<xml_diff>
--- a/docs/Báo cáo QTDA.docx
+++ b/docs/Báo cáo QTDA.docx
@@ -2475,15 +2475,7 @@
           <w:color w:val="951B13"/>
         </w:rPr>
         <w:lastRenderedPageBreak/>
-        <w:t>YÊU</w:t>
-      </w:r>
-      <w:bookmarkStart w:id="0" w:name="_GoBack"/>
-      <w:bookmarkEnd w:id="0"/>
-      <w:r>
-        <w:rPr>
-          <w:color w:val="951B13"/>
-        </w:rPr>
-        <w:t xml:space="preserve"> CẦU </w:t>
+        <w:t xml:space="preserve">YÊU CẦU </w:t>
       </w:r>
       <w:r>
         <w:rPr>
@@ -3865,40 +3857,40 @@
       <w:pPr>
         <w:pStyle w:val="Heading1"/>
       </w:pPr>
-      <w:bookmarkStart w:id="1" w:name="_Toc57272138"/>
+      <w:bookmarkStart w:id="0" w:name="_Toc57272138"/>
       <w:r>
         <w:lastRenderedPageBreak/>
         <w:t>Giới thiệu dự án</w:t>
       </w:r>
+      <w:bookmarkEnd w:id="0"/>
+    </w:p>
+    <w:p>
+      <w:pPr>
+        <w:pStyle w:val="Heading2"/>
+      </w:pPr>
+      <w:bookmarkStart w:id="1" w:name="_Toc57272139"/>
+      <w:r>
+        <w:t xml:space="preserve">Mô tả </w:t>
+      </w:r>
+      <w:r>
+        <w:t>dự án</w:t>
+      </w:r>
       <w:bookmarkEnd w:id="1"/>
     </w:p>
     <w:p>
+      <w:r>
+        <w:t>Image view với góc bo tròn.</w:t>
+      </w:r>
+    </w:p>
+    <w:p>
       <w:pPr>
         <w:pStyle w:val="Heading2"/>
       </w:pPr>
-      <w:bookmarkStart w:id="2" w:name="_Toc57272139"/>
-      <w:r>
-        <w:t xml:space="preserve">Mô tả </w:t>
-      </w:r>
-      <w:r>
-        <w:t>dự án</w:t>
+      <w:bookmarkStart w:id="2" w:name="_Toc57272140"/>
+      <w:r>
+        <w:t>Công cụ quản lý</w:t>
       </w:r>
       <w:bookmarkEnd w:id="2"/>
-    </w:p>
-    <w:p>
-      <w:r>
-        <w:t>Image view với góc bo tròn.</w:t>
-      </w:r>
-    </w:p>
-    <w:p>
-      <w:pPr>
-        <w:pStyle w:val="Heading2"/>
-      </w:pPr>
-      <w:bookmarkStart w:id="3" w:name="_Toc57272140"/>
-      <w:r>
-        <w:t>Công cụ quản lý</w:t>
-      </w:r>
-      <w:bookmarkEnd w:id="3"/>
     </w:p>
     <w:p>
       <w:pPr>
@@ -4013,194 +4005,194 @@
       <w:pPr>
         <w:pStyle w:val="Heading1"/>
       </w:pPr>
-      <w:bookmarkStart w:id="4" w:name="_Toc57272141"/>
+      <w:bookmarkStart w:id="3" w:name="_Toc57272141"/>
       <w:r>
         <w:t>Các nhân sự tham gia dự án</w:t>
       </w:r>
+      <w:bookmarkEnd w:id="3"/>
+    </w:p>
+    <w:p>
+      <w:pPr>
+        <w:pStyle w:val="Heading2"/>
+      </w:pPr>
+      <w:bookmarkStart w:id="4" w:name="_Toc57272142"/>
+      <w:r>
+        <w:t>Thông tin liên hệ phía khách hàng</w:t>
+      </w:r>
       <w:bookmarkEnd w:id="4"/>
     </w:p>
     <w:p>
+      <w:r>
+        <w:t xml:space="preserve">Anh </w:t>
+      </w:r>
+      <w:r>
+        <w:t>Tại Hải Tùng</w:t>
+      </w:r>
+      <w:r>
+        <w:t xml:space="preserve"> </w:t>
+      </w:r>
+      <w:r>
+        <w:t>, mộ</w:t>
+      </w:r>
+      <w:r>
+        <w:t>t khách hà</w:t>
+      </w:r>
+      <w:r>
+        <w:t>ng nhiều tiền cần phải khai thác triệt để</w:t>
+      </w:r>
+      <w:r>
+        <w:t>.</w:t>
+      </w:r>
+    </w:p>
+    <w:p>
       <w:pPr>
         <w:pStyle w:val="Heading2"/>
       </w:pPr>
-      <w:bookmarkStart w:id="5" w:name="_Toc57272142"/>
-      <w:r>
-        <w:t>Thông tin liên hệ phía khách hàng</w:t>
+      <w:bookmarkStart w:id="5" w:name="_Toc57272143"/>
+      <w:r>
+        <w:t xml:space="preserve">Thông tin </w:t>
+      </w:r>
+      <w:r>
+        <w:t>thành viên nhóm</w:t>
       </w:r>
       <w:bookmarkEnd w:id="5"/>
     </w:p>
     <w:p>
-      <w:r>
-        <w:t xml:space="preserve">Anh </w:t>
-      </w:r>
-      <w:r>
-        <w:t>Tại Hải Tùng</w:t>
-      </w:r>
-      <w:r>
+      <w:pPr>
+        <w:rPr>
+          <w:i/>
+          <w:iCs/>
+        </w:rPr>
+      </w:pPr>
+      <w:r>
+        <w:t>Lập trình viên:</w:t>
+      </w:r>
+      <w:r>
+        <w:rPr>
+          <w:i/>
+          <w:iCs/>
+        </w:rPr>
+        <w:t xml:space="preserve">  </w:t>
+      </w:r>
+      <w:r>
+        <w:rPr>
+          <w:i/>
+          <w:iCs/>
+        </w:rPr>
+        <w:t>Ngạn</w:t>
+      </w:r>
+      <w:r>
+        <w:rPr>
+          <w:i/>
+          <w:iCs/>
+        </w:rPr>
+        <w:t xml:space="preserve"> loser</w:t>
+      </w:r>
+    </w:p>
+    <w:p>
+      <w:pPr>
+        <w:rPr>
+          <w:i/>
+          <w:iCs/>
+        </w:rPr>
+      </w:pPr>
+      <w:r>
+        <w:t>Phiên dịch:</w:t>
+      </w:r>
+      <w:r>
+        <w:rPr>
+          <w:i/>
+          <w:iCs/>
+        </w:rPr>
         <w:t xml:space="preserve"> </w:t>
       </w:r>
       <w:r>
-        <w:t>, mộ</w:t>
-      </w:r>
-      <w:r>
-        <w:t>t khách hà</w:t>
-      </w:r>
-      <w:r>
-        <w:t>ng nhiều tiền cần phải khai thác triệt để</w:t>
-      </w:r>
-      <w:r>
-        <w:t>.</w:t>
+        <w:rPr>
+          <w:i/>
+          <w:iCs/>
+        </w:rPr>
+        <w:t>Hà Lan</w:t>
+      </w:r>
+      <w:r>
+        <w:rPr>
+          <w:i/>
+          <w:iCs/>
+        </w:rPr>
+        <w:t xml:space="preserve"> </w:t>
+      </w:r>
+    </w:p>
+    <w:p>
+      <w:pPr>
+        <w:rPr>
+          <w:i/>
+          <w:iCs/>
+        </w:rPr>
+      </w:pPr>
+      <w:r>
+        <w:rPr>
+          <w:iCs/>
+        </w:rPr>
+        <w:t>Bartender:</w:t>
+      </w:r>
+      <w:r>
+        <w:rPr>
+          <w:i/>
+          <w:iCs/>
+        </w:rPr>
+        <w:t xml:space="preserve"> Hoàng</w:t>
+      </w:r>
+    </w:p>
+    <w:p>
+      <w:pPr>
+        <w:rPr>
+          <w:i/>
+          <w:iCs/>
+        </w:rPr>
+      </w:pPr>
+      <w:r>
+        <w:rPr>
+          <w:iCs/>
+        </w:rPr>
+        <w:t>Filmmaker:</w:t>
+      </w:r>
+      <w:r>
+        <w:rPr>
+          <w:i/>
+          <w:iCs/>
+        </w:rPr>
+        <w:t xml:space="preserve"> Lượng</w:t>
+      </w:r>
+    </w:p>
+    <w:p>
+      <w:pPr>
+        <w:rPr>
+          <w:i/>
+          <w:iCs/>
+        </w:rPr>
+      </w:pPr>
+      <w:r>
+        <w:rPr>
+          <w:iCs/>
+        </w:rPr>
+        <w:t>Physicist:</w:t>
+      </w:r>
+      <w:r>
+        <w:rPr>
+          <w:i/>
+          <w:iCs/>
+        </w:rPr>
+        <w:t xml:space="preserve"> H.Minh</w:t>
       </w:r>
     </w:p>
     <w:p>
       <w:pPr>
         <w:pStyle w:val="Heading2"/>
       </w:pPr>
-      <w:bookmarkStart w:id="6" w:name="_Toc57272143"/>
-      <w:r>
-        <w:t xml:space="preserve">Thông tin </w:t>
-      </w:r>
-      <w:r>
-        <w:t>thành viên nhóm</w:t>
+      <w:bookmarkStart w:id="6" w:name="_Toc57272144"/>
+      <w:r>
+        <w:t>Phân chia vai trò của thành viên dự án và khách hàng</w:t>
       </w:r>
       <w:bookmarkEnd w:id="6"/>
-    </w:p>
-    <w:p>
-      <w:pPr>
-        <w:rPr>
-          <w:i/>
-          <w:iCs/>
-        </w:rPr>
-      </w:pPr>
-      <w:r>
-        <w:t>Lập trình viên:</w:t>
-      </w:r>
-      <w:r>
-        <w:rPr>
-          <w:i/>
-          <w:iCs/>
-        </w:rPr>
-        <w:t xml:space="preserve">  </w:t>
-      </w:r>
-      <w:r>
-        <w:rPr>
-          <w:i/>
-          <w:iCs/>
-        </w:rPr>
-        <w:t>Ngạn</w:t>
-      </w:r>
-      <w:r>
-        <w:rPr>
-          <w:i/>
-          <w:iCs/>
-        </w:rPr>
-        <w:t xml:space="preserve"> loser</w:t>
-      </w:r>
-    </w:p>
-    <w:p>
-      <w:pPr>
-        <w:rPr>
-          <w:i/>
-          <w:iCs/>
-        </w:rPr>
-      </w:pPr>
-      <w:r>
-        <w:t>Phiên dịch:</w:t>
-      </w:r>
-      <w:r>
-        <w:rPr>
-          <w:i/>
-          <w:iCs/>
-        </w:rPr>
-        <w:t xml:space="preserve"> </w:t>
-      </w:r>
-      <w:r>
-        <w:rPr>
-          <w:i/>
-          <w:iCs/>
-        </w:rPr>
-        <w:t>Hà Lan</w:t>
-      </w:r>
-      <w:r>
-        <w:rPr>
-          <w:i/>
-          <w:iCs/>
-        </w:rPr>
-        <w:t xml:space="preserve"> </w:t>
-      </w:r>
-    </w:p>
-    <w:p>
-      <w:pPr>
-        <w:rPr>
-          <w:i/>
-          <w:iCs/>
-        </w:rPr>
-      </w:pPr>
-      <w:r>
-        <w:rPr>
-          <w:iCs/>
-        </w:rPr>
-        <w:t>Bartender:</w:t>
-      </w:r>
-      <w:r>
-        <w:rPr>
-          <w:i/>
-          <w:iCs/>
-        </w:rPr>
-        <w:t xml:space="preserve"> Hoàng</w:t>
-      </w:r>
-    </w:p>
-    <w:p>
-      <w:pPr>
-        <w:rPr>
-          <w:i/>
-          <w:iCs/>
-        </w:rPr>
-      </w:pPr>
-      <w:r>
-        <w:rPr>
-          <w:iCs/>
-        </w:rPr>
-        <w:t>Filmmaker:</w:t>
-      </w:r>
-      <w:r>
-        <w:rPr>
-          <w:i/>
-          <w:iCs/>
-        </w:rPr>
-        <w:t xml:space="preserve"> Lượng</w:t>
-      </w:r>
-    </w:p>
-    <w:p>
-      <w:pPr>
-        <w:rPr>
-          <w:i/>
-          <w:iCs/>
-        </w:rPr>
-      </w:pPr>
-      <w:r>
-        <w:rPr>
-          <w:iCs/>
-        </w:rPr>
-        <w:t>Physicist:</w:t>
-      </w:r>
-      <w:r>
-        <w:rPr>
-          <w:i/>
-          <w:iCs/>
-        </w:rPr>
-        <w:t xml:space="preserve"> H.Minh</w:t>
-      </w:r>
-    </w:p>
-    <w:p>
-      <w:pPr>
-        <w:pStyle w:val="Heading2"/>
-      </w:pPr>
-      <w:bookmarkStart w:id="7" w:name="_Toc57272144"/>
-      <w:r>
-        <w:t>Phân chia vai trò của thành viên dự án và khách hàng</w:t>
-      </w:r>
-      <w:bookmarkEnd w:id="7"/>
     </w:p>
     <w:p>
       <w:pPr>
@@ -4309,24 +4301,24 @@
       <w:pPr>
         <w:pStyle w:val="Heading1"/>
       </w:pPr>
-      <w:bookmarkStart w:id="8" w:name="_Toc57272145"/>
+      <w:bookmarkStart w:id="7" w:name="_Toc57272145"/>
       <w:r>
         <w:t>Khảo sát dự án</w:t>
       </w:r>
+      <w:bookmarkEnd w:id="7"/>
+    </w:p>
+    <w:p>
+      <w:pPr>
+        <w:pStyle w:val="Heading2"/>
+      </w:pPr>
+      <w:bookmarkStart w:id="8" w:name="_Toc57272146"/>
+      <w:r>
+        <w:t>Thống kê</w:t>
+      </w:r>
+      <w:r>
+        <w:t xml:space="preserve"> về mã nguồn</w:t>
+      </w:r>
       <w:bookmarkEnd w:id="8"/>
-    </w:p>
-    <w:p>
-      <w:pPr>
-        <w:pStyle w:val="Heading2"/>
-      </w:pPr>
-      <w:bookmarkStart w:id="9" w:name="_Toc57272146"/>
-      <w:r>
-        <w:t>Thống kê</w:t>
-      </w:r>
-      <w:r>
-        <w:t xml:space="preserve"> về mã nguồn</w:t>
-      </w:r>
-      <w:bookmarkEnd w:id="9"/>
     </w:p>
     <w:p>
       <w:r>
@@ -4354,8 +4346,8 @@
         <w:t>:</w:t>
       </w:r>
     </w:p>
-    <w:bookmarkStart w:id="10" w:name="_MON_1669044277"/>
-    <w:bookmarkEnd w:id="10"/>
+    <w:bookmarkStart w:id="9" w:name="_MON_1669044277"/>
+    <w:bookmarkEnd w:id="9"/>
     <w:p>
       <w:pPr>
         <w:keepNext/>
@@ -4388,7 +4380,7 @@
             <w10:borderbottom type="single" width="4"/>
             <w10:borderright type="single" width="4"/>
           </v:shape>
-          <o:OLEObject Type="Embed" ProgID="Word.OpenDocumentText.12" ShapeID="_x0000_i1025" DrawAspect="Content" ObjectID="_1669068253" r:id="rId18"/>
+          <o:OLEObject Type="Embed" ProgID="Word.OpenDocumentText.12" ShapeID="_x0000_i1025" DrawAspect="Content" ObjectID="_1669069422" r:id="rId18"/>
         </w:object>
       </w:r>
     </w:p>
@@ -4443,8 +4435,8 @@
         <w:t>Thống kê chi tiết các file</w:t>
       </w:r>
     </w:p>
-    <w:bookmarkStart w:id="11" w:name="_MON_1669045619"/>
-    <w:bookmarkEnd w:id="11"/>
+    <w:bookmarkStart w:id="10" w:name="_MON_1669045619"/>
+    <w:bookmarkEnd w:id="10"/>
     <w:p>
       <w:pPr>
         <w:jc w:val="center"/>
@@ -4462,12 +4454,12 @@
           <v:shape id="_x0000_i1026" type="#_x0000_t75" style="width:438.75pt;height:137.25pt" o:ole="">
             <v:imagedata r:id="rId19" o:title=""/>
           </v:shape>
-          <o:OLEObject Type="Embed" ProgID="Word.OpenDocumentText.12" ShapeID="_x0000_i1026" DrawAspect="Content" ObjectID="_1669068254" r:id="rId20"/>
+          <o:OLEObject Type="Embed" ProgID="Word.OpenDocumentText.12" ShapeID="_x0000_i1026" DrawAspect="Content" ObjectID="_1669069423" r:id="rId20"/>
         </w:object>
       </w:r>
     </w:p>
-    <w:bookmarkStart w:id="12" w:name="_MON_1669046177"/>
-    <w:bookmarkEnd w:id="12"/>
+    <w:bookmarkStart w:id="11" w:name="_MON_1669046177"/>
+    <w:bookmarkEnd w:id="11"/>
     <w:p>
       <w:pPr>
         <w:rPr>
@@ -4484,12 +4476,12 @@
           <v:shape id="_x0000_i1027" type="#_x0000_t75" style="width:438.75pt;height:123.75pt" o:ole="">
             <v:imagedata r:id="rId21" o:title=""/>
           </v:shape>
-          <o:OLEObject Type="Embed" ProgID="Word.OpenDocumentText.12" ShapeID="_x0000_i1027" DrawAspect="Content" ObjectID="_1669068255" r:id="rId22"/>
+          <o:OLEObject Type="Embed" ProgID="Word.OpenDocumentText.12" ShapeID="_x0000_i1027" DrawAspect="Content" ObjectID="_1669069424" r:id="rId22"/>
         </w:object>
       </w:r>
     </w:p>
-    <w:bookmarkStart w:id="13" w:name="_MON_1669046394"/>
-    <w:bookmarkEnd w:id="13"/>
+    <w:bookmarkStart w:id="12" w:name="_MON_1669046394"/>
+    <w:bookmarkEnd w:id="12"/>
     <w:p>
       <w:pPr>
         <w:rPr>
@@ -4506,12 +4498,12 @@
           <v:shape id="_x0000_i1028" type="#_x0000_t75" style="width:438.75pt;height:120.75pt" o:ole="">
             <v:imagedata r:id="rId23" o:title=""/>
           </v:shape>
-          <o:OLEObject Type="Embed" ProgID="Word.OpenDocumentText.12" ShapeID="_x0000_i1028" DrawAspect="Content" ObjectID="_1669068256" r:id="rId24"/>
+          <o:OLEObject Type="Embed" ProgID="Word.OpenDocumentText.12" ShapeID="_x0000_i1028" DrawAspect="Content" ObjectID="_1669069425" r:id="rId24"/>
         </w:object>
       </w:r>
     </w:p>
-    <w:bookmarkStart w:id="14" w:name="_MON_1669046498"/>
-    <w:bookmarkEnd w:id="14"/>
+    <w:bookmarkStart w:id="13" w:name="_MON_1669046498"/>
+    <w:bookmarkEnd w:id="13"/>
     <w:p>
       <w:pPr>
         <w:rPr>
@@ -4528,7 +4520,7 @@
           <v:shape id="_x0000_i1029" type="#_x0000_t75" style="width:438.75pt;height:120.75pt" o:ole="">
             <v:imagedata r:id="rId25" o:title=""/>
           </v:shape>
-          <o:OLEObject Type="Embed" ProgID="Word.OpenDocumentText.12" ShapeID="_x0000_i1029" DrawAspect="Content" ObjectID="_1669068257" r:id="rId26"/>
+          <o:OLEObject Type="Embed" ProgID="Word.OpenDocumentText.12" ShapeID="_x0000_i1029" DrawAspect="Content" ObjectID="_1669069426" r:id="rId26"/>
         </w:object>
       </w:r>
     </w:p>
@@ -4629,11 +4621,11 @@
       <w:pPr>
         <w:pStyle w:val="Heading2"/>
       </w:pPr>
-      <w:bookmarkStart w:id="15" w:name="_Toc57272147"/>
+      <w:bookmarkStart w:id="14" w:name="_Toc57272147"/>
       <w:r>
         <w:t>Thống kê về hợp tác</w:t>
       </w:r>
-      <w:bookmarkEnd w:id="15"/>
+      <w:bookmarkEnd w:id="14"/>
     </w:p>
     <w:p>
       <w:pPr>
@@ -4643,16 +4635,27 @@
           <w:numId w:val="40"/>
         </w:numPr>
         <w:rPr>
-          <w:i/>
-          <w:iCs/>
-        </w:rPr>
-      </w:pPr>
-      <w:r>
-        <w:rPr>
-          <w:i/>
+          <w:iCs/>
+        </w:rPr>
+      </w:pPr>
+      <w:r>
+        <w:rPr>
           <w:iCs/>
         </w:rPr>
         <w:t>Số lượng collaborator tham dự (của dự án gốc)</w:t>
+      </w:r>
+      <w:r>
+        <w:rPr>
+          <w:iCs/>
+        </w:rPr>
+        <w:t xml:space="preserve">: </w:t>
+      </w:r>
+      <w:r>
+        <w:rPr>
+          <w:b/>
+          <w:iCs/>
+        </w:rPr>
+        <w:t>20</w:t>
       </w:r>
     </w:p>
     <w:p>
@@ -4663,16 +4666,39 @@
           <w:numId w:val="40"/>
         </w:numPr>
         <w:rPr>
-          <w:i/>
-          <w:iCs/>
-        </w:rPr>
-      </w:pPr>
-      <w:r>
-        <w:rPr>
-          <w:i/>
+          <w:iCs/>
+        </w:rPr>
+      </w:pPr>
+      <w:r>
+        <w:rPr>
           <w:iCs/>
         </w:rPr>
         <w:t>Số lượt commit</w:t>
+      </w:r>
+      <w:r>
+        <w:rPr>
+          <w:iCs/>
+        </w:rPr>
+        <w:t>:</w:t>
+      </w:r>
+      <w:r>
+        <w:rPr>
+          <w:iCs/>
+        </w:rPr>
+        <w:t xml:space="preserve"> </w:t>
+      </w:r>
+      <w:r>
+        <w:rPr>
+          <w:b/>
+          <w:iCs/>
+        </w:rPr>
+        <w:t>258 (master)</w:t>
+      </w:r>
+      <w:r>
+        <w:rPr>
+          <w:iCs/>
+        </w:rPr>
+        <w:t xml:space="preserve"> </w:t>
       </w:r>
     </w:p>
     <w:p>
@@ -4689,10 +4715,22 @@
       </w:pPr>
       <w:r>
         <w:rPr>
-          <w:i/>
           <w:iCs/>
         </w:rPr>
         <w:t>Số branch</w:t>
+      </w:r>
+      <w:r>
+        <w:rPr>
+          <w:iCs/>
+        </w:rPr>
+        <w:t xml:space="preserve">: </w:t>
+      </w:r>
+      <w:r>
+        <w:rPr>
+          <w:b/>
+          <w:iCs/>
+        </w:rPr>
+        <w:t>2</w:t>
       </w:r>
     </w:p>
     <w:p>
@@ -4702,139 +4740,398 @@
           <w:ilvl w:val="0"/>
           <w:numId w:val="40"/>
         </w:numPr>
-        <w:rPr>
-          <w:i/>
-          <w:iCs/>
-        </w:rPr>
-      </w:pPr>
-      <w:r>
-        <w:rPr>
-          <w:i/>
-          <w:iCs/>
-        </w:rPr>
+      </w:pPr>
+      <w:r>
         <w:lastRenderedPageBreak/>
-        <w:t>Thông tin về</w:t>
-      </w:r>
-      <w:r>
-        <w:rPr>
-          <w:i/>
-          <w:iCs/>
-        </w:rPr>
-        <w:t xml:space="preserve"> 5 người tham gia dự án nguồn mở với số commit nhiều</w:t>
-      </w:r>
-      <w:r>
-        <w:rPr>
-          <w:i/>
-          <w:iCs/>
-        </w:rPr>
-        <w:t xml:space="preserve"> nhất</w:t>
-      </w:r>
-    </w:p>
-    <w:p>
-      <w:pPr>
-        <w:pStyle w:val="ListParagraph"/>
-        <w:numPr>
-          <w:ilvl w:val="1"/>
-          <w:numId w:val="40"/>
-        </w:numPr>
-        <w:rPr>
-          <w:i/>
-          <w:iCs/>
-        </w:rPr>
-      </w:pPr>
-      <w:r>
-        <w:rPr>
-          <w:i/>
-          <w:iCs/>
-        </w:rPr>
-        <w:t>Tên đầy đủ</w:t>
-      </w:r>
-    </w:p>
-    <w:p>
-      <w:pPr>
-        <w:pStyle w:val="ListParagraph"/>
-        <w:numPr>
-          <w:ilvl w:val="1"/>
-          <w:numId w:val="40"/>
-        </w:numPr>
-        <w:rPr>
-          <w:i/>
-          <w:iCs/>
-        </w:rPr>
-      </w:pPr>
-      <w:r>
-        <w:rPr>
-          <w:i/>
-          <w:iCs/>
-        </w:rPr>
-        <w:t>Link tài khoản Github</w:t>
-      </w:r>
-    </w:p>
-    <w:p>
-      <w:pPr>
-        <w:pStyle w:val="ListParagraph"/>
-        <w:numPr>
-          <w:ilvl w:val="1"/>
-          <w:numId w:val="40"/>
-        </w:numPr>
-        <w:rPr>
-          <w:i/>
-          <w:iCs/>
-        </w:rPr>
-      </w:pPr>
-      <w:r>
-        <w:rPr>
-          <w:i/>
-          <w:iCs/>
-        </w:rPr>
-        <w:t>Số repository có</w:t>
-      </w:r>
-    </w:p>
+        <w:t>Bảng phong thần:</w:t>
+      </w:r>
+    </w:p>
+    <w:tbl>
+      <w:tblPr>
+        <w:tblStyle w:val="TableGrid"/>
+        <w:tblW w:w="8580" w:type="dxa"/>
+        <w:tblLook w:val="04A0" w:firstRow="1" w:lastRow="0" w:firstColumn="1" w:lastColumn="0" w:noHBand="0" w:noVBand="1"/>
+      </w:tblPr>
+      <w:tblGrid>
+        <w:gridCol w:w="694"/>
+        <w:gridCol w:w="2894"/>
+        <w:gridCol w:w="2898"/>
+        <w:gridCol w:w="2094"/>
+      </w:tblGrid>
+      <w:tr>
+        <w:tc>
+          <w:tcPr>
+            <w:tcW w:w="694" w:type="dxa"/>
+          </w:tcPr>
+          <w:p>
+            <w:pPr>
+              <w:jc w:val="center"/>
+              <w:rPr>
+                <w:b/>
+              </w:rPr>
+            </w:pPr>
+            <w:r>
+              <w:rPr>
+                <w:b/>
+              </w:rPr>
+              <w:t>TOP</w:t>
+            </w:r>
+          </w:p>
+        </w:tc>
+        <w:tc>
+          <w:tcPr>
+            <w:tcW w:w="2894" w:type="dxa"/>
+          </w:tcPr>
+          <w:p>
+            <w:pPr>
+              <w:jc w:val="center"/>
+              <w:rPr>
+                <w:b/>
+              </w:rPr>
+            </w:pPr>
+            <w:r>
+              <w:rPr>
+                <w:b/>
+              </w:rPr>
+              <w:t>Tên đầy đủ</w:t>
+            </w:r>
+          </w:p>
+        </w:tc>
+        <w:tc>
+          <w:tcPr>
+            <w:tcW w:w="2898" w:type="dxa"/>
+          </w:tcPr>
+          <w:p>
+            <w:pPr>
+              <w:jc w:val="center"/>
+              <w:rPr>
+                <w:b/>
+              </w:rPr>
+            </w:pPr>
+            <w:r>
+              <w:rPr>
+                <w:b/>
+              </w:rPr>
+              <w:t>Link tài khoản github</w:t>
+            </w:r>
+          </w:p>
+        </w:tc>
+        <w:tc>
+          <w:tcPr>
+            <w:tcW w:w="2094" w:type="dxa"/>
+          </w:tcPr>
+          <w:p>
+            <w:pPr>
+              <w:jc w:val="center"/>
+              <w:rPr>
+                <w:b/>
+              </w:rPr>
+            </w:pPr>
+            <w:r>
+              <w:rPr>
+                <w:b/>
+              </w:rPr>
+              <w:t>Số Repo trên github</w:t>
+            </w:r>
+          </w:p>
+        </w:tc>
+      </w:tr>
+      <w:tr>
+        <w:tc>
+          <w:tcPr>
+            <w:tcW w:w="694" w:type="dxa"/>
+          </w:tcPr>
+          <w:p>
+            <w:pPr>
+              <w:jc w:val="center"/>
+            </w:pPr>
+            <w:r>
+              <w:t>1</w:t>
+            </w:r>
+          </w:p>
+        </w:tc>
+        <w:tc>
+          <w:tcPr>
+            <w:tcW w:w="2894" w:type="dxa"/>
+          </w:tcPr>
+          <w:p>
+            <w:r>
+              <w:t>Vince Mi</w:t>
+            </w:r>
+          </w:p>
+        </w:tc>
+        <w:tc>
+          <w:tcPr>
+            <w:tcW w:w="2898" w:type="dxa"/>
+          </w:tcPr>
+          <w:p>
+            <w:r>
+              <w:t>https://github.com/vinc3m1</w:t>
+            </w:r>
+          </w:p>
+        </w:tc>
+        <w:tc>
+          <w:tcPr>
+            <w:tcW w:w="2094" w:type="dxa"/>
+          </w:tcPr>
+          <w:p>
+            <w:pPr>
+              <w:jc w:val="center"/>
+            </w:pPr>
+            <w:r>
+              <w:t>15</w:t>
+            </w:r>
+          </w:p>
+        </w:tc>
+      </w:tr>
+      <w:tr>
+        <w:tc>
+          <w:tcPr>
+            <w:tcW w:w="694" w:type="dxa"/>
+          </w:tcPr>
+          <w:p>
+            <w:pPr>
+              <w:jc w:val="center"/>
+            </w:pPr>
+            <w:r>
+              <w:t>2</w:t>
+            </w:r>
+          </w:p>
+        </w:tc>
+        <w:tc>
+          <w:tcPr>
+            <w:tcW w:w="2894" w:type="dxa"/>
+          </w:tcPr>
+          <w:p>
+            <w:r>
+              <w:t>Ben Lee</w:t>
+            </w:r>
+          </w:p>
+        </w:tc>
+        <w:tc>
+          <w:tcPr>
+            <w:tcW w:w="2898" w:type="dxa"/>
+          </w:tcPr>
+          <w:p>
+            <w:r>
+              <w:t>https://github.com/Bencodes</w:t>
+            </w:r>
+          </w:p>
+        </w:tc>
+        <w:tc>
+          <w:tcPr>
+            <w:tcW w:w="2094" w:type="dxa"/>
+          </w:tcPr>
+          <w:p>
+            <w:pPr>
+              <w:jc w:val="center"/>
+            </w:pPr>
+            <w:r>
+              <w:t>6</w:t>
+            </w:r>
+          </w:p>
+        </w:tc>
+      </w:tr>
+      <w:tr>
+        <w:tc>
+          <w:tcPr>
+            <w:tcW w:w="694" w:type="dxa"/>
+          </w:tcPr>
+          <w:p>
+            <w:pPr>
+              <w:jc w:val="center"/>
+            </w:pPr>
+            <w:r>
+              <w:t>3</w:t>
+            </w:r>
+          </w:p>
+        </w:tc>
+        <w:tc>
+          <w:tcPr>
+            <w:tcW w:w="2894" w:type="dxa"/>
+          </w:tcPr>
+          <w:p>
+            <w:r>
+              <w:t>Daniel Lew</w:t>
+            </w:r>
+          </w:p>
+        </w:tc>
+        <w:tc>
+          <w:tcPr>
+            <w:tcW w:w="2898" w:type="dxa"/>
+          </w:tcPr>
+          <w:p>
+            <w:r>
+              <w:t>https:/</w:t>
+            </w:r>
+            <w:r>
+              <w:t>/github.com/dlew</w:t>
+            </w:r>
+          </w:p>
+        </w:tc>
+        <w:tc>
+          <w:tcPr>
+            <w:tcW w:w="2094" w:type="dxa"/>
+          </w:tcPr>
+          <w:p>
+            <w:pPr>
+              <w:jc w:val="center"/>
+            </w:pPr>
+            <w:r>
+              <w:t>40</w:t>
+            </w:r>
+          </w:p>
+        </w:tc>
+      </w:tr>
+      <w:tr>
+        <w:tc>
+          <w:tcPr>
+            <w:tcW w:w="694" w:type="dxa"/>
+          </w:tcPr>
+          <w:p>
+            <w:pPr>
+              <w:jc w:val="center"/>
+            </w:pPr>
+            <w:r>
+              <w:t>4</w:t>
+            </w:r>
+          </w:p>
+        </w:tc>
+        <w:tc>
+          <w:tcPr>
+            <w:tcW w:w="2894" w:type="dxa"/>
+          </w:tcPr>
+          <w:p>
+            <w:r>
+              <w:t xml:space="preserve">Jürgen </w:t>
+            </w:r>
+            <w:r>
+              <w:t>"Kashban" Wahlmann</w:t>
+            </w:r>
+          </w:p>
+        </w:tc>
+        <w:tc>
+          <w:tcPr>
+            <w:tcW w:w="2898" w:type="dxa"/>
+          </w:tcPr>
+          <w:p>
+            <w:r>
+              <w:t>https://github.com/kashban</w:t>
+            </w:r>
+          </w:p>
+        </w:tc>
+        <w:tc>
+          <w:tcPr>
+            <w:tcW w:w="2094" w:type="dxa"/>
+          </w:tcPr>
+          <w:p>
+            <w:pPr>
+              <w:jc w:val="center"/>
+            </w:pPr>
+            <w:r>
+              <w:t>2</w:t>
+            </w:r>
+          </w:p>
+        </w:tc>
+      </w:tr>
+      <w:tr>
+        <w:tc>
+          <w:tcPr>
+            <w:tcW w:w="694" w:type="dxa"/>
+          </w:tcPr>
+          <w:p>
+            <w:pPr>
+              <w:jc w:val="center"/>
+            </w:pPr>
+            <w:r>
+              <w:t>5</w:t>
+            </w:r>
+          </w:p>
+        </w:tc>
+        <w:tc>
+          <w:tcPr>
+            <w:tcW w:w="2894" w:type="dxa"/>
+          </w:tcPr>
+          <w:p>
+            <w:r>
+              <w:t>Josue Zarzosa</w:t>
+            </w:r>
+          </w:p>
+        </w:tc>
+        <w:tc>
+          <w:tcPr>
+            <w:tcW w:w="2898" w:type="dxa"/>
+          </w:tcPr>
+          <w:p>
+            <w:r>
+              <w:t>https://github.com/josketre</w:t>
+            </w:r>
+            <w:r>
+              <w:t>s</w:t>
+            </w:r>
+          </w:p>
+        </w:tc>
+        <w:tc>
+          <w:tcPr>
+            <w:tcW w:w="2094" w:type="dxa"/>
+          </w:tcPr>
+          <w:p>
+            <w:pPr>
+              <w:jc w:val="center"/>
+            </w:pPr>
+            <w:r>
+              <w:t>63</w:t>
+            </w:r>
+          </w:p>
+        </w:tc>
+      </w:tr>
+    </w:tbl>
+    <w:p/>
     <w:p>
       <w:pPr>
         <w:pStyle w:val="Heading2"/>
       </w:pPr>
-      <w:bookmarkStart w:id="16" w:name="_Toc57272148"/>
+      <w:bookmarkStart w:id="15" w:name="_Toc57272148"/>
       <w:r>
         <w:t>Kết quả chạy thử nghiệm</w:t>
       </w:r>
+      <w:bookmarkEnd w:id="15"/>
+    </w:p>
+    <w:p>
+      <w:r>
+        <w:t>Mô tả các bước chạy chương trình, có thể thành công hoặc không thành công. Cho biết các lỗi xuất hiện và cách xử lý nếu có.</w:t>
+      </w:r>
+    </w:p>
+    <w:p>
+      <w:pPr>
+        <w:pStyle w:val="Heading2"/>
+      </w:pPr>
+      <w:bookmarkStart w:id="16" w:name="_Toc57272149"/>
+      <w:r>
+        <w:t>Phạm vi</w:t>
+      </w:r>
+      <w:r>
+        <w:t xml:space="preserve"> dự án</w:t>
+      </w:r>
       <w:bookmarkEnd w:id="16"/>
     </w:p>
     <w:p>
       <w:r>
-        <w:t>Mô tả các bước chạy chương trình, có thể thành công hoặc không thành công. Cho biết các lỗi xuất hiện và cách xử lý nếu có.</w:t>
-      </w:r>
-    </w:p>
-    <w:p>
-      <w:pPr>
-        <w:pStyle w:val="Heading2"/>
-      </w:pPr>
-      <w:bookmarkStart w:id="17" w:name="_Toc57272149"/>
-      <w:r>
-        <w:t>Phạm vi</w:t>
-      </w:r>
-      <w:r>
-        <w:t xml:space="preserve"> dự án</w:t>
+        <w:t>Chạy được trên nền t</w:t>
+      </w:r>
+      <w:r>
+        <w:t>ảng nào, OS nào?...</w:t>
+      </w:r>
+    </w:p>
+    <w:p>
+      <w:pPr>
+        <w:pStyle w:val="Heading1"/>
+      </w:pPr>
+      <w:bookmarkStart w:id="17" w:name="_Toc57272150"/>
+      <w:r>
+        <w:t>Giao tiếp/Trao đổi thông tin</w:t>
       </w:r>
       <w:bookmarkEnd w:id="17"/>
-    </w:p>
-    <w:p>
-      <w:r>
-        <w:t>Chạy được trên nền t</w:t>
-      </w:r>
-      <w:r>
-        <w:t>ảng nào, OS nào?...</w:t>
-      </w:r>
-    </w:p>
-    <w:p>
-      <w:pPr>
-        <w:pStyle w:val="Heading1"/>
-      </w:pPr>
-      <w:bookmarkStart w:id="18" w:name="_Toc57272150"/>
-      <w:r>
-        <w:t>Giao tiếp/Trao đổi thông tin</w:t>
-      </w:r>
-      <w:bookmarkEnd w:id="18"/>
     </w:p>
     <w:p>
       <w:pPr>
@@ -4844,7 +5141,7 @@
           <w:numId w:val="42"/>
         </w:numPr>
       </w:pPr>
-      <w:bookmarkStart w:id="19" w:name="_Toc57272151"/>
+      <w:bookmarkStart w:id="18" w:name="_Toc57272151"/>
       <w:r>
         <w:t>Các qui định về họp hành nội bộ</w:t>
       </w:r>
@@ -4970,17 +5267,17 @@
       <w:r>
         <w:t xml:space="preserve"> chung</w:t>
       </w:r>
+      <w:bookmarkEnd w:id="18"/>
+    </w:p>
+    <w:p>
+      <w:pPr>
+        <w:pStyle w:val="Heading2"/>
+      </w:pPr>
+      <w:bookmarkStart w:id="19" w:name="_Toc57272152"/>
+      <w:r>
+        <w:t>Ước lượng thời gian</w:t>
+      </w:r>
       <w:bookmarkEnd w:id="19"/>
-    </w:p>
-    <w:p>
-      <w:pPr>
-        <w:pStyle w:val="Heading2"/>
-      </w:pPr>
-      <w:bookmarkStart w:id="20" w:name="_Toc57272152"/>
-      <w:r>
-        <w:t>Ước lượng thời gian</w:t>
-      </w:r>
-      <w:bookmarkEnd w:id="20"/>
     </w:p>
     <w:p>
       <w:pPr>
@@ -5031,11 +5328,11 @@
       <w:pPr>
         <w:pStyle w:val="Heading2"/>
       </w:pPr>
-      <w:bookmarkStart w:id="21" w:name="_Toc57272153"/>
+      <w:bookmarkStart w:id="20" w:name="_Toc57272153"/>
       <w:r>
         <w:t>Ước lượng rủi ro</w:t>
       </w:r>
-      <w:bookmarkEnd w:id="21"/>
+      <w:bookmarkEnd w:id="20"/>
     </w:p>
     <w:p>
       <w:pPr>
@@ -5062,6 +5359,7 @@
           <w:i/>
           <w:iCs/>
         </w:rPr>
+        <w:lastRenderedPageBreak/>
         <w:t>#1</w:t>
       </w:r>
     </w:p>
@@ -5190,7 +5488,6 @@
           <w:i/>
           <w:iCs/>
         </w:rPr>
-        <w:lastRenderedPageBreak/>
         <w:t>Giải pháp xử lý</w:t>
       </w:r>
       <w:r>
@@ -5833,72 +6130,74 @@
       <w:pPr>
         <w:pStyle w:val="Heading1"/>
       </w:pPr>
-      <w:bookmarkStart w:id="22" w:name="_Toc57272154"/>
+      <w:bookmarkStart w:id="21" w:name="_Toc57272154"/>
       <w:r>
         <w:t>Ước lượng giá thành</w:t>
       </w:r>
+      <w:bookmarkEnd w:id="21"/>
+    </w:p>
+    <w:p>
+      <w:bookmarkStart w:id="22" w:name="_Toc57272155"/>
+      <w:r>
+        <w:t>Xác định tính thương mại</w:t>
+      </w:r>
+    </w:p>
+    <w:p>
+      <w:r>
+        <w:t>Chí phí phát triển: 55 triệu, chi phí kiểm thử: 5 triệu</w:t>
+      </w:r>
+    </w:p>
+    <w:p>
+      <w:r>
+        <w:t>Chi phí vận hành: 100 triệu</w:t>
+      </w:r>
+    </w:p>
+    <w:p>
+      <w:r>
+        <w:t>Chi phí quản lý: 200 triệu</w:t>
+      </w:r>
+    </w:p>
+    <w:p>
+      <w:r>
+        <w:lastRenderedPageBreak/>
+        <w:t xml:space="preserve">Chi phí kính doanh: 250 triệu, </w:t>
+      </w:r>
+    </w:p>
+    <w:p>
+      <w:r>
+        <w:t>Chi phí quảng cáo:  1 tỉ</w:t>
+      </w:r>
+    </w:p>
+    <w:p>
+      <w:r>
+        <w:t>Chi phi tiếp thị: 1 tỉ 500 triệu</w:t>
+      </w:r>
+    </w:p>
+    <w:p>
+      <w:r>
+        <w:t>Chi phí quà tặng : 200 triệu</w:t>
+      </w:r>
+    </w:p>
+    <w:p>
+      <w:pPr>
+        <w:pStyle w:val="Heading1"/>
+      </w:pPr>
+      <w:r>
+        <w:t>Ước lượng chất lượng</w:t>
+      </w:r>
       <w:bookmarkEnd w:id="22"/>
     </w:p>
     <w:p>
-      <w:bookmarkStart w:id="23" w:name="_Toc57272155"/>
-      <w:r>
-        <w:t>Xác định tính thương mại</w:t>
-      </w:r>
-    </w:p>
-    <w:p>
-      <w:r>
-        <w:t>Chí phí phát triển: 55 triệu, chi phí kiểm thử: 5 triệu</w:t>
-      </w:r>
-    </w:p>
-    <w:p>
-      <w:r>
-        <w:t>Chi phí vận hành: 100 triệu</w:t>
-      </w:r>
-    </w:p>
-    <w:p>
-      <w:r>
-        <w:t>Chi phí quản lý: 200 triệu</w:t>
-      </w:r>
-    </w:p>
-    <w:p>
-      <w:r>
-        <w:t xml:space="preserve">Chi phí kính doanh: 250 triệu, </w:t>
-      </w:r>
-    </w:p>
-    <w:p>
-      <w:r>
-        <w:t>Chi phí quảng cáo:  1 tỉ</w:t>
-      </w:r>
-    </w:p>
-    <w:p>
-      <w:r>
-        <w:t>Chi phi tiếp thị: 1 tỉ 500 triệu</w:t>
-      </w:r>
-    </w:p>
-    <w:p>
-      <w:r>
-        <w:t>Chi phí quà tặng : 200 triệu</w:t>
-      </w:r>
-    </w:p>
-    <w:p>
-      <w:pPr>
-        <w:pStyle w:val="Heading1"/>
-      </w:pPr>
-      <w:r>
-        <w:lastRenderedPageBreak/>
-        <w:t>Ước lượng chất lượng</w:t>
-      </w:r>
+      <w:r>
+        <w:t>Ước lượng số dòng code</w:t>
+      </w:r>
+    </w:p>
+    <w:p>
+      <w:r>
+        <w:t>Ước lượng số testcase</w:t>
+      </w:r>
+      <w:bookmarkStart w:id="23" w:name="_GoBack"/>
       <w:bookmarkEnd w:id="23"/>
-    </w:p>
-    <w:p>
-      <w:r>
-        <w:t>Ước lượng số dòng code</w:t>
-      </w:r>
-    </w:p>
-    <w:p>
-      <w:r>
-        <w:t xml:space="preserve">Ước lượng số testcase </w:t>
-      </w:r>
     </w:p>
     <w:p>
       <w:pPr>
@@ -7812,7 +8111,7 @@
       <w:lvlText w:val="-"/>
       <w:lvlJc w:val="left"/>
       <w:pPr>
-        <w:ind w:left="720" w:hanging="360"/>
+        <w:ind w:left="360" w:hanging="360"/>
       </w:pPr>
       <w:rPr>
         <w:rFonts w:ascii="Tahoma" w:eastAsia="MS Mincho" w:hAnsi="Tahoma" w:cs="Tahoma" w:hint="default"/>
@@ -7824,7 +8123,7 @@
       <w:lvlText w:val="o"/>
       <w:lvlJc w:val="left"/>
       <w:pPr>
-        <w:ind w:left="1440" w:hanging="360"/>
+        <w:ind w:left="1080" w:hanging="360"/>
       </w:pPr>
       <w:rPr>
         <w:rFonts w:ascii="Courier New" w:hAnsi="Courier New" w:cs="Courier New" w:hint="default"/>
@@ -7836,7 +8135,7 @@
       <w:lvlText w:val=""/>
       <w:lvlJc w:val="left"/>
       <w:pPr>
-        <w:ind w:left="2160" w:hanging="360"/>
+        <w:ind w:left="1800" w:hanging="360"/>
       </w:pPr>
       <w:rPr>
         <w:rFonts w:ascii="Wingdings" w:hAnsi="Wingdings" w:hint="default"/>
@@ -7848,7 +8147,7 @@
       <w:lvlText w:val=""/>
       <w:lvlJc w:val="left"/>
       <w:pPr>
-        <w:ind w:left="2880" w:hanging="360"/>
+        <w:ind w:left="2520" w:hanging="360"/>
       </w:pPr>
       <w:rPr>
         <w:rFonts w:ascii="Symbol" w:hAnsi="Symbol" w:hint="default"/>
@@ -7860,7 +8159,7 @@
       <w:lvlText w:val="o"/>
       <w:lvlJc w:val="left"/>
       <w:pPr>
-        <w:ind w:left="3600" w:hanging="360"/>
+        <w:ind w:left="3240" w:hanging="360"/>
       </w:pPr>
       <w:rPr>
         <w:rFonts w:ascii="Courier New" w:hAnsi="Courier New" w:cs="Courier New" w:hint="default"/>
@@ -7872,7 +8171,7 @@
       <w:lvlText w:val=""/>
       <w:lvlJc w:val="left"/>
       <w:pPr>
-        <w:ind w:left="4320" w:hanging="360"/>
+        <w:ind w:left="3960" w:hanging="360"/>
       </w:pPr>
       <w:rPr>
         <w:rFonts w:ascii="Wingdings" w:hAnsi="Wingdings" w:hint="default"/>
@@ -7884,7 +8183,7 @@
       <w:lvlText w:val=""/>
       <w:lvlJc w:val="left"/>
       <w:pPr>
-        <w:ind w:left="5040" w:hanging="360"/>
+        <w:ind w:left="4680" w:hanging="360"/>
       </w:pPr>
       <w:rPr>
         <w:rFonts w:ascii="Symbol" w:hAnsi="Symbol" w:hint="default"/>
@@ -7896,7 +8195,7 @@
       <w:lvlText w:val="o"/>
       <w:lvlJc w:val="left"/>
       <w:pPr>
-        <w:ind w:left="5760" w:hanging="360"/>
+        <w:ind w:left="5400" w:hanging="360"/>
       </w:pPr>
       <w:rPr>
         <w:rFonts w:ascii="Courier New" w:hAnsi="Courier New" w:cs="Courier New" w:hint="default"/>
@@ -7908,7 +8207,7 @@
       <w:lvlText w:val=""/>
       <w:lvlJc w:val="left"/>
       <w:pPr>
-        <w:ind w:left="6480" w:hanging="360"/>
+        <w:ind w:left="6120" w:hanging="360"/>
       </w:pPr>
       <w:rPr>
         <w:rFonts w:ascii="Wingdings" w:hAnsi="Wingdings" w:hint="default"/>
@@ -12541,7 +12840,7 @@
 </file>
 
 <file path=customXml/itemProps1.xml><?xml version="1.0" encoding="utf-8"?>
-<ds:datastoreItem xmlns:ds="http://schemas.openxmlformats.org/officeDocument/2006/customXml" ds:itemID="{1F27BE1E-E66E-4A05-A6D9-C7C562205E0F}">
+<ds:datastoreItem xmlns:ds="http://schemas.openxmlformats.org/officeDocument/2006/customXml" ds:itemID="{67200F13-FC98-4EB5-ABD8-C7DE6F9DF637}">
   <ds:schemaRefs>
     <ds:schemaRef ds:uri="http://schemas.openxmlformats.org/officeDocument/2006/bibliography"/>
   </ds:schemaRefs>

</xml_diff>